<commit_message>
Alteracao na documentacao de requisitos funcionais e nao-funcionais
</commit_message>
<xml_diff>
--- a/[DOCUMENTAÇÃO]Requisitos funcionas e não-funcionais.docx
+++ b/[DOCUMENTAÇÃO]Requisitos funcionas e não-funcionais.docx
@@ -497,7 +497,6 @@
                 <w:sz w:val="28"/>
               </w:rPr>
             </w:pPr>
-            <w:bookmarkStart w:id="0" w:name="_GoBack" w:colFirst="1" w:colLast="1"/>
             <w:r>
               <w:rPr>
                 <w:rFonts w:ascii="Arial" w:hAnsi="Arial" w:cs="Arial"/>
@@ -520,13 +519,6 @@
                 <w:sz w:val="28"/>
               </w:rPr>
             </w:pPr>
-            <w:r>
-              <w:rPr>
-                <w:rFonts w:ascii="Arial" w:hAnsi="Arial" w:cs="Arial"/>
-                <w:sz w:val="28"/>
-              </w:rPr>
-              <w:t>Registrar venda</w:t>
-            </w:r>
           </w:p>
         </w:tc>
       </w:tr>
@@ -567,13 +559,6 @@
                 <w:sz w:val="28"/>
               </w:rPr>
             </w:pPr>
-            <w:r>
-              <w:rPr>
-                <w:rFonts w:ascii="Arial" w:hAnsi="Arial" w:cs="Arial"/>
-                <w:sz w:val="28"/>
-              </w:rPr>
-              <w:t>Visualizar venda</w:t>
-            </w:r>
           </w:p>
         </w:tc>
       </w:tr>
@@ -617,31 +602,9 @@
                 <w:sz w:val="28"/>
               </w:rPr>
             </w:pPr>
-            <w:r>
-              <w:rPr>
-                <w:rFonts w:ascii="Arial" w:hAnsi="Arial" w:cs="Arial"/>
-                <w:sz w:val="28"/>
-              </w:rPr>
-              <w:t xml:space="preserve">Alterar </w:t>
-            </w:r>
-            <w:r>
-              <w:rPr>
-                <w:rFonts w:ascii="Arial" w:hAnsi="Arial" w:cs="Arial"/>
-                <w:sz w:val="28"/>
-              </w:rPr>
-              <w:t>v</w:t>
-            </w:r>
-            <w:r>
-              <w:rPr>
-                <w:rFonts w:ascii="Arial" w:hAnsi="Arial" w:cs="Arial"/>
-                <w:sz w:val="28"/>
-              </w:rPr>
-              <w:t>enda</w:t>
-            </w:r>
-          </w:p>
-        </w:tc>
-      </w:tr>
-      <w:bookmarkEnd w:id="0"/>
+          </w:p>
+        </w:tc>
+      </w:tr>
       <w:tr>
         <w:tc>
           <w:tcPr>
@@ -1797,13 +1760,6 @@
                 <w:sz w:val="28"/>
               </w:rPr>
             </w:pPr>
-            <w:r>
-              <w:rPr>
-                <w:rFonts w:ascii="Arial" w:hAnsi="Arial" w:cs="Arial"/>
-                <w:sz w:val="28"/>
-              </w:rPr>
-              <w:t>Gerar relatório de pagamento de impostos</w:t>
-            </w:r>
           </w:p>
         </w:tc>
       </w:tr>
@@ -1894,13 +1850,6 @@
                 <w:sz w:val="28"/>
               </w:rPr>
             </w:pPr>
-            <w:r>
-              <w:rPr>
-                <w:rFonts w:ascii="Arial" w:hAnsi="Arial" w:cs="Arial"/>
-                <w:sz w:val="28"/>
-              </w:rPr>
-              <w:t>Lista de vendas</w:t>
-            </w:r>
           </w:p>
         </w:tc>
       </w:tr>
@@ -2088,13 +2037,6 @@
                 <w:sz w:val="28"/>
               </w:rPr>
             </w:pPr>
-            <w:r>
-              <w:rPr>
-                <w:rFonts w:ascii="Arial" w:hAnsi="Arial" w:cs="Arial"/>
-                <w:sz w:val="28"/>
-              </w:rPr>
-              <w:t>Lista de vendas</w:t>
-            </w:r>
           </w:p>
         </w:tc>
       </w:tr>
@@ -2717,13 +2659,8 @@
                 <w:sz w:val="28"/>
               </w:rPr>
             </w:pPr>
-            <w:r>
-              <w:rPr>
-                <w:rFonts w:ascii="Arial" w:hAnsi="Arial" w:cs="Arial"/>
-                <w:sz w:val="28"/>
-              </w:rPr>
-              <w:t>Projeção de vendas(semanal, mensal, anual)</w:t>
-            </w:r>
+            <w:bookmarkStart w:id="0" w:name="_GoBack"/>
+            <w:bookmarkEnd w:id="0"/>
           </w:p>
         </w:tc>
       </w:tr>
@@ -2767,13 +2704,6 @@
                 <w:sz w:val="28"/>
               </w:rPr>
             </w:pPr>
-            <w:r>
-              <w:rPr>
-                <w:rFonts w:ascii="Arial" w:hAnsi="Arial" w:cs="Arial"/>
-                <w:sz w:val="28"/>
-              </w:rPr>
-              <w:t>Projeção de preços</w:t>
-            </w:r>
           </w:p>
         </w:tc>
       </w:tr>
@@ -2814,13 +2744,6 @@
                 <w:sz w:val="28"/>
               </w:rPr>
             </w:pPr>
-            <w:r>
-              <w:rPr>
-                <w:rFonts w:ascii="Arial" w:hAnsi="Arial" w:cs="Arial"/>
-                <w:sz w:val="28"/>
-              </w:rPr>
-              <w:t>Projeção de despesas(geral/ de cada produto) (semanal, mensal, anual)</w:t>
-            </w:r>
           </w:p>
         </w:tc>
       </w:tr>
@@ -2864,13 +2787,6 @@
                 <w:sz w:val="28"/>
               </w:rPr>
             </w:pPr>
-            <w:r>
-              <w:rPr>
-                <w:rFonts w:ascii="Arial" w:hAnsi="Arial" w:cs="Arial"/>
-                <w:sz w:val="28"/>
-              </w:rPr>
-              <w:t>Projeção de lucros(geral/ de cada produto) (semanal, mensal, anual)</w:t>
-            </w:r>
           </w:p>
         </w:tc>
       </w:tr>
@@ -2911,13 +2827,6 @@
                 <w:sz w:val="28"/>
               </w:rPr>
             </w:pPr>
-            <w:r>
-              <w:rPr>
-                <w:rFonts w:ascii="Arial" w:hAnsi="Arial" w:cs="Arial"/>
-                <w:sz w:val="28"/>
-              </w:rPr>
-              <w:t>Projeção de insumos</w:t>
-            </w:r>
           </w:p>
         </w:tc>
       </w:tr>
@@ -2961,13 +2870,6 @@
                 <w:sz w:val="28"/>
               </w:rPr>
             </w:pPr>
-            <w:r>
-              <w:rPr>
-                <w:rFonts w:ascii="Arial" w:hAnsi="Arial" w:cs="Arial"/>
-                <w:sz w:val="28"/>
-              </w:rPr>
-              <w:t>Projeção de faturamento(semanal, mensal, anual)</w:t>
-            </w:r>
           </w:p>
         </w:tc>
       </w:tr>
@@ -3379,7 +3281,6 @@
                 <w:rFonts w:ascii="Arial" w:hAnsi="Arial" w:cs="Arial"/>
                 <w:sz w:val="28"/>
               </w:rPr>
-              <w:lastRenderedPageBreak/>
               <w:t>67</w:t>
             </w:r>
           </w:p>
@@ -4921,7 +4822,7 @@
 </file>
 
 <file path=customXml/itemProps1.xml><?xml version="1.0" encoding="utf-8"?>
-<ds:datastoreItem xmlns:ds="http://schemas.openxmlformats.org/officeDocument/2006/customXml" ds:itemID="{D953D27D-5D20-4854-B1C6-D68AFE28DD50}">
+<ds:datastoreItem xmlns:ds="http://schemas.openxmlformats.org/officeDocument/2006/customXml" ds:itemID="{3A2A6C51-7007-47B5-B672-917064330D13}">
   <ds:schemaRefs>
     <ds:schemaRef ds:uri="http://schemas.openxmlformats.org/officeDocument/2006/bibliography"/>
   </ds:schemaRefs>

</xml_diff>

<commit_message>
Adicionando os requisitos de usuario
</commit_message>
<xml_diff>
--- a/[DOCUMENTAÇÃO]Requisitos funcionas e não-funcionais.docx
+++ b/[DOCUMENTAÇÃO]Requisitos funcionas e não-funcionais.docx
@@ -14,16 +14,8 @@
         <w:rPr>
           <w:rFonts w:ascii="Arial" w:hAnsi="Arial" w:cs="Arial"/>
         </w:rPr>
-        <w:t>Requisitos funcionais e não funcionais</w:t>
-      </w:r>
-      <w:r>
-        <w:rPr>
-          <w:rFonts w:ascii="Arial" w:hAnsi="Arial" w:cs="Arial"/>
-        </w:rPr>
-        <w:t xml:space="preserve"> da aplicativo para gerenciamento de lanchonete</w:t>
-      </w:r>
-      <w:bookmarkStart w:id="0" w:name="_GoBack"/>
-      <w:bookmarkEnd w:id="0"/>
+        <w:t>Requisitos funcionais e não funcionais da aplicativo para gerenciamento de lanchonete</w:t>
+      </w:r>
     </w:p>
     <w:p>
       <w:pPr>
@@ -81,19 +73,7 @@
                   </w14:srgbClr>
                 </w14:shadow>
               </w:rPr>
-              <w:t xml:space="preserve"> </w:t>
-            </w:r>
-            <w:r>
-              <w:rPr>
-                <w:rFonts w:ascii="Arial" w:hAnsi="Arial" w:cs="Arial"/>
-                <w:sz w:val="28"/>
-                <w14:shadow w14:blurRad="50800" w14:dist="38100" w14:dir="2700000" w14:sx="100000" w14:sy="100000" w14:kx="0" w14:ky="0" w14:algn="tl">
-                  <w14:srgbClr w14:val="000000">
-                    <w14:alpha w14:val="60000"/>
-                  </w14:srgbClr>
-                </w14:shadow>
-              </w:rPr>
-              <w:t>funcionais</w:t>
+              <w:t xml:space="preserve"> funcionais</w:t>
             </w:r>
           </w:p>
         </w:tc>
@@ -241,21 +221,7 @@
                 <w:rFonts w:ascii="Arial" w:hAnsi="Arial" w:cs="Arial"/>
                 <w:sz w:val="28"/>
               </w:rPr>
-              <w:t xml:space="preserve">Inserir </w:t>
-            </w:r>
-            <w:r>
-              <w:rPr>
-                <w:rFonts w:ascii="Arial" w:hAnsi="Arial" w:cs="Arial"/>
-                <w:sz w:val="28"/>
-              </w:rPr>
-              <w:t>insumo</w:t>
-            </w:r>
-            <w:r>
-              <w:rPr>
-                <w:rFonts w:ascii="Arial" w:hAnsi="Arial" w:cs="Arial"/>
-                <w:sz w:val="28"/>
-              </w:rPr>
-              <w:t xml:space="preserve"> no estoque</w:t>
+              <w:t>Inserir insumo no estoque</w:t>
             </w:r>
           </w:p>
         </w:tc>
@@ -302,21 +268,7 @@
                 <w:rFonts w:ascii="Arial" w:hAnsi="Arial" w:cs="Arial"/>
                 <w:sz w:val="28"/>
               </w:rPr>
-              <w:t xml:space="preserve">Remover </w:t>
-            </w:r>
-            <w:r>
-              <w:rPr>
-                <w:rFonts w:ascii="Arial" w:hAnsi="Arial" w:cs="Arial"/>
-                <w:sz w:val="28"/>
-              </w:rPr>
-              <w:t xml:space="preserve">insumo </w:t>
-            </w:r>
-            <w:r>
-              <w:rPr>
-                <w:rFonts w:ascii="Arial" w:hAnsi="Arial" w:cs="Arial"/>
-                <w:sz w:val="28"/>
-              </w:rPr>
-              <w:t>do estoque</w:t>
+              <w:t>Alterar quantidade de insumo no estoque</w:t>
             </w:r>
           </w:p>
         </w:tc>
@@ -366,54 +318,54 @@
                 <w:rFonts w:ascii="Arial" w:hAnsi="Arial" w:cs="Arial"/>
                 <w:sz w:val="28"/>
               </w:rPr>
+              <w:t>Remover insumo do estoque</w:t>
+            </w:r>
+          </w:p>
+        </w:tc>
+      </w:tr>
+      <w:tr>
+        <w:tc>
+          <w:tcPr>
+            <w:cnfStyle w:val="001000000000" w:firstRow="0" w:lastRow="0" w:firstColumn="1" w:lastColumn="0" w:oddVBand="0" w:evenVBand="0" w:oddHBand="0" w:evenHBand="0" w:firstRowFirstColumn="0" w:firstRowLastColumn="0" w:lastRowFirstColumn="0" w:lastRowLastColumn="0"/>
+            <w:tcW w:w="562" w:type="dxa"/>
+            <w:vAlign w:val="center"/>
+          </w:tcPr>
+          <w:p>
+            <w:pPr>
+              <w:jc w:val="center"/>
+              <w:rPr>
+                <w:rFonts w:ascii="Arial" w:hAnsi="Arial" w:cs="Arial"/>
+                <w:sz w:val="28"/>
+              </w:rPr>
+            </w:pPr>
+            <w:r>
+              <w:rPr>
+                <w:rFonts w:ascii="Arial" w:hAnsi="Arial" w:cs="Arial"/>
+                <w:sz w:val="28"/>
+              </w:rPr>
+              <w:t>05</w:t>
+            </w:r>
+          </w:p>
+        </w:tc>
+        <w:tc>
+          <w:tcPr>
+            <w:tcW w:w="7932" w:type="dxa"/>
+            <w:vAlign w:val="center"/>
+          </w:tcPr>
+          <w:p>
+            <w:pPr>
+              <w:cnfStyle w:val="000000000000" w:firstRow="0" w:lastRow="0" w:firstColumn="0" w:lastColumn="0" w:oddVBand="0" w:evenVBand="0" w:oddHBand="0" w:evenHBand="0" w:firstRowFirstColumn="0" w:firstRowLastColumn="0" w:lastRowFirstColumn="0" w:lastRowLastColumn="0"/>
+              <w:rPr>
+                <w:rFonts w:ascii="Arial" w:hAnsi="Arial" w:cs="Arial"/>
+                <w:sz w:val="28"/>
+              </w:rPr>
+            </w:pPr>
+            <w:r>
+              <w:rPr>
+                <w:rFonts w:ascii="Arial" w:hAnsi="Arial" w:cs="Arial"/>
+                <w:sz w:val="28"/>
+              </w:rPr>
               <w:t>Visualizar produto</w:t>
-            </w:r>
-          </w:p>
-        </w:tc>
-      </w:tr>
-      <w:tr>
-        <w:tc>
-          <w:tcPr>
-            <w:cnfStyle w:val="001000000000" w:firstRow="0" w:lastRow="0" w:firstColumn="1" w:lastColumn="0" w:oddVBand="0" w:evenVBand="0" w:oddHBand="0" w:evenHBand="0" w:firstRowFirstColumn="0" w:firstRowLastColumn="0" w:lastRowFirstColumn="0" w:lastRowLastColumn="0"/>
-            <w:tcW w:w="562" w:type="dxa"/>
-            <w:vAlign w:val="center"/>
-          </w:tcPr>
-          <w:p>
-            <w:pPr>
-              <w:jc w:val="center"/>
-              <w:rPr>
-                <w:rFonts w:ascii="Arial" w:hAnsi="Arial" w:cs="Arial"/>
-                <w:sz w:val="28"/>
-              </w:rPr>
-            </w:pPr>
-            <w:r>
-              <w:rPr>
-                <w:rFonts w:ascii="Arial" w:hAnsi="Arial" w:cs="Arial"/>
-                <w:sz w:val="28"/>
-              </w:rPr>
-              <w:t>05</w:t>
-            </w:r>
-          </w:p>
-        </w:tc>
-        <w:tc>
-          <w:tcPr>
-            <w:tcW w:w="7932" w:type="dxa"/>
-            <w:vAlign w:val="center"/>
-          </w:tcPr>
-          <w:p>
-            <w:pPr>
-              <w:cnfStyle w:val="000000000000" w:firstRow="0" w:lastRow="0" w:firstColumn="0" w:lastColumn="0" w:oddVBand="0" w:evenVBand="0" w:oddHBand="0" w:evenHBand="0" w:firstRowFirstColumn="0" w:firstRowLastColumn="0" w:lastRowFirstColumn="0" w:lastRowLastColumn="0"/>
-              <w:rPr>
-                <w:rFonts w:ascii="Arial" w:hAnsi="Arial" w:cs="Arial"/>
-                <w:sz w:val="28"/>
-              </w:rPr>
-            </w:pPr>
-            <w:r>
-              <w:rPr>
-                <w:rFonts w:ascii="Arial" w:hAnsi="Arial" w:cs="Arial"/>
-                <w:sz w:val="28"/>
-              </w:rPr>
-              <w:t>Adicionar produto</w:t>
             </w:r>
           </w:p>
         </w:tc>
@@ -463,54 +415,54 @@
                 <w:rFonts w:ascii="Arial" w:hAnsi="Arial" w:cs="Arial"/>
                 <w:sz w:val="28"/>
               </w:rPr>
+              <w:t>Adicionar produto</w:t>
+            </w:r>
+          </w:p>
+        </w:tc>
+      </w:tr>
+      <w:tr>
+        <w:tc>
+          <w:tcPr>
+            <w:cnfStyle w:val="001000000000" w:firstRow="0" w:lastRow="0" w:firstColumn="1" w:lastColumn="0" w:oddVBand="0" w:evenVBand="0" w:oddHBand="0" w:evenHBand="0" w:firstRowFirstColumn="0" w:firstRowLastColumn="0" w:lastRowFirstColumn="0" w:lastRowLastColumn="0"/>
+            <w:tcW w:w="562" w:type="dxa"/>
+            <w:vAlign w:val="center"/>
+          </w:tcPr>
+          <w:p>
+            <w:pPr>
+              <w:jc w:val="center"/>
+              <w:rPr>
+                <w:rFonts w:ascii="Arial" w:hAnsi="Arial" w:cs="Arial"/>
+                <w:sz w:val="28"/>
+              </w:rPr>
+            </w:pPr>
+            <w:r>
+              <w:rPr>
+                <w:rFonts w:ascii="Arial" w:hAnsi="Arial" w:cs="Arial"/>
+                <w:sz w:val="28"/>
+              </w:rPr>
+              <w:t>07</w:t>
+            </w:r>
+          </w:p>
+        </w:tc>
+        <w:tc>
+          <w:tcPr>
+            <w:tcW w:w="7932" w:type="dxa"/>
+            <w:vAlign w:val="center"/>
+          </w:tcPr>
+          <w:p>
+            <w:pPr>
+              <w:cnfStyle w:val="000000000000" w:firstRow="0" w:lastRow="0" w:firstColumn="0" w:lastColumn="0" w:oddVBand="0" w:evenVBand="0" w:oddHBand="0" w:evenHBand="0" w:firstRowFirstColumn="0" w:firstRowLastColumn="0" w:lastRowFirstColumn="0" w:lastRowLastColumn="0"/>
+              <w:rPr>
+                <w:rFonts w:ascii="Arial" w:hAnsi="Arial" w:cs="Arial"/>
+                <w:sz w:val="28"/>
+              </w:rPr>
+            </w:pPr>
+            <w:r>
+              <w:rPr>
+                <w:rFonts w:ascii="Arial" w:hAnsi="Arial" w:cs="Arial"/>
+                <w:sz w:val="28"/>
+              </w:rPr>
               <w:t>Alterar produto</w:t>
-            </w:r>
-          </w:p>
-        </w:tc>
-      </w:tr>
-      <w:tr>
-        <w:tc>
-          <w:tcPr>
-            <w:cnfStyle w:val="001000000000" w:firstRow="0" w:lastRow="0" w:firstColumn="1" w:lastColumn="0" w:oddVBand="0" w:evenVBand="0" w:oddHBand="0" w:evenHBand="0" w:firstRowFirstColumn="0" w:firstRowLastColumn="0" w:lastRowFirstColumn="0" w:lastRowLastColumn="0"/>
-            <w:tcW w:w="562" w:type="dxa"/>
-            <w:vAlign w:val="center"/>
-          </w:tcPr>
-          <w:p>
-            <w:pPr>
-              <w:jc w:val="center"/>
-              <w:rPr>
-                <w:rFonts w:ascii="Arial" w:hAnsi="Arial" w:cs="Arial"/>
-                <w:sz w:val="28"/>
-              </w:rPr>
-            </w:pPr>
-            <w:r>
-              <w:rPr>
-                <w:rFonts w:ascii="Arial" w:hAnsi="Arial" w:cs="Arial"/>
-                <w:sz w:val="28"/>
-              </w:rPr>
-              <w:t>07</w:t>
-            </w:r>
-          </w:p>
-        </w:tc>
-        <w:tc>
-          <w:tcPr>
-            <w:tcW w:w="7932" w:type="dxa"/>
-            <w:vAlign w:val="center"/>
-          </w:tcPr>
-          <w:p>
-            <w:pPr>
-              <w:cnfStyle w:val="000000000000" w:firstRow="0" w:lastRow="0" w:firstColumn="0" w:lastColumn="0" w:oddVBand="0" w:evenVBand="0" w:oddHBand="0" w:evenHBand="0" w:firstRowFirstColumn="0" w:firstRowLastColumn="0" w:lastRowFirstColumn="0" w:lastRowLastColumn="0"/>
-              <w:rPr>
-                <w:rFonts w:ascii="Arial" w:hAnsi="Arial" w:cs="Arial"/>
-                <w:sz w:val="28"/>
-              </w:rPr>
-            </w:pPr>
-            <w:r>
-              <w:rPr>
-                <w:rFonts w:ascii="Arial" w:hAnsi="Arial" w:cs="Arial"/>
-                <w:sz w:val="28"/>
-              </w:rPr>
-              <w:t>Excluir produto</w:t>
             </w:r>
           </w:p>
         </w:tc>
@@ -560,54 +512,54 @@
                 <w:rFonts w:ascii="Arial" w:hAnsi="Arial" w:cs="Arial"/>
                 <w:sz w:val="28"/>
               </w:rPr>
+              <w:t>Excluir produto</w:t>
+            </w:r>
+          </w:p>
+        </w:tc>
+      </w:tr>
+      <w:tr>
+        <w:tc>
+          <w:tcPr>
+            <w:cnfStyle w:val="001000000000" w:firstRow="0" w:lastRow="0" w:firstColumn="1" w:lastColumn="0" w:oddVBand="0" w:evenVBand="0" w:oddHBand="0" w:evenHBand="0" w:firstRowFirstColumn="0" w:firstRowLastColumn="0" w:lastRowFirstColumn="0" w:lastRowLastColumn="0"/>
+            <w:tcW w:w="562" w:type="dxa"/>
+            <w:vAlign w:val="center"/>
+          </w:tcPr>
+          <w:p>
+            <w:pPr>
+              <w:jc w:val="center"/>
+              <w:rPr>
+                <w:rFonts w:ascii="Arial" w:hAnsi="Arial" w:cs="Arial"/>
+                <w:sz w:val="28"/>
+              </w:rPr>
+            </w:pPr>
+            <w:r>
+              <w:rPr>
+                <w:rFonts w:ascii="Arial" w:hAnsi="Arial" w:cs="Arial"/>
+                <w:sz w:val="28"/>
+              </w:rPr>
+              <w:t>09</w:t>
+            </w:r>
+          </w:p>
+        </w:tc>
+        <w:tc>
+          <w:tcPr>
+            <w:tcW w:w="7932" w:type="dxa"/>
+            <w:vAlign w:val="center"/>
+          </w:tcPr>
+          <w:p>
+            <w:pPr>
+              <w:cnfStyle w:val="000000000000" w:firstRow="0" w:lastRow="0" w:firstColumn="0" w:lastColumn="0" w:oddVBand="0" w:evenVBand="0" w:oddHBand="0" w:evenHBand="0" w:firstRowFirstColumn="0" w:firstRowLastColumn="0" w:lastRowFirstColumn="0" w:lastRowLastColumn="0"/>
+              <w:rPr>
+                <w:rFonts w:ascii="Arial" w:hAnsi="Arial" w:cs="Arial"/>
+                <w:sz w:val="28"/>
+              </w:rPr>
+            </w:pPr>
+            <w:r>
+              <w:rPr>
+                <w:rFonts w:ascii="Arial" w:hAnsi="Arial" w:cs="Arial"/>
+                <w:sz w:val="28"/>
+              </w:rPr>
               <w:t>Registrar compra</w:t>
-            </w:r>
-          </w:p>
-        </w:tc>
-      </w:tr>
-      <w:tr>
-        <w:tc>
-          <w:tcPr>
-            <w:cnfStyle w:val="001000000000" w:firstRow="0" w:lastRow="0" w:firstColumn="1" w:lastColumn="0" w:oddVBand="0" w:evenVBand="0" w:oddHBand="0" w:evenHBand="0" w:firstRowFirstColumn="0" w:firstRowLastColumn="0" w:lastRowFirstColumn="0" w:lastRowLastColumn="0"/>
-            <w:tcW w:w="562" w:type="dxa"/>
-            <w:vAlign w:val="center"/>
-          </w:tcPr>
-          <w:p>
-            <w:pPr>
-              <w:jc w:val="center"/>
-              <w:rPr>
-                <w:rFonts w:ascii="Arial" w:hAnsi="Arial" w:cs="Arial"/>
-                <w:sz w:val="28"/>
-              </w:rPr>
-            </w:pPr>
-            <w:r>
-              <w:rPr>
-                <w:rFonts w:ascii="Arial" w:hAnsi="Arial" w:cs="Arial"/>
-                <w:sz w:val="28"/>
-              </w:rPr>
-              <w:t>09</w:t>
-            </w:r>
-          </w:p>
-        </w:tc>
-        <w:tc>
-          <w:tcPr>
-            <w:tcW w:w="7932" w:type="dxa"/>
-            <w:vAlign w:val="center"/>
-          </w:tcPr>
-          <w:p>
-            <w:pPr>
-              <w:cnfStyle w:val="000000000000" w:firstRow="0" w:lastRow="0" w:firstColumn="0" w:lastColumn="0" w:oddVBand="0" w:evenVBand="0" w:oddHBand="0" w:evenHBand="0" w:firstRowFirstColumn="0" w:firstRowLastColumn="0" w:lastRowFirstColumn="0" w:lastRowLastColumn="0"/>
-              <w:rPr>
-                <w:rFonts w:ascii="Arial" w:hAnsi="Arial" w:cs="Arial"/>
-                <w:sz w:val="28"/>
-              </w:rPr>
-            </w:pPr>
-            <w:r>
-              <w:rPr>
-                <w:rFonts w:ascii="Arial" w:hAnsi="Arial" w:cs="Arial"/>
-                <w:sz w:val="28"/>
-              </w:rPr>
-              <w:t>Visualizar compra</w:t>
             </w:r>
           </w:p>
         </w:tc>
@@ -657,54 +609,54 @@
                 <w:rFonts w:ascii="Arial" w:hAnsi="Arial" w:cs="Arial"/>
                 <w:sz w:val="28"/>
               </w:rPr>
+              <w:t>Visualizar compra</w:t>
+            </w:r>
+          </w:p>
+        </w:tc>
+      </w:tr>
+      <w:tr>
+        <w:tc>
+          <w:tcPr>
+            <w:cnfStyle w:val="001000000000" w:firstRow="0" w:lastRow="0" w:firstColumn="1" w:lastColumn="0" w:oddVBand="0" w:evenVBand="0" w:oddHBand="0" w:evenHBand="0" w:firstRowFirstColumn="0" w:firstRowLastColumn="0" w:lastRowFirstColumn="0" w:lastRowLastColumn="0"/>
+            <w:tcW w:w="562" w:type="dxa"/>
+            <w:vAlign w:val="center"/>
+          </w:tcPr>
+          <w:p>
+            <w:pPr>
+              <w:jc w:val="center"/>
+              <w:rPr>
+                <w:rFonts w:ascii="Arial" w:hAnsi="Arial" w:cs="Arial"/>
+                <w:sz w:val="28"/>
+              </w:rPr>
+            </w:pPr>
+            <w:r>
+              <w:rPr>
+                <w:rFonts w:ascii="Arial" w:hAnsi="Arial" w:cs="Arial"/>
+                <w:sz w:val="28"/>
+              </w:rPr>
+              <w:t>11</w:t>
+            </w:r>
+          </w:p>
+        </w:tc>
+        <w:tc>
+          <w:tcPr>
+            <w:tcW w:w="7932" w:type="dxa"/>
+            <w:vAlign w:val="center"/>
+          </w:tcPr>
+          <w:p>
+            <w:pPr>
+              <w:cnfStyle w:val="000000000000" w:firstRow="0" w:lastRow="0" w:firstColumn="0" w:lastColumn="0" w:oddVBand="0" w:evenVBand="0" w:oddHBand="0" w:evenHBand="0" w:firstRowFirstColumn="0" w:firstRowLastColumn="0" w:lastRowFirstColumn="0" w:lastRowLastColumn="0"/>
+              <w:rPr>
+                <w:rFonts w:ascii="Arial" w:hAnsi="Arial" w:cs="Arial"/>
+                <w:sz w:val="28"/>
+              </w:rPr>
+            </w:pPr>
+            <w:r>
+              <w:rPr>
+                <w:rFonts w:ascii="Arial" w:hAnsi="Arial" w:cs="Arial"/>
+                <w:sz w:val="28"/>
+              </w:rPr>
               <w:t>Alterar compra</w:t>
-            </w:r>
-          </w:p>
-        </w:tc>
-      </w:tr>
-      <w:tr>
-        <w:tc>
-          <w:tcPr>
-            <w:cnfStyle w:val="001000000000" w:firstRow="0" w:lastRow="0" w:firstColumn="1" w:lastColumn="0" w:oddVBand="0" w:evenVBand="0" w:oddHBand="0" w:evenHBand="0" w:firstRowFirstColumn="0" w:firstRowLastColumn="0" w:lastRowFirstColumn="0" w:lastRowLastColumn="0"/>
-            <w:tcW w:w="562" w:type="dxa"/>
-            <w:vAlign w:val="center"/>
-          </w:tcPr>
-          <w:p>
-            <w:pPr>
-              <w:jc w:val="center"/>
-              <w:rPr>
-                <w:rFonts w:ascii="Arial" w:hAnsi="Arial" w:cs="Arial"/>
-                <w:sz w:val="28"/>
-              </w:rPr>
-            </w:pPr>
-            <w:r>
-              <w:rPr>
-                <w:rFonts w:ascii="Arial" w:hAnsi="Arial" w:cs="Arial"/>
-                <w:sz w:val="28"/>
-              </w:rPr>
-              <w:t>11</w:t>
-            </w:r>
-          </w:p>
-        </w:tc>
-        <w:tc>
-          <w:tcPr>
-            <w:tcW w:w="7932" w:type="dxa"/>
-            <w:vAlign w:val="center"/>
-          </w:tcPr>
-          <w:p>
-            <w:pPr>
-              <w:cnfStyle w:val="000000000000" w:firstRow="0" w:lastRow="0" w:firstColumn="0" w:lastColumn="0" w:oddVBand="0" w:evenVBand="0" w:oddHBand="0" w:evenHBand="0" w:firstRowFirstColumn="0" w:firstRowLastColumn="0" w:lastRowFirstColumn="0" w:lastRowLastColumn="0"/>
-              <w:rPr>
-                <w:rFonts w:ascii="Arial" w:hAnsi="Arial" w:cs="Arial"/>
-                <w:sz w:val="28"/>
-              </w:rPr>
-            </w:pPr>
-            <w:r>
-              <w:rPr>
-                <w:rFonts w:ascii="Arial" w:hAnsi="Arial" w:cs="Arial"/>
-                <w:sz w:val="28"/>
-              </w:rPr>
-              <w:t>Excluir compra</w:t>
             </w:r>
           </w:p>
         </w:tc>
@@ -754,54 +706,54 @@
                 <w:rFonts w:ascii="Arial" w:hAnsi="Arial" w:cs="Arial"/>
                 <w:sz w:val="28"/>
               </w:rPr>
+              <w:t>Excluir compra</w:t>
+            </w:r>
+          </w:p>
+        </w:tc>
+      </w:tr>
+      <w:tr>
+        <w:tc>
+          <w:tcPr>
+            <w:cnfStyle w:val="001000000000" w:firstRow="0" w:lastRow="0" w:firstColumn="1" w:lastColumn="0" w:oddVBand="0" w:evenVBand="0" w:oddHBand="0" w:evenHBand="0" w:firstRowFirstColumn="0" w:firstRowLastColumn="0" w:lastRowFirstColumn="0" w:lastRowLastColumn="0"/>
+            <w:tcW w:w="562" w:type="dxa"/>
+            <w:vAlign w:val="center"/>
+          </w:tcPr>
+          <w:p>
+            <w:pPr>
+              <w:jc w:val="center"/>
+              <w:rPr>
+                <w:rFonts w:ascii="Arial" w:hAnsi="Arial" w:cs="Arial"/>
+                <w:sz w:val="28"/>
+              </w:rPr>
+            </w:pPr>
+            <w:r>
+              <w:rPr>
+                <w:rFonts w:ascii="Arial" w:hAnsi="Arial" w:cs="Arial"/>
+                <w:sz w:val="28"/>
+              </w:rPr>
+              <w:t>13</w:t>
+            </w:r>
+          </w:p>
+        </w:tc>
+        <w:tc>
+          <w:tcPr>
+            <w:tcW w:w="7932" w:type="dxa"/>
+            <w:vAlign w:val="center"/>
+          </w:tcPr>
+          <w:p>
+            <w:pPr>
+              <w:cnfStyle w:val="000000000000" w:firstRow="0" w:lastRow="0" w:firstColumn="0" w:lastColumn="0" w:oddVBand="0" w:evenVBand="0" w:oddHBand="0" w:evenHBand="0" w:firstRowFirstColumn="0" w:firstRowLastColumn="0" w:lastRowFirstColumn="0" w:lastRowLastColumn="0"/>
+              <w:rPr>
+                <w:rFonts w:ascii="Arial" w:hAnsi="Arial" w:cs="Arial"/>
+                <w:sz w:val="28"/>
+              </w:rPr>
+            </w:pPr>
+            <w:r>
+              <w:rPr>
+                <w:rFonts w:ascii="Arial" w:hAnsi="Arial" w:cs="Arial"/>
+                <w:sz w:val="28"/>
+              </w:rPr>
               <w:t>Orçamento de compra de insumos</w:t>
-            </w:r>
-          </w:p>
-        </w:tc>
-      </w:tr>
-      <w:tr>
-        <w:tc>
-          <w:tcPr>
-            <w:cnfStyle w:val="001000000000" w:firstRow="0" w:lastRow="0" w:firstColumn="1" w:lastColumn="0" w:oddVBand="0" w:evenVBand="0" w:oddHBand="0" w:evenHBand="0" w:firstRowFirstColumn="0" w:firstRowLastColumn="0" w:lastRowFirstColumn="0" w:lastRowLastColumn="0"/>
-            <w:tcW w:w="562" w:type="dxa"/>
-            <w:vAlign w:val="center"/>
-          </w:tcPr>
-          <w:p>
-            <w:pPr>
-              <w:jc w:val="center"/>
-              <w:rPr>
-                <w:rFonts w:ascii="Arial" w:hAnsi="Arial" w:cs="Arial"/>
-                <w:sz w:val="28"/>
-              </w:rPr>
-            </w:pPr>
-            <w:r>
-              <w:rPr>
-                <w:rFonts w:ascii="Arial" w:hAnsi="Arial" w:cs="Arial"/>
-                <w:sz w:val="28"/>
-              </w:rPr>
-              <w:t>13</w:t>
-            </w:r>
-          </w:p>
-        </w:tc>
-        <w:tc>
-          <w:tcPr>
-            <w:tcW w:w="7932" w:type="dxa"/>
-            <w:vAlign w:val="center"/>
-          </w:tcPr>
-          <w:p>
-            <w:pPr>
-              <w:cnfStyle w:val="000000000000" w:firstRow="0" w:lastRow="0" w:firstColumn="0" w:lastColumn="0" w:oddVBand="0" w:evenVBand="0" w:oddHBand="0" w:evenHBand="0" w:firstRowFirstColumn="0" w:firstRowLastColumn="0" w:lastRowFirstColumn="0" w:lastRowLastColumn="0"/>
-              <w:rPr>
-                <w:rFonts w:ascii="Arial" w:hAnsi="Arial" w:cs="Arial"/>
-                <w:sz w:val="28"/>
-              </w:rPr>
-            </w:pPr>
-            <w:r>
-              <w:rPr>
-                <w:rFonts w:ascii="Arial" w:hAnsi="Arial" w:cs="Arial"/>
-                <w:sz w:val="28"/>
-              </w:rPr>
-              <w:t>Cálculo de lucro de produto</w:t>
             </w:r>
           </w:p>
         </w:tc>
@@ -851,54 +803,54 @@
                 <w:rFonts w:ascii="Arial" w:hAnsi="Arial" w:cs="Arial"/>
                 <w:sz w:val="28"/>
               </w:rPr>
+              <w:t>Cálculo de lucro do produto</w:t>
+            </w:r>
+          </w:p>
+        </w:tc>
+      </w:tr>
+      <w:tr>
+        <w:tc>
+          <w:tcPr>
+            <w:cnfStyle w:val="001000000000" w:firstRow="0" w:lastRow="0" w:firstColumn="1" w:lastColumn="0" w:oddVBand="0" w:evenVBand="0" w:oddHBand="0" w:evenHBand="0" w:firstRowFirstColumn="0" w:firstRowLastColumn="0" w:lastRowFirstColumn="0" w:lastRowLastColumn="0"/>
+            <w:tcW w:w="562" w:type="dxa"/>
+            <w:vAlign w:val="center"/>
+          </w:tcPr>
+          <w:p>
+            <w:pPr>
+              <w:jc w:val="center"/>
+              <w:rPr>
+                <w:rFonts w:ascii="Arial" w:hAnsi="Arial" w:cs="Arial"/>
+                <w:sz w:val="28"/>
+              </w:rPr>
+            </w:pPr>
+            <w:r>
+              <w:rPr>
+                <w:rFonts w:ascii="Arial" w:hAnsi="Arial" w:cs="Arial"/>
+                <w:sz w:val="28"/>
+              </w:rPr>
+              <w:t>15</w:t>
+            </w:r>
+          </w:p>
+        </w:tc>
+        <w:tc>
+          <w:tcPr>
+            <w:tcW w:w="7932" w:type="dxa"/>
+            <w:vAlign w:val="center"/>
+          </w:tcPr>
+          <w:p>
+            <w:pPr>
+              <w:cnfStyle w:val="000000000000" w:firstRow="0" w:lastRow="0" w:firstColumn="0" w:lastColumn="0" w:oddVBand="0" w:evenVBand="0" w:oddHBand="0" w:evenHBand="0" w:firstRowFirstColumn="0" w:firstRowLastColumn="0" w:lastRowFirstColumn="0" w:lastRowLastColumn="0"/>
+              <w:rPr>
+                <w:rFonts w:ascii="Arial" w:hAnsi="Arial" w:cs="Arial"/>
+                <w:sz w:val="28"/>
+              </w:rPr>
+            </w:pPr>
+            <w:r>
+              <w:rPr>
+                <w:rFonts w:ascii="Arial" w:hAnsi="Arial" w:cs="Arial"/>
+                <w:sz w:val="28"/>
+              </w:rPr>
               <w:t>Cálculo do preço de custo de cada produto</w:t>
-            </w:r>
-          </w:p>
-        </w:tc>
-      </w:tr>
-      <w:tr>
-        <w:tc>
-          <w:tcPr>
-            <w:cnfStyle w:val="001000000000" w:firstRow="0" w:lastRow="0" w:firstColumn="1" w:lastColumn="0" w:oddVBand="0" w:evenVBand="0" w:oddHBand="0" w:evenHBand="0" w:firstRowFirstColumn="0" w:firstRowLastColumn="0" w:lastRowFirstColumn="0" w:lastRowLastColumn="0"/>
-            <w:tcW w:w="562" w:type="dxa"/>
-            <w:vAlign w:val="center"/>
-          </w:tcPr>
-          <w:p>
-            <w:pPr>
-              <w:jc w:val="center"/>
-              <w:rPr>
-                <w:rFonts w:ascii="Arial" w:hAnsi="Arial" w:cs="Arial"/>
-                <w:sz w:val="28"/>
-              </w:rPr>
-            </w:pPr>
-            <w:r>
-              <w:rPr>
-                <w:rFonts w:ascii="Arial" w:hAnsi="Arial" w:cs="Arial"/>
-                <w:sz w:val="28"/>
-              </w:rPr>
-              <w:t>15</w:t>
-            </w:r>
-          </w:p>
-        </w:tc>
-        <w:tc>
-          <w:tcPr>
-            <w:tcW w:w="7932" w:type="dxa"/>
-            <w:vAlign w:val="center"/>
-          </w:tcPr>
-          <w:p>
-            <w:pPr>
-              <w:cnfStyle w:val="000000000000" w:firstRow="0" w:lastRow="0" w:firstColumn="0" w:lastColumn="0" w:oddVBand="0" w:evenVBand="0" w:oddHBand="0" w:evenHBand="0" w:firstRowFirstColumn="0" w:firstRowLastColumn="0" w:lastRowFirstColumn="0" w:lastRowLastColumn="0"/>
-              <w:rPr>
-                <w:rFonts w:ascii="Arial" w:hAnsi="Arial" w:cs="Arial"/>
-                <w:sz w:val="28"/>
-              </w:rPr>
-            </w:pPr>
-            <w:r>
-              <w:rPr>
-                <w:rFonts w:ascii="Arial" w:hAnsi="Arial" w:cs="Arial"/>
-                <w:sz w:val="28"/>
-              </w:rPr>
-              <w:t>Cadastrar funcionário</w:t>
             </w:r>
           </w:p>
         </w:tc>
@@ -948,54 +900,54 @@
                 <w:rFonts w:ascii="Arial" w:hAnsi="Arial" w:cs="Arial"/>
                 <w:sz w:val="28"/>
               </w:rPr>
+              <w:t>Cadastrar funcionário</w:t>
+            </w:r>
+          </w:p>
+        </w:tc>
+      </w:tr>
+      <w:tr>
+        <w:tc>
+          <w:tcPr>
+            <w:cnfStyle w:val="001000000000" w:firstRow="0" w:lastRow="0" w:firstColumn="1" w:lastColumn="0" w:oddVBand="0" w:evenVBand="0" w:oddHBand="0" w:evenHBand="0" w:firstRowFirstColumn="0" w:firstRowLastColumn="0" w:lastRowFirstColumn="0" w:lastRowLastColumn="0"/>
+            <w:tcW w:w="562" w:type="dxa"/>
+            <w:vAlign w:val="center"/>
+          </w:tcPr>
+          <w:p>
+            <w:pPr>
+              <w:jc w:val="center"/>
+              <w:rPr>
+                <w:rFonts w:ascii="Arial" w:hAnsi="Arial" w:cs="Arial"/>
+                <w:sz w:val="28"/>
+              </w:rPr>
+            </w:pPr>
+            <w:r>
+              <w:rPr>
+                <w:rFonts w:ascii="Arial" w:hAnsi="Arial" w:cs="Arial"/>
+                <w:sz w:val="28"/>
+              </w:rPr>
+              <w:t>17</w:t>
+            </w:r>
+          </w:p>
+        </w:tc>
+        <w:tc>
+          <w:tcPr>
+            <w:tcW w:w="7932" w:type="dxa"/>
+            <w:vAlign w:val="center"/>
+          </w:tcPr>
+          <w:p>
+            <w:pPr>
+              <w:cnfStyle w:val="000000000000" w:firstRow="0" w:lastRow="0" w:firstColumn="0" w:lastColumn="0" w:oddVBand="0" w:evenVBand="0" w:oddHBand="0" w:evenHBand="0" w:firstRowFirstColumn="0" w:firstRowLastColumn="0" w:lastRowFirstColumn="0" w:lastRowLastColumn="0"/>
+              <w:rPr>
+                <w:rFonts w:ascii="Arial" w:hAnsi="Arial" w:cs="Arial"/>
+                <w:sz w:val="28"/>
+              </w:rPr>
+            </w:pPr>
+            <w:r>
+              <w:rPr>
+                <w:rFonts w:ascii="Arial" w:hAnsi="Arial" w:cs="Arial"/>
+                <w:sz w:val="28"/>
+              </w:rPr>
               <w:t>Visualizar funcionário</w:t>
-            </w:r>
-          </w:p>
-        </w:tc>
-      </w:tr>
-      <w:tr>
-        <w:tc>
-          <w:tcPr>
-            <w:cnfStyle w:val="001000000000" w:firstRow="0" w:lastRow="0" w:firstColumn="1" w:lastColumn="0" w:oddVBand="0" w:evenVBand="0" w:oddHBand="0" w:evenHBand="0" w:firstRowFirstColumn="0" w:firstRowLastColumn="0" w:lastRowFirstColumn="0" w:lastRowLastColumn="0"/>
-            <w:tcW w:w="562" w:type="dxa"/>
-            <w:vAlign w:val="center"/>
-          </w:tcPr>
-          <w:p>
-            <w:pPr>
-              <w:jc w:val="center"/>
-              <w:rPr>
-                <w:rFonts w:ascii="Arial" w:hAnsi="Arial" w:cs="Arial"/>
-                <w:sz w:val="28"/>
-              </w:rPr>
-            </w:pPr>
-            <w:r>
-              <w:rPr>
-                <w:rFonts w:ascii="Arial" w:hAnsi="Arial" w:cs="Arial"/>
-                <w:sz w:val="28"/>
-              </w:rPr>
-              <w:t>17</w:t>
-            </w:r>
-          </w:p>
-        </w:tc>
-        <w:tc>
-          <w:tcPr>
-            <w:tcW w:w="7932" w:type="dxa"/>
-            <w:vAlign w:val="center"/>
-          </w:tcPr>
-          <w:p>
-            <w:pPr>
-              <w:cnfStyle w:val="000000000000" w:firstRow="0" w:lastRow="0" w:firstColumn="0" w:lastColumn="0" w:oddVBand="0" w:evenVBand="0" w:oddHBand="0" w:evenHBand="0" w:firstRowFirstColumn="0" w:firstRowLastColumn="0" w:lastRowFirstColumn="0" w:lastRowLastColumn="0"/>
-              <w:rPr>
-                <w:rFonts w:ascii="Arial" w:hAnsi="Arial" w:cs="Arial"/>
-                <w:sz w:val="28"/>
-              </w:rPr>
-            </w:pPr>
-            <w:r>
-              <w:rPr>
-                <w:rFonts w:ascii="Arial" w:hAnsi="Arial" w:cs="Arial"/>
-                <w:sz w:val="28"/>
-              </w:rPr>
-              <w:t>Alterar funcionário</w:t>
             </w:r>
           </w:p>
         </w:tc>
@@ -1045,54 +997,54 @@
                 <w:rFonts w:ascii="Arial" w:hAnsi="Arial" w:cs="Arial"/>
                 <w:sz w:val="28"/>
               </w:rPr>
+              <w:t>Alterar funcionário</w:t>
+            </w:r>
+          </w:p>
+        </w:tc>
+      </w:tr>
+      <w:tr>
+        <w:tc>
+          <w:tcPr>
+            <w:cnfStyle w:val="001000000000" w:firstRow="0" w:lastRow="0" w:firstColumn="1" w:lastColumn="0" w:oddVBand="0" w:evenVBand="0" w:oddHBand="0" w:evenHBand="0" w:firstRowFirstColumn="0" w:firstRowLastColumn="0" w:lastRowFirstColumn="0" w:lastRowLastColumn="0"/>
+            <w:tcW w:w="562" w:type="dxa"/>
+            <w:vAlign w:val="center"/>
+          </w:tcPr>
+          <w:p>
+            <w:pPr>
+              <w:jc w:val="center"/>
+              <w:rPr>
+                <w:rFonts w:ascii="Arial" w:hAnsi="Arial" w:cs="Arial"/>
+                <w:sz w:val="28"/>
+              </w:rPr>
+            </w:pPr>
+            <w:r>
+              <w:rPr>
+                <w:rFonts w:ascii="Arial" w:hAnsi="Arial" w:cs="Arial"/>
+                <w:sz w:val="28"/>
+              </w:rPr>
+              <w:t>19</w:t>
+            </w:r>
+          </w:p>
+        </w:tc>
+        <w:tc>
+          <w:tcPr>
+            <w:tcW w:w="7932" w:type="dxa"/>
+            <w:vAlign w:val="center"/>
+          </w:tcPr>
+          <w:p>
+            <w:pPr>
+              <w:cnfStyle w:val="000000000000" w:firstRow="0" w:lastRow="0" w:firstColumn="0" w:lastColumn="0" w:oddVBand="0" w:evenVBand="0" w:oddHBand="0" w:evenHBand="0" w:firstRowFirstColumn="0" w:firstRowLastColumn="0" w:lastRowFirstColumn="0" w:lastRowLastColumn="0"/>
+              <w:rPr>
+                <w:rFonts w:ascii="Arial" w:hAnsi="Arial" w:cs="Arial"/>
+                <w:sz w:val="28"/>
+              </w:rPr>
+            </w:pPr>
+            <w:r>
+              <w:rPr>
+                <w:rFonts w:ascii="Arial" w:hAnsi="Arial" w:cs="Arial"/>
+                <w:sz w:val="28"/>
+              </w:rPr>
               <w:t>Remover funcionário</w:t>
-            </w:r>
-          </w:p>
-        </w:tc>
-      </w:tr>
-      <w:tr>
-        <w:tc>
-          <w:tcPr>
-            <w:cnfStyle w:val="001000000000" w:firstRow="0" w:lastRow="0" w:firstColumn="1" w:lastColumn="0" w:oddVBand="0" w:evenVBand="0" w:oddHBand="0" w:evenHBand="0" w:firstRowFirstColumn="0" w:firstRowLastColumn="0" w:lastRowFirstColumn="0" w:lastRowLastColumn="0"/>
-            <w:tcW w:w="562" w:type="dxa"/>
-            <w:vAlign w:val="center"/>
-          </w:tcPr>
-          <w:p>
-            <w:pPr>
-              <w:jc w:val="center"/>
-              <w:rPr>
-                <w:rFonts w:ascii="Arial" w:hAnsi="Arial" w:cs="Arial"/>
-                <w:sz w:val="28"/>
-              </w:rPr>
-            </w:pPr>
-            <w:r>
-              <w:rPr>
-                <w:rFonts w:ascii="Arial" w:hAnsi="Arial" w:cs="Arial"/>
-                <w:sz w:val="28"/>
-              </w:rPr>
-              <w:t>19</w:t>
-            </w:r>
-          </w:p>
-        </w:tc>
-        <w:tc>
-          <w:tcPr>
-            <w:tcW w:w="7932" w:type="dxa"/>
-            <w:vAlign w:val="center"/>
-          </w:tcPr>
-          <w:p>
-            <w:pPr>
-              <w:cnfStyle w:val="000000000000" w:firstRow="0" w:lastRow="0" w:firstColumn="0" w:lastColumn="0" w:oddVBand="0" w:evenVBand="0" w:oddHBand="0" w:evenHBand="0" w:firstRowFirstColumn="0" w:firstRowLastColumn="0" w:lastRowFirstColumn="0" w:lastRowLastColumn="0"/>
-              <w:rPr>
-                <w:rFonts w:ascii="Arial" w:hAnsi="Arial" w:cs="Arial"/>
-                <w:sz w:val="28"/>
-              </w:rPr>
-            </w:pPr>
-            <w:r>
-              <w:rPr>
-                <w:rFonts w:ascii="Arial" w:hAnsi="Arial" w:cs="Arial"/>
-                <w:sz w:val="28"/>
-              </w:rPr>
-              <w:t>Controle de frequência de funcionário</w:t>
             </w:r>
           </w:p>
         </w:tc>
@@ -1142,7 +1094,7 @@
                 <w:rFonts w:ascii="Arial" w:hAnsi="Arial" w:cs="Arial"/>
                 <w:sz w:val="28"/>
               </w:rPr>
-              <w:t>Avaliação de satisfação do cliente</w:t>
+              <w:t>Cadastrar fornecedor</w:t>
             </w:r>
           </w:p>
         </w:tc>
@@ -1189,7 +1141,7 @@
                 <w:rFonts w:ascii="Arial" w:hAnsi="Arial" w:cs="Arial"/>
                 <w:sz w:val="28"/>
               </w:rPr>
-              <w:t>Cadastrar fornecedor</w:t>
+              <w:t>Visualizar fornecedor</w:t>
             </w:r>
           </w:p>
         </w:tc>
@@ -1239,7 +1191,7 @@
                 <w:rFonts w:ascii="Arial" w:hAnsi="Arial" w:cs="Arial"/>
                 <w:sz w:val="28"/>
               </w:rPr>
-              <w:t>Visualizar fornecedor</w:t>
+              <w:t>Alterar fornecedor</w:t>
             </w:r>
           </w:p>
         </w:tc>
@@ -1286,7 +1238,7 @@
                 <w:rFonts w:ascii="Arial" w:hAnsi="Arial" w:cs="Arial"/>
                 <w:sz w:val="28"/>
               </w:rPr>
-              <w:t>Alterar fornecedor</w:t>
+              <w:t>Remover fornecedor</w:t>
             </w:r>
           </w:p>
         </w:tc>
@@ -1336,7 +1288,7 @@
                 <w:rFonts w:ascii="Arial" w:hAnsi="Arial" w:cs="Arial"/>
                 <w:sz w:val="28"/>
               </w:rPr>
-              <w:t>Remover fornecedor</w:t>
+              <w:t>Gerar receita diária</w:t>
             </w:r>
           </w:p>
         </w:tc>
@@ -1383,14 +1335,21 @@
                 <w:rFonts w:ascii="Arial" w:hAnsi="Arial" w:cs="Arial"/>
                 <w:sz w:val="28"/>
               </w:rPr>
-              <w:t xml:space="preserve">Gerar </w:t>
-            </w:r>
-            <w:r>
-              <w:rPr>
-                <w:rFonts w:ascii="Arial" w:hAnsi="Arial" w:cs="Arial"/>
-                <w:sz w:val="28"/>
-              </w:rPr>
-              <w:t>receita diária</w:t>
+              <w:t>Gerar relatório de estoque(</w:t>
+            </w:r>
+            <w:r>
+              <w:rPr>
+                <w:rFonts w:ascii="Arial" w:hAnsi="Arial" w:cs="Arial"/>
+                <w:sz w:val="28"/>
+              </w:rPr>
+              <w:t>Mensal/Semanal/Bimestral/Anual</w:t>
+            </w:r>
+            <w:r>
+              <w:rPr>
+                <w:rFonts w:ascii="Arial" w:hAnsi="Arial" w:cs="Arial"/>
+                <w:sz w:val="28"/>
+              </w:rPr>
+              <w:t>)</w:t>
             </w:r>
           </w:p>
         </w:tc>
@@ -1440,7 +1399,54 @@
                 <w:rFonts w:ascii="Arial" w:hAnsi="Arial" w:cs="Arial"/>
                 <w:sz w:val="28"/>
               </w:rPr>
-              <w:t>Gerar relatório de estoque(</w:t>
+              <w:t>Gerar relatório de pagamento mensal de funcionário</w:t>
+            </w:r>
+          </w:p>
+        </w:tc>
+      </w:tr>
+      <w:tr>
+        <w:tc>
+          <w:tcPr>
+            <w:cnfStyle w:val="001000000000" w:firstRow="0" w:lastRow="0" w:firstColumn="1" w:lastColumn="0" w:oddVBand="0" w:evenVBand="0" w:oddHBand="0" w:evenHBand="0" w:firstRowFirstColumn="0" w:firstRowLastColumn="0" w:lastRowFirstColumn="0" w:lastRowLastColumn="0"/>
+            <w:tcW w:w="562" w:type="dxa"/>
+            <w:vAlign w:val="center"/>
+          </w:tcPr>
+          <w:p>
+            <w:pPr>
+              <w:jc w:val="center"/>
+              <w:rPr>
+                <w:rFonts w:ascii="Arial" w:hAnsi="Arial" w:cs="Arial"/>
+                <w:sz w:val="28"/>
+              </w:rPr>
+            </w:pPr>
+            <w:r>
+              <w:rPr>
+                <w:rFonts w:ascii="Arial" w:hAnsi="Arial" w:cs="Arial"/>
+                <w:sz w:val="28"/>
+              </w:rPr>
+              <w:t>27</w:t>
+            </w:r>
+          </w:p>
+        </w:tc>
+        <w:tc>
+          <w:tcPr>
+            <w:tcW w:w="7932" w:type="dxa"/>
+            <w:vAlign w:val="center"/>
+          </w:tcPr>
+          <w:p>
+            <w:pPr>
+              <w:cnfStyle w:val="000000000000" w:firstRow="0" w:lastRow="0" w:firstColumn="0" w:lastColumn="0" w:oddVBand="0" w:evenVBand="0" w:oddHBand="0" w:evenHBand="0" w:firstRowFirstColumn="0" w:firstRowLastColumn="0" w:lastRowFirstColumn="0" w:lastRowLastColumn="0"/>
+              <w:rPr>
+                <w:rFonts w:ascii="Arial" w:hAnsi="Arial" w:cs="Arial"/>
+                <w:sz w:val="28"/>
+              </w:rPr>
+            </w:pPr>
+            <w:r>
+              <w:rPr>
+                <w:rFonts w:ascii="Arial" w:hAnsi="Arial" w:cs="Arial"/>
+                <w:sz w:val="28"/>
+              </w:rPr>
+              <w:t>Gerar relatório de compra de insumos(</w:t>
             </w:r>
             <w:r>
               <w:rPr>
@@ -1455,67 +1461,6 @@
                 <w:sz w:val="28"/>
               </w:rPr>
               <w:t>)</w:t>
-            </w:r>
-          </w:p>
-        </w:tc>
-      </w:tr>
-      <w:tr>
-        <w:tc>
-          <w:tcPr>
-            <w:cnfStyle w:val="001000000000" w:firstRow="0" w:lastRow="0" w:firstColumn="1" w:lastColumn="0" w:oddVBand="0" w:evenVBand="0" w:oddHBand="0" w:evenHBand="0" w:firstRowFirstColumn="0" w:firstRowLastColumn="0" w:lastRowFirstColumn="0" w:lastRowLastColumn="0"/>
-            <w:tcW w:w="562" w:type="dxa"/>
-            <w:vAlign w:val="center"/>
-          </w:tcPr>
-          <w:p>
-            <w:pPr>
-              <w:jc w:val="center"/>
-              <w:rPr>
-                <w:rFonts w:ascii="Arial" w:hAnsi="Arial" w:cs="Arial"/>
-                <w:sz w:val="28"/>
-              </w:rPr>
-            </w:pPr>
-            <w:r>
-              <w:rPr>
-                <w:rFonts w:ascii="Arial" w:hAnsi="Arial" w:cs="Arial"/>
-                <w:sz w:val="28"/>
-              </w:rPr>
-              <w:t>27</w:t>
-            </w:r>
-          </w:p>
-        </w:tc>
-        <w:tc>
-          <w:tcPr>
-            <w:tcW w:w="7932" w:type="dxa"/>
-            <w:vAlign w:val="center"/>
-          </w:tcPr>
-          <w:p>
-            <w:pPr>
-              <w:cnfStyle w:val="000000000000" w:firstRow="0" w:lastRow="0" w:firstColumn="0" w:lastColumn="0" w:oddVBand="0" w:evenVBand="0" w:oddHBand="0" w:evenHBand="0" w:firstRowFirstColumn="0" w:firstRowLastColumn="0" w:lastRowFirstColumn="0" w:lastRowLastColumn="0"/>
-              <w:rPr>
-                <w:rFonts w:ascii="Arial" w:hAnsi="Arial" w:cs="Arial"/>
-                <w:sz w:val="28"/>
-              </w:rPr>
-            </w:pPr>
-            <w:r>
-              <w:rPr>
-                <w:rFonts w:ascii="Arial" w:hAnsi="Arial" w:cs="Arial"/>
-                <w:sz w:val="28"/>
-              </w:rPr>
-              <w:t xml:space="preserve">Gerar relatório de pagamento </w:t>
-            </w:r>
-            <w:r>
-              <w:rPr>
-                <w:rFonts w:ascii="Arial" w:hAnsi="Arial" w:cs="Arial"/>
-                <w:sz w:val="28"/>
-              </w:rPr>
-              <w:t xml:space="preserve">mensal </w:t>
-            </w:r>
-            <w:r>
-              <w:rPr>
-                <w:rFonts w:ascii="Arial" w:hAnsi="Arial" w:cs="Arial"/>
-                <w:sz w:val="28"/>
-              </w:rPr>
-              <w:t>de funcionário</w:t>
             </w:r>
           </w:p>
         </w:tc>
@@ -1565,7 +1510,7 @@
                 <w:rFonts w:ascii="Arial" w:hAnsi="Arial" w:cs="Arial"/>
                 <w:sz w:val="28"/>
               </w:rPr>
-              <w:t>Gerar relatório de compra de insumos(</w:t>
+              <w:t>Gerar relatório de despesas gerais (</w:t>
             </w:r>
             <w:r>
               <w:rPr>
@@ -1626,21 +1571,7 @@
                 <w:rFonts w:ascii="Arial" w:hAnsi="Arial" w:cs="Arial"/>
                 <w:sz w:val="28"/>
               </w:rPr>
-              <w:t>Ger</w:t>
-            </w:r>
-            <w:r>
-              <w:rPr>
-                <w:rFonts w:ascii="Arial" w:hAnsi="Arial" w:cs="Arial"/>
-                <w:sz w:val="28"/>
-              </w:rPr>
-              <w:t>ar relatório de despesas gerais</w:t>
-            </w:r>
-            <w:r>
-              <w:rPr>
-                <w:rFonts w:ascii="Arial" w:hAnsi="Arial" w:cs="Arial"/>
-                <w:sz w:val="28"/>
-              </w:rPr>
-              <w:t xml:space="preserve"> (</w:t>
+              <w:t>Gerar relatório de lucro(geral/ de cada produto) (</w:t>
             </w:r>
             <w:r>
               <w:rPr>
@@ -1705,7 +1636,7 @@
                 <w:rFonts w:ascii="Arial" w:hAnsi="Arial" w:cs="Arial"/>
                 <w:sz w:val="28"/>
               </w:rPr>
-              <w:t>Gerar relatório de lucro(geral/ de cada produto) (</w:t>
+              <w:t>Gerar relatório de faturamento(</w:t>
             </w:r>
             <w:r>
               <w:rPr>
@@ -1766,7 +1697,7 @@
                 <w:rFonts w:ascii="Arial" w:hAnsi="Arial" w:cs="Arial"/>
                 <w:sz w:val="28"/>
               </w:rPr>
-              <w:t>Gerar relatório de faturamento(</w:t>
+              <w:t>Gerar relatório de produtos com maior saída(</w:t>
             </w:r>
             <w:r>
               <w:rPr>
@@ -1830,21 +1761,7 @@
                 <w:rFonts w:ascii="Arial" w:hAnsi="Arial" w:cs="Arial"/>
                 <w:sz w:val="28"/>
               </w:rPr>
-              <w:t>Gerar relatório de produtos com maior saída(</w:t>
-            </w:r>
-            <w:r>
-              <w:rPr>
-                <w:rFonts w:ascii="Arial" w:hAnsi="Arial" w:cs="Arial"/>
-                <w:sz w:val="28"/>
-              </w:rPr>
-              <w:t>Mensal/Semanal/Bimestral/Anual</w:t>
-            </w:r>
-            <w:r>
-              <w:rPr>
-                <w:rFonts w:ascii="Arial" w:hAnsi="Arial" w:cs="Arial"/>
-                <w:sz w:val="28"/>
-              </w:rPr>
-              <w:t>)</w:t>
+              <w:t>Lista de fornecedores</w:t>
             </w:r>
           </w:p>
         </w:tc>
@@ -1891,7 +1808,7 @@
                 <w:rFonts w:ascii="Arial" w:hAnsi="Arial" w:cs="Arial"/>
                 <w:sz w:val="28"/>
               </w:rPr>
-              <w:t>Lista de fornecedores</w:t>
+              <w:t>Lista de funcionários</w:t>
             </w:r>
           </w:p>
         </w:tc>
@@ -1941,7 +1858,7 @@
                 <w:rFonts w:ascii="Arial" w:hAnsi="Arial" w:cs="Arial"/>
                 <w:sz w:val="28"/>
               </w:rPr>
-              <w:t>Lista de funcionários</w:t>
+              <w:t>Lista de produtos</w:t>
             </w:r>
           </w:p>
         </w:tc>
@@ -1988,7 +1905,7 @@
                 <w:rFonts w:ascii="Arial" w:hAnsi="Arial" w:cs="Arial"/>
                 <w:sz w:val="28"/>
               </w:rPr>
-              <w:t>Lista de produtos</w:t>
+              <w:t>Lista de insumos no estoque</w:t>
             </w:r>
           </w:p>
         </w:tc>
@@ -2038,7 +1955,7 @@
                 <w:rFonts w:ascii="Arial" w:hAnsi="Arial" w:cs="Arial"/>
                 <w:sz w:val="28"/>
               </w:rPr>
-              <w:t>Lista de itens no estoque</w:t>
+              <w:t>Lista de despesas</w:t>
             </w:r>
           </w:p>
         </w:tc>
@@ -2085,7 +2002,7 @@
                 <w:rFonts w:ascii="Arial" w:hAnsi="Arial" w:cs="Arial"/>
                 <w:sz w:val="28"/>
               </w:rPr>
-              <w:t>Lista de despesas</w:t>
+              <w:t>Lista de compras</w:t>
             </w:r>
           </w:p>
         </w:tc>
@@ -2135,7 +2052,7 @@
                 <w:rFonts w:ascii="Arial" w:hAnsi="Arial" w:cs="Arial"/>
                 <w:sz w:val="28"/>
               </w:rPr>
-              <w:t>Lista de compras</w:t>
+              <w:t>Avaliação da situação de vendas de cada produto</w:t>
             </w:r>
           </w:p>
         </w:tc>
@@ -2182,7 +2099,7 @@
                 <w:rFonts w:ascii="Arial" w:hAnsi="Arial" w:cs="Arial"/>
                 <w:sz w:val="28"/>
               </w:rPr>
-              <w:t>Avaliação da situação do estoque de produtos</w:t>
+              <w:t>Valores em caixa, apurado e lucro</w:t>
             </w:r>
           </w:p>
         </w:tc>
@@ -2232,7 +2149,7 @@
                 <w:rFonts w:ascii="Arial" w:hAnsi="Arial" w:cs="Arial"/>
                 <w:sz w:val="28"/>
               </w:rPr>
-              <w:t>Avaliação da situação de vendas de cada produto</w:t>
+              <w:t>Listagem de produtos que têm em sua composição determinado ingrediente</w:t>
             </w:r>
           </w:p>
         </w:tc>
@@ -2279,7 +2196,7 @@
                 <w:rFonts w:ascii="Arial" w:hAnsi="Arial" w:cs="Arial"/>
                 <w:sz w:val="28"/>
               </w:rPr>
-              <w:t>Avaliação da situação do caixa da empresa</w:t>
+              <w:t>Cadastro do valor unitário de cada ingrediente</w:t>
             </w:r>
           </w:p>
         </w:tc>
@@ -2329,7 +2246,7 @@
                 <w:rFonts w:ascii="Arial" w:hAnsi="Arial" w:cs="Arial"/>
                 <w:sz w:val="28"/>
               </w:rPr>
-              <w:t>Listagem de produtos que têm em sua composição determinado ingrediente</w:t>
+              <w:t>Criar cardápio</w:t>
             </w:r>
           </w:p>
         </w:tc>
@@ -2376,7 +2293,7 @@
                 <w:rFonts w:ascii="Arial" w:hAnsi="Arial" w:cs="Arial"/>
                 <w:sz w:val="28"/>
               </w:rPr>
-              <w:t>Cadastro do valor unitário de cada ingrediente</w:t>
+              <w:t>Alterar cardápio</w:t>
             </w:r>
           </w:p>
         </w:tc>
@@ -2426,7 +2343,7 @@
                 <w:rFonts w:ascii="Arial" w:hAnsi="Arial" w:cs="Arial"/>
                 <w:sz w:val="28"/>
               </w:rPr>
-              <w:t>Criar cardápio</w:t>
+              <w:t>Remover cardápio</w:t>
             </w:r>
           </w:p>
         </w:tc>
@@ -2473,7 +2390,7 @@
                 <w:rFonts w:ascii="Arial" w:hAnsi="Arial" w:cs="Arial"/>
                 <w:sz w:val="28"/>
               </w:rPr>
-              <w:t>Alterar cardápio</w:t>
+              <w:t>Incluir produto no cardápio</w:t>
             </w:r>
           </w:p>
         </w:tc>
@@ -2523,7 +2440,7 @@
                 <w:rFonts w:ascii="Arial" w:hAnsi="Arial" w:cs="Arial"/>
                 <w:sz w:val="28"/>
               </w:rPr>
-              <w:t>Remover cardápio</w:t>
+              <w:t>Remover produto do cardápio</w:t>
             </w:r>
           </w:p>
         </w:tc>
@@ -2570,7 +2487,7 @@
                 <w:rFonts w:ascii="Arial" w:hAnsi="Arial" w:cs="Arial"/>
                 <w:sz w:val="28"/>
               </w:rPr>
-              <w:t>Incluir produto no cardápio</w:t>
+              <w:t>Lista de equipamentos</w:t>
             </w:r>
           </w:p>
         </w:tc>
@@ -2620,7 +2537,7 @@
                 <w:rFonts w:ascii="Arial" w:hAnsi="Arial" w:cs="Arial"/>
                 <w:sz w:val="28"/>
               </w:rPr>
-              <w:t>Remover produto do cardápio</w:t>
+              <w:t>Notificar quando o estoque de insumos estiver baixo</w:t>
             </w:r>
           </w:p>
         </w:tc>
@@ -2667,7 +2584,7 @@
                 <w:rFonts w:ascii="Arial" w:hAnsi="Arial" w:cs="Arial"/>
                 <w:sz w:val="28"/>
               </w:rPr>
-              <w:t>Lista de equipamentos</w:t>
+              <w:t>Notificar quando houver um déficit(valor de despesa maior que o valor de receita)</w:t>
             </w:r>
           </w:p>
         </w:tc>
@@ -2717,151 +2634,7 @@
                 <w:rFonts w:ascii="Arial" w:hAnsi="Arial" w:cs="Arial"/>
                 <w:sz w:val="28"/>
               </w:rPr>
-              <w:t>O sistema deverá sinalizar quando o estoque de insumos estiver baixo</w:t>
-            </w:r>
-          </w:p>
-        </w:tc>
-      </w:tr>
-      <w:tr>
-        <w:tc>
-          <w:tcPr>
-            <w:cnfStyle w:val="001000000000" w:firstRow="0" w:lastRow="0" w:firstColumn="1" w:lastColumn="0" w:oddVBand="0" w:evenVBand="0" w:oddHBand="0" w:evenHBand="0" w:firstRowFirstColumn="0" w:firstRowLastColumn="0" w:lastRowFirstColumn="0" w:lastRowLastColumn="0"/>
-            <w:tcW w:w="562" w:type="dxa"/>
-            <w:vAlign w:val="center"/>
-          </w:tcPr>
-          <w:p>
-            <w:pPr>
-              <w:jc w:val="center"/>
-              <w:rPr>
-                <w:rFonts w:ascii="Arial" w:hAnsi="Arial" w:cs="Arial"/>
-                <w:sz w:val="28"/>
-              </w:rPr>
-            </w:pPr>
-            <w:r>
-              <w:rPr>
-                <w:rFonts w:ascii="Arial" w:hAnsi="Arial" w:cs="Arial"/>
-                <w:sz w:val="28"/>
-              </w:rPr>
-              <w:t>51</w:t>
-            </w:r>
-          </w:p>
-        </w:tc>
-        <w:tc>
-          <w:tcPr>
-            <w:tcW w:w="7932" w:type="dxa"/>
-            <w:vAlign w:val="center"/>
-          </w:tcPr>
-          <w:p>
-            <w:pPr>
-              <w:cnfStyle w:val="000000000000" w:firstRow="0" w:lastRow="0" w:firstColumn="0" w:lastColumn="0" w:oddVBand="0" w:evenVBand="0" w:oddHBand="0" w:evenHBand="0" w:firstRowFirstColumn="0" w:firstRowLastColumn="0" w:lastRowFirstColumn="0" w:lastRowLastColumn="0"/>
-              <w:rPr>
-                <w:rFonts w:ascii="Arial" w:hAnsi="Arial" w:cs="Arial"/>
-                <w:sz w:val="28"/>
-              </w:rPr>
-            </w:pPr>
-            <w:r>
-              <w:rPr>
-                <w:rFonts w:ascii="Arial" w:hAnsi="Arial" w:cs="Arial"/>
-                <w:sz w:val="28"/>
-              </w:rPr>
-              <w:t>O sistema deverá sinalizar quando houver um déficit(valor de despesa maior que o valor de receita)</w:t>
-            </w:r>
-          </w:p>
-        </w:tc>
-      </w:tr>
-      <w:tr>
-        <w:trPr>
-          <w:cnfStyle w:val="000000100000" w:firstRow="0" w:lastRow="0" w:firstColumn="0" w:lastColumn="0" w:oddVBand="0" w:evenVBand="0" w:oddHBand="1" w:evenHBand="0" w:firstRowFirstColumn="0" w:firstRowLastColumn="0" w:lastRowFirstColumn="0" w:lastRowLastColumn="0"/>
-        </w:trPr>
-        <w:tc>
-          <w:tcPr>
-            <w:cnfStyle w:val="001000000000" w:firstRow="0" w:lastRow="0" w:firstColumn="1" w:lastColumn="0" w:oddVBand="0" w:evenVBand="0" w:oddHBand="0" w:evenHBand="0" w:firstRowFirstColumn="0" w:firstRowLastColumn="0" w:lastRowFirstColumn="0" w:lastRowLastColumn="0"/>
-            <w:tcW w:w="562" w:type="dxa"/>
-            <w:vAlign w:val="center"/>
-          </w:tcPr>
-          <w:p>
-            <w:pPr>
-              <w:jc w:val="center"/>
-              <w:rPr>
-                <w:rFonts w:ascii="Arial" w:hAnsi="Arial" w:cs="Arial"/>
-                <w:sz w:val="28"/>
-              </w:rPr>
-            </w:pPr>
-            <w:r>
-              <w:rPr>
-                <w:rFonts w:ascii="Arial" w:hAnsi="Arial" w:cs="Arial"/>
-                <w:sz w:val="28"/>
-              </w:rPr>
-              <w:t>52</w:t>
-            </w:r>
-          </w:p>
-        </w:tc>
-        <w:tc>
-          <w:tcPr>
-            <w:tcW w:w="7932" w:type="dxa"/>
-            <w:vAlign w:val="center"/>
-          </w:tcPr>
-          <w:p>
-            <w:pPr>
-              <w:cnfStyle w:val="000000100000" w:firstRow="0" w:lastRow="0" w:firstColumn="0" w:lastColumn="0" w:oddVBand="0" w:evenVBand="0" w:oddHBand="1" w:evenHBand="0" w:firstRowFirstColumn="0" w:firstRowLastColumn="0" w:lastRowFirstColumn="0" w:lastRowLastColumn="0"/>
-              <w:rPr>
-                <w:rFonts w:ascii="Arial" w:hAnsi="Arial" w:cs="Arial"/>
-                <w:sz w:val="28"/>
-              </w:rPr>
-            </w:pPr>
-            <w:r>
-              <w:rPr>
-                <w:rFonts w:ascii="Arial" w:hAnsi="Arial" w:cs="Arial"/>
-                <w:sz w:val="28"/>
-              </w:rPr>
-              <w:t>O relatório poderá ser exportado em PDF</w:t>
-            </w:r>
-          </w:p>
-        </w:tc>
-      </w:tr>
-      <w:tr>
-        <w:tc>
-          <w:tcPr>
-            <w:cnfStyle w:val="001000000000" w:firstRow="0" w:lastRow="0" w:firstColumn="1" w:lastColumn="0" w:oddVBand="0" w:evenVBand="0" w:oddHBand="0" w:evenHBand="0" w:firstRowFirstColumn="0" w:firstRowLastColumn="0" w:lastRowFirstColumn="0" w:lastRowLastColumn="0"/>
-            <w:tcW w:w="562" w:type="dxa"/>
-            <w:vAlign w:val="center"/>
-          </w:tcPr>
-          <w:p>
-            <w:pPr>
-              <w:jc w:val="center"/>
-              <w:rPr>
-                <w:rFonts w:ascii="Arial" w:hAnsi="Arial" w:cs="Arial"/>
-                <w:sz w:val="28"/>
-              </w:rPr>
-            </w:pPr>
-            <w:r>
-              <w:rPr>
-                <w:rFonts w:ascii="Arial" w:hAnsi="Arial" w:cs="Arial"/>
-                <w:sz w:val="28"/>
-              </w:rPr>
-              <w:t>53</w:t>
-            </w:r>
-          </w:p>
-        </w:tc>
-        <w:tc>
-          <w:tcPr>
-            <w:tcW w:w="7932" w:type="dxa"/>
-            <w:vAlign w:val="center"/>
-          </w:tcPr>
-          <w:p>
-            <w:pPr>
-              <w:cnfStyle w:val="000000000000" w:firstRow="0" w:lastRow="0" w:firstColumn="0" w:lastColumn="0" w:oddVBand="0" w:evenVBand="0" w:oddHBand="0" w:evenHBand="0" w:firstRowFirstColumn="0" w:firstRowLastColumn="0" w:lastRowFirstColumn="0" w:lastRowLastColumn="0"/>
-              <w:rPr>
-                <w:rFonts w:ascii="Arial" w:hAnsi="Arial" w:cs="Arial"/>
-                <w:sz w:val="28"/>
-              </w:rPr>
-            </w:pPr>
-            <w:r>
-              <w:rPr>
-                <w:rFonts w:ascii="Arial" w:hAnsi="Arial" w:cs="Arial"/>
-                <w:sz w:val="28"/>
-              </w:rPr>
-              <w:t>O controle financeiro poderá ser representado em gráficos</w:t>
+              <w:t>O controle financeiro poderá ser emitido em gráficos</w:t>
             </w:r>
           </w:p>
         </w:tc>
@@ -3074,7 +2847,7 @@
                 <w:rFonts w:ascii="Arial" w:hAnsi="Arial" w:cs="Arial"/>
                 <w:sz w:val="28"/>
               </w:rPr>
-              <w:t>O relatório deve ser gerado em pouco tempo</w:t>
+              <w:t>Interface de fácil utilização</w:t>
             </w:r>
           </w:p>
         </w:tc>
@@ -3121,7 +2894,7 @@
                 <w:rFonts w:ascii="Arial" w:hAnsi="Arial" w:cs="Arial"/>
                 <w:sz w:val="28"/>
               </w:rPr>
-              <w:t>Interface de fácil utilização</w:t>
+              <w:t>A aplicação será um sistema web</w:t>
             </w:r>
           </w:p>
         </w:tc>
@@ -3171,7 +2944,7 @@
                 <w:rFonts w:ascii="Arial" w:hAnsi="Arial" w:cs="Arial"/>
                 <w:sz w:val="28"/>
               </w:rPr>
-              <w:t>A aplicação será um sistema web</w:t>
+              <w:t>Backup dos dados</w:t>
             </w:r>
           </w:p>
         </w:tc>
@@ -3218,7 +2991,7 @@
                 <w:rFonts w:ascii="Arial" w:hAnsi="Arial" w:cs="Arial"/>
                 <w:sz w:val="28"/>
               </w:rPr>
-              <w:t>Backup dos dados</w:t>
+              <w:t>O aplicativo deve se adequar a variedades de tamanho de telas de diversos dispositivos</w:t>
             </w:r>
           </w:p>
         </w:tc>
@@ -3268,66 +3041,836 @@
                 <w:rFonts w:ascii="Arial" w:hAnsi="Arial" w:cs="Arial"/>
                 <w:sz w:val="28"/>
               </w:rPr>
-              <w:t>O aplicativo deve se adequar a variedades de tamanho de telas d</w:t>
-            </w:r>
-            <w:r>
-              <w:rPr>
-                <w:rFonts w:ascii="Arial" w:hAnsi="Arial" w:cs="Arial"/>
-                <w:sz w:val="28"/>
-              </w:rPr>
-              <w:t>e diversos dispositivos</w:t>
-            </w:r>
-          </w:p>
-        </w:tc>
-      </w:tr>
-      <w:tr>
-        <w:tc>
-          <w:tcPr>
-            <w:cnfStyle w:val="001000000000" w:firstRow="0" w:lastRow="0" w:firstColumn="1" w:lastColumn="0" w:oddVBand="0" w:evenVBand="0" w:oddHBand="0" w:evenHBand="0" w:firstRowFirstColumn="0" w:firstRowLastColumn="0" w:lastRowFirstColumn="0" w:lastRowLastColumn="0"/>
-            <w:tcW w:w="562" w:type="dxa"/>
-            <w:vAlign w:val="center"/>
-          </w:tcPr>
-          <w:p>
-            <w:pPr>
-              <w:jc w:val="center"/>
-              <w:rPr>
-                <w:rFonts w:ascii="Arial" w:hAnsi="Arial" w:cs="Arial"/>
-                <w:sz w:val="28"/>
-              </w:rPr>
-            </w:pPr>
-            <w:r>
-              <w:rPr>
-                <w:rFonts w:ascii="Arial" w:hAnsi="Arial" w:cs="Arial"/>
-                <w:sz w:val="28"/>
-              </w:rPr>
-              <w:t xml:space="preserve">07 </w:t>
-            </w:r>
-          </w:p>
-        </w:tc>
-        <w:tc>
-          <w:tcPr>
-            <w:tcW w:w="7932" w:type="dxa"/>
-            <w:vAlign w:val="center"/>
-          </w:tcPr>
-          <w:p>
-            <w:pPr>
-              <w:cnfStyle w:val="000000000000" w:firstRow="0" w:lastRow="0" w:firstColumn="0" w:lastColumn="0" w:oddVBand="0" w:evenVBand="0" w:oddHBand="0" w:evenHBand="0" w:firstRowFirstColumn="0" w:firstRowLastColumn="0" w:lastRowFirstColumn="0" w:lastRowLastColumn="0"/>
-              <w:rPr>
-                <w:rFonts w:ascii="Arial" w:hAnsi="Arial" w:cs="Arial"/>
-                <w:sz w:val="28"/>
-              </w:rPr>
-            </w:pPr>
-            <w:r>
-              <w:rPr>
-                <w:rFonts w:ascii="Arial" w:hAnsi="Arial" w:cs="Arial"/>
-                <w:sz w:val="28"/>
-              </w:rPr>
               <w:t>Será utilizado o framework Yii2</w:t>
             </w:r>
           </w:p>
         </w:tc>
       </w:tr>
     </w:tbl>
+    <w:p>
+      <w:pPr>
+        <w:jc w:val="both"/>
+        <w:rPr>
+          <w:rFonts w:ascii="Arial" w:hAnsi="Arial" w:cs="Arial"/>
+          <w:sz w:val="28"/>
+        </w:rPr>
+      </w:pPr>
+    </w:p>
+    <w:p>
+      <w:pPr>
+        <w:jc w:val="both"/>
+        <w:rPr>
+          <w:rFonts w:ascii="Arial" w:hAnsi="Arial" w:cs="Arial"/>
+          <w:sz w:val="28"/>
+        </w:rPr>
+      </w:pPr>
+    </w:p>
+    <w:sdt>
+      <w:sdtPr>
+        <w:id w:val="1596820588"/>
+        <w:docPartObj>
+          <w:docPartGallery w:val="Table of Contents"/>
+          <w:docPartUnique/>
+        </w:docPartObj>
+      </w:sdtPr>
+      <w:sdtEndPr>
+        <w:rPr>
+          <w:rFonts w:asciiTheme="minorHAnsi" w:eastAsiaTheme="minorHAnsi" w:hAnsiTheme="minorHAnsi" w:cstheme="minorBidi"/>
+          <w:b/>
+          <w:bCs/>
+          <w:color w:val="auto"/>
+          <w:sz w:val="22"/>
+          <w:szCs w:val="22"/>
+          <w:lang w:eastAsia="en-US"/>
+        </w:rPr>
+      </w:sdtEndPr>
+      <w:sdtContent>
+        <w:p>
+          <w:pPr>
+            <w:pStyle w:val="CabealhodoSumrio"/>
+          </w:pPr>
+          <w:r>
+            <w:t>Sumário</w:t>
+          </w:r>
+        </w:p>
+        <w:p>
+          <w:pPr>
+            <w:pStyle w:val="Sumrio1"/>
+            <w:tabs>
+              <w:tab w:val="left" w:pos="440"/>
+              <w:tab w:val="right" w:leader="dot" w:pos="8494"/>
+            </w:tabs>
+            <w:rPr>
+              <w:rFonts w:eastAsiaTheme="minorEastAsia"/>
+              <w:noProof/>
+              <w:lang w:eastAsia="pt-BR"/>
+            </w:rPr>
+          </w:pPr>
+          <w:r>
+            <w:fldChar w:fldCharType="begin"/>
+          </w:r>
+          <w:r>
+            <w:instrText xml:space="preserve"> TOC \o "1-3" \h \z \u </w:instrText>
+          </w:r>
+          <w:r>
+            <w:fldChar w:fldCharType="separate"/>
+          </w:r>
+          <w:hyperlink w:anchor="_Toc431290389" w:history="1">
+            <w:r>
+              <w:rPr>
+                <w:rStyle w:val="Hyperlink"/>
+                <w:noProof/>
+              </w:rPr>
+              <w:t>1.</w:t>
+            </w:r>
+            <w:r>
+              <w:rPr>
+                <w:rFonts w:eastAsiaTheme="minorEastAsia"/>
+                <w:noProof/>
+                <w:lang w:eastAsia="pt-BR"/>
+              </w:rPr>
+              <w:tab/>
+            </w:r>
+            <w:r>
+              <w:rPr>
+                <w:rStyle w:val="Hyperlink"/>
+                <w:noProof/>
+              </w:rPr>
+              <w:t>Requisitos de usuário</w:t>
+            </w:r>
+            <w:r>
+              <w:rPr>
+                <w:noProof/>
+                <w:webHidden/>
+              </w:rPr>
+              <w:tab/>
+            </w:r>
+            <w:r>
+              <w:rPr>
+                <w:noProof/>
+                <w:webHidden/>
+              </w:rPr>
+              <w:fldChar w:fldCharType="begin"/>
+            </w:r>
+            <w:r>
+              <w:rPr>
+                <w:noProof/>
+                <w:webHidden/>
+              </w:rPr>
+              <w:instrText xml:space="preserve"> PAGEREF _Toc431290389 \h </w:instrText>
+            </w:r>
+            <w:r>
+              <w:rPr>
+                <w:noProof/>
+                <w:webHidden/>
+              </w:rPr>
+            </w:r>
+            <w:r>
+              <w:rPr>
+                <w:noProof/>
+                <w:webHidden/>
+              </w:rPr>
+              <w:fldChar w:fldCharType="separate"/>
+            </w:r>
+            <w:r>
+              <w:rPr>
+                <w:noProof/>
+                <w:webHidden/>
+              </w:rPr>
+              <w:t>3</w:t>
+            </w:r>
+            <w:r>
+              <w:rPr>
+                <w:noProof/>
+                <w:webHidden/>
+              </w:rPr>
+              <w:fldChar w:fldCharType="end"/>
+            </w:r>
+          </w:hyperlink>
+        </w:p>
+        <w:p>
+          <w:pPr>
+            <w:pStyle w:val="Sumrio1"/>
+            <w:tabs>
+              <w:tab w:val="left" w:pos="660"/>
+              <w:tab w:val="right" w:leader="dot" w:pos="8494"/>
+            </w:tabs>
+            <w:rPr>
+              <w:rFonts w:eastAsiaTheme="minorEastAsia"/>
+              <w:noProof/>
+              <w:lang w:eastAsia="pt-BR"/>
+            </w:rPr>
+          </w:pPr>
+          <w:hyperlink w:anchor="_Toc431290390" w:history="1">
+            <w:r>
+              <w:rPr>
+                <w:rStyle w:val="Hyperlink"/>
+                <w:noProof/>
+              </w:rPr>
+              <w:t>1.1.</w:t>
+            </w:r>
+            <w:r>
+              <w:rPr>
+                <w:rFonts w:eastAsiaTheme="minorEastAsia"/>
+                <w:noProof/>
+                <w:lang w:eastAsia="pt-BR"/>
+              </w:rPr>
+              <w:tab/>
+            </w:r>
+            <w:r>
+              <w:rPr>
+                <w:rStyle w:val="Hyperlink"/>
+                <w:noProof/>
+              </w:rPr>
+              <w:t>Requisitos funcionais</w:t>
+            </w:r>
+            <w:r>
+              <w:rPr>
+                <w:noProof/>
+                <w:webHidden/>
+              </w:rPr>
+              <w:tab/>
+            </w:r>
+            <w:r>
+              <w:rPr>
+                <w:noProof/>
+                <w:webHidden/>
+              </w:rPr>
+              <w:fldChar w:fldCharType="begin"/>
+            </w:r>
+            <w:r>
+              <w:rPr>
+                <w:noProof/>
+                <w:webHidden/>
+              </w:rPr>
+              <w:instrText xml:space="preserve"> PAGEREF _Toc431290390 \h </w:instrText>
+            </w:r>
+            <w:r>
+              <w:rPr>
+                <w:noProof/>
+                <w:webHidden/>
+              </w:rPr>
+            </w:r>
+            <w:r>
+              <w:rPr>
+                <w:noProof/>
+                <w:webHidden/>
+              </w:rPr>
+              <w:fldChar w:fldCharType="separate"/>
+            </w:r>
+            <w:r>
+              <w:rPr>
+                <w:noProof/>
+                <w:webHidden/>
+              </w:rPr>
+              <w:t>3</w:t>
+            </w:r>
+            <w:r>
+              <w:rPr>
+                <w:noProof/>
+                <w:webHidden/>
+              </w:rPr>
+              <w:fldChar w:fldCharType="end"/>
+            </w:r>
+          </w:hyperlink>
+        </w:p>
+        <w:p>
+          <w:pPr>
+            <w:rPr>
+              <w:b/>
+              <w:bCs/>
+            </w:rPr>
+          </w:pPr>
+          <w:r>
+            <w:rPr>
+              <w:b/>
+              <w:bCs/>
+            </w:rPr>
+            <w:lastRenderedPageBreak/>
+            <w:fldChar w:fldCharType="end"/>
+          </w:r>
+        </w:p>
+      </w:sdtContent>
+    </w:sdt>
+    <w:p>
+      <w:pPr>
+        <w:jc w:val="both"/>
+        <w:rPr>
+          <w:rFonts w:ascii="Arial" w:hAnsi="Arial" w:cs="Arial"/>
+          <w:sz w:val="28"/>
+        </w:rPr>
+      </w:pPr>
+    </w:p>
+    <w:p>
+      <w:pPr>
+        <w:jc w:val="both"/>
+        <w:rPr>
+          <w:rFonts w:ascii="Arial" w:hAnsi="Arial" w:cs="Arial"/>
+          <w:sz w:val="28"/>
+        </w:rPr>
+      </w:pPr>
+    </w:p>
+    <w:p>
+      <w:pPr>
+        <w:pStyle w:val="Ttulo1"/>
+        <w:numPr>
+          <w:ilvl w:val="0"/>
+          <w:numId w:val="3"/>
+        </w:numPr>
+        <w:jc w:val="both"/>
+      </w:pPr>
+      <w:bookmarkStart w:id="0" w:name="_Toc431290389"/>
+      <w:r>
+        <w:t>Requisitos de usuário</w:t>
+      </w:r>
+      <w:bookmarkEnd w:id="0"/>
+    </w:p>
+    <w:p>
+      <w:pPr>
+        <w:pStyle w:val="Ttulo1"/>
+        <w:numPr>
+          <w:ilvl w:val="1"/>
+          <w:numId w:val="3"/>
+        </w:numPr>
+        <w:jc w:val="both"/>
+      </w:pPr>
+      <w:bookmarkStart w:id="1" w:name="_Toc431290390"/>
+      <w:r>
+        <w:t>Requisitos funcionais</w:t>
+      </w:r>
+      <w:bookmarkEnd w:id="1"/>
+      <w:r>
+        <w:t xml:space="preserve"> </w:t>
+      </w:r>
+    </w:p>
+    <w:p>
+      <w:pPr>
+        <w:rPr>
+          <w:b/>
+        </w:rPr>
+      </w:pPr>
+      <w:r>
+        <w:rPr>
+          <w:b/>
+        </w:rPr>
+        <w:t>Requisito 01 – Visualizar estoque</w:t>
+      </w:r>
+    </w:p>
+    <w:p>
+      <w:pPr>
+        <w:jc w:val="both"/>
+      </w:pPr>
+      <w:r>
+        <w:tab/>
+        <w:t>O</w:t>
+      </w:r>
+      <w:r>
+        <w:t xml:space="preserve"> usuário visualizará os insumos e a quantidade deles </w:t>
+      </w:r>
+      <w:r>
+        <w:t>que estão no estoque</w:t>
+      </w:r>
+      <w:r>
+        <w:t xml:space="preserve"> atualmente.</w:t>
+      </w:r>
+      <w:r>
+        <w:t xml:space="preserve"> Essa visualização será apresentada na forma de lista contendo o nome e a quantidade do insumo.</w:t>
+      </w:r>
+    </w:p>
+    <w:p>
+      <w:pPr>
+        <w:jc w:val="both"/>
+        <w:rPr>
+          <w:b/>
+        </w:rPr>
+      </w:pPr>
+      <w:r>
+        <w:rPr>
+          <w:b/>
+        </w:rPr>
+        <w:t>Requisito 0</w:t>
+      </w:r>
+      <w:r>
+        <w:rPr>
+          <w:b/>
+        </w:rPr>
+        <w:t>2</w:t>
+      </w:r>
+      <w:r>
+        <w:rPr>
+          <w:b/>
+        </w:rPr>
+        <w:t xml:space="preserve"> – </w:t>
+      </w:r>
+      <w:r>
+        <w:rPr>
+          <w:b/>
+        </w:rPr>
+        <w:t>Inserir insumo no estoque</w:t>
+      </w:r>
+    </w:p>
+    <w:p>
+      <w:pPr>
+        <w:jc w:val="both"/>
+      </w:pPr>
+      <w:r>
+        <w:tab/>
+        <w:t xml:space="preserve">O usuário </w:t>
+      </w:r>
+      <w:r>
+        <w:t>poderá cadastrar insumos no estoque</w:t>
+      </w:r>
+      <w:r>
+        <w:t>.</w:t>
+      </w:r>
+      <w:r>
+        <w:t xml:space="preserve"> Ao cadastrar, o usuário deve colocar o nome do insumo que quer adicionar ao estoque.</w:t>
+      </w:r>
+    </w:p>
+    <w:p>
+      <w:pPr>
+        <w:jc w:val="both"/>
+        <w:rPr>
+          <w:b/>
+        </w:rPr>
+      </w:pPr>
+      <w:r>
+        <w:rPr>
+          <w:b/>
+        </w:rPr>
+        <w:t>Requisito 0</w:t>
+      </w:r>
+      <w:r>
+        <w:rPr>
+          <w:b/>
+        </w:rPr>
+        <w:t>3</w:t>
+      </w:r>
+      <w:r>
+        <w:rPr>
+          <w:b/>
+        </w:rPr>
+        <w:t xml:space="preserve"> – </w:t>
+      </w:r>
+      <w:r>
+        <w:rPr>
+          <w:b/>
+        </w:rPr>
+        <w:t>Alterar quantidade de insumo no estoque</w:t>
+      </w:r>
+    </w:p>
+    <w:p>
+      <w:pPr>
+        <w:jc w:val="both"/>
+      </w:pPr>
+      <w:r>
+        <w:tab/>
+        <w:t xml:space="preserve">O usuário poderá </w:t>
+      </w:r>
+      <w:r>
+        <w:t xml:space="preserve">alterar a quantidade do insumo </w:t>
+      </w:r>
+      <w:r>
+        <w:t xml:space="preserve">no estoque. </w:t>
+      </w:r>
+      <w:r>
+        <w:t>Ou seja, na adição ou remoção da quantidade de um determinado insumo, basta alterar a quantidade dele</w:t>
+      </w:r>
+      <w:r>
+        <w:t>.</w:t>
+      </w:r>
+    </w:p>
+    <w:p>
+      <w:pPr>
+        <w:jc w:val="both"/>
+      </w:pPr>
+      <w:r>
+        <w:rPr>
+          <w:b/>
+        </w:rPr>
+        <w:t>Requisito 0</w:t>
+      </w:r>
+      <w:r>
+        <w:rPr>
+          <w:b/>
+        </w:rPr>
+        <w:t>4</w:t>
+      </w:r>
+      <w:r>
+        <w:rPr>
+          <w:b/>
+        </w:rPr>
+        <w:t xml:space="preserve"> – </w:t>
+      </w:r>
+      <w:r>
+        <w:rPr>
+          <w:b/>
+        </w:rPr>
+        <w:t>Remover insumo do estoque</w:t>
+      </w:r>
+      <w:r>
+        <w:tab/>
+      </w:r>
+    </w:p>
+    <w:p>
+      <w:pPr>
+        <w:ind w:firstLine="708"/>
+        <w:jc w:val="both"/>
+      </w:pPr>
+      <w:r>
+        <w:t xml:space="preserve">O usuário poderá </w:t>
+      </w:r>
+      <w:r>
+        <w:t>remover o</w:t>
+      </w:r>
+      <w:r>
+        <w:t xml:space="preserve"> insumo </w:t>
+      </w:r>
+      <w:r>
+        <w:t>d</w:t>
+      </w:r>
+      <w:r>
+        <w:t>o estoque.</w:t>
+      </w:r>
+      <w:r>
+        <w:t xml:space="preserve"> Após a remoção do insumo, ele não será visualizado no estoque</w:t>
+      </w:r>
+      <w:r>
+        <w:t>.</w:t>
+      </w:r>
+    </w:p>
+    <w:p>
+      <w:pPr>
+        <w:rPr>
+          <w:b/>
+        </w:rPr>
+      </w:pPr>
+      <w:r>
+        <w:rPr>
+          <w:b/>
+        </w:rPr>
+        <w:t>Requisito 0</w:t>
+      </w:r>
+      <w:r>
+        <w:rPr>
+          <w:b/>
+        </w:rPr>
+        <w:t>5</w:t>
+      </w:r>
+      <w:r>
+        <w:rPr>
+          <w:b/>
+        </w:rPr>
+        <w:t xml:space="preserve"> – Visualizar </w:t>
+      </w:r>
+      <w:r>
+        <w:rPr>
+          <w:b/>
+        </w:rPr>
+        <w:t>produto</w:t>
+      </w:r>
+    </w:p>
+    <w:p>
+      <w:pPr>
+        <w:jc w:val="both"/>
+      </w:pPr>
+      <w:r>
+        <w:tab/>
+        <w:t xml:space="preserve">O usuário </w:t>
+      </w:r>
+      <w:r>
+        <w:t>as informações de um determinado produto</w:t>
+      </w:r>
+      <w:r>
+        <w:t>.</w:t>
+      </w:r>
+      <w:r>
+        <w:t xml:space="preserve"> O produto é um item vendido na lanchonete, ou seja, um lanche, bebida, sobremesa, etc. Nessa visualização serão apresentados o nome, os ingredientes(se for lanche ou sobremesa), categoria, preço, marca(se houver), medida ou porção,  quantidade no estoque atualmente</w:t>
+      </w:r>
+      <w:r>
+        <w:t>(caso esteja cadastrado no estoque)</w:t>
+      </w:r>
+      <w:r>
+        <w:t xml:space="preserve"> e código do produto</w:t>
+      </w:r>
+      <w:r>
+        <w:t>.</w:t>
+      </w:r>
+    </w:p>
+    <w:p>
+      <w:pPr>
+        <w:rPr>
+          <w:b/>
+        </w:rPr>
+      </w:pPr>
+      <w:r>
+        <w:rPr>
+          <w:b/>
+        </w:rPr>
+        <w:t>Requisito 0</w:t>
+      </w:r>
+      <w:r>
+        <w:rPr>
+          <w:b/>
+        </w:rPr>
+        <w:t>6</w:t>
+      </w:r>
+      <w:r>
+        <w:rPr>
+          <w:b/>
+        </w:rPr>
+        <w:t xml:space="preserve"> – </w:t>
+      </w:r>
+      <w:r>
+        <w:rPr>
+          <w:b/>
+        </w:rPr>
+        <w:t>Adicionar</w:t>
+      </w:r>
+      <w:r>
+        <w:rPr>
+          <w:b/>
+        </w:rPr>
+        <w:t xml:space="preserve"> </w:t>
+      </w:r>
+      <w:r>
+        <w:rPr>
+          <w:b/>
+        </w:rPr>
+        <w:t>produto</w:t>
+      </w:r>
+    </w:p>
+    <w:p>
+      <w:pPr>
+        <w:jc w:val="both"/>
+      </w:pPr>
+      <w:r>
+        <w:tab/>
+        <w:t xml:space="preserve">O usuário </w:t>
+      </w:r>
+      <w:r>
+        <w:t>poderá adicionar um</w:t>
+      </w:r>
+      <w:r>
+        <w:t xml:space="preserve"> produto. </w:t>
+      </w:r>
+      <w:r>
+        <w:t>Na inserção de um produto, o usuário deverá informar</w:t>
+      </w:r>
+      <w:r>
+        <w:t xml:space="preserve"> o nome</w:t>
+      </w:r>
+      <w:r>
+        <w:t xml:space="preserve">, </w:t>
+      </w:r>
+      <w:r>
+        <w:t>categoria, preço</w:t>
+      </w:r>
+      <w:r>
+        <w:t>(se já estiver definido)</w:t>
+      </w:r>
+      <w:r>
+        <w:t>, marca(se houver), medida ou porção</w:t>
+      </w:r>
+      <w:r>
+        <w:t>(se já estiver definido)</w:t>
+      </w:r>
+      <w:r>
+        <w:t>.</w:t>
+      </w:r>
+    </w:p>
+    <w:p>
+      <w:pPr>
+        <w:rPr>
+          <w:b/>
+        </w:rPr>
+      </w:pPr>
+      <w:r>
+        <w:rPr>
+          <w:b/>
+        </w:rPr>
+        <w:t>Requisito 0</w:t>
+      </w:r>
+      <w:r>
+        <w:rPr>
+          <w:b/>
+        </w:rPr>
+        <w:t>7</w:t>
+      </w:r>
+      <w:r>
+        <w:rPr>
+          <w:b/>
+        </w:rPr>
+        <w:t xml:space="preserve"> – </w:t>
+      </w:r>
+      <w:r>
+        <w:rPr>
+          <w:b/>
+        </w:rPr>
+        <w:t>Alterar</w:t>
+      </w:r>
+      <w:r>
+        <w:rPr>
+          <w:b/>
+        </w:rPr>
+        <w:t xml:space="preserve"> </w:t>
+      </w:r>
+      <w:r>
+        <w:rPr>
+          <w:b/>
+        </w:rPr>
+        <w:t>produto</w:t>
+      </w:r>
+    </w:p>
+    <w:p>
+      <w:pPr>
+        <w:jc w:val="both"/>
+      </w:pPr>
+      <w:r>
+        <w:tab/>
+        <w:t xml:space="preserve">O usuário poderá </w:t>
+      </w:r>
+      <w:r>
+        <w:t>alterar as informações de</w:t>
+      </w:r>
+      <w:r>
+        <w:t xml:space="preserve"> um produto. </w:t>
+      </w:r>
+      <w:r>
+        <w:t xml:space="preserve">As informações que podem ser alteradas são: </w:t>
+      </w:r>
+      <w:r>
+        <w:t>nome, categoria, preço, marca(se houver)</w:t>
+      </w:r>
+      <w:r>
+        <w:t xml:space="preserve"> e</w:t>
+      </w:r>
+      <w:r>
+        <w:t xml:space="preserve"> medida ou porção.</w:t>
+      </w:r>
+    </w:p>
+    <w:p>
+      <w:pPr>
+        <w:rPr>
+          <w:b/>
+        </w:rPr>
+      </w:pPr>
+      <w:r>
+        <w:rPr>
+          <w:b/>
+        </w:rPr>
+        <w:t>Requisito 0</w:t>
+      </w:r>
+      <w:r>
+        <w:rPr>
+          <w:b/>
+        </w:rPr>
+        <w:t>8</w:t>
+      </w:r>
+      <w:r>
+        <w:rPr>
+          <w:b/>
+        </w:rPr>
+        <w:t xml:space="preserve"> – </w:t>
+      </w:r>
+      <w:r>
+        <w:rPr>
+          <w:b/>
+        </w:rPr>
+        <w:t>Excluir</w:t>
+      </w:r>
+      <w:r>
+        <w:rPr>
+          <w:b/>
+        </w:rPr>
+        <w:t xml:space="preserve"> </w:t>
+      </w:r>
+      <w:r>
+        <w:rPr>
+          <w:b/>
+        </w:rPr>
+        <w:t>produto</w:t>
+      </w:r>
+    </w:p>
+    <w:p>
+      <w:pPr>
+        <w:ind w:firstLine="708"/>
+        <w:jc w:val="both"/>
+      </w:pPr>
+      <w:r>
+        <w:t xml:space="preserve">O usuário poderá </w:t>
+      </w:r>
+      <w:r>
+        <w:t>excluir o produto</w:t>
+      </w:r>
+      <w:r>
+        <w:t xml:space="preserve">. Após a remoção do </w:t>
+      </w:r>
+      <w:r>
+        <w:t>produto</w:t>
+      </w:r>
+      <w:r>
+        <w:t>, ele não será</w:t>
+      </w:r>
+      <w:r>
+        <w:t xml:space="preserve"> mais</w:t>
+      </w:r>
+      <w:r>
+        <w:t xml:space="preserve"> visualizado.</w:t>
+      </w:r>
+      <w:r>
+        <w:t xml:space="preserve"> Também será excluído do estoque, caso estivesse cadastrado nele.</w:t>
+      </w:r>
+    </w:p>
+    <w:p>
+      <w:pPr>
+        <w:rPr>
+          <w:b/>
+        </w:rPr>
+      </w:pPr>
+      <w:r>
+        <w:rPr>
+          <w:b/>
+        </w:rPr>
+        <w:t>Requisito 0</w:t>
+      </w:r>
+      <w:r>
+        <w:rPr>
+          <w:b/>
+        </w:rPr>
+        <w:t>9</w:t>
+      </w:r>
+      <w:r>
+        <w:rPr>
+          <w:b/>
+        </w:rPr>
+        <w:t xml:space="preserve"> – </w:t>
+      </w:r>
+      <w:r>
+        <w:rPr>
+          <w:b/>
+        </w:rPr>
+        <w:t>Registrar compra</w:t>
+      </w:r>
+    </w:p>
+    <w:p>
+      <w:pPr>
+        <w:jc w:val="both"/>
+      </w:pPr>
+      <w:r>
+        <w:lastRenderedPageBreak/>
+        <w:tab/>
+        <w:t xml:space="preserve">O usuário poderá </w:t>
+      </w:r>
+      <w:r>
+        <w:t>registrar uma compra. A compra é qualquer aquisição de insumo para a lanchonete(ingredientes, equipamentos, utensílios, etc).</w:t>
+      </w:r>
+      <w:r>
+        <w:t xml:space="preserve"> No registro, o usuário deverá informar o nome, preço unitário, quantidade, marca(se houver) do(s) insumo(s) adquirido(s), além da data da compra.</w:t>
+      </w:r>
+      <w:bookmarkStart w:id="2" w:name="_GoBack"/>
+      <w:bookmarkEnd w:id="2"/>
+    </w:p>
     <w:p>
       <w:pPr>
         <w:jc w:val="both"/>
@@ -3400,6 +3943,92 @@
 <file path=word/numbering.xml><?xml version="1.0" encoding="utf-8"?>
 <w:numbering xmlns:wpc="http://schemas.microsoft.com/office/word/2010/wordprocessingCanvas" xmlns:mc="http://schemas.openxmlformats.org/markup-compatibility/2006" xmlns:o="urn:schemas-microsoft-com:office:office" xmlns:r="http://schemas.openxmlformats.org/officeDocument/2006/relationships" xmlns:m="http://schemas.openxmlformats.org/officeDocument/2006/math" xmlns:v="urn:schemas-microsoft-com:vml" xmlns:wp14="http://schemas.microsoft.com/office/word/2010/wordprocessingDrawing" xmlns:wp="http://schemas.openxmlformats.org/drawingml/2006/wordprocessingDrawing" xmlns:w10="urn:schemas-microsoft-com:office:word" xmlns:w="http://schemas.openxmlformats.org/wordprocessingml/2006/main" xmlns:w14="http://schemas.microsoft.com/office/word/2010/wordml" xmlns:w15="http://schemas.microsoft.com/office/word/2012/wordml" xmlns:wpg="http://schemas.microsoft.com/office/word/2010/wordprocessingGroup" xmlns:wpi="http://schemas.microsoft.com/office/word/2010/wordprocessingInk" xmlns:wne="http://schemas.microsoft.com/office/word/2006/wordml" xmlns:wps="http://schemas.microsoft.com/office/word/2010/wordprocessingShape" mc:Ignorable="w14 w15 wp14">
   <w:abstractNum w:abstractNumId="0" w15:restartNumberingAfterBreak="0">
+    <w:nsid w:val="26D15CF2"/>
+    <w:multiLevelType w:val="hybridMultilevel"/>
+    <w:tmpl w:val="A5C2843E"/>
+    <w:lvl w:ilvl="0" w:tplc="0416000F">
+      <w:start w:val="1"/>
+      <w:numFmt w:val="decimal"/>
+      <w:lvlText w:val="%1."/>
+      <w:lvlJc w:val="left"/>
+      <w:pPr>
+        <w:ind w:left="360" w:hanging="360"/>
+      </w:pPr>
+    </w:lvl>
+    <w:lvl w:ilvl="1" w:tplc="04160019">
+      <w:start w:val="1"/>
+      <w:numFmt w:val="lowerLetter"/>
+      <w:lvlText w:val="%2."/>
+      <w:lvlJc w:val="left"/>
+      <w:pPr>
+        <w:ind w:left="1080" w:hanging="360"/>
+      </w:pPr>
+    </w:lvl>
+    <w:lvl w:ilvl="2" w:tplc="0416001B" w:tentative="1">
+      <w:start w:val="1"/>
+      <w:numFmt w:val="lowerRoman"/>
+      <w:lvlText w:val="%3."/>
+      <w:lvlJc w:val="right"/>
+      <w:pPr>
+        <w:ind w:left="1800" w:hanging="180"/>
+      </w:pPr>
+    </w:lvl>
+    <w:lvl w:ilvl="3" w:tplc="0416000F" w:tentative="1">
+      <w:start w:val="1"/>
+      <w:numFmt w:val="decimal"/>
+      <w:lvlText w:val="%4."/>
+      <w:lvlJc w:val="left"/>
+      <w:pPr>
+        <w:ind w:left="2520" w:hanging="360"/>
+      </w:pPr>
+    </w:lvl>
+    <w:lvl w:ilvl="4" w:tplc="04160019" w:tentative="1">
+      <w:start w:val="1"/>
+      <w:numFmt w:val="lowerLetter"/>
+      <w:lvlText w:val="%5."/>
+      <w:lvlJc w:val="left"/>
+      <w:pPr>
+        <w:ind w:left="3240" w:hanging="360"/>
+      </w:pPr>
+    </w:lvl>
+    <w:lvl w:ilvl="5" w:tplc="0416001B" w:tentative="1">
+      <w:start w:val="1"/>
+      <w:numFmt w:val="lowerRoman"/>
+      <w:lvlText w:val="%6."/>
+      <w:lvlJc w:val="right"/>
+      <w:pPr>
+        <w:ind w:left="3960" w:hanging="180"/>
+      </w:pPr>
+    </w:lvl>
+    <w:lvl w:ilvl="6" w:tplc="0416000F" w:tentative="1">
+      <w:start w:val="1"/>
+      <w:numFmt w:val="decimal"/>
+      <w:lvlText w:val="%7."/>
+      <w:lvlJc w:val="left"/>
+      <w:pPr>
+        <w:ind w:left="4680" w:hanging="360"/>
+      </w:pPr>
+    </w:lvl>
+    <w:lvl w:ilvl="7" w:tplc="04160019" w:tentative="1">
+      <w:start w:val="1"/>
+      <w:numFmt w:val="lowerLetter"/>
+      <w:lvlText w:val="%8."/>
+      <w:lvlJc w:val="left"/>
+      <w:pPr>
+        <w:ind w:left="5400" w:hanging="360"/>
+      </w:pPr>
+    </w:lvl>
+    <w:lvl w:ilvl="8" w:tplc="0416001B" w:tentative="1">
+      <w:start w:val="1"/>
+      <w:numFmt w:val="lowerRoman"/>
+      <w:lvlText w:val="%9."/>
+      <w:lvlJc w:val="right"/>
+      <w:pPr>
+        <w:ind w:left="6120" w:hanging="180"/>
+      </w:pPr>
+    </w:lvl>
+  </w:abstractNum>
+  <w:abstractNum w:abstractNumId="1" w15:restartNumberingAfterBreak="0">
     <w:nsid w:val="47E2625C"/>
     <w:multiLevelType w:val="hybridMultilevel"/>
     <w:tmpl w:val="778E1744"/>
@@ -3512,8 +4141,100 @@
       </w:rPr>
     </w:lvl>
   </w:abstractNum>
+  <w:abstractNum w:abstractNumId="2" w15:restartNumberingAfterBreak="0">
+    <w:nsid w:val="70634622"/>
+    <w:multiLevelType w:val="multilevel"/>
+    <w:tmpl w:val="0416001F"/>
+    <w:lvl w:ilvl="0">
+      <w:start w:val="1"/>
+      <w:numFmt w:val="decimal"/>
+      <w:lvlText w:val="%1."/>
+      <w:lvlJc w:val="left"/>
+      <w:pPr>
+        <w:ind w:left="360" w:hanging="360"/>
+      </w:pPr>
+    </w:lvl>
+    <w:lvl w:ilvl="1">
+      <w:start w:val="1"/>
+      <w:numFmt w:val="decimal"/>
+      <w:lvlText w:val="%1.%2."/>
+      <w:lvlJc w:val="left"/>
+      <w:pPr>
+        <w:ind w:left="792" w:hanging="432"/>
+      </w:pPr>
+    </w:lvl>
+    <w:lvl w:ilvl="2">
+      <w:start w:val="1"/>
+      <w:numFmt w:val="decimal"/>
+      <w:lvlText w:val="%1.%2.%3."/>
+      <w:lvlJc w:val="left"/>
+      <w:pPr>
+        <w:ind w:left="1224" w:hanging="504"/>
+      </w:pPr>
+    </w:lvl>
+    <w:lvl w:ilvl="3">
+      <w:start w:val="1"/>
+      <w:numFmt w:val="decimal"/>
+      <w:lvlText w:val="%1.%2.%3.%4."/>
+      <w:lvlJc w:val="left"/>
+      <w:pPr>
+        <w:ind w:left="1728" w:hanging="648"/>
+      </w:pPr>
+    </w:lvl>
+    <w:lvl w:ilvl="4">
+      <w:start w:val="1"/>
+      <w:numFmt w:val="decimal"/>
+      <w:lvlText w:val="%1.%2.%3.%4.%5."/>
+      <w:lvlJc w:val="left"/>
+      <w:pPr>
+        <w:ind w:left="2232" w:hanging="792"/>
+      </w:pPr>
+    </w:lvl>
+    <w:lvl w:ilvl="5">
+      <w:start w:val="1"/>
+      <w:numFmt w:val="decimal"/>
+      <w:lvlText w:val="%1.%2.%3.%4.%5.%6."/>
+      <w:lvlJc w:val="left"/>
+      <w:pPr>
+        <w:ind w:left="2736" w:hanging="936"/>
+      </w:pPr>
+    </w:lvl>
+    <w:lvl w:ilvl="6">
+      <w:start w:val="1"/>
+      <w:numFmt w:val="decimal"/>
+      <w:lvlText w:val="%1.%2.%3.%4.%5.%6.%7."/>
+      <w:lvlJc w:val="left"/>
+      <w:pPr>
+        <w:ind w:left="3240" w:hanging="1080"/>
+      </w:pPr>
+    </w:lvl>
+    <w:lvl w:ilvl="7">
+      <w:start w:val="1"/>
+      <w:numFmt w:val="decimal"/>
+      <w:lvlText w:val="%1.%2.%3.%4.%5.%6.%7.%8."/>
+      <w:lvlJc w:val="left"/>
+      <w:pPr>
+        <w:ind w:left="3744" w:hanging="1224"/>
+      </w:pPr>
+    </w:lvl>
+    <w:lvl w:ilvl="8">
+      <w:start w:val="1"/>
+      <w:numFmt w:val="decimal"/>
+      <w:lvlText w:val="%1.%2.%3.%4.%5.%6.%7.%8.%9."/>
+      <w:lvlJc w:val="left"/>
+      <w:pPr>
+        <w:ind w:left="4320" w:hanging="1440"/>
+      </w:pPr>
+    </w:lvl>
+  </w:abstractNum>
   <w:num w:numId="1">
+    <w:abstractNumId w:val="1"/>
+  </w:num>
+  <w:num w:numId="2">
     <w:abstractNumId w:val="0"/>
+  </w:num>
+  <w:num w:numId="3">
+    <w:abstractNumId w:val="2"/>
   </w:num>
 </w:numbering>
 </file>
@@ -3912,6 +4633,27 @@
     <w:name w:val="Normal"/>
     <w:qFormat/>
   </w:style>
+  <w:style w:type="paragraph" w:styleId="Ttulo1">
+    <w:name w:val="heading 1"/>
+    <w:basedOn w:val="Normal"/>
+    <w:next w:val="Normal"/>
+    <w:link w:val="Ttulo1Char"/>
+    <w:uiPriority w:val="9"/>
+    <w:qFormat/>
+    <w:rsid w:val="00C75EBB"/>
+    <w:pPr>
+      <w:keepNext/>
+      <w:keepLines/>
+      <w:spacing w:before="240" w:after="0"/>
+      <w:outlineLvl w:val="0"/>
+    </w:pPr>
+    <w:rPr>
+      <w:rFonts w:asciiTheme="majorHAnsi" w:eastAsiaTheme="majorEastAsia" w:hAnsiTheme="majorHAnsi" w:cstheme="majorBidi"/>
+      <w:color w:val="2E74B5" w:themeColor="accent1" w:themeShade="BF"/>
+      <w:sz w:val="32"/>
+      <w:szCs w:val="32"/>
+    </w:rPr>
+  </w:style>
   <w:style w:type="character" w:default="1" w:styleId="Fontepargpadro">
     <w:name w:val="Default Paragraph Font"/>
     <w:uiPriority w:val="1"/>
@@ -4116,6 +4858,88 @@
     <w:rsid w:val="00B36A03"/>
     <w:rPr>
       <w:vertAlign w:val="superscript"/>
+    </w:rPr>
+  </w:style>
+  <w:style w:type="character" w:customStyle="1" w:styleId="Ttulo1Char">
+    <w:name w:val="Título 1 Char"/>
+    <w:basedOn w:val="Fontepargpadro"/>
+    <w:link w:val="Ttulo1"/>
+    <w:uiPriority w:val="9"/>
+    <w:rsid w:val="00C75EBB"/>
+    <w:rPr>
+      <w:rFonts w:asciiTheme="majorHAnsi" w:eastAsiaTheme="majorEastAsia" w:hAnsiTheme="majorHAnsi" w:cstheme="majorBidi"/>
+      <w:color w:val="2E74B5" w:themeColor="accent1" w:themeShade="BF"/>
+      <w:sz w:val="32"/>
+      <w:szCs w:val="32"/>
+    </w:rPr>
+  </w:style>
+  <w:style w:type="paragraph" w:styleId="Subttulo">
+    <w:name w:val="Subtitle"/>
+    <w:basedOn w:val="Normal"/>
+    <w:next w:val="Normal"/>
+    <w:link w:val="SubttuloChar"/>
+    <w:uiPriority w:val="11"/>
+    <w:qFormat/>
+    <w:rsid w:val="00C75EBB"/>
+    <w:pPr>
+      <w:numPr>
+        <w:ilvl w:val="1"/>
+      </w:numPr>
+    </w:pPr>
+    <w:rPr>
+      <w:rFonts w:eastAsiaTheme="minorEastAsia"/>
+      <w:color w:val="5A5A5A" w:themeColor="text1" w:themeTint="A5"/>
+      <w:spacing w:val="15"/>
+    </w:rPr>
+  </w:style>
+  <w:style w:type="character" w:customStyle="1" w:styleId="SubttuloChar">
+    <w:name w:val="Subtítulo Char"/>
+    <w:basedOn w:val="Fontepargpadro"/>
+    <w:link w:val="Subttulo"/>
+    <w:uiPriority w:val="11"/>
+    <w:rsid w:val="00C75EBB"/>
+    <w:rPr>
+      <w:rFonts w:eastAsiaTheme="minorEastAsia"/>
+      <w:color w:val="5A5A5A" w:themeColor="text1" w:themeTint="A5"/>
+      <w:spacing w:val="15"/>
+    </w:rPr>
+  </w:style>
+  <w:style w:type="paragraph" w:styleId="CabealhodoSumrio">
+    <w:name w:val="TOC Heading"/>
+    <w:basedOn w:val="Ttulo1"/>
+    <w:next w:val="Normal"/>
+    <w:uiPriority w:val="39"/>
+    <w:unhideWhenUsed/>
+    <w:qFormat/>
+    <w:rsid w:val="00C75EBB"/>
+    <w:pPr>
+      <w:outlineLvl w:val="9"/>
+    </w:pPr>
+    <w:rPr>
+      <w:lang w:eastAsia="pt-BR"/>
+    </w:rPr>
+  </w:style>
+  <w:style w:type="paragraph" w:styleId="Sumrio1">
+    <w:name w:val="toc 1"/>
+    <w:basedOn w:val="Normal"/>
+    <w:next w:val="Normal"/>
+    <w:autoRedefine/>
+    <w:uiPriority w:val="39"/>
+    <w:unhideWhenUsed/>
+    <w:rsid w:val="00C75EBB"/>
+    <w:pPr>
+      <w:spacing w:after="100"/>
+    </w:pPr>
+  </w:style>
+  <w:style w:type="character" w:styleId="Hyperlink">
+    <w:name w:val="Hyperlink"/>
+    <w:basedOn w:val="Fontepargpadro"/>
+    <w:uiPriority w:val="99"/>
+    <w:unhideWhenUsed/>
+    <w:rsid w:val="00C75EBB"/>
+    <w:rPr>
+      <w:color w:val="0563C1" w:themeColor="hyperlink"/>
+      <w:u w:val="single"/>
     </w:rPr>
   </w:style>
 </w:styles>
@@ -4387,7 +5211,7 @@
 </file>
 
 <file path=customXml/itemProps1.xml><?xml version="1.0" encoding="utf-8"?>
-<ds:datastoreItem xmlns:ds="http://schemas.openxmlformats.org/officeDocument/2006/customXml" ds:itemID="{7D0AF38A-BB86-4958-9918-B7DD65F6D431}">
+<ds:datastoreItem xmlns:ds="http://schemas.openxmlformats.org/officeDocument/2006/customXml" ds:itemID="{972AACE0-7BBC-457F-88A3-E0DD53A730A0}">
   <ds:schemaRefs>
     <ds:schemaRef ds:uri="http://schemas.openxmlformats.org/officeDocument/2006/bibliography"/>
   </ds:schemaRefs>

</xml_diff>

<commit_message>
Adicionando requisitos de usuarios, funcionais e nao-funcionais
</commit_message>
<xml_diff>
--- a/[DOCUMENTAÇÃO]Requisitos funcionas e não-funcionais.docx
+++ b/[DOCUMENTAÇÃO]Requisitos funcionas e não-funcionais.docx
@@ -1399,7 +1399,21 @@
                 <w:rFonts w:ascii="Arial" w:hAnsi="Arial" w:cs="Arial"/>
                 <w:sz w:val="28"/>
               </w:rPr>
-              <w:t>Gerar relatório de pagamento mensal de funcionário</w:t>
+              <w:t>Gerar relatório de pagamento mensal d</w:t>
+            </w:r>
+            <w:r>
+              <w:rPr>
+                <w:rFonts w:ascii="Arial" w:hAnsi="Arial" w:cs="Arial"/>
+                <w:sz w:val="28"/>
+              </w:rPr>
+              <w:t>os</w:t>
+            </w:r>
+            <w:r>
+              <w:rPr>
+                <w:rFonts w:ascii="Arial" w:hAnsi="Arial" w:cs="Arial"/>
+                <w:sz w:val="28"/>
+              </w:rPr>
+              <w:t xml:space="preserve"> funcionário</w:t>
             </w:r>
           </w:p>
         </w:tc>
@@ -1571,7 +1585,14 @@
                 <w:rFonts w:ascii="Arial" w:hAnsi="Arial" w:cs="Arial"/>
                 <w:sz w:val="28"/>
               </w:rPr>
-              <w:t>Gerar relatório de lucro(geral/ de cada produto) (</w:t>
+              <w:t>Gerar relatório de lucro</w:t>
+            </w:r>
+            <w:r>
+              <w:rPr>
+                <w:rFonts w:ascii="Arial" w:hAnsi="Arial" w:cs="Arial"/>
+                <w:sz w:val="28"/>
+              </w:rPr>
+              <w:t xml:space="preserve"> (</w:t>
             </w:r>
             <w:r>
               <w:rPr>
@@ -2634,8 +2655,304 @@
                 <w:rFonts w:ascii="Arial" w:hAnsi="Arial" w:cs="Arial"/>
                 <w:sz w:val="28"/>
               </w:rPr>
-              <w:t>O controle financeiro poderá ser emitido em gráficos</w:t>
-            </w:r>
+              <w:t>Cadastrar despesa</w:t>
+            </w:r>
+          </w:p>
+        </w:tc>
+      </w:tr>
+      <w:tr>
+        <w:tc>
+          <w:tcPr>
+            <w:cnfStyle w:val="001000000000" w:firstRow="0" w:lastRow="0" w:firstColumn="1" w:lastColumn="0" w:oddVBand="0" w:evenVBand="0" w:oddHBand="0" w:evenHBand="0" w:firstRowFirstColumn="0" w:firstRowLastColumn="0" w:lastRowFirstColumn="0" w:lastRowLastColumn="0"/>
+            <w:tcW w:w="562" w:type="dxa"/>
+            <w:vAlign w:val="center"/>
+          </w:tcPr>
+          <w:p>
+            <w:pPr>
+              <w:jc w:val="center"/>
+              <w:rPr>
+                <w:rFonts w:ascii="Arial" w:hAnsi="Arial" w:cs="Arial"/>
+                <w:sz w:val="28"/>
+              </w:rPr>
+            </w:pPr>
+          </w:p>
+        </w:tc>
+        <w:tc>
+          <w:tcPr>
+            <w:tcW w:w="7932" w:type="dxa"/>
+            <w:vAlign w:val="center"/>
+          </w:tcPr>
+          <w:p>
+            <w:pPr>
+              <w:cnfStyle w:val="000000000000" w:firstRow="0" w:lastRow="0" w:firstColumn="0" w:lastColumn="0" w:oddVBand="0" w:evenVBand="0" w:oddHBand="0" w:evenHBand="0" w:firstRowFirstColumn="0" w:firstRowLastColumn="0" w:lastRowFirstColumn="0" w:lastRowLastColumn="0"/>
+              <w:rPr>
+                <w:rFonts w:ascii="Arial" w:hAnsi="Arial" w:cs="Arial"/>
+                <w:sz w:val="28"/>
+              </w:rPr>
+            </w:pPr>
+            <w:r>
+              <w:rPr>
+                <w:rFonts w:ascii="Arial" w:hAnsi="Arial" w:cs="Arial"/>
+                <w:sz w:val="28"/>
+              </w:rPr>
+              <w:t xml:space="preserve">Visualizar </w:t>
+            </w:r>
+            <w:r>
+              <w:rPr>
+                <w:rFonts w:ascii="Arial" w:hAnsi="Arial" w:cs="Arial"/>
+                <w:sz w:val="28"/>
+              </w:rPr>
+              <w:t>despesa</w:t>
+            </w:r>
+          </w:p>
+        </w:tc>
+      </w:tr>
+      <w:tr>
+        <w:trPr>
+          <w:cnfStyle w:val="000000100000" w:firstRow="0" w:lastRow="0" w:firstColumn="0" w:lastColumn="0" w:oddVBand="0" w:evenVBand="0" w:oddHBand="1" w:evenHBand="0" w:firstRowFirstColumn="0" w:firstRowLastColumn="0" w:lastRowFirstColumn="0" w:lastRowLastColumn="0"/>
+        </w:trPr>
+        <w:tc>
+          <w:tcPr>
+            <w:cnfStyle w:val="001000000000" w:firstRow="0" w:lastRow="0" w:firstColumn="1" w:lastColumn="0" w:oddVBand="0" w:evenVBand="0" w:oddHBand="0" w:evenHBand="0" w:firstRowFirstColumn="0" w:firstRowLastColumn="0" w:lastRowFirstColumn="0" w:lastRowLastColumn="0"/>
+            <w:tcW w:w="562" w:type="dxa"/>
+            <w:vAlign w:val="center"/>
+          </w:tcPr>
+          <w:p>
+            <w:pPr>
+              <w:jc w:val="center"/>
+              <w:rPr>
+                <w:rFonts w:ascii="Arial" w:hAnsi="Arial" w:cs="Arial"/>
+                <w:sz w:val="28"/>
+              </w:rPr>
+            </w:pPr>
+          </w:p>
+        </w:tc>
+        <w:tc>
+          <w:tcPr>
+            <w:tcW w:w="7932" w:type="dxa"/>
+            <w:vAlign w:val="center"/>
+          </w:tcPr>
+          <w:p>
+            <w:pPr>
+              <w:cnfStyle w:val="000000100000" w:firstRow="0" w:lastRow="0" w:firstColumn="0" w:lastColumn="0" w:oddVBand="0" w:evenVBand="0" w:oddHBand="1" w:evenHBand="0" w:firstRowFirstColumn="0" w:firstRowLastColumn="0" w:lastRowFirstColumn="0" w:lastRowLastColumn="0"/>
+              <w:rPr>
+                <w:rFonts w:ascii="Arial" w:hAnsi="Arial" w:cs="Arial"/>
+                <w:sz w:val="28"/>
+              </w:rPr>
+            </w:pPr>
+            <w:r>
+              <w:rPr>
+                <w:rFonts w:ascii="Arial" w:hAnsi="Arial" w:cs="Arial"/>
+                <w:sz w:val="28"/>
+              </w:rPr>
+              <w:t xml:space="preserve">Alterar </w:t>
+            </w:r>
+            <w:r>
+              <w:rPr>
+                <w:rFonts w:ascii="Arial" w:hAnsi="Arial" w:cs="Arial"/>
+                <w:sz w:val="28"/>
+              </w:rPr>
+              <w:t>despesa</w:t>
+            </w:r>
+          </w:p>
+        </w:tc>
+      </w:tr>
+      <w:tr>
+        <w:tc>
+          <w:tcPr>
+            <w:cnfStyle w:val="001000000000" w:firstRow="0" w:lastRow="0" w:firstColumn="1" w:lastColumn="0" w:oddVBand="0" w:evenVBand="0" w:oddHBand="0" w:evenHBand="0" w:firstRowFirstColumn="0" w:firstRowLastColumn="0" w:lastRowFirstColumn="0" w:lastRowLastColumn="0"/>
+            <w:tcW w:w="562" w:type="dxa"/>
+            <w:vAlign w:val="center"/>
+          </w:tcPr>
+          <w:p>
+            <w:pPr>
+              <w:jc w:val="center"/>
+              <w:rPr>
+                <w:rFonts w:ascii="Arial" w:hAnsi="Arial" w:cs="Arial"/>
+                <w:sz w:val="28"/>
+              </w:rPr>
+            </w:pPr>
+          </w:p>
+        </w:tc>
+        <w:tc>
+          <w:tcPr>
+            <w:tcW w:w="7932" w:type="dxa"/>
+            <w:vAlign w:val="center"/>
+          </w:tcPr>
+          <w:p>
+            <w:pPr>
+              <w:cnfStyle w:val="000000000000" w:firstRow="0" w:lastRow="0" w:firstColumn="0" w:lastColumn="0" w:oddVBand="0" w:evenVBand="0" w:oddHBand="0" w:evenHBand="0" w:firstRowFirstColumn="0" w:firstRowLastColumn="0" w:lastRowFirstColumn="0" w:lastRowLastColumn="0"/>
+              <w:rPr>
+                <w:rFonts w:ascii="Arial" w:hAnsi="Arial" w:cs="Arial"/>
+                <w:sz w:val="28"/>
+              </w:rPr>
+            </w:pPr>
+            <w:r>
+              <w:rPr>
+                <w:rFonts w:ascii="Arial" w:hAnsi="Arial" w:cs="Arial"/>
+                <w:sz w:val="28"/>
+              </w:rPr>
+              <w:t xml:space="preserve">Remover </w:t>
+            </w:r>
+            <w:r>
+              <w:rPr>
+                <w:rFonts w:ascii="Arial" w:hAnsi="Arial" w:cs="Arial"/>
+                <w:sz w:val="28"/>
+              </w:rPr>
+              <w:t>despesa</w:t>
+            </w:r>
+          </w:p>
+        </w:tc>
+      </w:tr>
+      <w:tr>
+        <w:trPr>
+          <w:cnfStyle w:val="000000100000" w:firstRow="0" w:lastRow="0" w:firstColumn="0" w:lastColumn="0" w:oddVBand="0" w:evenVBand="0" w:oddHBand="1" w:evenHBand="0" w:firstRowFirstColumn="0" w:firstRowLastColumn="0" w:lastRowFirstColumn="0" w:lastRowLastColumn="0"/>
+        </w:trPr>
+        <w:tc>
+          <w:tcPr>
+            <w:cnfStyle w:val="001000000000" w:firstRow="0" w:lastRow="0" w:firstColumn="1" w:lastColumn="0" w:oddVBand="0" w:evenVBand="0" w:oddHBand="0" w:evenHBand="0" w:firstRowFirstColumn="0" w:firstRowLastColumn="0" w:lastRowFirstColumn="0" w:lastRowLastColumn="0"/>
+            <w:tcW w:w="562" w:type="dxa"/>
+            <w:vAlign w:val="center"/>
+          </w:tcPr>
+          <w:p>
+            <w:pPr>
+              <w:jc w:val="center"/>
+              <w:rPr>
+                <w:rFonts w:ascii="Arial" w:hAnsi="Arial" w:cs="Arial"/>
+                <w:sz w:val="28"/>
+              </w:rPr>
+            </w:pPr>
+          </w:p>
+        </w:tc>
+        <w:tc>
+          <w:tcPr>
+            <w:tcW w:w="7932" w:type="dxa"/>
+            <w:vAlign w:val="center"/>
+          </w:tcPr>
+          <w:p>
+            <w:pPr>
+              <w:cnfStyle w:val="000000100000" w:firstRow="0" w:lastRow="0" w:firstColumn="0" w:lastColumn="0" w:oddVBand="0" w:evenVBand="0" w:oddHBand="1" w:evenHBand="0" w:firstRowFirstColumn="0" w:firstRowLastColumn="0" w:lastRowFirstColumn="0" w:lastRowLastColumn="0"/>
+              <w:rPr>
+                <w:rFonts w:ascii="Arial" w:hAnsi="Arial" w:cs="Arial"/>
+                <w:sz w:val="28"/>
+              </w:rPr>
+            </w:pPr>
+            <w:r>
+              <w:rPr>
+                <w:rFonts w:ascii="Arial" w:hAnsi="Arial" w:cs="Arial"/>
+                <w:sz w:val="28"/>
+              </w:rPr>
+              <w:t>Cadastrar equipamento</w:t>
+            </w:r>
+          </w:p>
+        </w:tc>
+      </w:tr>
+      <w:tr>
+        <w:tc>
+          <w:tcPr>
+            <w:cnfStyle w:val="001000000000" w:firstRow="0" w:lastRow="0" w:firstColumn="1" w:lastColumn="0" w:oddVBand="0" w:evenVBand="0" w:oddHBand="0" w:evenHBand="0" w:firstRowFirstColumn="0" w:firstRowLastColumn="0" w:lastRowFirstColumn="0" w:lastRowLastColumn="0"/>
+            <w:tcW w:w="562" w:type="dxa"/>
+            <w:vAlign w:val="center"/>
+          </w:tcPr>
+          <w:p>
+            <w:pPr>
+              <w:jc w:val="center"/>
+              <w:rPr>
+                <w:rFonts w:ascii="Arial" w:hAnsi="Arial" w:cs="Arial"/>
+                <w:sz w:val="28"/>
+              </w:rPr>
+            </w:pPr>
+          </w:p>
+        </w:tc>
+        <w:tc>
+          <w:tcPr>
+            <w:tcW w:w="7932" w:type="dxa"/>
+            <w:vAlign w:val="center"/>
+          </w:tcPr>
+          <w:p>
+            <w:pPr>
+              <w:cnfStyle w:val="000000000000" w:firstRow="0" w:lastRow="0" w:firstColumn="0" w:lastColumn="0" w:oddVBand="0" w:evenVBand="0" w:oddHBand="0" w:evenHBand="0" w:firstRowFirstColumn="0" w:firstRowLastColumn="0" w:lastRowFirstColumn="0" w:lastRowLastColumn="0"/>
+              <w:rPr>
+                <w:rFonts w:ascii="Arial" w:hAnsi="Arial" w:cs="Arial"/>
+                <w:sz w:val="28"/>
+              </w:rPr>
+            </w:pPr>
+            <w:r>
+              <w:rPr>
+                <w:rFonts w:ascii="Arial" w:hAnsi="Arial" w:cs="Arial"/>
+                <w:sz w:val="28"/>
+              </w:rPr>
+              <w:t>Remover equipamento</w:t>
+            </w:r>
+          </w:p>
+        </w:tc>
+      </w:tr>
+      <w:tr>
+        <w:trPr>
+          <w:cnfStyle w:val="000000100000" w:firstRow="0" w:lastRow="0" w:firstColumn="0" w:lastColumn="0" w:oddVBand="0" w:evenVBand="0" w:oddHBand="1" w:evenHBand="0" w:firstRowFirstColumn="0" w:firstRowLastColumn="0" w:lastRowFirstColumn="0" w:lastRowLastColumn="0"/>
+        </w:trPr>
+        <w:tc>
+          <w:tcPr>
+            <w:cnfStyle w:val="001000000000" w:firstRow="0" w:lastRow="0" w:firstColumn="1" w:lastColumn="0" w:oddVBand="0" w:evenVBand="0" w:oddHBand="0" w:evenHBand="0" w:firstRowFirstColumn="0" w:firstRowLastColumn="0" w:lastRowFirstColumn="0" w:lastRowLastColumn="0"/>
+            <w:tcW w:w="562" w:type="dxa"/>
+            <w:vAlign w:val="center"/>
+          </w:tcPr>
+          <w:p>
+            <w:pPr>
+              <w:jc w:val="center"/>
+              <w:rPr>
+                <w:rFonts w:ascii="Arial" w:hAnsi="Arial" w:cs="Arial"/>
+                <w:sz w:val="28"/>
+              </w:rPr>
+            </w:pPr>
+          </w:p>
+        </w:tc>
+        <w:tc>
+          <w:tcPr>
+            <w:tcW w:w="7932" w:type="dxa"/>
+            <w:vAlign w:val="center"/>
+          </w:tcPr>
+          <w:p>
+            <w:pPr>
+              <w:cnfStyle w:val="000000100000" w:firstRow="0" w:lastRow="0" w:firstColumn="0" w:lastColumn="0" w:oddVBand="0" w:evenVBand="0" w:oddHBand="1" w:evenHBand="0" w:firstRowFirstColumn="0" w:firstRowLastColumn="0" w:lastRowFirstColumn="0" w:lastRowLastColumn="0"/>
+              <w:rPr>
+                <w:rFonts w:ascii="Arial" w:hAnsi="Arial" w:cs="Arial"/>
+                <w:sz w:val="28"/>
+              </w:rPr>
+            </w:pPr>
+          </w:p>
+        </w:tc>
+      </w:tr>
+      <w:tr>
+        <w:tc>
+          <w:tcPr>
+            <w:cnfStyle w:val="001000000000" w:firstRow="0" w:lastRow="0" w:firstColumn="1" w:lastColumn="0" w:oddVBand="0" w:evenVBand="0" w:oddHBand="0" w:evenHBand="0" w:firstRowFirstColumn="0" w:firstRowLastColumn="0" w:lastRowFirstColumn="0" w:lastRowLastColumn="0"/>
+            <w:tcW w:w="562" w:type="dxa"/>
+            <w:vAlign w:val="center"/>
+          </w:tcPr>
+          <w:p>
+            <w:pPr>
+              <w:jc w:val="center"/>
+              <w:rPr>
+                <w:rFonts w:ascii="Arial" w:hAnsi="Arial" w:cs="Arial"/>
+                <w:sz w:val="28"/>
+              </w:rPr>
+            </w:pPr>
+          </w:p>
+        </w:tc>
+        <w:tc>
+          <w:tcPr>
+            <w:tcW w:w="7932" w:type="dxa"/>
+            <w:vAlign w:val="center"/>
+          </w:tcPr>
+          <w:p>
+            <w:pPr>
+              <w:cnfStyle w:val="000000000000" w:firstRow="0" w:lastRow="0" w:firstColumn="0" w:lastColumn="0" w:oddVBand="0" w:evenVBand="0" w:oddHBand="0" w:evenHBand="0" w:firstRowFirstColumn="0" w:firstRowLastColumn="0" w:lastRowFirstColumn="0" w:lastRowLastColumn="0"/>
+              <w:rPr>
+                <w:rFonts w:ascii="Arial" w:hAnsi="Arial" w:cs="Arial"/>
+                <w:sz w:val="28"/>
+              </w:rPr>
+            </w:pPr>
           </w:p>
         </w:tc>
       </w:tr>
@@ -3019,6 +3336,7 @@
                 <w:rFonts w:ascii="Arial" w:hAnsi="Arial" w:cs="Arial"/>
                 <w:sz w:val="28"/>
               </w:rPr>
+              <w:lastRenderedPageBreak/>
               <w:t>06</w:t>
             </w:r>
           </w:p>
@@ -3042,6 +3360,53 @@
                 <w:sz w:val="28"/>
               </w:rPr>
               <w:t>Será utilizado o framework Yii2</w:t>
+            </w:r>
+          </w:p>
+        </w:tc>
+      </w:tr>
+      <w:tr>
+        <w:tc>
+          <w:tcPr>
+            <w:cnfStyle w:val="001000000000" w:firstRow="0" w:lastRow="0" w:firstColumn="1" w:lastColumn="0" w:oddVBand="0" w:evenVBand="0" w:oddHBand="0" w:evenHBand="0" w:firstRowFirstColumn="0" w:firstRowLastColumn="0" w:lastRowFirstColumn="0" w:lastRowLastColumn="0"/>
+            <w:tcW w:w="562" w:type="dxa"/>
+            <w:vAlign w:val="center"/>
+          </w:tcPr>
+          <w:p>
+            <w:pPr>
+              <w:jc w:val="center"/>
+              <w:rPr>
+                <w:rFonts w:ascii="Arial" w:hAnsi="Arial" w:cs="Arial"/>
+                <w:sz w:val="28"/>
+              </w:rPr>
+            </w:pPr>
+            <w:r>
+              <w:rPr>
+                <w:rFonts w:ascii="Arial" w:hAnsi="Arial" w:cs="Arial"/>
+                <w:sz w:val="28"/>
+              </w:rPr>
+              <w:t>07</w:t>
+            </w:r>
+          </w:p>
+        </w:tc>
+        <w:tc>
+          <w:tcPr>
+            <w:tcW w:w="7932" w:type="dxa"/>
+            <w:vAlign w:val="center"/>
+          </w:tcPr>
+          <w:p>
+            <w:pPr>
+              <w:cnfStyle w:val="000000000000" w:firstRow="0" w:lastRow="0" w:firstColumn="0" w:lastColumn="0" w:oddVBand="0" w:evenVBand="0" w:oddHBand="0" w:evenHBand="0" w:firstRowFirstColumn="0" w:firstRowLastColumn="0" w:lastRowFirstColumn="0" w:lastRowLastColumn="0"/>
+              <w:rPr>
+                <w:rFonts w:ascii="Arial" w:hAnsi="Arial" w:cs="Arial"/>
+                <w:sz w:val="28"/>
+              </w:rPr>
+            </w:pPr>
+            <w:r>
+              <w:rPr>
+                <w:rFonts w:ascii="Arial" w:hAnsi="Arial" w:cs="Arial"/>
+                <w:sz w:val="28"/>
+              </w:rPr>
+              <w:t>O controle financeiro poderá ser emitido em gráficos</w:t>
             </w:r>
           </w:p>
         </w:tc>
@@ -3067,6 +3432,13 @@
     </w:p>
     <w:sdt>
       <w:sdtPr>
+        <w:rPr>
+          <w:rFonts w:asciiTheme="minorHAnsi" w:eastAsiaTheme="minorHAnsi" w:hAnsiTheme="minorHAnsi" w:cstheme="minorBidi"/>
+          <w:color w:val="auto"/>
+          <w:sz w:val="22"/>
+          <w:szCs w:val="22"/>
+          <w:lang w:eastAsia="en-US"/>
+        </w:rPr>
         <w:id w:val="1596820588"/>
         <w:docPartObj>
           <w:docPartGallery w:val="Table of Contents"/>
@@ -3075,13 +3447,8 @@
       </w:sdtPr>
       <w:sdtEndPr>
         <w:rPr>
-          <w:rFonts w:asciiTheme="minorHAnsi" w:eastAsiaTheme="minorHAnsi" w:hAnsiTheme="minorHAnsi" w:cstheme="minorBidi"/>
           <w:b/>
           <w:bCs/>
-          <w:color w:val="auto"/>
-          <w:sz w:val="22"/>
-          <w:szCs w:val="22"/>
-          <w:lang w:eastAsia="en-US"/>
         </w:rPr>
       </w:sdtEndPr>
       <w:sdtContent>
@@ -3115,7 +3482,7 @@
           <w:r>
             <w:fldChar w:fldCharType="separate"/>
           </w:r>
-          <w:hyperlink w:anchor="_Toc431290389" w:history="1">
+          <w:hyperlink w:anchor="_Toc431301604" w:history="1">
             <w:r>
               <w:rPr>
                 <w:rStyle w:val="Hyperlink"/>
@@ -3157,7 +3524,7 @@
                 <w:noProof/>
                 <w:webHidden/>
               </w:rPr>
-              <w:instrText xml:space="preserve"> PAGEREF _Toc431290389 \h </w:instrText>
+              <w:instrText xml:space="preserve"> PAGEREF _Toc431301604 \h </w:instrText>
             </w:r>
             <w:r>
               <w:rPr>
@@ -3201,7 +3568,7 @@
               <w:lang w:eastAsia="pt-BR"/>
             </w:rPr>
           </w:pPr>
-          <w:hyperlink w:anchor="_Toc431290390" w:history="1">
+          <w:hyperlink w:anchor="_Toc431301605" w:history="1">
             <w:r>
               <w:rPr>
                 <w:rStyle w:val="Hyperlink"/>
@@ -3243,7 +3610,7 @@
                 <w:noProof/>
                 <w:webHidden/>
               </w:rPr>
-              <w:instrText xml:space="preserve"> PAGEREF _Toc431290390 \h </w:instrText>
+              <w:instrText xml:space="preserve"> PAGEREF _Toc431301605 \h </w:instrText>
             </w:r>
             <w:r>
               <w:rPr>
@@ -3286,7 +3653,6 @@
               <w:b/>
               <w:bCs/>
             </w:rPr>
-            <w:lastRenderedPageBreak/>
             <w:fldChar w:fldCharType="end"/>
           </w:r>
         </w:p>
@@ -3319,7 +3685,7 @@
         </w:numPr>
         <w:jc w:val="both"/>
       </w:pPr>
-      <w:bookmarkStart w:id="0" w:name="_Toc431290389"/>
+      <w:bookmarkStart w:id="0" w:name="_Toc431301604"/>
       <w:r>
         <w:t>Requisitos de usuário</w:t>
       </w:r>
@@ -3334,7 +3700,7 @@
         </w:numPr>
         <w:jc w:val="both"/>
       </w:pPr>
-      <w:bookmarkStart w:id="1" w:name="_Toc431290390"/>
+      <w:bookmarkStart w:id="1" w:name="_Toc431301605"/>
       <w:r>
         <w:t>Requisitos funcionais</w:t>
       </w:r>
@@ -3345,6 +3711,7 @@
     </w:p>
     <w:p>
       <w:pPr>
+        <w:jc w:val="both"/>
         <w:rPr>
           <w:b/>
         </w:rPr>
@@ -3388,19 +3755,7 @@
         <w:rPr>
           <w:b/>
         </w:rPr>
-        <w:t>Requisito 0</w:t>
-      </w:r>
-      <w:r>
-        <w:rPr>
-          <w:b/>
-        </w:rPr>
-        <w:t>2</w:t>
-      </w:r>
-      <w:r>
-        <w:rPr>
-          <w:b/>
-        </w:rPr>
-        <w:t xml:space="preserve"> – </w:t>
+        <w:t xml:space="preserve">Requisito 02 – </w:t>
       </w:r>
       <w:r>
         <w:rPr>
@@ -3438,13 +3793,121 @@
         <w:rPr>
           <w:b/>
         </w:rPr>
+        <w:t>Requisito 03 – Alterar quantidade de insumo no estoque</w:t>
+      </w:r>
+    </w:p>
+    <w:p>
+      <w:pPr>
+        <w:jc w:val="both"/>
+      </w:pPr>
+      <w:r>
+        <w:tab/>
+        <w:t>O usuário poderá alterar a quantidade do insumo no estoque. Ou seja, na adição ou remoção da quantidade de um determinado insumo, basta alterar a quantidade dele.</w:t>
+      </w:r>
+    </w:p>
+    <w:p>
+      <w:pPr>
+        <w:jc w:val="both"/>
+      </w:pPr>
+      <w:r>
+        <w:rPr>
+          <w:b/>
+        </w:rPr>
         <w:t>Requisito 0</w:t>
       </w:r>
       <w:r>
         <w:rPr>
           <w:b/>
         </w:rPr>
-        <w:t>3</w:t>
+        <w:t>4</w:t>
+      </w:r>
+      <w:r>
+        <w:rPr>
+          <w:b/>
+        </w:rPr>
+        <w:t xml:space="preserve"> – Remover insumo do estoque</w:t>
+      </w:r>
+      <w:r>
+        <w:tab/>
+      </w:r>
+    </w:p>
+    <w:p>
+      <w:pPr>
+        <w:ind w:firstLine="708"/>
+        <w:jc w:val="both"/>
+      </w:pPr>
+      <w:r>
+        <w:t>O usuário poderá remover o insumo do estoque. Após a remoção do insumo, ele não será visualizado no estoque.</w:t>
+      </w:r>
+    </w:p>
+    <w:p>
+      <w:pPr>
+        <w:jc w:val="both"/>
+        <w:rPr>
+          <w:b/>
+        </w:rPr>
+      </w:pPr>
+      <w:r>
+        <w:rPr>
+          <w:b/>
+        </w:rPr>
+        <w:t>Requisito 0</w:t>
+      </w:r>
+      <w:r>
+        <w:rPr>
+          <w:b/>
+        </w:rPr>
+        <w:t>5</w:t>
+      </w:r>
+      <w:r>
+        <w:rPr>
+          <w:b/>
+        </w:rPr>
+        <w:t xml:space="preserve"> – Visualizar </w:t>
+      </w:r>
+      <w:r>
+        <w:rPr>
+          <w:b/>
+        </w:rPr>
+        <w:t>produto</w:t>
+      </w:r>
+    </w:p>
+    <w:p>
+      <w:pPr>
+        <w:jc w:val="both"/>
+      </w:pPr>
+      <w:r>
+        <w:tab/>
+        <w:t>O usuário as informações de um determinado produto. O produto é um item vendido na lanchonete, ou seja, um lanche, bebida, sobremesa, etc. Nessa visualização serão apresentados o nome, os ingredientes(se for lanche ou sobremesa), categoria, preço, marca(se houver), medida ou porção,  quantidade no estoque atualmente</w:t>
+      </w:r>
+      <w:r>
+        <w:t>(caso esteja cadastrado no estoque)</w:t>
+      </w:r>
+      <w:r>
+        <w:t xml:space="preserve"> e código do produto</w:t>
+      </w:r>
+      <w:r>
+        <w:t>.</w:t>
+      </w:r>
+    </w:p>
+    <w:p>
+      <w:pPr>
+        <w:jc w:val="both"/>
+        <w:rPr>
+          <w:b/>
+        </w:rPr>
+      </w:pPr>
+      <w:r>
+        <w:rPr>
+          <w:b/>
+        </w:rPr>
+        <w:t>Requisito 0</w:t>
+      </w:r>
+      <w:r>
+        <w:rPr>
+          <w:b/>
+        </w:rPr>
+        <w:t>6</w:t>
       </w:r>
       <w:r>
         <w:rPr>
@@ -3456,7 +3919,394 @@
         <w:rPr>
           <w:b/>
         </w:rPr>
-        <w:t>Alterar quantidade de insumo no estoque</w:t>
+        <w:t>Adicionar</w:t>
+      </w:r>
+      <w:r>
+        <w:rPr>
+          <w:b/>
+        </w:rPr>
+        <w:t xml:space="preserve"> </w:t>
+      </w:r>
+      <w:r>
+        <w:rPr>
+          <w:b/>
+        </w:rPr>
+        <w:t>produto</w:t>
+      </w:r>
+    </w:p>
+    <w:p>
+      <w:pPr>
+        <w:jc w:val="both"/>
+      </w:pPr>
+      <w:r>
+        <w:tab/>
+        <w:t>O usuário poderá adicionar um produto. Na inserção de um produto, o usuário deverá informar o nome, categoria, preço</w:t>
+      </w:r>
+      <w:r>
+        <w:t>(se já estiver definido)</w:t>
+      </w:r>
+      <w:r>
+        <w:t>, marca(se houver), medida ou porção</w:t>
+      </w:r>
+      <w:r>
+        <w:t>(se já estiver definido)</w:t>
+      </w:r>
+      <w:r>
+        <w:t>.</w:t>
+      </w:r>
+    </w:p>
+    <w:p>
+      <w:pPr>
+        <w:jc w:val="both"/>
+        <w:rPr>
+          <w:b/>
+        </w:rPr>
+      </w:pPr>
+      <w:r>
+        <w:rPr>
+          <w:b/>
+        </w:rPr>
+        <w:lastRenderedPageBreak/>
+        <w:t>Requisito 0</w:t>
+      </w:r>
+      <w:r>
+        <w:rPr>
+          <w:b/>
+        </w:rPr>
+        <w:t>7</w:t>
+      </w:r>
+      <w:r>
+        <w:rPr>
+          <w:b/>
+        </w:rPr>
+        <w:t xml:space="preserve"> – </w:t>
+      </w:r>
+      <w:r>
+        <w:rPr>
+          <w:b/>
+        </w:rPr>
+        <w:t>Alterar</w:t>
+      </w:r>
+      <w:r>
+        <w:rPr>
+          <w:b/>
+        </w:rPr>
+        <w:t xml:space="preserve"> </w:t>
+      </w:r>
+      <w:r>
+        <w:rPr>
+          <w:b/>
+        </w:rPr>
+        <w:t>produto</w:t>
+      </w:r>
+    </w:p>
+    <w:p>
+      <w:pPr>
+        <w:jc w:val="both"/>
+      </w:pPr>
+      <w:r>
+        <w:tab/>
+        <w:t xml:space="preserve">O usuário poderá alterar as informações de um produto. </w:t>
+      </w:r>
+      <w:r>
+        <w:t xml:space="preserve">As informações que podem ser alteradas são: </w:t>
+      </w:r>
+      <w:r>
+        <w:t>nome, categoria, preço, marca(se houver)</w:t>
+      </w:r>
+      <w:r>
+        <w:t xml:space="preserve"> e</w:t>
+      </w:r>
+      <w:r>
+        <w:t xml:space="preserve"> medida ou porção.</w:t>
+      </w:r>
+    </w:p>
+    <w:p>
+      <w:pPr>
+        <w:jc w:val="both"/>
+        <w:rPr>
+          <w:b/>
+        </w:rPr>
+      </w:pPr>
+      <w:r>
+        <w:rPr>
+          <w:b/>
+        </w:rPr>
+        <w:t>Requisito 0</w:t>
+      </w:r>
+      <w:r>
+        <w:rPr>
+          <w:b/>
+        </w:rPr>
+        <w:t>8</w:t>
+      </w:r>
+      <w:r>
+        <w:rPr>
+          <w:b/>
+        </w:rPr>
+        <w:t xml:space="preserve"> – </w:t>
+      </w:r>
+      <w:r>
+        <w:rPr>
+          <w:b/>
+        </w:rPr>
+        <w:t>Excluir</w:t>
+      </w:r>
+      <w:r>
+        <w:rPr>
+          <w:b/>
+        </w:rPr>
+        <w:t xml:space="preserve"> </w:t>
+      </w:r>
+      <w:r>
+        <w:rPr>
+          <w:b/>
+        </w:rPr>
+        <w:t>produto</w:t>
+      </w:r>
+    </w:p>
+    <w:p>
+      <w:pPr>
+        <w:ind w:firstLine="708"/>
+        <w:jc w:val="both"/>
+      </w:pPr>
+      <w:r>
+        <w:t>O usuário poderá excluir o produto. Após a remoção do produto, ele não será mais visualizado. Também será excluído do estoque, caso estivesse cadastrado nele.</w:t>
+      </w:r>
+    </w:p>
+    <w:p>
+      <w:pPr>
+        <w:ind w:firstLine="708"/>
+        <w:jc w:val="both"/>
+      </w:pPr>
+    </w:p>
+    <w:p>
+      <w:pPr>
+        <w:jc w:val="both"/>
+        <w:rPr>
+          <w:b/>
+        </w:rPr>
+      </w:pPr>
+      <w:r>
+        <w:rPr>
+          <w:b/>
+        </w:rPr>
+        <w:t>Requisito 0</w:t>
+      </w:r>
+      <w:r>
+        <w:rPr>
+          <w:b/>
+        </w:rPr>
+        <w:t>9</w:t>
+      </w:r>
+      <w:r>
+        <w:rPr>
+          <w:b/>
+        </w:rPr>
+        <w:t xml:space="preserve"> – </w:t>
+      </w:r>
+      <w:r>
+        <w:rPr>
+          <w:b/>
+        </w:rPr>
+        <w:t>Registrar compra</w:t>
+      </w:r>
+    </w:p>
+    <w:p>
+      <w:pPr>
+        <w:jc w:val="both"/>
+      </w:pPr>
+      <w:r>
+        <w:tab/>
+        <w:t>O usuário poderá registrar uma compra. A compra é qualquer aquisição de insumo para a lanchonete(ingredientes, equipamentos, utensílios, etc).</w:t>
+      </w:r>
+      <w:r>
+        <w:t xml:space="preserve"> No registro, o usuário deverá informar o nome, preço unitário, quantidade, marca(se houver) do(s) insumo(s) adquirido(s), além da data </w:t>
+      </w:r>
+      <w:r>
+        <w:t>e o local(fornecedor) onde a compra foi feita</w:t>
+      </w:r>
+      <w:r>
+        <w:t>.</w:t>
+      </w:r>
+      <w:r>
+        <w:t xml:space="preserve"> O preço total será calculado automaticamente pela aplicação.</w:t>
+      </w:r>
+    </w:p>
+    <w:p>
+      <w:pPr>
+        <w:jc w:val="both"/>
+        <w:rPr>
+          <w:b/>
+        </w:rPr>
+      </w:pPr>
+      <w:r>
+        <w:rPr>
+          <w:b/>
+        </w:rPr>
+        <w:t xml:space="preserve">Requisito </w:t>
+      </w:r>
+      <w:r>
+        <w:rPr>
+          <w:b/>
+        </w:rPr>
+        <w:t>10</w:t>
+      </w:r>
+      <w:r>
+        <w:rPr>
+          <w:b/>
+        </w:rPr>
+        <w:t xml:space="preserve"> – </w:t>
+      </w:r>
+      <w:r>
+        <w:rPr>
+          <w:b/>
+        </w:rPr>
+        <w:t>Visualizar compra</w:t>
+      </w:r>
+    </w:p>
+    <w:p>
+      <w:pPr>
+        <w:jc w:val="both"/>
+      </w:pPr>
+      <w:r>
+        <w:tab/>
+        <w:t>O usuário poderá visualizar uma compra registrada. Nesse registro será possível visualizar o nome, preço unitário, quantidade, marca(se houver) do(s) insumo(s) adquirido(s), além da data</w:t>
+      </w:r>
+      <w:r>
+        <w:t xml:space="preserve">, local(fornecedor) </w:t>
+      </w:r>
+      <w:r>
+        <w:t>e o custo total da compra.</w:t>
+      </w:r>
+    </w:p>
+    <w:p>
+      <w:pPr>
+        <w:jc w:val="both"/>
+        <w:rPr>
+          <w:b/>
+        </w:rPr>
+      </w:pPr>
+      <w:r>
+        <w:rPr>
+          <w:b/>
+        </w:rPr>
+        <w:t xml:space="preserve">Requisito </w:t>
+      </w:r>
+      <w:r>
+        <w:rPr>
+          <w:b/>
+        </w:rPr>
+        <w:t>11</w:t>
+      </w:r>
+      <w:r>
+        <w:rPr>
+          <w:b/>
+        </w:rPr>
+        <w:t xml:space="preserve"> – </w:t>
+      </w:r>
+      <w:r>
+        <w:rPr>
+          <w:b/>
+        </w:rPr>
+        <w:t>Alterar compra</w:t>
+      </w:r>
+    </w:p>
+    <w:p>
+      <w:pPr>
+        <w:jc w:val="both"/>
+      </w:pPr>
+      <w:r>
+        <w:tab/>
+        <w:t>O usuário poderá alterar as informações de uma compra registrada. As informações que podem ser alteradas são: o nome, preço unitário, quantidade, marca(se houver) do(s) insumo(s) adquirido(s)</w:t>
+      </w:r>
+      <w:r>
+        <w:t xml:space="preserve">, local(fornecedor) </w:t>
+      </w:r>
+      <w:r>
+        <w:t xml:space="preserve"> e</w:t>
+      </w:r>
+      <w:r>
+        <w:t xml:space="preserve"> da</w:t>
+      </w:r>
+      <w:r>
+        <w:t>ta da</w:t>
+      </w:r>
+      <w:r>
+        <w:t xml:space="preserve"> compra.</w:t>
+      </w:r>
+    </w:p>
+    <w:p>
+      <w:pPr>
+        <w:jc w:val="both"/>
+        <w:rPr>
+          <w:b/>
+        </w:rPr>
+      </w:pPr>
+      <w:r>
+        <w:rPr>
+          <w:b/>
+        </w:rPr>
+        <w:t xml:space="preserve">Requisito </w:t>
+      </w:r>
+      <w:r>
+        <w:rPr>
+          <w:b/>
+        </w:rPr>
+        <w:t>12</w:t>
+      </w:r>
+      <w:r>
+        <w:rPr>
+          <w:b/>
+        </w:rPr>
+        <w:t xml:space="preserve"> – </w:t>
+      </w:r>
+      <w:r>
+        <w:rPr>
+          <w:b/>
+        </w:rPr>
+        <w:t>Excluir compra</w:t>
+      </w:r>
+    </w:p>
+    <w:p>
+      <w:pPr>
+        <w:jc w:val="both"/>
+      </w:pPr>
+      <w:r>
+        <w:tab/>
+        <w:t>O usuário poderá excluir uma compra registrada. Após a exclusão da compra, ela não será mais visualizada.</w:t>
+      </w:r>
+    </w:p>
+    <w:p>
+      <w:pPr>
+        <w:jc w:val="both"/>
+        <w:rPr>
+          <w:b/>
+        </w:rPr>
+      </w:pPr>
+      <w:r>
+        <w:rPr>
+          <w:b/>
+        </w:rPr>
+        <w:t xml:space="preserve">Requisito </w:t>
+      </w:r>
+      <w:r>
+        <w:rPr>
+          <w:b/>
+        </w:rPr>
+        <w:t>13</w:t>
+      </w:r>
+      <w:r>
+        <w:rPr>
+          <w:b/>
+        </w:rPr>
+        <w:t xml:space="preserve"> – </w:t>
+      </w:r>
+      <w:r>
+        <w:rPr>
+          <w:b/>
+        </w:rPr>
+        <w:t>Orçamento de compra de insumos</w:t>
       </w:r>
     </w:p>
     <w:p>
@@ -3468,33 +4318,30 @@
         <w:t xml:space="preserve">O usuário poderá </w:t>
       </w:r>
       <w:r>
-        <w:t xml:space="preserve">alterar a quantidade do insumo </w:t>
-      </w:r>
-      <w:r>
-        <w:t xml:space="preserve">no estoque. </w:t>
-      </w:r>
-      <w:r>
-        <w:t>Ou seja, na adição ou remoção da quantidade de um determinado insumo, basta alterar a quantidade dele</w:t>
-      </w:r>
-      <w:r>
-        <w:t>.</w:t>
-      </w:r>
-    </w:p>
-    <w:p>
-      <w:pPr>
-        <w:jc w:val="both"/>
-      </w:pPr>
-      <w:r>
-        <w:rPr>
-          <w:b/>
-        </w:rPr>
-        <w:t>Requisito 0</w:t>
-      </w:r>
-      <w:r>
-        <w:rPr>
-          <w:b/>
-        </w:rPr>
-        <w:t>4</w:t>
+        <w:t>fazer um orçamento da compra de insumos. No orçamento, o usuário deverá colocar o nome, preço e quantidade dos insumos.</w:t>
+      </w:r>
+      <w:r>
+        <w:t xml:space="preserve"> De acordo com as informações adicionadas o valor total do orçamento é atualizado.</w:t>
+      </w:r>
+    </w:p>
+    <w:p>
+      <w:pPr>
+        <w:jc w:val="both"/>
+        <w:rPr>
+          <w:b/>
+        </w:rPr>
+      </w:pPr>
+      <w:r>
+        <w:rPr>
+          <w:b/>
+        </w:rPr>
+        <w:t xml:space="preserve">Requisito </w:t>
+      </w:r>
+      <w:r>
+        <w:rPr>
+          <w:b/>
+        </w:rPr>
+        <w:t>14</w:t>
       </w:r>
       <w:r>
         <w:rPr>
@@ -3506,10 +4353,48 @@
         <w:rPr>
           <w:b/>
         </w:rPr>
-        <w:t>Remover insumo do estoque</w:t>
-      </w:r>
+        <w:t>Cálculo de lucro do produto</w:t>
+      </w:r>
+    </w:p>
+    <w:p>
+      <w:pPr>
+        <w:jc w:val="both"/>
+      </w:pPr>
       <w:r>
         <w:tab/>
+        <w:t>O usuário poderá fazer o cálculo do lucro do produto. Para isso, o usuário deve informar o preço de custo e o preço de venda do produto que ser quer calcular o lucro.</w:t>
+      </w:r>
+    </w:p>
+    <w:p>
+      <w:pPr>
+        <w:jc w:val="both"/>
+      </w:pPr>
+      <w:r>
+        <w:rPr>
+          <w:b/>
+        </w:rPr>
+        <w:t xml:space="preserve">Requisito </w:t>
+      </w:r>
+      <w:r>
+        <w:rPr>
+          <w:b/>
+        </w:rPr>
+        <w:t>15</w:t>
+      </w:r>
+      <w:r>
+        <w:rPr>
+          <w:b/>
+        </w:rPr>
+        <w:t xml:space="preserve"> – </w:t>
+      </w:r>
+      <w:r>
+        <w:rPr>
+          <w:b/>
+        </w:rPr>
+        <w:t>Cálculo do preço de custo de cada produto</w:t>
+      </w:r>
+      <w:r>
+        <w:tab/>
       </w:r>
     </w:p>
     <w:p>
@@ -3518,102 +4403,81 @@
         <w:jc w:val="both"/>
       </w:pPr>
       <w:r>
-        <w:t xml:space="preserve">O usuário poderá </w:t>
-      </w:r>
-      <w:r>
-        <w:t>remover o</w:t>
-      </w:r>
-      <w:r>
-        <w:t xml:space="preserve"> insumo </w:t>
-      </w:r>
-      <w:r>
-        <w:t>d</w:t>
-      </w:r>
-      <w:r>
-        <w:t>o estoque.</w:t>
-      </w:r>
-      <w:r>
-        <w:t xml:space="preserve"> Após a remoção do insumo, ele não será visualizado no estoque</w:t>
-      </w:r>
-      <w:r>
-        <w:t>.</w:t>
-      </w:r>
-    </w:p>
-    <w:p>
-      <w:pPr>
-        <w:rPr>
-          <w:b/>
-        </w:rPr>
-      </w:pPr>
-      <w:r>
-        <w:rPr>
-          <w:b/>
-        </w:rPr>
-        <w:t>Requisito 0</w:t>
-      </w:r>
-      <w:r>
-        <w:rPr>
-          <w:b/>
-        </w:rPr>
-        <w:t>5</w:t>
-      </w:r>
-      <w:r>
-        <w:rPr>
-          <w:b/>
-        </w:rPr>
-        <w:t xml:space="preserve"> – Visualizar </w:t>
-      </w:r>
-      <w:r>
-        <w:rPr>
-          <w:b/>
-        </w:rPr>
-        <w:t>produto</w:t>
-      </w:r>
-    </w:p>
-    <w:p>
-      <w:pPr>
-        <w:jc w:val="both"/>
-      </w:pPr>
-      <w:r>
+        <w:t xml:space="preserve">O usuário poderá fazer o cálculo do preço de cada produto. Para isso, o usuário deve informar os ingredientes e quantidade deles que compõem o produto. A aplicação calculará </w:t>
+      </w:r>
+      <w:r>
+        <w:t>o preço</w:t>
+      </w:r>
+      <w:r>
+        <w:t xml:space="preserve"> final de custo do produto com base na soma dos preços</w:t>
+      </w:r>
+      <w:r>
+        <w:t xml:space="preserve">(de forma proporcional a quantidade informada) </w:t>
+      </w:r>
+      <w:r>
+        <w:t xml:space="preserve">de compra dos insumos. </w:t>
+      </w:r>
+    </w:p>
+    <w:p>
+      <w:pPr>
+        <w:jc w:val="both"/>
+        <w:rPr>
+          <w:b/>
+        </w:rPr>
+      </w:pPr>
+      <w:r>
+        <w:rPr>
+          <w:b/>
+        </w:rPr>
+        <w:t xml:space="preserve">Requisito </w:t>
+      </w:r>
+      <w:r>
+        <w:rPr>
+          <w:b/>
+        </w:rPr>
+        <w:t>16</w:t>
+      </w:r>
+      <w:r>
+        <w:rPr>
+          <w:b/>
+        </w:rPr>
+        <w:t xml:space="preserve"> – </w:t>
+      </w:r>
+      <w:r>
+        <w:rPr>
+          <w:b/>
+        </w:rPr>
+        <w:t>Cadastrar funcionário</w:t>
+      </w:r>
+    </w:p>
+    <w:p>
+      <w:pPr>
+        <w:jc w:val="both"/>
+      </w:pPr>
+      <w:r>
+        <w:lastRenderedPageBreak/>
         <w:tab/>
-        <w:t xml:space="preserve">O usuário </w:t>
-      </w:r>
-      <w:r>
-        <w:t>as informações de um determinado produto</w:t>
-      </w:r>
-      <w:r>
-        <w:t>.</w:t>
-      </w:r>
-      <w:r>
-        <w:t xml:space="preserve"> O produto é um item vendido na lanchonete, ou seja, um lanche, bebida, sobremesa, etc. Nessa visualização serão apresentados o nome, os ingredientes(se for lanche ou sobremesa), categoria, preço, marca(se houver), medida ou porção,  quantidade no estoque atualmente</w:t>
-      </w:r>
-      <w:r>
-        <w:t>(caso esteja cadastrado no estoque)</w:t>
-      </w:r>
-      <w:r>
-        <w:t xml:space="preserve"> e código do produto</w:t>
-      </w:r>
-      <w:r>
-        <w:t>.</w:t>
-      </w:r>
-    </w:p>
-    <w:p>
-      <w:pPr>
-        <w:rPr>
-          <w:b/>
-        </w:rPr>
-      </w:pPr>
-      <w:r>
-        <w:rPr>
-          <w:b/>
-        </w:rPr>
-        <w:t>Requisito 0</w:t>
-      </w:r>
-      <w:r>
-        <w:rPr>
-          <w:b/>
-        </w:rPr>
-        <w:t>6</w:t>
+        <w:t xml:space="preserve">O usuário poderá registrar um funcionário. No registro, o usuário deverá informar o nome completo, CPF, RG, data de nascimento, endereço, função, salário e data do início de trabalho do funcionário. O usuário ainda poderá informar, se houver, telefone, celular ou email do funcionário. </w:t>
+      </w:r>
+    </w:p>
+    <w:p>
+      <w:pPr>
+        <w:jc w:val="both"/>
+        <w:rPr>
+          <w:b/>
+        </w:rPr>
+      </w:pPr>
+      <w:r>
+        <w:rPr>
+          <w:b/>
+        </w:rPr>
+        <w:t xml:space="preserve">Requisito </w:t>
+      </w:r>
+      <w:r>
+        <w:rPr>
+          <w:b/>
+        </w:rPr>
+        <w:t>17</w:t>
       </w:r>
       <w:r>
         <w:rPr>
@@ -3625,7 +4489,230 @@
         <w:rPr>
           <w:b/>
         </w:rPr>
-        <w:t>Adicionar</w:t>
+        <w:t>Visualizar</w:t>
+      </w:r>
+      <w:r>
+        <w:rPr>
+          <w:b/>
+        </w:rPr>
+        <w:t xml:space="preserve"> funcionário</w:t>
+      </w:r>
+    </w:p>
+    <w:p>
+      <w:pPr>
+        <w:jc w:val="both"/>
+      </w:pPr>
+      <w:r>
+        <w:tab/>
+        <w:t xml:space="preserve">O usuário poderá visualizar as informações de um funcionário. As informações que podem ser visualizadas são: nome completo, CPF, RG, data de nascimento, endereço, função, salário, </w:t>
+      </w:r>
+      <w:r>
+        <w:t>data do início de trabalho</w:t>
+      </w:r>
+      <w:r>
+        <w:t xml:space="preserve">, telefone, celular e email do funcionário. </w:t>
+      </w:r>
+    </w:p>
+    <w:p>
+      <w:pPr>
+        <w:jc w:val="both"/>
+        <w:rPr>
+          <w:b/>
+        </w:rPr>
+      </w:pPr>
+      <w:r>
+        <w:rPr>
+          <w:b/>
+        </w:rPr>
+        <w:t xml:space="preserve">Requisito </w:t>
+      </w:r>
+      <w:r>
+        <w:rPr>
+          <w:b/>
+        </w:rPr>
+        <w:t>18</w:t>
+      </w:r>
+      <w:r>
+        <w:rPr>
+          <w:b/>
+        </w:rPr>
+        <w:t xml:space="preserve"> – </w:t>
+      </w:r>
+      <w:r>
+        <w:rPr>
+          <w:b/>
+        </w:rPr>
+        <w:t>Alterar</w:t>
+      </w:r>
+      <w:r>
+        <w:rPr>
+          <w:b/>
+        </w:rPr>
+        <w:t xml:space="preserve"> funcionário</w:t>
+      </w:r>
+    </w:p>
+    <w:p>
+      <w:pPr>
+        <w:jc w:val="both"/>
+      </w:pPr>
+      <w:r>
+        <w:tab/>
+        <w:t xml:space="preserve">O usuário poderá alterar as informações de um funcionário. </w:t>
+      </w:r>
+      <w:r>
+        <w:t>As informações que pode ser alteradas são:</w:t>
+      </w:r>
+      <w:r>
+        <w:t xml:space="preserve"> o nome completo, CPF, RG, data de nascimento, endereço, função, salário</w:t>
+      </w:r>
+      <w:r>
+        <w:t xml:space="preserve">, </w:t>
+      </w:r>
+      <w:r>
+        <w:t>data do i</w:t>
+      </w:r>
+      <w:r>
+        <w:t xml:space="preserve">nício de trabalho , </w:t>
+      </w:r>
+      <w:r>
+        <w:t xml:space="preserve">telefone, celular ou email do funcionário. </w:t>
+      </w:r>
+    </w:p>
+    <w:p>
+      <w:pPr>
+        <w:jc w:val="both"/>
+        <w:rPr>
+          <w:b/>
+        </w:rPr>
+      </w:pPr>
+      <w:r>
+        <w:rPr>
+          <w:b/>
+        </w:rPr>
+        <w:t xml:space="preserve">Requisito </w:t>
+      </w:r>
+      <w:r>
+        <w:rPr>
+          <w:b/>
+        </w:rPr>
+        <w:t>19</w:t>
+      </w:r>
+      <w:r>
+        <w:rPr>
+          <w:b/>
+        </w:rPr>
+        <w:t xml:space="preserve"> – </w:t>
+      </w:r>
+      <w:r>
+        <w:rPr>
+          <w:b/>
+        </w:rPr>
+        <w:t>Remover</w:t>
+      </w:r>
+      <w:r>
+        <w:rPr>
+          <w:b/>
+        </w:rPr>
+        <w:t xml:space="preserve"> funcionário</w:t>
+      </w:r>
+    </w:p>
+    <w:p>
+      <w:pPr>
+        <w:jc w:val="both"/>
+      </w:pPr>
+      <w:r>
+        <w:tab/>
+      </w:r>
+      <w:r>
+        <w:t>O usuário poderá remover um funcionário. Após a remoção do funcionário, ele não será mais visualizado.</w:t>
+      </w:r>
+    </w:p>
+    <w:p>
+      <w:pPr>
+        <w:jc w:val="both"/>
+        <w:rPr>
+          <w:b/>
+        </w:rPr>
+      </w:pPr>
+      <w:r>
+        <w:rPr>
+          <w:b/>
+        </w:rPr>
+        <w:t xml:space="preserve">Requisito </w:t>
+      </w:r>
+      <w:r>
+        <w:rPr>
+          <w:b/>
+        </w:rPr>
+        <w:t>20</w:t>
+      </w:r>
+      <w:r>
+        <w:rPr>
+          <w:b/>
+        </w:rPr>
+        <w:t xml:space="preserve"> – </w:t>
+      </w:r>
+      <w:r>
+        <w:rPr>
+          <w:b/>
+        </w:rPr>
+        <w:t xml:space="preserve">Cadastrar </w:t>
+      </w:r>
+      <w:r>
+        <w:rPr>
+          <w:b/>
+        </w:rPr>
+        <w:t>fornecedor</w:t>
+      </w:r>
+    </w:p>
+    <w:p>
+      <w:pPr>
+        <w:jc w:val="both"/>
+      </w:pPr>
+      <w:r>
+        <w:tab/>
+        <w:t>O usuário poderá registrar um fornecedor. No registro, o usuário deverá informar o nome, descrição, endereço e telefone do fornecedor.</w:t>
+      </w:r>
+      <w:r>
+        <w:t xml:space="preserve"> Poderá ser adicionado ainda o site e email, se existirem.</w:t>
+      </w:r>
+    </w:p>
+    <w:p>
+      <w:pPr>
+        <w:jc w:val="both"/>
+        <w:rPr>
+          <w:b/>
+        </w:rPr>
+      </w:pPr>
+      <w:r>
+        <w:rPr>
+          <w:b/>
+        </w:rPr>
+        <w:t xml:space="preserve">Requisito </w:t>
+      </w:r>
+      <w:r>
+        <w:rPr>
+          <w:b/>
+        </w:rPr>
+        <w:t>2</w:t>
+      </w:r>
+      <w:r>
+        <w:rPr>
+          <w:b/>
+        </w:rPr>
+        <w:t>1</w:t>
+      </w:r>
+      <w:r>
+        <w:rPr>
+          <w:b/>
+        </w:rPr>
+        <w:t xml:space="preserve"> – </w:t>
+      </w:r>
+      <w:r>
+        <w:rPr>
+          <w:b/>
+        </w:rPr>
+        <w:t>Visualizar</w:t>
       </w:r>
       <w:r>
         <w:rPr>
@@ -3637,89 +4724,7 @@
         <w:rPr>
           <w:b/>
         </w:rPr>
-        <w:t>produto</w:t>
-      </w:r>
-    </w:p>
-    <w:p>
-      <w:pPr>
-        <w:jc w:val="both"/>
-      </w:pPr>
-      <w:r>
-        <w:tab/>
-        <w:t xml:space="preserve">O usuário </w:t>
-      </w:r>
-      <w:r>
-        <w:t>poderá adicionar um</w:t>
-      </w:r>
-      <w:r>
-        <w:t xml:space="preserve"> produto. </w:t>
-      </w:r>
-      <w:r>
-        <w:t>Na inserção de um produto, o usuário deverá informar</w:t>
-      </w:r>
-      <w:r>
-        <w:t xml:space="preserve"> o nome</w:t>
-      </w:r>
-      <w:r>
-        <w:t xml:space="preserve">, </w:t>
-      </w:r>
-      <w:r>
-        <w:t>categoria, preço</w:t>
-      </w:r>
-      <w:r>
-        <w:t>(se já estiver definido)</w:t>
-      </w:r>
-      <w:r>
-        <w:t>, marca(se houver), medida ou porção</w:t>
-      </w:r>
-      <w:r>
-        <w:t>(se já estiver definido)</w:t>
-      </w:r>
-      <w:r>
-        <w:t>.</w:t>
-      </w:r>
-    </w:p>
-    <w:p>
-      <w:pPr>
-        <w:rPr>
-          <w:b/>
-        </w:rPr>
-      </w:pPr>
-      <w:r>
-        <w:rPr>
-          <w:b/>
-        </w:rPr>
-        <w:t>Requisito 0</w:t>
-      </w:r>
-      <w:r>
-        <w:rPr>
-          <w:b/>
-        </w:rPr>
-        <w:t>7</w:t>
-      </w:r>
-      <w:r>
-        <w:rPr>
-          <w:b/>
-        </w:rPr>
-        <w:t xml:space="preserve"> – </w:t>
-      </w:r>
-      <w:r>
-        <w:rPr>
-          <w:b/>
-        </w:rPr>
-        <w:t>Alterar</w:t>
-      </w:r>
-      <w:r>
-        <w:rPr>
-          <w:b/>
-        </w:rPr>
-        <w:t xml:space="preserve"> </w:t>
-      </w:r>
-      <w:r>
-        <w:rPr>
-          <w:b/>
-        </w:rPr>
-        <w:t>produto</w:t>
+        <w:t>fornecedor</w:t>
       </w:r>
     </w:p>
     <w:p>
@@ -3731,41 +4736,54 @@
         <w:t xml:space="preserve">O usuário poderá </w:t>
       </w:r>
       <w:r>
-        <w:t>alterar as informações de</w:t>
-      </w:r>
-      <w:r>
-        <w:t xml:space="preserve"> um produto. </w:t>
-      </w:r>
-      <w:r>
-        <w:t xml:space="preserve">As informações que podem ser alteradas são: </w:t>
-      </w:r>
-      <w:r>
-        <w:t>nome, categoria, preço, marca(se houver)</w:t>
-      </w:r>
-      <w:r>
-        <w:t xml:space="preserve"> e</w:t>
-      </w:r>
-      <w:r>
-        <w:t xml:space="preserve"> medida ou porção.</w:t>
-      </w:r>
-    </w:p>
-    <w:p>
-      <w:pPr>
-        <w:rPr>
-          <w:b/>
-        </w:rPr>
-      </w:pPr>
-      <w:r>
-        <w:rPr>
-          <w:b/>
-        </w:rPr>
-        <w:t>Requisito 0</w:t>
-      </w:r>
-      <w:r>
-        <w:rPr>
-          <w:b/>
-        </w:rPr>
-        <w:t>8</w:t>
+        <w:t>visualizar as informações de</w:t>
+      </w:r>
+      <w:r>
+        <w:t xml:space="preserve"> um fornecedor. </w:t>
+      </w:r>
+      <w:r>
+        <w:t>As informações que poderão ser vistas são: o nome, descrição, endereço,</w:t>
+      </w:r>
+      <w:r>
+        <w:t xml:space="preserve"> telefone</w:t>
+      </w:r>
+      <w:r>
+        <w:t>,</w:t>
+      </w:r>
+      <w:r>
+        <w:t xml:space="preserve"> site e email</w:t>
+      </w:r>
+      <w:r>
+        <w:t xml:space="preserve"> do fornecedor</w:t>
+      </w:r>
+      <w:r>
+        <w:t>.</w:t>
+      </w:r>
+    </w:p>
+    <w:p>
+      <w:pPr>
+        <w:jc w:val="both"/>
+        <w:rPr>
+          <w:b/>
+        </w:rPr>
+      </w:pPr>
+      <w:r>
+        <w:rPr>
+          <w:b/>
+        </w:rPr>
+        <w:t xml:space="preserve">Requisito </w:t>
+      </w:r>
+      <w:r>
+        <w:rPr>
+          <w:b/>
+        </w:rPr>
+        <w:t>2</w:t>
+      </w:r>
+      <w:r>
+        <w:rPr>
+          <w:b/>
+        </w:rPr>
+        <w:t>2</w:t>
       </w:r>
       <w:r>
         <w:rPr>
@@ -3777,7 +4795,7 @@
         <w:rPr>
           <w:b/>
         </w:rPr>
-        <w:t>Excluir</w:t>
+        <w:t>Alterar</w:t>
       </w:r>
       <w:r>
         <w:rPr>
@@ -3789,87 +4807,728 @@
         <w:rPr>
           <w:b/>
         </w:rPr>
-        <w:t>produto</w:t>
-      </w:r>
-    </w:p>
-    <w:p>
-      <w:pPr>
-        <w:ind w:firstLine="708"/>
-        <w:jc w:val="both"/>
-      </w:pPr>
-      <w:r>
-        <w:t xml:space="preserve">O usuário poderá </w:t>
-      </w:r>
-      <w:r>
-        <w:t>excluir o produto</w:t>
-      </w:r>
-      <w:r>
-        <w:t xml:space="preserve">. Após a remoção do </w:t>
-      </w:r>
-      <w:r>
-        <w:t>produto</w:t>
-      </w:r>
-      <w:r>
-        <w:t>, ele não será</w:t>
-      </w:r>
-      <w:r>
-        <w:t xml:space="preserve"> mais</w:t>
-      </w:r>
-      <w:r>
-        <w:t xml:space="preserve"> visualizado.</w:t>
-      </w:r>
-      <w:r>
-        <w:t xml:space="preserve"> Também será excluído do estoque, caso estivesse cadastrado nele.</w:t>
-      </w:r>
-    </w:p>
-    <w:p>
-      <w:pPr>
-        <w:rPr>
-          <w:b/>
-        </w:rPr>
-      </w:pPr>
-      <w:r>
-        <w:rPr>
-          <w:b/>
-        </w:rPr>
-        <w:t>Requisito 0</w:t>
-      </w:r>
-      <w:r>
-        <w:rPr>
-          <w:b/>
-        </w:rPr>
-        <w:t>9</w:t>
-      </w:r>
-      <w:r>
-        <w:rPr>
-          <w:b/>
-        </w:rPr>
-        <w:t xml:space="preserve"> – </w:t>
-      </w:r>
-      <w:r>
-        <w:rPr>
-          <w:b/>
-        </w:rPr>
-        <w:t>Registrar compra</w:t>
-      </w:r>
-    </w:p>
-    <w:p>
-      <w:pPr>
-        <w:jc w:val="both"/>
-      </w:pPr>
-      <w:r>
-        <w:lastRenderedPageBreak/>
+        <w:t>fornecedor</w:t>
+      </w:r>
+    </w:p>
+    <w:p>
+      <w:pPr>
+        <w:jc w:val="both"/>
+      </w:pPr>
+      <w:r>
         <w:tab/>
         <w:t xml:space="preserve">O usuário poderá </w:t>
       </w:r>
       <w:r>
-        <w:t>registrar uma compra. A compra é qualquer aquisição de insumo para a lanchonete(ingredientes, equipamentos, utensílios, etc).</w:t>
-      </w:r>
-      <w:r>
-        <w:t xml:space="preserve"> No registro, o usuário deverá informar o nome, preço unitário, quantidade, marca(se houver) do(s) insumo(s) adquirido(s), além da data da compra.</w:t>
+        <w:t>alterar</w:t>
+      </w:r>
+      <w:r>
+        <w:t xml:space="preserve"> as informações de um fornecedor. As informações que poderão ser </w:t>
+      </w:r>
+      <w:r>
+        <w:t>alteradas</w:t>
+      </w:r>
+      <w:r>
+        <w:t xml:space="preserve"> são: o nome, descrição, endereço, telefone, site e email do fornecedor.</w:t>
+      </w:r>
+    </w:p>
+    <w:p>
+      <w:pPr>
+        <w:jc w:val="both"/>
+        <w:rPr>
+          <w:b/>
+        </w:rPr>
+      </w:pPr>
+      <w:r>
+        <w:rPr>
+          <w:b/>
+        </w:rPr>
+        <w:t xml:space="preserve">Requisito </w:t>
+      </w:r>
+      <w:r>
+        <w:rPr>
+          <w:b/>
+        </w:rPr>
+        <w:t>2</w:t>
+      </w:r>
+      <w:r>
+        <w:rPr>
+          <w:b/>
+        </w:rPr>
+        <w:t>3</w:t>
+      </w:r>
+      <w:r>
+        <w:rPr>
+          <w:b/>
+        </w:rPr>
+        <w:t xml:space="preserve"> – </w:t>
+      </w:r>
+      <w:r>
+        <w:rPr>
+          <w:b/>
+        </w:rPr>
+        <w:t>Remover</w:t>
+      </w:r>
+      <w:r>
+        <w:rPr>
+          <w:b/>
+        </w:rPr>
+        <w:t xml:space="preserve"> </w:t>
+      </w:r>
+      <w:r>
+        <w:rPr>
+          <w:b/>
+        </w:rPr>
+        <w:t>fornecedor</w:t>
+      </w:r>
+    </w:p>
+    <w:p>
+      <w:pPr>
+        <w:jc w:val="both"/>
+      </w:pPr>
+      <w:r>
+        <w:tab/>
+        <w:t xml:space="preserve">O usuário poderá </w:t>
+      </w:r>
+      <w:r>
+        <w:t>remover</w:t>
+      </w:r>
+      <w:r>
+        <w:t xml:space="preserve"> um fornecedor. Após a remoção do </w:t>
+      </w:r>
+      <w:r>
+        <w:t>fornecedor</w:t>
+      </w:r>
+      <w:r>
+        <w:t>, ele não será mais visualizado.</w:t>
+      </w:r>
+    </w:p>
+    <w:p>
+      <w:pPr>
+        <w:jc w:val="both"/>
+      </w:pPr>
+      <w:r>
+        <w:rPr>
+          <w:b/>
+        </w:rPr>
+        <w:t xml:space="preserve">Requisito </w:t>
+      </w:r>
+      <w:r>
+        <w:rPr>
+          <w:b/>
+        </w:rPr>
+        <w:t>2</w:t>
+      </w:r>
+      <w:r>
+        <w:rPr>
+          <w:b/>
+        </w:rPr>
+        <w:t>4</w:t>
+      </w:r>
+      <w:r>
+        <w:rPr>
+          <w:b/>
+        </w:rPr>
+        <w:t xml:space="preserve"> – </w:t>
+      </w:r>
+      <w:r>
+        <w:rPr>
+          <w:b/>
+        </w:rPr>
+        <w:t>Gerar receita diária</w:t>
+      </w:r>
+      <w:r>
+        <w:tab/>
+      </w:r>
+    </w:p>
+    <w:p>
+      <w:pPr>
+        <w:ind w:firstLine="708"/>
+        <w:jc w:val="both"/>
+      </w:pPr>
+      <w:r>
+        <w:t xml:space="preserve">O usuário poderá </w:t>
+      </w:r>
+      <w:r>
+        <w:t xml:space="preserve">gerar uma receita diária. Nela será </w:t>
+      </w:r>
+      <w:r>
+        <w:t>apresentada</w:t>
+      </w:r>
+      <w:r>
+        <w:t xml:space="preserve"> o valor</w:t>
+      </w:r>
+      <w:r>
+        <w:t xml:space="preserve"> total</w:t>
+      </w:r>
+      <w:r>
+        <w:t xml:space="preserve"> das vendas feita</w:t>
+      </w:r>
+      <w:r>
+        <w:t>s</w:t>
+      </w:r>
+      <w:r>
+        <w:t xml:space="preserve"> no dia.</w:t>
+      </w:r>
+    </w:p>
+    <w:p>
+      <w:pPr>
+        <w:jc w:val="both"/>
+      </w:pPr>
+      <w:r>
+        <w:rPr>
+          <w:b/>
+        </w:rPr>
+        <w:t xml:space="preserve">Requisito </w:t>
+      </w:r>
+      <w:r>
+        <w:rPr>
+          <w:b/>
+        </w:rPr>
+        <w:t>2</w:t>
+      </w:r>
+      <w:r>
+        <w:rPr>
+          <w:b/>
+        </w:rPr>
+        <w:t>5</w:t>
+      </w:r>
+      <w:r>
+        <w:rPr>
+          <w:b/>
+        </w:rPr>
+        <w:t xml:space="preserve"> – </w:t>
+      </w:r>
+      <w:r>
+        <w:rPr>
+          <w:b/>
+        </w:rPr>
+        <w:t>Gerar relatório de estoque(Mensal/Semanal/Bimestral/Anual)</w:t>
+      </w:r>
+      <w:r>
+        <w:tab/>
+      </w:r>
+    </w:p>
+    <w:p>
+      <w:pPr>
+        <w:ind w:firstLine="708"/>
+        <w:jc w:val="both"/>
+      </w:pPr>
+      <w:r>
+        <w:t xml:space="preserve">O usuário poderá gerar </w:t>
+      </w:r>
+      <w:r>
+        <w:t xml:space="preserve">um relatório de estoque semanal, mensal, bimestral e anual. Nesse relatório </w:t>
+      </w:r>
+      <w:r>
+        <w:t>serão</w:t>
+      </w:r>
+      <w:r>
+        <w:t xml:space="preserve"> </w:t>
+      </w:r>
+      <w:r>
+        <w:t>mostrados</w:t>
+      </w:r>
+      <w:r>
+        <w:t xml:space="preserve"> todos</w:t>
+      </w:r>
+      <w:r>
+        <w:t xml:space="preserve"> os itens cadastr</w:t>
+      </w:r>
+      <w:r>
+        <w:t>ad</w:t>
+      </w:r>
+      <w:r>
+        <w:t xml:space="preserve">os e a quantidade que </w:t>
+      </w:r>
+      <w:r>
+        <w:t>eles possuem</w:t>
+      </w:r>
+      <w:r>
+        <w:t xml:space="preserve"> no estoque.</w:t>
+      </w:r>
+    </w:p>
+    <w:p>
+      <w:pPr>
+        <w:jc w:val="both"/>
+      </w:pPr>
+      <w:r>
+        <w:rPr>
+          <w:b/>
+        </w:rPr>
+        <w:t xml:space="preserve">Requisito </w:t>
+      </w:r>
+      <w:r>
+        <w:rPr>
+          <w:b/>
+        </w:rPr>
+        <w:t>2</w:t>
+      </w:r>
+      <w:r>
+        <w:rPr>
+          <w:b/>
+        </w:rPr>
+        <w:t>6</w:t>
+      </w:r>
+      <w:r>
+        <w:rPr>
+          <w:b/>
+        </w:rPr>
+        <w:t xml:space="preserve"> – </w:t>
+      </w:r>
+      <w:r>
+        <w:rPr>
+          <w:b/>
+        </w:rPr>
+        <w:t>Gerar relatório de pagamento mensal d</w:t>
+      </w:r>
+      <w:r>
+        <w:rPr>
+          <w:b/>
+        </w:rPr>
+        <w:t>os</w:t>
+      </w:r>
+      <w:r>
+        <w:rPr>
+          <w:b/>
+        </w:rPr>
+        <w:t xml:space="preserve"> funcionário</w:t>
+      </w:r>
+      <w:r>
+        <w:rPr>
+          <w:b/>
+        </w:rPr>
+        <w:t>s</w:t>
+      </w:r>
+    </w:p>
+    <w:p>
+      <w:pPr>
+        <w:ind w:firstLine="708"/>
+        <w:jc w:val="both"/>
+      </w:pPr>
+      <w:r>
+        <w:lastRenderedPageBreak/>
+        <w:t xml:space="preserve">O usuário poderá gerar um relatório </w:t>
+      </w:r>
+      <w:r>
+        <w:t>de pagamento mensal dos funcionários</w:t>
+      </w:r>
+      <w:r>
+        <w:t>. Nesse relatório serão</w:t>
+      </w:r>
+      <w:r>
+        <w:t xml:space="preserve"> mostrados</w:t>
+      </w:r>
+      <w:r>
+        <w:t xml:space="preserve"> </w:t>
+      </w:r>
+      <w:r>
+        <w:t>todos os funcionários</w:t>
+      </w:r>
+      <w:r>
+        <w:t>, suas respectivas funções</w:t>
+      </w:r>
+      <w:r>
+        <w:t xml:space="preserve"> e seus respectivos salários</w:t>
+      </w:r>
+      <w:r>
+        <w:t>.</w:t>
+      </w:r>
+    </w:p>
+    <w:p>
+      <w:pPr>
+        <w:jc w:val="both"/>
+      </w:pPr>
+      <w:r>
+        <w:rPr>
+          <w:b/>
+        </w:rPr>
+        <w:t xml:space="preserve">Requisito </w:t>
+      </w:r>
+      <w:r>
+        <w:rPr>
+          <w:b/>
+        </w:rPr>
+        <w:t>2</w:t>
+      </w:r>
+      <w:r>
+        <w:rPr>
+          <w:b/>
+        </w:rPr>
+        <w:t>7</w:t>
+      </w:r>
+      <w:r>
+        <w:rPr>
+          <w:b/>
+        </w:rPr>
+        <w:t xml:space="preserve"> – </w:t>
+      </w:r>
+      <w:r>
+        <w:rPr>
+          <w:b/>
+        </w:rPr>
+        <w:t xml:space="preserve">Gerar relatório de compra de insumos </w:t>
+      </w:r>
+      <w:r>
+        <w:rPr>
+          <w:b/>
+        </w:rPr>
+        <w:t>(Mensal/Semanal/Bimestral/Anual)</w:t>
+      </w:r>
+      <w:r>
+        <w:tab/>
+      </w:r>
+    </w:p>
+    <w:p>
+      <w:pPr>
+        <w:ind w:firstLine="708"/>
+        <w:jc w:val="both"/>
+      </w:pPr>
+      <w:r>
+        <w:t xml:space="preserve">O usuário poderá gerar um relatório de </w:t>
+      </w:r>
+      <w:r>
+        <w:t xml:space="preserve">compra de insumos </w:t>
+      </w:r>
+      <w:r>
+        <w:t xml:space="preserve">semanal, mensal, bimestral e anual. Nesse relatório serão </w:t>
+      </w:r>
+      <w:r>
+        <w:t>mostradas</w:t>
+      </w:r>
+      <w:r>
+        <w:t xml:space="preserve"> todas as compras, assim como o local onde foi realizada, data e preço total dela</w:t>
+      </w:r>
+      <w:r>
+        <w:t>.</w:t>
+      </w:r>
+    </w:p>
+    <w:p>
+      <w:pPr>
+        <w:jc w:val="both"/>
+      </w:pPr>
+      <w:r>
+        <w:rPr>
+          <w:b/>
+        </w:rPr>
+        <w:t xml:space="preserve">Requisito </w:t>
+      </w:r>
+      <w:r>
+        <w:rPr>
+          <w:b/>
+        </w:rPr>
+        <w:t>2</w:t>
+      </w:r>
+      <w:r>
+        <w:rPr>
+          <w:b/>
+        </w:rPr>
+        <w:t>8</w:t>
+      </w:r>
+      <w:r>
+        <w:rPr>
+          <w:b/>
+        </w:rPr>
+        <w:t xml:space="preserve"> – </w:t>
+      </w:r>
+      <w:r>
+        <w:rPr>
+          <w:b/>
+        </w:rPr>
+        <w:t xml:space="preserve">Gerar relatório de </w:t>
+      </w:r>
+      <w:r>
+        <w:rPr>
+          <w:b/>
+        </w:rPr>
+        <w:t xml:space="preserve">despesas gerais </w:t>
+      </w:r>
+      <w:r>
+        <w:rPr>
+          <w:b/>
+        </w:rPr>
+        <w:t>(Mensal/Semanal/Bimestral/Anual)</w:t>
+      </w:r>
+      <w:r>
+        <w:tab/>
+      </w:r>
+    </w:p>
+    <w:p>
+      <w:pPr>
+        <w:ind w:firstLine="708"/>
+        <w:jc w:val="both"/>
+      </w:pPr>
+      <w:r>
+        <w:t xml:space="preserve">O usuário poderá gerar um relatório de </w:t>
+      </w:r>
+      <w:r>
+        <w:t xml:space="preserve">despesas gerais </w:t>
+      </w:r>
+      <w:r>
+        <w:t xml:space="preserve">semanal, mensal, bimestral e anual. Nesse relatório serão mostradas todas as </w:t>
+      </w:r>
+      <w:r>
+        <w:t>despesas registradas, incluído o nome do item</w:t>
+      </w:r>
+      <w:r>
+        <w:t xml:space="preserve">, </w:t>
+      </w:r>
+      <w:r>
+        <w:t>valor da despesa</w:t>
+      </w:r>
+      <w:r>
+        <w:t xml:space="preserve"> e se ela já foi paga</w:t>
+      </w:r>
+      <w:r>
+        <w:t>.</w:t>
+      </w:r>
+    </w:p>
+    <w:p>
+      <w:pPr>
+        <w:jc w:val="both"/>
+      </w:pPr>
+      <w:r>
+        <w:rPr>
+          <w:b/>
+        </w:rPr>
+        <w:t xml:space="preserve">Requisito </w:t>
+      </w:r>
+      <w:r>
+        <w:rPr>
+          <w:b/>
+        </w:rPr>
+        <w:t>2</w:t>
+      </w:r>
+      <w:r>
+        <w:rPr>
+          <w:b/>
+        </w:rPr>
+        <w:t>9</w:t>
+      </w:r>
+      <w:r>
+        <w:rPr>
+          <w:b/>
+        </w:rPr>
+        <w:t xml:space="preserve"> – </w:t>
+      </w:r>
+      <w:r>
+        <w:rPr>
+          <w:b/>
+        </w:rPr>
+        <w:t xml:space="preserve">Gerar relatório de </w:t>
+      </w:r>
+      <w:r>
+        <w:rPr>
+          <w:b/>
+        </w:rPr>
+        <w:t>lucro</w:t>
+      </w:r>
+      <w:r>
+        <w:rPr>
+          <w:b/>
+        </w:rPr>
+        <w:t xml:space="preserve"> </w:t>
+      </w:r>
+      <w:r>
+        <w:rPr>
+          <w:b/>
+        </w:rPr>
+        <w:t>(Mensal/Semanal/Bimestral/Anual)</w:t>
+      </w:r>
+      <w:r>
+        <w:tab/>
+      </w:r>
+    </w:p>
+    <w:p>
+      <w:pPr>
+        <w:ind w:firstLine="708"/>
+        <w:jc w:val="both"/>
+      </w:pPr>
+      <w:r>
+        <w:t xml:space="preserve">O usuário poderá gerar um relatório de </w:t>
+      </w:r>
+      <w:r>
+        <w:t>lucro</w:t>
+      </w:r>
+      <w:r>
+        <w:t xml:space="preserve"> </w:t>
+      </w:r>
+      <w:r>
+        <w:t xml:space="preserve">semanal, mensal, bimestral e anual. Nesse relatório </w:t>
+      </w:r>
+      <w:r>
+        <w:t>será apresentado o lucro geral e de cada produto</w:t>
+      </w:r>
+      <w:r>
+        <w:t>.</w:t>
+      </w:r>
+    </w:p>
+    <w:p>
+      <w:pPr>
+        <w:jc w:val="both"/>
+      </w:pPr>
+      <w:r>
+        <w:rPr>
+          <w:b/>
+        </w:rPr>
+        <w:t xml:space="preserve">Requisito </w:t>
+      </w:r>
+      <w:r>
+        <w:rPr>
+          <w:b/>
+        </w:rPr>
+        <w:t>30</w:t>
+      </w:r>
+      <w:r>
+        <w:rPr>
+          <w:b/>
+        </w:rPr>
+        <w:t xml:space="preserve"> – </w:t>
+      </w:r>
+      <w:r>
+        <w:rPr>
+          <w:b/>
+        </w:rPr>
+        <w:t xml:space="preserve">Gerar relatório de </w:t>
+      </w:r>
+      <w:r>
+        <w:rPr>
+          <w:b/>
+        </w:rPr>
+        <w:t>faturamento</w:t>
+      </w:r>
+      <w:r>
+        <w:rPr>
+          <w:b/>
+        </w:rPr>
+        <w:t xml:space="preserve"> </w:t>
+      </w:r>
+      <w:r>
+        <w:rPr>
+          <w:b/>
+        </w:rPr>
+        <w:t>(Mensal/Semanal/Bimestral/Anual)</w:t>
+      </w:r>
+      <w:r>
+        <w:tab/>
+      </w:r>
+    </w:p>
+    <w:p>
+      <w:pPr>
+        <w:ind w:firstLine="708"/>
+        <w:jc w:val="both"/>
+      </w:pPr>
+      <w:r>
+        <w:t xml:space="preserve">O usuário poderá gerar um relatório de </w:t>
+      </w:r>
+      <w:r>
+        <w:t>faturamento</w:t>
+      </w:r>
+      <w:r>
+        <w:t xml:space="preserve"> </w:t>
+      </w:r>
+      <w:r>
+        <w:t xml:space="preserve">semanal, mensal, bimestral e anual. Nesse relatório será apresentado o </w:t>
+      </w:r>
+      <w:r>
+        <w:t>faturamento</w:t>
+      </w:r>
+      <w:r>
+        <w:t>.</w:t>
+      </w:r>
+    </w:p>
+    <w:p>
+      <w:pPr>
+        <w:jc w:val="both"/>
+      </w:pPr>
+      <w:r>
+        <w:rPr>
+          <w:b/>
+        </w:rPr>
+        <w:t xml:space="preserve">Requisito </w:t>
+      </w:r>
+      <w:r>
+        <w:rPr>
+          <w:b/>
+        </w:rPr>
+        <w:t>3</w:t>
+      </w:r>
+      <w:r>
+        <w:rPr>
+          <w:b/>
+        </w:rPr>
+        <w:t>1</w:t>
+      </w:r>
+      <w:r>
+        <w:rPr>
+          <w:b/>
+        </w:rPr>
+        <w:t xml:space="preserve"> – </w:t>
+      </w:r>
+      <w:r>
+        <w:rPr>
+          <w:b/>
+        </w:rPr>
+        <w:t xml:space="preserve">Gerar relatório de </w:t>
+      </w:r>
+      <w:r>
+        <w:rPr>
+          <w:b/>
+        </w:rPr>
+        <w:t xml:space="preserve">produtos com maior saída </w:t>
+      </w:r>
+      <w:r>
+        <w:rPr>
+          <w:b/>
+        </w:rPr>
+        <w:t>(Mensal/Semanal/Bimestral/Anual)</w:t>
+      </w:r>
+      <w:r>
+        <w:tab/>
+      </w:r>
+    </w:p>
+    <w:p>
+      <w:pPr>
+        <w:ind w:firstLine="708"/>
+        <w:jc w:val="both"/>
+      </w:pPr>
+      <w:r>
+        <w:t xml:space="preserve">O usuário poderá gerar um relatório de </w:t>
+      </w:r>
+      <w:r>
+        <w:t xml:space="preserve">produtos com maior saída </w:t>
+      </w:r>
+      <w:r>
+        <w:t>semanal, mensal, bimestral e anual. Nesse relatório ser</w:t>
+      </w:r>
+      <w:r>
+        <w:t>ão mostrados os produtos com maior venda e a quantidade que foram vendidos desses produtos</w:t>
       </w:r>
       <w:bookmarkStart w:id="2" w:name="_GoBack"/>
       <w:bookmarkEnd w:id="2"/>
+      <w:r>
+        <w:t>.</w:t>
+      </w:r>
+    </w:p>
+    <w:p>
+      <w:pPr>
+        <w:ind w:firstLine="708"/>
+        <w:jc w:val="both"/>
+      </w:pPr>
+    </w:p>
+    <w:p>
+      <w:pPr>
+        <w:jc w:val="both"/>
+      </w:pPr>
+    </w:p>
+    <w:p>
+      <w:pPr>
+        <w:jc w:val="both"/>
+      </w:pPr>
+    </w:p>
+    <w:p>
+      <w:pPr>
+        <w:jc w:val="both"/>
+      </w:pPr>
     </w:p>
     <w:p>
       <w:pPr>
@@ -5211,7 +6870,7 @@
 </file>
 
 <file path=customXml/itemProps1.xml><?xml version="1.0" encoding="utf-8"?>
-<ds:datastoreItem xmlns:ds="http://schemas.openxmlformats.org/officeDocument/2006/customXml" ds:itemID="{972AACE0-7BBC-457F-88A3-E0DD53A730A0}">
+<ds:datastoreItem xmlns:ds="http://schemas.openxmlformats.org/officeDocument/2006/customXml" ds:itemID="{15F1700A-5C0C-48F2-941E-A6FD59D4E75F}">
   <ds:schemaRefs>
     <ds:schemaRef ds:uri="http://schemas.openxmlformats.org/officeDocument/2006/bibliography"/>
   </ds:schemaRefs>

</xml_diff>

<commit_message>
Adicionando requisitos de sistemas(requisitos funcionais)
</commit_message>
<xml_diff>
--- a/[DOCUMENTAÇÃO]Requisitos funcionas e não-funcionais.docx
+++ b/[DOCUMENTAÇÃO]Requisitos funcionas e não-funcionais.docx
@@ -203,7 +203,6 @@
           <w:rFonts w:ascii="Arial" w:hAnsi="Arial" w:cs="Arial"/>
         </w:rPr>
       </w:pPr>
-      <w:bookmarkStart w:id="0" w:name="_GoBack"/>
       <w:r>
         <w:rPr>
           <w:rFonts w:ascii="Arial" w:hAnsi="Arial" w:cs="Arial"/>
@@ -211,7 +210,6 @@
         <w:t>Currais Novos/RN</w:t>
       </w:r>
     </w:p>
-    <w:bookmarkEnd w:id="0"/>
     <w:p>
       <w:pPr>
         <w:jc w:val="center"/>
@@ -789,7 +787,7 @@
           <w:color w:val="auto"/>
         </w:rPr>
       </w:pPr>
-      <w:bookmarkStart w:id="1" w:name="_Toc431334800"/>
+      <w:bookmarkStart w:id="0" w:name="_Toc431334800"/>
       <w:r>
         <w:rPr>
           <w:rFonts w:ascii="Arial" w:hAnsi="Arial" w:cs="Arial"/>
@@ -799,7 +797,7 @@
         <w:lastRenderedPageBreak/>
         <w:t>Requisitos de usuário</w:t>
       </w:r>
-      <w:bookmarkEnd w:id="1"/>
+      <w:bookmarkEnd w:id="0"/>
     </w:p>
     <w:p>
       <w:pPr>
@@ -815,16 +813,17 @@
           <w:color w:val="auto"/>
         </w:rPr>
       </w:pPr>
-      <w:bookmarkStart w:id="2" w:name="_Toc431334801"/>
+      <w:bookmarkStart w:id="1" w:name="_Toc431334801"/>
       <w:r>
         <w:rPr>
           <w:rFonts w:ascii="Arial" w:hAnsi="Arial" w:cs="Arial"/>
           <w:b/>
           <w:color w:val="auto"/>
+          <w:sz w:val="28"/>
         </w:rPr>
         <w:t>Requisitos funcionais</w:t>
       </w:r>
-      <w:bookmarkEnd w:id="2"/>
+      <w:bookmarkEnd w:id="1"/>
       <w:r>
         <w:rPr>
           <w:rFonts w:ascii="Arial" w:hAnsi="Arial" w:cs="Arial"/>
@@ -1218,15 +1217,6 @@
     </w:p>
     <w:p>
       <w:pPr>
-        <w:ind w:firstLine="708"/>
-        <w:jc w:val="both"/>
-        <w:rPr>
-          <w:rFonts w:ascii="Arial" w:hAnsi="Arial" w:cs="Arial"/>
-        </w:rPr>
-      </w:pPr>
-    </w:p>
-    <w:p>
-      <w:pPr>
         <w:jc w:val="both"/>
         <w:rPr>
           <w:rFonts w:ascii="Arial" w:hAnsi="Arial" w:cs="Arial"/>
@@ -1293,21 +1283,21 @@
           <w:rFonts w:ascii="Arial" w:hAnsi="Arial" w:cs="Arial"/>
           <w:b/>
         </w:rPr>
+        <w:t>Requisito 10 – Visualizar compra</w:t>
+      </w:r>
+    </w:p>
+    <w:p>
+      <w:pPr>
+        <w:jc w:val="both"/>
+        <w:rPr>
+          <w:rFonts w:ascii="Arial" w:hAnsi="Arial" w:cs="Arial"/>
+        </w:rPr>
+      </w:pPr>
+      <w:r>
+        <w:rPr>
+          <w:rFonts w:ascii="Arial" w:hAnsi="Arial" w:cs="Arial"/>
+        </w:rPr>
         <w:lastRenderedPageBreak/>
-        <w:t>Requisito 10 – Visualizar compra</w:t>
-      </w:r>
-    </w:p>
-    <w:p>
-      <w:pPr>
-        <w:jc w:val="both"/>
-        <w:rPr>
-          <w:rFonts w:ascii="Arial" w:hAnsi="Arial" w:cs="Arial"/>
-        </w:rPr>
-      </w:pPr>
-      <w:r>
-        <w:rPr>
-          <w:rFonts w:ascii="Arial" w:hAnsi="Arial" w:cs="Arial"/>
-        </w:rPr>
         <w:tab/>
         <w:t>O usuário poderá visualizar uma compra registrada. Nesse registro será possível visualizar o nome, preço unitário, quantidade, marca(se houver) do(s) insumo(s) adquirido(s), além da data</w:t>
       </w:r>
@@ -1761,21 +1751,21 @@
           <w:rFonts w:ascii="Arial" w:hAnsi="Arial" w:cs="Arial"/>
           <w:b/>
         </w:rPr>
+        <w:t>Requisito 20 – Cadastrar fornecedor</w:t>
+      </w:r>
+    </w:p>
+    <w:p>
+      <w:pPr>
+        <w:jc w:val="both"/>
+        <w:rPr>
+          <w:rFonts w:ascii="Arial" w:hAnsi="Arial" w:cs="Arial"/>
+        </w:rPr>
+      </w:pPr>
+      <w:r>
+        <w:rPr>
+          <w:rFonts w:ascii="Arial" w:hAnsi="Arial" w:cs="Arial"/>
+        </w:rPr>
         <w:lastRenderedPageBreak/>
-        <w:t>Requisito 20 – Cadastrar fornecedor</w:t>
-      </w:r>
-    </w:p>
-    <w:p>
-      <w:pPr>
-        <w:jc w:val="both"/>
-        <w:rPr>
-          <w:rFonts w:ascii="Arial" w:hAnsi="Arial" w:cs="Arial"/>
-        </w:rPr>
-      </w:pPr>
-      <w:r>
-        <w:rPr>
-          <w:rFonts w:ascii="Arial" w:hAnsi="Arial" w:cs="Arial"/>
-        </w:rPr>
         <w:tab/>
         <w:t>O usuário poderá registrar um fornecedor. No registro, o usuário deverá informar o nome, descrição, endereço e telefone do fornecedor.</w:t>
       </w:r>
@@ -2275,28 +2265,28 @@
           <w:rFonts w:ascii="Arial" w:hAnsi="Arial" w:cs="Arial"/>
           <w:b/>
         </w:rPr>
+        <w:t>Requisito 30 – Gerar relatório de faturamento (Mensal/Semanal/Bimestral/Anual)</w:t>
+      </w:r>
+      <w:r>
+        <w:rPr>
+          <w:rFonts w:ascii="Arial" w:hAnsi="Arial" w:cs="Arial"/>
+        </w:rPr>
+        <w:tab/>
+      </w:r>
+    </w:p>
+    <w:p>
+      <w:pPr>
+        <w:ind w:firstLine="708"/>
+        <w:jc w:val="both"/>
+        <w:rPr>
+          <w:rFonts w:ascii="Arial" w:hAnsi="Arial" w:cs="Arial"/>
+        </w:rPr>
+      </w:pPr>
+      <w:r>
+        <w:rPr>
+          <w:rFonts w:ascii="Arial" w:hAnsi="Arial" w:cs="Arial"/>
+        </w:rPr>
         <w:lastRenderedPageBreak/>
-        <w:t>Requisito 30 – Gerar relatório de faturamento (Mensal/Semanal/Bimestral/Anual)</w:t>
-      </w:r>
-      <w:r>
-        <w:rPr>
-          <w:rFonts w:ascii="Arial" w:hAnsi="Arial" w:cs="Arial"/>
-        </w:rPr>
-        <w:tab/>
-      </w:r>
-    </w:p>
-    <w:p>
-      <w:pPr>
-        <w:ind w:firstLine="708"/>
-        <w:jc w:val="both"/>
-        <w:rPr>
-          <w:rFonts w:ascii="Arial" w:hAnsi="Arial" w:cs="Arial"/>
-        </w:rPr>
-      </w:pPr>
-      <w:r>
-        <w:rPr>
-          <w:rFonts w:ascii="Arial" w:hAnsi="Arial" w:cs="Arial"/>
-        </w:rPr>
         <w:t>O usuário poderá gerar um relatório de faturamento semanal, mensal, bimestral e anual. Nesse relatório será apresentado o faturamento.</w:t>
       </w:r>
     </w:p>
@@ -3000,37 +2990,7 @@
         <w:rPr>
           <w:rFonts w:ascii="Arial" w:hAnsi="Arial" w:cs="Arial"/>
         </w:rPr>
-        <w:t xml:space="preserve">O usuário poderá visualizar a lista de </w:t>
-      </w:r>
-      <w:r>
-        <w:rPr>
-          <w:rFonts w:ascii="Arial" w:hAnsi="Arial" w:cs="Arial"/>
-        </w:rPr>
-        <w:t>equipamentos</w:t>
-      </w:r>
-      <w:r>
-        <w:rPr>
-          <w:rFonts w:ascii="Arial" w:hAnsi="Arial" w:cs="Arial"/>
-        </w:rPr>
-        <w:t xml:space="preserve"> cadastrados. Nessa lista irá conter todos os </w:t>
-      </w:r>
-      <w:r>
-        <w:rPr>
-          <w:rFonts w:ascii="Arial" w:hAnsi="Arial" w:cs="Arial"/>
-        </w:rPr>
-        <w:t xml:space="preserve">equipamentos </w:t>
-      </w:r>
-      <w:r>
-        <w:rPr>
-          <w:rFonts w:ascii="Arial" w:hAnsi="Arial" w:cs="Arial"/>
-        </w:rPr>
-        <w:t>cadastrados com as informações: o nome</w:t>
-      </w:r>
-      <w:r>
-        <w:rPr>
-          <w:rFonts w:ascii="Arial" w:hAnsi="Arial" w:cs="Arial"/>
-        </w:rPr>
-        <w:t xml:space="preserve"> e a quantidade d</w:t>
+        <w:t>O usuário poderá visualizar a lista de equipamentos cadastrados. Nessa lista irá conter todos os equipamentos cadastrados com as informações: o nome e a quantidade d</w:t>
       </w:r>
       <w:r>
         <w:rPr>
@@ -3042,7 +3002,122 @@
         <w:rPr>
           <w:rFonts w:ascii="Arial" w:hAnsi="Arial" w:cs="Arial"/>
         </w:rPr>
-        <w:t xml:space="preserve"> equipamento</w:t>
+        <w:t xml:space="preserve"> equipamento.</w:t>
+      </w:r>
+    </w:p>
+    <w:p>
+      <w:pPr>
+        <w:jc w:val="both"/>
+        <w:rPr>
+          <w:rFonts w:ascii="Arial" w:hAnsi="Arial" w:cs="Arial"/>
+        </w:rPr>
+      </w:pPr>
+      <w:r>
+        <w:rPr>
+          <w:rFonts w:ascii="Arial" w:hAnsi="Arial" w:cs="Arial"/>
+          <w:b/>
+        </w:rPr>
+        <w:t>Requisito 48 – Notificar quando o estoque de insumos estiver baixo</w:t>
+      </w:r>
+      <w:r>
+        <w:rPr>
+          <w:rFonts w:ascii="Arial" w:hAnsi="Arial" w:cs="Arial"/>
+        </w:rPr>
+        <w:tab/>
+      </w:r>
+    </w:p>
+    <w:p>
+      <w:pPr>
+        <w:ind w:firstLine="708"/>
+        <w:jc w:val="both"/>
+        <w:rPr>
+          <w:rFonts w:ascii="Arial" w:hAnsi="Arial" w:cs="Arial"/>
+          <w:sz w:val="28"/>
+        </w:rPr>
+      </w:pPr>
+      <w:r>
+        <w:rPr>
+          <w:rFonts w:ascii="Arial" w:hAnsi="Arial" w:cs="Arial"/>
+        </w:rPr>
+        <w:t>A aplicação notificará o usuário quando a quantidade de insumos chegar a tal valor determinado pelo usuário ou igual a 0(zero).</w:t>
+      </w:r>
+    </w:p>
+    <w:p>
+      <w:pPr>
+        <w:jc w:val="both"/>
+        <w:rPr>
+          <w:rFonts w:ascii="Arial" w:hAnsi="Arial" w:cs="Arial"/>
+        </w:rPr>
+      </w:pPr>
+      <w:r>
+        <w:rPr>
+          <w:rFonts w:ascii="Arial" w:hAnsi="Arial" w:cs="Arial"/>
+          <w:b/>
+        </w:rPr>
+        <w:t>Requisito 49 – Notificar quando houver um déficit(valor de despesa maior que o valor de receita)</w:t>
+      </w:r>
+      <w:r>
+        <w:rPr>
+          <w:rFonts w:ascii="Arial" w:hAnsi="Arial" w:cs="Arial"/>
+        </w:rPr>
+        <w:tab/>
+      </w:r>
+    </w:p>
+    <w:p>
+      <w:pPr>
+        <w:ind w:firstLine="708"/>
+        <w:jc w:val="both"/>
+        <w:rPr>
+          <w:rFonts w:ascii="Arial" w:hAnsi="Arial" w:cs="Arial"/>
+        </w:rPr>
+      </w:pPr>
+      <w:r>
+        <w:rPr>
+          <w:rFonts w:ascii="Arial" w:hAnsi="Arial" w:cs="Arial"/>
+        </w:rPr>
+        <w:t xml:space="preserve">A aplicação notificará o usuário quando </w:t>
+      </w:r>
+      <w:r>
+        <w:rPr>
+          <w:rFonts w:ascii="Arial" w:hAnsi="Arial" w:cs="Arial"/>
+        </w:rPr>
+        <w:t>o valor da despesa for maior que o valor da receita.</w:t>
+      </w:r>
+    </w:p>
+    <w:p>
+      <w:pPr>
+        <w:jc w:val="both"/>
+        <w:rPr>
+          <w:rFonts w:ascii="Arial" w:hAnsi="Arial" w:cs="Arial"/>
+        </w:rPr>
+      </w:pPr>
+      <w:r>
+        <w:rPr>
+          <w:rFonts w:ascii="Arial" w:hAnsi="Arial" w:cs="Arial"/>
+          <w:b/>
+        </w:rPr>
+        <w:t>Requisito 50 – Cadastrar despesa</w:t>
+      </w:r>
+    </w:p>
+    <w:p>
+      <w:pPr>
+        <w:ind w:firstLine="708"/>
+        <w:jc w:val="both"/>
+        <w:rPr>
+          <w:rFonts w:ascii="Arial" w:hAnsi="Arial" w:cs="Arial"/>
+        </w:rPr>
+      </w:pPr>
+      <w:r>
+        <w:rPr>
+          <w:rFonts w:ascii="Arial" w:hAnsi="Arial" w:cs="Arial"/>
+        </w:rPr>
+        <w:t>O usuário poderá registrar uma despesa. No registro, o</w:t>
+      </w:r>
+      <w:r>
+        <w:rPr>
+          <w:rFonts w:ascii="Arial" w:hAnsi="Arial" w:cs="Arial"/>
+        </w:rPr>
+        <w:t xml:space="preserve"> usuário deverá informar o nome e valor da despesa e se ela já foi paga</w:t>
       </w:r>
       <w:r>
         <w:rPr>
@@ -3063,34 +3138,7 @@
           <w:rFonts w:ascii="Arial" w:hAnsi="Arial" w:cs="Arial"/>
           <w:b/>
         </w:rPr>
-        <w:t>Requisito 4</w:t>
-      </w:r>
-      <w:r>
-        <w:rPr>
-          <w:rFonts w:ascii="Arial" w:hAnsi="Arial" w:cs="Arial"/>
-          <w:b/>
-        </w:rPr>
-        <w:t>8</w:t>
-      </w:r>
-      <w:r>
-        <w:rPr>
-          <w:rFonts w:ascii="Arial" w:hAnsi="Arial" w:cs="Arial"/>
-          <w:b/>
-        </w:rPr>
-        <w:t xml:space="preserve"> – </w:t>
-      </w:r>
-      <w:r>
-        <w:rPr>
-          <w:rFonts w:ascii="Arial" w:hAnsi="Arial" w:cs="Arial"/>
-          <w:b/>
-        </w:rPr>
-        <w:t>Notificar quando o estoque de insumos estiver baixo</w:t>
-      </w:r>
-      <w:r>
-        <w:rPr>
-          <w:rFonts w:ascii="Arial" w:hAnsi="Arial" w:cs="Arial"/>
-        </w:rPr>
-        <w:tab/>
+        <w:t>Requisito 51 – Visualizar despesa</w:t>
       </w:r>
     </w:p>
     <w:p>
@@ -3106,55 +3154,23 @@
         <w:rPr>
           <w:rFonts w:ascii="Arial" w:hAnsi="Arial" w:cs="Arial"/>
         </w:rPr>
-        <w:t>A aplicação notificará o usuário quando a quantidade de insumos chegar a tal valor determinado pelo usuário ou igual a 0(zero)</w:t>
-      </w:r>
-      <w:r>
-        <w:rPr>
-          <w:rFonts w:ascii="Arial" w:hAnsi="Arial" w:cs="Arial"/>
-        </w:rPr>
-        <w:t>.</w:t>
-      </w:r>
-    </w:p>
-    <w:p>
-      <w:pPr>
-        <w:jc w:val="both"/>
-        <w:rPr>
-          <w:rFonts w:ascii="Arial" w:hAnsi="Arial" w:cs="Arial"/>
-        </w:rPr>
-      </w:pPr>
-      <w:r>
-        <w:rPr>
-          <w:rFonts w:ascii="Arial" w:hAnsi="Arial" w:cs="Arial"/>
-          <w:b/>
-        </w:rPr>
-        <w:t>Requisito 4</w:t>
-      </w:r>
-      <w:r>
-        <w:rPr>
-          <w:rFonts w:ascii="Arial" w:hAnsi="Arial" w:cs="Arial"/>
-          <w:b/>
-        </w:rPr>
-        <w:t>9</w:t>
-      </w:r>
-      <w:r>
-        <w:rPr>
-          <w:rFonts w:ascii="Arial" w:hAnsi="Arial" w:cs="Arial"/>
-          <w:b/>
-        </w:rPr>
-        <w:t xml:space="preserve"> – </w:t>
-      </w:r>
-      <w:r>
-        <w:rPr>
-          <w:rFonts w:ascii="Arial" w:hAnsi="Arial" w:cs="Arial"/>
-          <w:b/>
-        </w:rPr>
-        <w:t>Notificar quando houver um déficit(valor de despesa maior que o valor de receita)</w:t>
-      </w:r>
-      <w:r>
-        <w:rPr>
-          <w:rFonts w:ascii="Arial" w:hAnsi="Arial" w:cs="Arial"/>
-        </w:rPr>
-        <w:tab/>
+        <w:lastRenderedPageBreak/>
+        <w:t>O usuário poderá visualizar uma despesa registrada. As informações que poderão ser visualizadas são: o nome e valor da despesa e a situação do pagamento dela.</w:t>
+      </w:r>
+    </w:p>
+    <w:p>
+      <w:pPr>
+        <w:jc w:val="both"/>
+        <w:rPr>
+          <w:rFonts w:ascii="Arial" w:hAnsi="Arial" w:cs="Arial"/>
+        </w:rPr>
+      </w:pPr>
+      <w:r>
+        <w:rPr>
+          <w:rFonts w:ascii="Arial" w:hAnsi="Arial" w:cs="Arial"/>
+          <w:b/>
+        </w:rPr>
+        <w:t>Requisito 52 – Alterar despesa</w:t>
       </w:r>
     </w:p>
     <w:p>
@@ -3163,55 +3179,43 @@
         <w:jc w:val="both"/>
         <w:rPr>
           <w:rFonts w:ascii="Arial" w:hAnsi="Arial" w:cs="Arial"/>
-        </w:rPr>
-      </w:pPr>
-      <w:r>
-        <w:rPr>
-          <w:rFonts w:ascii="Arial" w:hAnsi="Arial" w:cs="Arial"/>
-        </w:rPr>
-        <w:t xml:space="preserve">A aplicação notificará o usuário quando </w:t>
-      </w:r>
-      <w:r>
-        <w:rPr>
-          <w:rFonts w:ascii="Arial" w:hAnsi="Arial" w:cs="Arial"/>
-        </w:rPr>
-        <w:t>o valor da despesa for maior que o valor da receita.</w:t>
-      </w:r>
-    </w:p>
-    <w:p>
-      <w:pPr>
-        <w:jc w:val="both"/>
-        <w:rPr>
-          <w:rFonts w:ascii="Arial" w:hAnsi="Arial" w:cs="Arial"/>
-        </w:rPr>
-      </w:pPr>
-      <w:r>
-        <w:rPr>
-          <w:rFonts w:ascii="Arial" w:hAnsi="Arial" w:cs="Arial"/>
-          <w:b/>
-        </w:rPr>
-        <w:t xml:space="preserve">Requisito </w:t>
-      </w:r>
-      <w:r>
-        <w:rPr>
-          <w:rFonts w:ascii="Arial" w:hAnsi="Arial" w:cs="Arial"/>
-          <w:b/>
-        </w:rPr>
-        <w:t>50</w:t>
-      </w:r>
-      <w:r>
-        <w:rPr>
-          <w:rFonts w:ascii="Arial" w:hAnsi="Arial" w:cs="Arial"/>
-          <w:b/>
-        </w:rPr>
-        <w:t xml:space="preserve"> – </w:t>
-      </w:r>
-      <w:r>
-        <w:rPr>
-          <w:rFonts w:ascii="Arial" w:hAnsi="Arial" w:cs="Arial"/>
-          <w:b/>
-        </w:rPr>
-        <w:t>Cadastrar despesa</w:t>
+          <w:sz w:val="28"/>
+        </w:rPr>
+      </w:pPr>
+      <w:r>
+        <w:rPr>
+          <w:rFonts w:ascii="Arial" w:hAnsi="Arial" w:cs="Arial"/>
+        </w:rPr>
+        <w:t>O usuário poderá alterar uma despesa registrada. As informações que poderão ser alteradas são: o nome e valor da despesa e a situação do pagamento dela.</w:t>
+      </w:r>
+    </w:p>
+    <w:p>
+      <w:pPr>
+        <w:jc w:val="both"/>
+        <w:rPr>
+          <w:rFonts w:ascii="Arial" w:hAnsi="Arial" w:cs="Arial"/>
+        </w:rPr>
+      </w:pPr>
+      <w:r>
+        <w:rPr>
+          <w:rFonts w:ascii="Arial" w:hAnsi="Arial" w:cs="Arial"/>
+          <w:b/>
+        </w:rPr>
+        <w:t xml:space="preserve">Requisito 53 – </w:t>
+      </w:r>
+      <w:r>
+        <w:rPr>
+          <w:rFonts w:ascii="Arial" w:hAnsi="Arial" w:cs="Arial"/>
+          <w:b/>
+        </w:rPr>
+        <w:t>Remover</w:t>
+      </w:r>
+      <w:r>
+        <w:rPr>
+          <w:rFonts w:ascii="Arial" w:hAnsi="Arial" w:cs="Arial"/>
+          <w:b/>
+        </w:rPr>
+        <w:t xml:space="preserve"> despesa</w:t>
       </w:r>
     </w:p>
     <w:p>
@@ -3220,80 +3224,47 @@
         <w:jc w:val="both"/>
         <w:rPr>
           <w:rFonts w:ascii="Arial" w:hAnsi="Arial" w:cs="Arial"/>
-        </w:rPr>
-      </w:pPr>
-      <w:r>
-        <w:rPr>
-          <w:rFonts w:ascii="Arial" w:hAnsi="Arial" w:cs="Arial"/>
-        </w:rPr>
-        <w:t>O usuário poderá registrar uma despesa</w:t>
-      </w:r>
-      <w:r>
-        <w:rPr>
-          <w:rFonts w:ascii="Arial" w:hAnsi="Arial" w:cs="Arial"/>
-        </w:rPr>
-        <w:t>. No registro, o</w:t>
-      </w:r>
-      <w:r>
-        <w:rPr>
-          <w:rFonts w:ascii="Arial" w:hAnsi="Arial" w:cs="Arial"/>
-        </w:rPr>
-        <w:t xml:space="preserve"> usuário deverá informar o nome e </w:t>
-      </w:r>
-      <w:r>
-        <w:rPr>
-          <w:rFonts w:ascii="Arial" w:hAnsi="Arial" w:cs="Arial"/>
-        </w:rPr>
-        <w:t>valor da despesa e se ela já foi paga</w:t>
-      </w:r>
-      <w:r>
-        <w:rPr>
-          <w:rFonts w:ascii="Arial" w:hAnsi="Arial" w:cs="Arial"/>
-        </w:rPr>
-        <w:t>.</w:t>
-      </w:r>
-    </w:p>
-    <w:p>
-      <w:pPr>
-        <w:jc w:val="both"/>
-        <w:rPr>
-          <w:rFonts w:ascii="Arial" w:hAnsi="Arial" w:cs="Arial"/>
-        </w:rPr>
-      </w:pPr>
-      <w:r>
-        <w:rPr>
-          <w:rFonts w:ascii="Arial" w:hAnsi="Arial" w:cs="Arial"/>
-          <w:b/>
-        </w:rPr>
-        <w:t>Requisito 5</w:t>
-      </w:r>
-      <w:r>
-        <w:rPr>
-          <w:rFonts w:ascii="Arial" w:hAnsi="Arial" w:cs="Arial"/>
-          <w:b/>
-        </w:rPr>
-        <w:t>1</w:t>
-      </w:r>
-      <w:r>
-        <w:rPr>
-          <w:rFonts w:ascii="Arial" w:hAnsi="Arial" w:cs="Arial"/>
-          <w:b/>
-        </w:rPr>
-        <w:t xml:space="preserve"> – </w:t>
-      </w:r>
-      <w:r>
-        <w:rPr>
-          <w:rFonts w:ascii="Arial" w:hAnsi="Arial" w:cs="Arial"/>
-          <w:b/>
-        </w:rPr>
-        <w:t>Visualizar</w:t>
-      </w:r>
-      <w:r>
-        <w:rPr>
-          <w:rFonts w:ascii="Arial" w:hAnsi="Arial" w:cs="Arial"/>
-          <w:b/>
-        </w:rPr>
-        <w:t xml:space="preserve"> despesa</w:t>
+          <w:sz w:val="28"/>
+        </w:rPr>
+      </w:pPr>
+      <w:r>
+        <w:rPr>
+          <w:rFonts w:ascii="Arial" w:hAnsi="Arial" w:cs="Arial"/>
+        </w:rPr>
+        <w:t xml:space="preserve">O usuário poderá </w:t>
+      </w:r>
+      <w:r>
+        <w:rPr>
+          <w:rFonts w:ascii="Arial" w:hAnsi="Arial" w:cs="Arial"/>
+        </w:rPr>
+        <w:t>remover</w:t>
+      </w:r>
+      <w:r>
+        <w:rPr>
+          <w:rFonts w:ascii="Arial" w:hAnsi="Arial" w:cs="Arial"/>
+        </w:rPr>
+        <w:t xml:space="preserve"> uma despesa registrada. </w:t>
+      </w:r>
+      <w:r>
+        <w:rPr>
+          <w:rFonts w:ascii="Arial" w:hAnsi="Arial" w:cs="Arial"/>
+        </w:rPr>
+        <w:t>Após a remoção da despesa, ela não será mais visualizada.</w:t>
+      </w:r>
+    </w:p>
+    <w:p>
+      <w:pPr>
+        <w:jc w:val="both"/>
+        <w:rPr>
+          <w:rFonts w:ascii="Arial" w:hAnsi="Arial" w:cs="Arial"/>
+        </w:rPr>
+      </w:pPr>
+      <w:r>
+        <w:rPr>
+          <w:rFonts w:ascii="Arial" w:hAnsi="Arial" w:cs="Arial"/>
+          <w:b/>
+        </w:rPr>
+        <w:t>Requisito 54 – Cadastrar equipamento</w:t>
       </w:r>
     </w:p>
     <w:p>
@@ -3302,6 +3273,36 @@
         <w:jc w:val="both"/>
         <w:rPr>
           <w:rFonts w:ascii="Arial" w:hAnsi="Arial" w:cs="Arial"/>
+        </w:rPr>
+      </w:pPr>
+      <w:r>
+        <w:rPr>
+          <w:rFonts w:ascii="Arial" w:hAnsi="Arial" w:cs="Arial"/>
+        </w:rPr>
+        <w:t>O usuário poderá registrar um equipamento. No registro, o usuário deverá informar o nome e a quantidade de unidades do equipamento.</w:t>
+      </w:r>
+    </w:p>
+    <w:p>
+      <w:pPr>
+        <w:jc w:val="both"/>
+        <w:rPr>
+          <w:rFonts w:ascii="Arial" w:hAnsi="Arial" w:cs="Arial"/>
+        </w:rPr>
+      </w:pPr>
+      <w:r>
+        <w:rPr>
+          <w:rFonts w:ascii="Arial" w:hAnsi="Arial" w:cs="Arial"/>
+          <w:b/>
+        </w:rPr>
+        <w:t>Requisito 55 – Alterar equipamento</w:t>
+      </w:r>
+    </w:p>
+    <w:p>
+      <w:pPr>
+        <w:ind w:firstLine="708"/>
+        <w:jc w:val="both"/>
+        <w:rPr>
+          <w:rFonts w:ascii="Arial" w:hAnsi="Arial" w:cs="Arial"/>
           <w:sz w:val="28"/>
         </w:rPr>
       </w:pPr>
@@ -3309,85 +3310,22 @@
         <w:rPr>
           <w:rFonts w:ascii="Arial" w:hAnsi="Arial" w:cs="Arial"/>
         </w:rPr>
-        <w:lastRenderedPageBreak/>
-        <w:t xml:space="preserve">O usuário poderá </w:t>
-      </w:r>
-      <w:r>
-        <w:rPr>
-          <w:rFonts w:ascii="Arial" w:hAnsi="Arial" w:cs="Arial"/>
-        </w:rPr>
-        <w:t>visualizar</w:t>
-      </w:r>
-      <w:r>
-        <w:rPr>
-          <w:rFonts w:ascii="Arial" w:hAnsi="Arial" w:cs="Arial"/>
-        </w:rPr>
-        <w:t xml:space="preserve"> uma despesa</w:t>
-      </w:r>
-      <w:r>
-        <w:rPr>
-          <w:rFonts w:ascii="Arial" w:hAnsi="Arial" w:cs="Arial"/>
-        </w:rPr>
-        <w:t xml:space="preserve"> registrada</w:t>
-      </w:r>
-      <w:r>
-        <w:rPr>
-          <w:rFonts w:ascii="Arial" w:hAnsi="Arial" w:cs="Arial"/>
-        </w:rPr>
-        <w:t xml:space="preserve">. </w:t>
-      </w:r>
-      <w:r>
-        <w:rPr>
-          <w:rFonts w:ascii="Arial" w:hAnsi="Arial" w:cs="Arial"/>
-        </w:rPr>
-        <w:t xml:space="preserve">As informações que poderão ser visualizadas são: </w:t>
-      </w:r>
-      <w:r>
-        <w:rPr>
-          <w:rFonts w:ascii="Arial" w:hAnsi="Arial" w:cs="Arial"/>
-        </w:rPr>
-        <w:t xml:space="preserve">o nome e valor da despesa e </w:t>
-      </w:r>
-      <w:r>
-        <w:rPr>
-          <w:rFonts w:ascii="Arial" w:hAnsi="Arial" w:cs="Arial"/>
-        </w:rPr>
-        <w:t>a situação do pagamento dela</w:t>
-      </w:r>
-      <w:r>
-        <w:rPr>
-          <w:rFonts w:ascii="Arial" w:hAnsi="Arial" w:cs="Arial"/>
-        </w:rPr>
-        <w:t>.</w:t>
-      </w:r>
-    </w:p>
-    <w:p>
-      <w:pPr>
-        <w:jc w:val="both"/>
-        <w:rPr>
-          <w:rFonts w:ascii="Arial" w:hAnsi="Arial" w:cs="Arial"/>
-        </w:rPr>
-      </w:pPr>
-      <w:r>
-        <w:rPr>
-          <w:rFonts w:ascii="Arial" w:hAnsi="Arial" w:cs="Arial"/>
-          <w:b/>
-        </w:rPr>
-        <w:t>Requisito 5</w:t>
-      </w:r>
-      <w:r>
-        <w:rPr>
-          <w:rFonts w:ascii="Arial" w:hAnsi="Arial" w:cs="Arial"/>
-          <w:b/>
-        </w:rPr>
-        <w:t>2</w:t>
-      </w:r>
-      <w:r>
-        <w:rPr>
-          <w:rFonts w:ascii="Arial" w:hAnsi="Arial" w:cs="Arial"/>
-          <w:b/>
-        </w:rPr>
-        <w:t xml:space="preserve"> – Alterar despesa</w:t>
+        <w:t>O usuário poderá alterar um equipamento registrado. As informações que poderão ser alteradas são: nome e quantidade de unidades do equipamentos.</w:t>
+      </w:r>
+    </w:p>
+    <w:p>
+      <w:pPr>
+        <w:jc w:val="both"/>
+        <w:rPr>
+          <w:rFonts w:ascii="Arial" w:hAnsi="Arial" w:cs="Arial"/>
+        </w:rPr>
+      </w:pPr>
+      <w:r>
+        <w:rPr>
+          <w:rFonts w:ascii="Arial" w:hAnsi="Arial" w:cs="Arial"/>
+          <w:b/>
+        </w:rPr>
+        <w:t>Requisito 56 – Remover equipamento</w:t>
       </w:r>
     </w:p>
     <w:p>
@@ -3396,383 +3334,13 @@
         <w:jc w:val="both"/>
         <w:rPr>
           <w:rFonts w:ascii="Arial" w:hAnsi="Arial" w:cs="Arial"/>
-          <w:sz w:val="28"/>
-        </w:rPr>
-      </w:pPr>
-      <w:r>
-        <w:rPr>
-          <w:rFonts w:ascii="Arial" w:hAnsi="Arial" w:cs="Arial"/>
-        </w:rPr>
-        <w:t>O usuário poderá alterar uma despesa registrada. As informações que poderão ser alteradas são: o nome e valor da despesa e a situação do pagamento dela.</w:t>
-      </w:r>
-    </w:p>
-    <w:p>
-      <w:pPr>
-        <w:jc w:val="both"/>
-        <w:rPr>
-          <w:rFonts w:ascii="Arial" w:hAnsi="Arial" w:cs="Arial"/>
-        </w:rPr>
-      </w:pPr>
-      <w:r>
-        <w:rPr>
-          <w:rFonts w:ascii="Arial" w:hAnsi="Arial" w:cs="Arial"/>
-          <w:b/>
-        </w:rPr>
-        <w:t>Requisito 5</w:t>
-      </w:r>
-      <w:r>
-        <w:rPr>
-          <w:rFonts w:ascii="Arial" w:hAnsi="Arial" w:cs="Arial"/>
-          <w:b/>
-        </w:rPr>
-        <w:t>3</w:t>
-      </w:r>
-      <w:r>
-        <w:rPr>
-          <w:rFonts w:ascii="Arial" w:hAnsi="Arial" w:cs="Arial"/>
-          <w:b/>
-        </w:rPr>
-        <w:t xml:space="preserve"> – </w:t>
-      </w:r>
-      <w:r>
-        <w:rPr>
-          <w:rFonts w:ascii="Arial" w:hAnsi="Arial" w:cs="Arial"/>
-          <w:b/>
-        </w:rPr>
-        <w:t>Remover</w:t>
-      </w:r>
-      <w:r>
-        <w:rPr>
-          <w:rFonts w:ascii="Arial" w:hAnsi="Arial" w:cs="Arial"/>
-          <w:b/>
-        </w:rPr>
-        <w:t xml:space="preserve"> despesa</w:t>
-      </w:r>
-    </w:p>
-    <w:p>
-      <w:pPr>
-        <w:ind w:firstLine="708"/>
-        <w:jc w:val="both"/>
-        <w:rPr>
-          <w:rFonts w:ascii="Arial" w:hAnsi="Arial" w:cs="Arial"/>
-          <w:sz w:val="28"/>
-        </w:rPr>
-      </w:pPr>
-      <w:r>
-        <w:rPr>
-          <w:rFonts w:ascii="Arial" w:hAnsi="Arial" w:cs="Arial"/>
-        </w:rPr>
-        <w:t xml:space="preserve">O usuário poderá </w:t>
-      </w:r>
-      <w:r>
-        <w:rPr>
-          <w:rFonts w:ascii="Arial" w:hAnsi="Arial" w:cs="Arial"/>
-        </w:rPr>
-        <w:t>remover</w:t>
-      </w:r>
-      <w:r>
-        <w:rPr>
-          <w:rFonts w:ascii="Arial" w:hAnsi="Arial" w:cs="Arial"/>
-        </w:rPr>
-        <w:t xml:space="preserve"> uma despesa registrada. </w:t>
-      </w:r>
-      <w:r>
-        <w:rPr>
-          <w:rFonts w:ascii="Arial" w:hAnsi="Arial" w:cs="Arial"/>
-        </w:rPr>
-        <w:t xml:space="preserve">Após a remoção </w:t>
-      </w:r>
-      <w:r>
-        <w:rPr>
-          <w:rFonts w:ascii="Arial" w:hAnsi="Arial" w:cs="Arial"/>
-        </w:rPr>
-        <w:t>da despesa</w:t>
-      </w:r>
-      <w:r>
-        <w:rPr>
-          <w:rFonts w:ascii="Arial" w:hAnsi="Arial" w:cs="Arial"/>
-        </w:rPr>
-        <w:t>, el</w:t>
-      </w:r>
-      <w:r>
-        <w:rPr>
-          <w:rFonts w:ascii="Arial" w:hAnsi="Arial" w:cs="Arial"/>
-        </w:rPr>
-        <w:t>a</w:t>
-      </w:r>
-      <w:r>
-        <w:rPr>
-          <w:rFonts w:ascii="Arial" w:hAnsi="Arial" w:cs="Arial"/>
-        </w:rPr>
-        <w:t xml:space="preserve"> não será mais visualizad</w:t>
-      </w:r>
-      <w:r>
-        <w:rPr>
-          <w:rFonts w:ascii="Arial" w:hAnsi="Arial" w:cs="Arial"/>
-        </w:rPr>
-        <w:t>a</w:t>
-      </w:r>
-      <w:r>
-        <w:rPr>
-          <w:rFonts w:ascii="Arial" w:hAnsi="Arial" w:cs="Arial"/>
-        </w:rPr>
-        <w:t>.</w:t>
-      </w:r>
-    </w:p>
-    <w:p>
-      <w:pPr>
-        <w:jc w:val="both"/>
-        <w:rPr>
-          <w:rFonts w:ascii="Arial" w:hAnsi="Arial" w:cs="Arial"/>
-        </w:rPr>
-      </w:pPr>
-      <w:r>
-        <w:rPr>
-          <w:rFonts w:ascii="Arial" w:hAnsi="Arial" w:cs="Arial"/>
-          <w:b/>
-        </w:rPr>
-        <w:t>Requisito 5</w:t>
-      </w:r>
-      <w:r>
-        <w:rPr>
-          <w:rFonts w:ascii="Arial" w:hAnsi="Arial" w:cs="Arial"/>
-          <w:b/>
-        </w:rPr>
-        <w:t>4</w:t>
-      </w:r>
-      <w:r>
-        <w:rPr>
-          <w:rFonts w:ascii="Arial" w:hAnsi="Arial" w:cs="Arial"/>
-          <w:b/>
-        </w:rPr>
-        <w:t xml:space="preserve"> – Cadastrar </w:t>
-      </w:r>
-      <w:r>
-        <w:rPr>
-          <w:rFonts w:ascii="Arial" w:hAnsi="Arial" w:cs="Arial"/>
-          <w:b/>
-        </w:rPr>
-        <w:t>equipamento</w:t>
-      </w:r>
-    </w:p>
-    <w:p>
-      <w:pPr>
-        <w:ind w:firstLine="708"/>
-        <w:jc w:val="both"/>
-        <w:rPr>
-          <w:rFonts w:ascii="Arial" w:hAnsi="Arial" w:cs="Arial"/>
-        </w:rPr>
-      </w:pPr>
-      <w:r>
-        <w:rPr>
-          <w:rFonts w:ascii="Arial" w:hAnsi="Arial" w:cs="Arial"/>
-        </w:rPr>
-        <w:t>O usuário poderá registrar um equipamento</w:t>
-      </w:r>
-      <w:r>
-        <w:rPr>
-          <w:rFonts w:ascii="Arial" w:hAnsi="Arial" w:cs="Arial"/>
-        </w:rPr>
-        <w:t xml:space="preserve">. No registro, o usuário deverá informar o nome </w:t>
-      </w:r>
-      <w:r>
-        <w:rPr>
-          <w:rFonts w:ascii="Arial" w:hAnsi="Arial" w:cs="Arial"/>
-        </w:rPr>
-        <w:t>e a quantidade de unidades do equipamento</w:t>
-      </w:r>
-      <w:r>
-        <w:rPr>
-          <w:rFonts w:ascii="Arial" w:hAnsi="Arial" w:cs="Arial"/>
-        </w:rPr>
-        <w:t>.</w:t>
-      </w:r>
-    </w:p>
-    <w:p>
-      <w:pPr>
-        <w:jc w:val="both"/>
-        <w:rPr>
-          <w:rFonts w:ascii="Arial" w:hAnsi="Arial" w:cs="Arial"/>
-        </w:rPr>
-      </w:pPr>
-      <w:r>
-        <w:rPr>
-          <w:rFonts w:ascii="Arial" w:hAnsi="Arial" w:cs="Arial"/>
-          <w:b/>
-        </w:rPr>
-        <w:t>Requisito 5</w:t>
-      </w:r>
-      <w:r>
-        <w:rPr>
-          <w:rFonts w:ascii="Arial" w:hAnsi="Arial" w:cs="Arial"/>
-          <w:b/>
-        </w:rPr>
-        <w:t>5</w:t>
-      </w:r>
-      <w:r>
-        <w:rPr>
-          <w:rFonts w:ascii="Arial" w:hAnsi="Arial" w:cs="Arial"/>
-          <w:b/>
-        </w:rPr>
-        <w:t xml:space="preserve"> – </w:t>
-      </w:r>
-      <w:r>
-        <w:rPr>
-          <w:rFonts w:ascii="Arial" w:hAnsi="Arial" w:cs="Arial"/>
-          <w:b/>
-        </w:rPr>
-        <w:t>Alterar</w:t>
-      </w:r>
-      <w:r>
-        <w:rPr>
-          <w:rFonts w:ascii="Arial" w:hAnsi="Arial" w:cs="Arial"/>
-          <w:b/>
-        </w:rPr>
-        <w:t xml:space="preserve"> equipamento</w:t>
-      </w:r>
-    </w:p>
-    <w:p>
-      <w:pPr>
-        <w:ind w:firstLine="708"/>
-        <w:jc w:val="both"/>
-        <w:rPr>
-          <w:rFonts w:ascii="Arial" w:hAnsi="Arial" w:cs="Arial"/>
-          <w:sz w:val="28"/>
-        </w:rPr>
-      </w:pPr>
-      <w:r>
-        <w:rPr>
-          <w:rFonts w:ascii="Arial" w:hAnsi="Arial" w:cs="Arial"/>
-        </w:rPr>
-        <w:t xml:space="preserve">O usuário poderá </w:t>
-      </w:r>
-      <w:r>
-        <w:rPr>
-          <w:rFonts w:ascii="Arial" w:hAnsi="Arial" w:cs="Arial"/>
-        </w:rPr>
-        <w:t>alterar</w:t>
-      </w:r>
-      <w:r>
-        <w:rPr>
-          <w:rFonts w:ascii="Arial" w:hAnsi="Arial" w:cs="Arial"/>
-        </w:rPr>
-        <w:t xml:space="preserve"> um </w:t>
-      </w:r>
-      <w:r>
-        <w:rPr>
-          <w:rFonts w:ascii="Arial" w:hAnsi="Arial" w:cs="Arial"/>
-        </w:rPr>
-        <w:t>equipamento</w:t>
-      </w:r>
-      <w:r>
-        <w:rPr>
-          <w:rFonts w:ascii="Arial" w:hAnsi="Arial" w:cs="Arial"/>
-        </w:rPr>
-        <w:t xml:space="preserve"> registrad</w:t>
-      </w:r>
-      <w:r>
-        <w:rPr>
-          <w:rFonts w:ascii="Arial" w:hAnsi="Arial" w:cs="Arial"/>
-        </w:rPr>
-        <w:t>o</w:t>
-      </w:r>
-      <w:r>
-        <w:rPr>
-          <w:rFonts w:ascii="Arial" w:hAnsi="Arial" w:cs="Arial"/>
-        </w:rPr>
-        <w:t>. As informações que poderão ser alteradas são:</w:t>
-      </w:r>
-      <w:r>
-        <w:rPr>
-          <w:rFonts w:ascii="Arial" w:hAnsi="Arial" w:cs="Arial"/>
-        </w:rPr>
-        <w:t xml:space="preserve"> nome e quantidade de unidades do equipamentos</w:t>
-      </w:r>
-      <w:r>
-        <w:rPr>
-          <w:rFonts w:ascii="Arial" w:hAnsi="Arial" w:cs="Arial"/>
-        </w:rPr>
-        <w:t>.</w:t>
-      </w:r>
-    </w:p>
-    <w:p>
-      <w:pPr>
-        <w:jc w:val="both"/>
-        <w:rPr>
-          <w:rFonts w:ascii="Arial" w:hAnsi="Arial" w:cs="Arial"/>
-        </w:rPr>
-      </w:pPr>
-      <w:r>
-        <w:rPr>
-          <w:rFonts w:ascii="Arial" w:hAnsi="Arial" w:cs="Arial"/>
-          <w:b/>
-        </w:rPr>
-        <w:t>Requisito 5</w:t>
-      </w:r>
-      <w:r>
-        <w:rPr>
-          <w:rFonts w:ascii="Arial" w:hAnsi="Arial" w:cs="Arial"/>
-          <w:b/>
-        </w:rPr>
-        <w:t>6</w:t>
-      </w:r>
-      <w:r>
-        <w:rPr>
-          <w:rFonts w:ascii="Arial" w:hAnsi="Arial" w:cs="Arial"/>
-          <w:b/>
-        </w:rPr>
-        <w:t xml:space="preserve"> – Remover equipamento</w:t>
-      </w:r>
-    </w:p>
-    <w:p>
-      <w:pPr>
-        <w:ind w:firstLine="708"/>
-        <w:jc w:val="both"/>
-        <w:rPr>
-          <w:rFonts w:ascii="Arial" w:hAnsi="Arial" w:cs="Arial"/>
-        </w:rPr>
-      </w:pPr>
-      <w:r>
-        <w:rPr>
-          <w:rFonts w:ascii="Arial" w:hAnsi="Arial" w:cs="Arial"/>
-        </w:rPr>
-        <w:t xml:space="preserve">O usuário poderá remover uma despesa registrada. Após a remoção </w:t>
-      </w:r>
-      <w:r>
-        <w:rPr>
-          <w:rFonts w:ascii="Arial" w:hAnsi="Arial" w:cs="Arial"/>
-        </w:rPr>
-        <w:t>do equipamento</w:t>
-      </w:r>
-      <w:r>
-        <w:rPr>
-          <w:rFonts w:ascii="Arial" w:hAnsi="Arial" w:cs="Arial"/>
-        </w:rPr>
-        <w:t>, el</w:t>
-      </w:r>
-      <w:r>
-        <w:rPr>
-          <w:rFonts w:ascii="Arial" w:hAnsi="Arial" w:cs="Arial"/>
-        </w:rPr>
-        <w:t>e</w:t>
-      </w:r>
-      <w:r>
-        <w:rPr>
-          <w:rFonts w:ascii="Arial" w:hAnsi="Arial" w:cs="Arial"/>
-        </w:rPr>
-        <w:t xml:space="preserve"> não será mais visualizad</w:t>
-      </w:r>
-      <w:r>
-        <w:rPr>
-          <w:rFonts w:ascii="Arial" w:hAnsi="Arial" w:cs="Arial"/>
-        </w:rPr>
-        <w:t>o</w:t>
-      </w:r>
-      <w:r>
-        <w:rPr>
-          <w:rFonts w:ascii="Arial" w:hAnsi="Arial" w:cs="Arial"/>
-        </w:rPr>
-        <w:t>.</w:t>
+        </w:rPr>
+      </w:pPr>
+      <w:r>
+        <w:rPr>
+          <w:rFonts w:ascii="Arial" w:hAnsi="Arial" w:cs="Arial"/>
+        </w:rPr>
+        <w:t>O usuário poderá remover uma despesa registrada. Após a remoção do equipamento, ele não será mais visualizado.</w:t>
       </w:r>
     </w:p>
     <w:p>
@@ -3787,80 +3355,2867 @@
           <w:rFonts w:ascii="Arial" w:hAnsi="Arial" w:cs="Arial"/>
           <w:b/>
           <w:color w:val="auto"/>
-        </w:rPr>
-      </w:pPr>
-      <w:bookmarkStart w:id="3" w:name="_Toc431334802"/>
+          <w:sz w:val="28"/>
+        </w:rPr>
+      </w:pPr>
+      <w:bookmarkStart w:id="2" w:name="_Toc431334802"/>
       <w:r>
         <w:rPr>
           <w:rFonts w:ascii="Arial" w:hAnsi="Arial" w:cs="Arial"/>
           <w:b/>
           <w:color w:val="auto"/>
-        </w:rPr>
-        <w:t xml:space="preserve">Requisitos </w:t>
-      </w:r>
+          <w:sz w:val="28"/>
+        </w:rPr>
+        <w:t>Requisitos não-funcionais</w:t>
+      </w:r>
+      <w:bookmarkEnd w:id="2"/>
       <w:r>
         <w:rPr>
           <w:rFonts w:ascii="Arial" w:hAnsi="Arial" w:cs="Arial"/>
           <w:b/>
           <w:color w:val="auto"/>
-        </w:rPr>
-        <w:t>não-</w:t>
-      </w:r>
-      <w:r>
+          <w:sz w:val="28"/>
+        </w:rPr>
+        <w:t xml:space="preserve"> </w:t>
+      </w:r>
+    </w:p>
+    <w:p>
+      <w:pPr>
+        <w:ind w:firstLine="360"/>
+        <w:jc w:val="both"/>
+        <w:rPr>
+          <w:rFonts w:ascii="Arial" w:hAnsi="Arial" w:cs="Arial"/>
+        </w:rPr>
+      </w:pPr>
+      <w:r>
+        <w:rPr>
+          <w:rFonts w:ascii="Arial" w:hAnsi="Arial" w:cs="Arial"/>
+          <w:b/>
+        </w:rPr>
+        <w:t xml:space="preserve">Requisito </w:t>
+      </w:r>
+      <w:r>
+        <w:rPr>
+          <w:rFonts w:ascii="Arial" w:hAnsi="Arial" w:cs="Arial"/>
+          <w:b/>
+        </w:rPr>
+        <w:t>57</w:t>
+      </w:r>
+      <w:r>
+        <w:rPr>
+          <w:rFonts w:ascii="Arial" w:hAnsi="Arial" w:cs="Arial"/>
+          <w:b/>
+        </w:rPr>
+        <w:t xml:space="preserve"> – </w:t>
+      </w:r>
+      <w:r>
+        <w:rPr>
+          <w:rFonts w:ascii="Arial" w:hAnsi="Arial" w:cs="Arial"/>
+          <w:b/>
+        </w:rPr>
+        <w:t>Somente o gerente poderá ter acesso ao sistema</w:t>
+      </w:r>
+    </w:p>
+    <w:p>
+      <w:pPr>
+        <w:ind w:firstLine="708"/>
+        <w:jc w:val="both"/>
+        <w:rPr>
+          <w:rFonts w:ascii="Arial" w:hAnsi="Arial" w:cs="Arial"/>
+        </w:rPr>
+      </w:pPr>
+      <w:r>
+        <w:rPr>
+          <w:rFonts w:ascii="Arial" w:hAnsi="Arial" w:cs="Arial"/>
+        </w:rPr>
+        <w:t>A aplicação será acessada somente pelo gerente ou responsável pela lanchonete</w:t>
+      </w:r>
+      <w:r>
+        <w:rPr>
+          <w:rFonts w:ascii="Arial" w:hAnsi="Arial" w:cs="Arial"/>
+        </w:rPr>
+        <w:t>.</w:t>
+      </w:r>
+    </w:p>
+    <w:p>
+      <w:pPr>
+        <w:ind w:firstLine="360"/>
+        <w:jc w:val="both"/>
+        <w:rPr>
+          <w:rFonts w:ascii="Arial" w:hAnsi="Arial" w:cs="Arial"/>
+        </w:rPr>
+      </w:pPr>
+      <w:r>
+        <w:rPr>
+          <w:rFonts w:ascii="Arial" w:hAnsi="Arial" w:cs="Arial"/>
+          <w:b/>
+        </w:rPr>
+        <w:t>Requisito 58 – Interface de fácil utilização</w:t>
+      </w:r>
+    </w:p>
+    <w:p>
+      <w:pPr>
+        <w:ind w:firstLine="708"/>
+        <w:jc w:val="both"/>
+        <w:rPr>
+          <w:rFonts w:ascii="Arial" w:hAnsi="Arial" w:cs="Arial"/>
+        </w:rPr>
+      </w:pPr>
+      <w:r>
+        <w:rPr>
+          <w:rFonts w:ascii="Arial" w:hAnsi="Arial" w:cs="Arial"/>
+        </w:rPr>
+        <w:t>A aplicação terá uma interface amigável e de fácil utilização, para que o usuário não tenha nenhuma dificuldade em aprender a usar o sistema.</w:t>
+      </w:r>
+    </w:p>
+    <w:p>
+      <w:pPr>
+        <w:ind w:firstLine="360"/>
+        <w:jc w:val="both"/>
+        <w:rPr>
+          <w:rFonts w:ascii="Arial" w:hAnsi="Arial" w:cs="Arial"/>
+        </w:rPr>
+      </w:pPr>
+      <w:r>
+        <w:rPr>
+          <w:rFonts w:ascii="Arial" w:hAnsi="Arial" w:cs="Arial"/>
+          <w:b/>
+        </w:rPr>
+        <w:t>Requisito 59 – A aplicação será um sistema web</w:t>
+      </w:r>
+    </w:p>
+    <w:p>
+      <w:pPr>
+        <w:ind w:firstLine="708"/>
+        <w:jc w:val="both"/>
+        <w:rPr>
+          <w:rFonts w:ascii="Arial" w:hAnsi="Arial" w:cs="Arial"/>
+        </w:rPr>
+      </w:pPr>
+      <w:r>
+        <w:rPr>
+          <w:rFonts w:ascii="Arial" w:hAnsi="Arial" w:cs="Arial"/>
+        </w:rPr>
+        <w:t>A aplicação será um sistema web, com o intuito de expandir o maior número de usuários.</w:t>
+      </w:r>
+      <w:r>
+        <w:rPr>
+          <w:rFonts w:ascii="Arial" w:hAnsi="Arial" w:cs="Arial"/>
+        </w:rPr>
+        <w:t xml:space="preserve"> Além disso, como sistema web, a aplicação não irá precisar de recurso de hardware e também rodará em qualquer dispositivo com acesso </w:t>
+      </w:r>
+      <w:r>
+        <w:rPr>
+          <w:rFonts w:ascii="Arial" w:hAnsi="Arial" w:cs="Arial"/>
+        </w:rPr>
+        <w:t>à</w:t>
+      </w:r>
+      <w:r>
+        <w:rPr>
+          <w:rFonts w:ascii="Arial" w:hAnsi="Arial" w:cs="Arial"/>
+        </w:rPr>
+        <w:t xml:space="preserve"> internet.</w:t>
+      </w:r>
+    </w:p>
+    <w:p>
+      <w:pPr>
+        <w:ind w:firstLine="360"/>
+        <w:jc w:val="both"/>
+        <w:rPr>
+          <w:rFonts w:ascii="Arial" w:hAnsi="Arial" w:cs="Arial"/>
+        </w:rPr>
+      </w:pPr>
+      <w:r>
+        <w:rPr>
+          <w:rFonts w:ascii="Arial" w:hAnsi="Arial" w:cs="Arial"/>
+          <w:b/>
+        </w:rPr>
+        <w:t>Requisito 60 – Backup dos dados</w:t>
+      </w:r>
+    </w:p>
+    <w:p>
+      <w:pPr>
+        <w:ind w:firstLine="708"/>
+        <w:jc w:val="both"/>
+        <w:rPr>
+          <w:rFonts w:ascii="Arial" w:hAnsi="Arial" w:cs="Arial"/>
+          <w:sz w:val="28"/>
+        </w:rPr>
+      </w:pPr>
+      <w:r>
+        <w:rPr>
+          <w:rFonts w:ascii="Arial" w:hAnsi="Arial" w:cs="Arial"/>
+        </w:rPr>
+        <w:t>A aplicação terá um backup de dados. Isso será feito como segurança para os dados salvos na aplicação.</w:t>
+      </w:r>
+      <w:r>
+        <w:rPr>
+          <w:rFonts w:ascii="Arial" w:hAnsi="Arial" w:cs="Arial"/>
+        </w:rPr>
+        <w:t xml:space="preserve"> Haverá a opção de exportar e importar o banco de dados da aplicação.</w:t>
+      </w:r>
+    </w:p>
+    <w:p>
+      <w:pPr>
+        <w:ind w:firstLine="360"/>
+        <w:jc w:val="both"/>
+        <w:rPr>
+          <w:rFonts w:ascii="Arial" w:hAnsi="Arial" w:cs="Arial"/>
+        </w:rPr>
+      </w:pPr>
+      <w:r>
+        <w:rPr>
+          <w:rFonts w:ascii="Arial" w:hAnsi="Arial" w:cs="Arial"/>
+          <w:b/>
+        </w:rPr>
+        <w:t>Requisito 61 – O aplicativo deve se adequar a variedades de tamanho de telas de diversos dispositivos</w:t>
+      </w:r>
+    </w:p>
+    <w:p>
+      <w:pPr>
+        <w:ind w:firstLine="708"/>
+        <w:jc w:val="both"/>
+        <w:rPr>
+          <w:rFonts w:ascii="Arial" w:hAnsi="Arial" w:cs="Arial"/>
+          <w:sz w:val="28"/>
+        </w:rPr>
+      </w:pPr>
+      <w:r>
+        <w:rPr>
+          <w:rFonts w:ascii="Arial" w:hAnsi="Arial" w:cs="Arial"/>
+        </w:rPr>
+        <w:t xml:space="preserve">A aplicação </w:t>
+      </w:r>
+      <w:r>
+        <w:rPr>
+          <w:rFonts w:ascii="Arial" w:hAnsi="Arial" w:cs="Arial"/>
+        </w:rPr>
+        <w:t>poderá ser acessada por diferentes tipos de dispositivos</w:t>
+      </w:r>
+      <w:r>
+        <w:rPr>
+          <w:rFonts w:ascii="Arial" w:hAnsi="Arial" w:cs="Arial"/>
+        </w:rPr>
+        <w:t>.</w:t>
+      </w:r>
+      <w:r>
+        <w:rPr>
+          <w:rFonts w:ascii="Arial" w:hAnsi="Arial" w:cs="Arial"/>
+        </w:rPr>
+        <w:t xml:space="preserve"> Por isso a interface gráfica do sistema deverá se adequar aos diversos tamanhos de tela desses dispositivos.</w:t>
+      </w:r>
+    </w:p>
+    <w:p>
+      <w:pPr>
+        <w:ind w:firstLine="360"/>
+        <w:jc w:val="both"/>
+        <w:rPr>
+          <w:rFonts w:ascii="Arial" w:hAnsi="Arial" w:cs="Arial"/>
+          <w:b/>
+        </w:rPr>
+      </w:pPr>
+      <w:r>
+        <w:rPr>
+          <w:rFonts w:ascii="Arial" w:hAnsi="Arial" w:cs="Arial"/>
+          <w:b/>
+        </w:rPr>
+        <w:lastRenderedPageBreak/>
+        <w:t>Requisito 62 – Será utilizado o framework Yii2</w:t>
+      </w:r>
+    </w:p>
+    <w:p>
+      <w:pPr>
+        <w:ind w:firstLine="708"/>
+        <w:jc w:val="both"/>
+        <w:rPr>
+          <w:rFonts w:ascii="Arial" w:hAnsi="Arial" w:cs="Arial"/>
+        </w:rPr>
+      </w:pPr>
+      <w:r>
+        <w:rPr>
+          <w:rFonts w:ascii="Arial" w:hAnsi="Arial" w:cs="Arial"/>
+        </w:rPr>
+        <w:t>A aplicação será desenvolvida utilizando o framework Yii2, por trazer vários recursos e melhorar a eficiência do desenvolvimento do sistema</w:t>
+      </w:r>
+      <w:r>
+        <w:rPr>
+          <w:rFonts w:ascii="Arial" w:hAnsi="Arial" w:cs="Arial"/>
+        </w:rPr>
+        <w:t xml:space="preserve"> no ambiente web</w:t>
+      </w:r>
+      <w:r>
+        <w:rPr>
+          <w:rFonts w:ascii="Arial" w:hAnsi="Arial" w:cs="Arial"/>
+        </w:rPr>
+        <w:t>.</w:t>
+      </w:r>
+    </w:p>
+    <w:p>
+      <w:pPr>
+        <w:ind w:firstLine="360"/>
+        <w:jc w:val="both"/>
+        <w:rPr>
+          <w:rFonts w:ascii="Arial" w:hAnsi="Arial" w:cs="Arial"/>
+          <w:b/>
+        </w:rPr>
+      </w:pPr>
+      <w:r>
+        <w:rPr>
+          <w:rFonts w:ascii="Arial" w:hAnsi="Arial" w:cs="Arial"/>
+          <w:b/>
+        </w:rPr>
+        <w:t>Requisito 63 – O controle financeiro poderá ser emitido em gráficos</w:t>
+      </w:r>
+    </w:p>
+    <w:p>
+      <w:pPr>
+        <w:ind w:firstLine="708"/>
+        <w:jc w:val="both"/>
+        <w:rPr>
+          <w:rFonts w:ascii="Arial" w:hAnsi="Arial" w:cs="Arial"/>
+          <w:sz w:val="28"/>
+        </w:rPr>
+      </w:pPr>
+      <w:r>
+        <w:rPr>
+          <w:rFonts w:ascii="Arial" w:hAnsi="Arial" w:cs="Arial"/>
+        </w:rPr>
+        <w:t>A aplicação poderá representar e emitir em gráficos os dados financeiros registrados no sistema.</w:t>
+      </w:r>
+    </w:p>
+    <w:p>
+      <w:pPr>
+        <w:pStyle w:val="Ttulo1"/>
+        <w:numPr>
+          <w:ilvl w:val="0"/>
+          <w:numId w:val="3"/>
+        </w:numPr>
+        <w:jc w:val="both"/>
         <w:rPr>
           <w:rFonts w:ascii="Arial" w:hAnsi="Arial" w:cs="Arial"/>
           <w:b/>
           <w:color w:val="auto"/>
         </w:rPr>
-        <w:t>funcionais</w:t>
-      </w:r>
-      <w:bookmarkEnd w:id="3"/>
+      </w:pPr>
       <w:r>
         <w:rPr>
           <w:rFonts w:ascii="Arial" w:hAnsi="Arial" w:cs="Arial"/>
           <w:b/>
           <w:color w:val="auto"/>
         </w:rPr>
+        <w:t xml:space="preserve">Requisitos de </w:t>
+      </w:r>
+      <w:r>
+        <w:rPr>
+          <w:rFonts w:ascii="Arial" w:hAnsi="Arial" w:cs="Arial"/>
+          <w:b/>
+          <w:color w:val="auto"/>
+        </w:rPr>
+        <w:t>sistemas</w:t>
+      </w:r>
+    </w:p>
+    <w:p>
+      <w:pPr>
+        <w:pStyle w:val="Ttulo1"/>
+        <w:numPr>
+          <w:ilvl w:val="1"/>
+          <w:numId w:val="3"/>
+        </w:numPr>
+        <w:jc w:val="both"/>
+        <w:rPr>
+          <w:rFonts w:ascii="Arial" w:hAnsi="Arial" w:cs="Arial"/>
+          <w:b/>
+          <w:color w:val="auto"/>
+        </w:rPr>
+      </w:pPr>
+      <w:r>
+        <w:rPr>
+          <w:rFonts w:ascii="Arial" w:hAnsi="Arial" w:cs="Arial"/>
+          <w:b/>
+          <w:color w:val="auto"/>
+          <w:sz w:val="28"/>
+        </w:rPr>
+        <w:t>Requisitos funcionais</w:t>
+      </w:r>
+      <w:r>
+        <w:rPr>
+          <w:rFonts w:ascii="Arial" w:hAnsi="Arial" w:cs="Arial"/>
+          <w:b/>
+          <w:color w:val="auto"/>
+        </w:rPr>
         <w:t xml:space="preserve"> </w:t>
       </w:r>
     </w:p>
-    <w:p>
-      <w:pPr>
-        <w:ind w:firstLine="360"/>
-        <w:jc w:val="both"/>
-        <w:rPr>
-          <w:rFonts w:ascii="Arial" w:hAnsi="Arial" w:cs="Arial"/>
-        </w:rPr>
-      </w:pPr>
-      <w:r>
-        <w:rPr>
-          <w:rFonts w:ascii="Arial" w:hAnsi="Arial" w:cs="Arial"/>
-          <w:b/>
-        </w:rPr>
-        <w:t xml:space="preserve">Requisito </w:t>
-      </w:r>
-      <w:r>
-        <w:rPr>
-          <w:rFonts w:ascii="Arial" w:hAnsi="Arial" w:cs="Arial"/>
-          <w:b/>
-        </w:rPr>
-        <w:t>57</w:t>
-      </w:r>
-      <w:r>
-        <w:rPr>
-          <w:rFonts w:ascii="Arial" w:hAnsi="Arial" w:cs="Arial"/>
-          <w:b/>
-        </w:rPr>
-        <w:t xml:space="preserve"> – </w:t>
-      </w:r>
-      <w:r>
-        <w:rPr>
-          <w:rFonts w:ascii="Arial" w:hAnsi="Arial" w:cs="Arial"/>
-          <w:b/>
-        </w:rPr>
-        <w:t>Somente o gerente poderá ter acesso ao sistema</w:t>
-      </w:r>
-    </w:p>
+    <w:tbl>
+      <w:tblPr>
+        <w:tblStyle w:val="ListaClara"/>
+        <w:tblW w:w="0" w:type="auto"/>
+        <w:tblLook w:val="04A0" w:firstRow="1" w:lastRow="0" w:firstColumn="1" w:lastColumn="0" w:noHBand="0" w:noVBand="1"/>
+      </w:tblPr>
+      <w:tblGrid>
+        <w:gridCol w:w="4239"/>
+        <w:gridCol w:w="4245"/>
+      </w:tblGrid>
+      <w:tr>
+        <w:trPr>
+          <w:cnfStyle w:val="100000000000" w:firstRow="1" w:lastRow="0" w:firstColumn="0" w:lastColumn="0" w:oddVBand="0" w:evenVBand="0" w:oddHBand="0" w:evenHBand="0" w:firstRowFirstColumn="0" w:firstRowLastColumn="0" w:lastRowFirstColumn="0" w:lastRowLastColumn="0"/>
+        </w:trPr>
+        <w:tc>
+          <w:tcPr>
+            <w:cnfStyle w:val="001000000000" w:firstRow="0" w:lastRow="0" w:firstColumn="1" w:lastColumn="0" w:oddVBand="0" w:evenVBand="0" w:oddHBand="0" w:evenHBand="0" w:firstRowFirstColumn="0" w:firstRowLastColumn="0" w:lastRowFirstColumn="0" w:lastRowLastColumn="0"/>
+            <w:tcW w:w="8644" w:type="dxa"/>
+            <w:gridSpan w:val="2"/>
+          </w:tcPr>
+          <w:p>
+            <w:r>
+              <w:rPr>
+                <w:rFonts w:ascii="Arial" w:hAnsi="Arial" w:cs="Arial"/>
+              </w:rPr>
+              <w:t>Requisito 01 – Visualizar estoqu</w:t>
+            </w:r>
+            <w:r>
+              <w:rPr>
+                <w:rFonts w:ascii="Arial" w:hAnsi="Arial" w:cs="Arial"/>
+              </w:rPr>
+              <w:t>e</w:t>
+            </w:r>
+          </w:p>
+        </w:tc>
+      </w:tr>
+      <w:tr>
+        <w:trPr>
+          <w:cnfStyle w:val="000000100000" w:firstRow="0" w:lastRow="0" w:firstColumn="0" w:lastColumn="0" w:oddVBand="0" w:evenVBand="0" w:oddHBand="1" w:evenHBand="0" w:firstRowFirstColumn="0" w:firstRowLastColumn="0" w:lastRowFirstColumn="0" w:lastRowLastColumn="0"/>
+        </w:trPr>
+        <w:tc>
+          <w:tcPr>
+            <w:cnfStyle w:val="001000000000" w:firstRow="0" w:lastRow="0" w:firstColumn="1" w:lastColumn="0" w:oddVBand="0" w:evenVBand="0" w:oddHBand="0" w:evenHBand="0" w:firstRowFirstColumn="0" w:firstRowLastColumn="0" w:lastRowFirstColumn="0" w:lastRowLastColumn="0"/>
+            <w:tcW w:w="4322" w:type="dxa"/>
+          </w:tcPr>
+          <w:p>
+            <w:r>
+              <w:t>Função</w:t>
+            </w:r>
+          </w:p>
+        </w:tc>
+        <w:tc>
+          <w:tcPr>
+            <w:tcW w:w="4322" w:type="dxa"/>
+          </w:tcPr>
+          <w:p>
+            <w:pPr>
+              <w:jc w:val="both"/>
+              <w:cnfStyle w:val="000000100000" w:firstRow="0" w:lastRow="0" w:firstColumn="0" w:lastColumn="0" w:oddVBand="0" w:evenVBand="0" w:oddHBand="1" w:evenHBand="0" w:firstRowFirstColumn="0" w:firstRowLastColumn="0" w:lastRowFirstColumn="0" w:lastRowLastColumn="0"/>
+            </w:pPr>
+            <w:r>
+              <w:t>Visualizar os insumos e as informações deles que estão no estoque</w:t>
+            </w:r>
+          </w:p>
+        </w:tc>
+      </w:tr>
+      <w:tr>
+        <w:tc>
+          <w:tcPr>
+            <w:cnfStyle w:val="001000000000" w:firstRow="0" w:lastRow="0" w:firstColumn="1" w:lastColumn="0" w:oddVBand="0" w:evenVBand="0" w:oddHBand="0" w:evenHBand="0" w:firstRowFirstColumn="0" w:firstRowLastColumn="0" w:lastRowFirstColumn="0" w:lastRowLastColumn="0"/>
+            <w:tcW w:w="4322" w:type="dxa"/>
+          </w:tcPr>
+          <w:p>
+            <w:r>
+              <w:t>Descrição</w:t>
+            </w:r>
+          </w:p>
+        </w:tc>
+        <w:tc>
+          <w:tcPr>
+            <w:tcW w:w="4322" w:type="dxa"/>
+          </w:tcPr>
+          <w:p>
+            <w:pPr>
+              <w:jc w:val="both"/>
+              <w:cnfStyle w:val="000000000000" w:firstRow="0" w:lastRow="0" w:firstColumn="0" w:lastColumn="0" w:oddVBand="0" w:evenVBand="0" w:oddHBand="0" w:evenHBand="0" w:firstRowFirstColumn="0" w:firstRowLastColumn="0" w:lastRowFirstColumn="0" w:lastRowLastColumn="0"/>
+            </w:pPr>
+            <w:r>
+              <w:t>O usuário visualizará os insumos e a quantidade deles que estão no estoque atualmente. Essa visualização será apresentada na forma de lista contendo o nome e a quantidade do insumo.</w:t>
+            </w:r>
+          </w:p>
+        </w:tc>
+      </w:tr>
+      <w:tr>
+        <w:trPr>
+          <w:cnfStyle w:val="000000100000" w:firstRow="0" w:lastRow="0" w:firstColumn="0" w:lastColumn="0" w:oddVBand="0" w:evenVBand="0" w:oddHBand="1" w:evenHBand="0" w:firstRowFirstColumn="0" w:firstRowLastColumn="0" w:lastRowFirstColumn="0" w:lastRowLastColumn="0"/>
+        </w:trPr>
+        <w:tc>
+          <w:tcPr>
+            <w:cnfStyle w:val="001000000000" w:firstRow="0" w:lastRow="0" w:firstColumn="1" w:lastColumn="0" w:oddVBand="0" w:evenVBand="0" w:oddHBand="0" w:evenHBand="0" w:firstRowFirstColumn="0" w:firstRowLastColumn="0" w:lastRowFirstColumn="0" w:lastRowLastColumn="0"/>
+            <w:tcW w:w="4322" w:type="dxa"/>
+          </w:tcPr>
+          <w:p>
+            <w:r>
+              <w:t>Entradas</w:t>
+            </w:r>
+          </w:p>
+        </w:tc>
+        <w:tc>
+          <w:tcPr>
+            <w:tcW w:w="4322" w:type="dxa"/>
+          </w:tcPr>
+          <w:p>
+            <w:pPr>
+              <w:jc w:val="both"/>
+              <w:cnfStyle w:val="000000100000" w:firstRow="0" w:lastRow="0" w:firstColumn="0" w:lastColumn="0" w:oddVBand="0" w:evenVBand="0" w:oddHBand="1" w:evenHBand="0" w:firstRowFirstColumn="0" w:firstRowLastColumn="0" w:lastRowFirstColumn="0" w:lastRowLastColumn="0"/>
+            </w:pPr>
+            <w:r>
+              <w:t>Nenhum</w:t>
+            </w:r>
+          </w:p>
+        </w:tc>
+      </w:tr>
+      <w:tr>
+        <w:tc>
+          <w:tcPr>
+            <w:cnfStyle w:val="001000000000" w:firstRow="0" w:lastRow="0" w:firstColumn="1" w:lastColumn="0" w:oddVBand="0" w:evenVBand="0" w:oddHBand="0" w:evenHBand="0" w:firstRowFirstColumn="0" w:firstRowLastColumn="0" w:lastRowFirstColumn="0" w:lastRowLastColumn="0"/>
+            <w:tcW w:w="4322" w:type="dxa"/>
+          </w:tcPr>
+          <w:p>
+            <w:r>
+              <w:t xml:space="preserve">Origem </w:t>
+            </w:r>
+          </w:p>
+        </w:tc>
+        <w:tc>
+          <w:tcPr>
+            <w:tcW w:w="4322" w:type="dxa"/>
+          </w:tcPr>
+          <w:p>
+            <w:pPr>
+              <w:jc w:val="both"/>
+              <w:cnfStyle w:val="000000000000" w:firstRow="0" w:lastRow="0" w:firstColumn="0" w:lastColumn="0" w:oddVBand="0" w:evenVBand="0" w:oddHBand="0" w:evenHBand="0" w:firstRowFirstColumn="0" w:firstRowLastColumn="0" w:lastRowFirstColumn="0" w:lastRowLastColumn="0"/>
+            </w:pPr>
+            <w:r>
+              <w:t xml:space="preserve">Necessidade de </w:t>
+            </w:r>
+            <w:r>
+              <w:t>saber os insumos que estão cadastrados no estoque</w:t>
+            </w:r>
+          </w:p>
+        </w:tc>
+      </w:tr>
+      <w:tr>
+        <w:trPr>
+          <w:cnfStyle w:val="000000100000" w:firstRow="0" w:lastRow="0" w:firstColumn="0" w:lastColumn="0" w:oddVBand="0" w:evenVBand="0" w:oddHBand="1" w:evenHBand="0" w:firstRowFirstColumn="0" w:firstRowLastColumn="0" w:lastRowFirstColumn="0" w:lastRowLastColumn="0"/>
+        </w:trPr>
+        <w:tc>
+          <w:tcPr>
+            <w:cnfStyle w:val="001000000000" w:firstRow="0" w:lastRow="0" w:firstColumn="1" w:lastColumn="0" w:oddVBand="0" w:evenVBand="0" w:oddHBand="0" w:evenHBand="0" w:firstRowFirstColumn="0" w:firstRowLastColumn="0" w:lastRowFirstColumn="0" w:lastRowLastColumn="0"/>
+            <w:tcW w:w="4322" w:type="dxa"/>
+          </w:tcPr>
+          <w:p>
+            <w:r>
+              <w:t>Destino</w:t>
+            </w:r>
+          </w:p>
+        </w:tc>
+        <w:tc>
+          <w:tcPr>
+            <w:tcW w:w="4322" w:type="dxa"/>
+          </w:tcPr>
+          <w:p>
+            <w:pPr>
+              <w:jc w:val="both"/>
+              <w:cnfStyle w:val="000000100000" w:firstRow="0" w:lastRow="0" w:firstColumn="0" w:lastColumn="0" w:oddVBand="0" w:evenVBand="0" w:oddHBand="1" w:evenHBand="0" w:firstRowFirstColumn="0" w:firstRowLastColumn="0" w:lastRowFirstColumn="0" w:lastRowLastColumn="0"/>
+            </w:pPr>
+            <w:r>
+              <w:t>Gerente</w:t>
+            </w:r>
+            <w:r>
+              <w:t xml:space="preserve"> ou dono da lanchonete</w:t>
+            </w:r>
+          </w:p>
+        </w:tc>
+      </w:tr>
+      <w:tr>
+        <w:tc>
+          <w:tcPr>
+            <w:cnfStyle w:val="001000000000" w:firstRow="0" w:lastRow="0" w:firstColumn="1" w:lastColumn="0" w:oddVBand="0" w:evenVBand="0" w:oddHBand="0" w:evenHBand="0" w:firstRowFirstColumn="0" w:firstRowLastColumn="0" w:lastRowFirstColumn="0" w:lastRowLastColumn="0"/>
+            <w:tcW w:w="4322" w:type="dxa"/>
+          </w:tcPr>
+          <w:p>
+            <w:r>
+              <w:t>Ação</w:t>
+            </w:r>
+          </w:p>
+        </w:tc>
+        <w:tc>
+          <w:tcPr>
+            <w:tcW w:w="4322" w:type="dxa"/>
+          </w:tcPr>
+          <w:p>
+            <w:pPr>
+              <w:jc w:val="both"/>
+              <w:cnfStyle w:val="000000000000" w:firstRow="0" w:lastRow="0" w:firstColumn="0" w:lastColumn="0" w:oddVBand="0" w:evenVBand="0" w:oddHBand="0" w:evenHBand="0" w:firstRowFirstColumn="0" w:firstRowLastColumn="0" w:lastRowFirstColumn="0" w:lastRowLastColumn="0"/>
+            </w:pPr>
+            <w:r>
+              <w:t>Ver informações dos insumos cadastrados no estoque</w:t>
+            </w:r>
+          </w:p>
+        </w:tc>
+      </w:tr>
+      <w:tr>
+        <w:trPr>
+          <w:cnfStyle w:val="000000100000" w:firstRow="0" w:lastRow="0" w:firstColumn="0" w:lastColumn="0" w:oddVBand="0" w:evenVBand="0" w:oddHBand="1" w:evenHBand="0" w:firstRowFirstColumn="0" w:firstRowLastColumn="0" w:lastRowFirstColumn="0" w:lastRowLastColumn="0"/>
+        </w:trPr>
+        <w:tc>
+          <w:tcPr>
+            <w:cnfStyle w:val="001000000000" w:firstRow="0" w:lastRow="0" w:firstColumn="1" w:lastColumn="0" w:oddVBand="0" w:evenVBand="0" w:oddHBand="0" w:evenHBand="0" w:firstRowFirstColumn="0" w:firstRowLastColumn="0" w:lastRowFirstColumn="0" w:lastRowLastColumn="0"/>
+            <w:tcW w:w="4322" w:type="dxa"/>
+          </w:tcPr>
+          <w:p>
+            <w:r>
+              <w:t>Tipo</w:t>
+            </w:r>
+          </w:p>
+        </w:tc>
+        <w:tc>
+          <w:tcPr>
+            <w:tcW w:w="4322" w:type="dxa"/>
+          </w:tcPr>
+          <w:p>
+            <w:pPr>
+              <w:jc w:val="both"/>
+              <w:cnfStyle w:val="000000100000" w:firstRow="0" w:lastRow="0" w:firstColumn="0" w:lastColumn="0" w:oddVBand="0" w:evenVBand="0" w:oddHBand="1" w:evenHBand="0" w:firstRowFirstColumn="0" w:firstRowLastColumn="0" w:lastRowFirstColumn="0" w:lastRowLastColumn="0"/>
+            </w:pPr>
+            <w:r>
+              <w:t>Funcional</w:t>
+            </w:r>
+          </w:p>
+        </w:tc>
+      </w:tr>
+    </w:tbl>
+    <w:p/>
+    <w:tbl>
+      <w:tblPr>
+        <w:tblStyle w:val="ListaClara"/>
+        <w:tblW w:w="0" w:type="auto"/>
+        <w:tblLook w:val="04A0" w:firstRow="1" w:lastRow="0" w:firstColumn="1" w:lastColumn="0" w:noHBand="0" w:noVBand="1"/>
+      </w:tblPr>
+      <w:tblGrid>
+        <w:gridCol w:w="4236"/>
+        <w:gridCol w:w="4248"/>
+      </w:tblGrid>
+      <w:tr>
+        <w:trPr>
+          <w:cnfStyle w:val="100000000000" w:firstRow="1" w:lastRow="0" w:firstColumn="0" w:lastColumn="0" w:oddVBand="0" w:evenVBand="0" w:oddHBand="0" w:evenHBand="0" w:firstRowFirstColumn="0" w:firstRowLastColumn="0" w:lastRowFirstColumn="0" w:lastRowLastColumn="0"/>
+        </w:trPr>
+        <w:tc>
+          <w:tcPr>
+            <w:cnfStyle w:val="001000000000" w:firstRow="0" w:lastRow="0" w:firstColumn="1" w:lastColumn="0" w:oddVBand="0" w:evenVBand="0" w:oddHBand="0" w:evenHBand="0" w:firstRowFirstColumn="0" w:firstRowLastColumn="0" w:lastRowFirstColumn="0" w:lastRowLastColumn="0"/>
+            <w:tcW w:w="8644" w:type="dxa"/>
+            <w:gridSpan w:val="2"/>
+          </w:tcPr>
+          <w:p>
+            <w:r>
+              <w:rPr>
+                <w:rFonts w:ascii="Arial" w:hAnsi="Arial" w:cs="Arial"/>
+              </w:rPr>
+              <w:t xml:space="preserve">Requisito </w:t>
+            </w:r>
+            <w:r>
+              <w:rPr>
+                <w:rFonts w:ascii="Arial" w:hAnsi="Arial" w:cs="Arial"/>
+              </w:rPr>
+              <w:t>02 – Inserir insumo no estoque</w:t>
+            </w:r>
+          </w:p>
+        </w:tc>
+      </w:tr>
+      <w:tr>
+        <w:trPr>
+          <w:cnfStyle w:val="000000100000" w:firstRow="0" w:lastRow="0" w:firstColumn="0" w:lastColumn="0" w:oddVBand="0" w:evenVBand="0" w:oddHBand="1" w:evenHBand="0" w:firstRowFirstColumn="0" w:firstRowLastColumn="0" w:lastRowFirstColumn="0" w:lastRowLastColumn="0"/>
+        </w:trPr>
+        <w:tc>
+          <w:tcPr>
+            <w:cnfStyle w:val="001000000000" w:firstRow="0" w:lastRow="0" w:firstColumn="1" w:lastColumn="0" w:oddVBand="0" w:evenVBand="0" w:oddHBand="0" w:evenHBand="0" w:firstRowFirstColumn="0" w:firstRowLastColumn="0" w:lastRowFirstColumn="0" w:lastRowLastColumn="0"/>
+            <w:tcW w:w="4322" w:type="dxa"/>
+          </w:tcPr>
+          <w:p>
+            <w:r>
+              <w:t>Função</w:t>
+            </w:r>
+          </w:p>
+        </w:tc>
+        <w:tc>
+          <w:tcPr>
+            <w:tcW w:w="4322" w:type="dxa"/>
+          </w:tcPr>
+          <w:p>
+            <w:pPr>
+              <w:jc w:val="both"/>
+              <w:cnfStyle w:val="000000100000" w:firstRow="0" w:lastRow="0" w:firstColumn="0" w:lastColumn="0" w:oddVBand="0" w:evenVBand="0" w:oddHBand="1" w:evenHBand="0" w:firstRowFirstColumn="0" w:firstRowLastColumn="0" w:lastRowFirstColumn="0" w:lastRowLastColumn="0"/>
+            </w:pPr>
+            <w:r>
+              <w:t>Inserir um insumo no estoque</w:t>
+            </w:r>
+          </w:p>
+        </w:tc>
+      </w:tr>
+      <w:tr>
+        <w:tc>
+          <w:tcPr>
+            <w:cnfStyle w:val="001000000000" w:firstRow="0" w:lastRow="0" w:firstColumn="1" w:lastColumn="0" w:oddVBand="0" w:evenVBand="0" w:oddHBand="0" w:evenHBand="0" w:firstRowFirstColumn="0" w:firstRowLastColumn="0" w:lastRowFirstColumn="0" w:lastRowLastColumn="0"/>
+            <w:tcW w:w="4322" w:type="dxa"/>
+          </w:tcPr>
+          <w:p>
+            <w:r>
+              <w:t>Descrição</w:t>
+            </w:r>
+          </w:p>
+        </w:tc>
+        <w:tc>
+          <w:tcPr>
+            <w:tcW w:w="4322" w:type="dxa"/>
+          </w:tcPr>
+          <w:p>
+            <w:pPr>
+              <w:jc w:val="both"/>
+              <w:cnfStyle w:val="000000000000" w:firstRow="0" w:lastRow="0" w:firstColumn="0" w:lastColumn="0" w:oddVBand="0" w:evenVBand="0" w:oddHBand="0" w:evenHBand="0" w:firstRowFirstColumn="0" w:firstRowLastColumn="0" w:lastRowFirstColumn="0" w:lastRowLastColumn="0"/>
+            </w:pPr>
+            <w:r>
+              <w:t>O usuário poderá cadastrar insumos no estoque. Ao cadastrar, o usuário deve colocar o nome do insumo que quer adicionar ao estoque.</w:t>
+            </w:r>
+          </w:p>
+        </w:tc>
+      </w:tr>
+      <w:tr>
+        <w:trPr>
+          <w:cnfStyle w:val="000000100000" w:firstRow="0" w:lastRow="0" w:firstColumn="0" w:lastColumn="0" w:oddVBand="0" w:evenVBand="0" w:oddHBand="1" w:evenHBand="0" w:firstRowFirstColumn="0" w:firstRowLastColumn="0" w:lastRowFirstColumn="0" w:lastRowLastColumn="0"/>
+        </w:trPr>
+        <w:tc>
+          <w:tcPr>
+            <w:cnfStyle w:val="001000000000" w:firstRow="0" w:lastRow="0" w:firstColumn="1" w:lastColumn="0" w:oddVBand="0" w:evenVBand="0" w:oddHBand="0" w:evenHBand="0" w:firstRowFirstColumn="0" w:firstRowLastColumn="0" w:lastRowFirstColumn="0" w:lastRowLastColumn="0"/>
+            <w:tcW w:w="4322" w:type="dxa"/>
+          </w:tcPr>
+          <w:p>
+            <w:r>
+              <w:t>Entradas</w:t>
+            </w:r>
+          </w:p>
+        </w:tc>
+        <w:tc>
+          <w:tcPr>
+            <w:tcW w:w="4322" w:type="dxa"/>
+          </w:tcPr>
+          <w:p>
+            <w:pPr>
+              <w:jc w:val="both"/>
+              <w:cnfStyle w:val="000000100000" w:firstRow="0" w:lastRow="0" w:firstColumn="0" w:lastColumn="0" w:oddVBand="0" w:evenVBand="0" w:oddHBand="1" w:evenHBand="0" w:firstRowFirstColumn="0" w:firstRowLastColumn="0" w:lastRowFirstColumn="0" w:lastRowLastColumn="0"/>
+            </w:pPr>
+            <w:r>
+              <w:t>Nome do insumo</w:t>
+            </w:r>
+          </w:p>
+        </w:tc>
+      </w:tr>
+      <w:tr>
+        <w:tc>
+          <w:tcPr>
+            <w:cnfStyle w:val="001000000000" w:firstRow="0" w:lastRow="0" w:firstColumn="1" w:lastColumn="0" w:oddVBand="0" w:evenVBand="0" w:oddHBand="0" w:evenHBand="0" w:firstRowFirstColumn="0" w:firstRowLastColumn="0" w:lastRowFirstColumn="0" w:lastRowLastColumn="0"/>
+            <w:tcW w:w="4322" w:type="dxa"/>
+          </w:tcPr>
+          <w:p>
+            <w:r>
+              <w:t xml:space="preserve">Origem </w:t>
+            </w:r>
+          </w:p>
+        </w:tc>
+        <w:tc>
+          <w:tcPr>
+            <w:tcW w:w="4322" w:type="dxa"/>
+          </w:tcPr>
+          <w:p>
+            <w:pPr>
+              <w:jc w:val="both"/>
+              <w:cnfStyle w:val="000000000000" w:firstRow="0" w:lastRow="0" w:firstColumn="0" w:lastColumn="0" w:oddVBand="0" w:evenVBand="0" w:oddHBand="0" w:evenHBand="0" w:firstRowFirstColumn="0" w:firstRowLastColumn="0" w:lastRowFirstColumn="0" w:lastRowLastColumn="0"/>
+            </w:pPr>
+            <w:r>
+              <w:t>Cadastrar um insumo no estoque, para ter o gerenciamento de insumos</w:t>
+            </w:r>
+          </w:p>
+        </w:tc>
+      </w:tr>
+      <w:tr>
+        <w:trPr>
+          <w:cnfStyle w:val="000000100000" w:firstRow="0" w:lastRow="0" w:firstColumn="0" w:lastColumn="0" w:oddVBand="0" w:evenVBand="0" w:oddHBand="1" w:evenHBand="0" w:firstRowFirstColumn="0" w:firstRowLastColumn="0" w:lastRowFirstColumn="0" w:lastRowLastColumn="0"/>
+        </w:trPr>
+        <w:tc>
+          <w:tcPr>
+            <w:cnfStyle w:val="001000000000" w:firstRow="0" w:lastRow="0" w:firstColumn="1" w:lastColumn="0" w:oddVBand="0" w:evenVBand="0" w:oddHBand="0" w:evenHBand="0" w:firstRowFirstColumn="0" w:firstRowLastColumn="0" w:lastRowFirstColumn="0" w:lastRowLastColumn="0"/>
+            <w:tcW w:w="4322" w:type="dxa"/>
+          </w:tcPr>
+          <w:p>
+            <w:r>
+              <w:t>Destino</w:t>
+            </w:r>
+          </w:p>
+        </w:tc>
+        <w:tc>
+          <w:tcPr>
+            <w:tcW w:w="4322" w:type="dxa"/>
+          </w:tcPr>
+          <w:p>
+            <w:pPr>
+              <w:jc w:val="both"/>
+              <w:cnfStyle w:val="000000100000" w:firstRow="0" w:lastRow="0" w:firstColumn="0" w:lastColumn="0" w:oddVBand="0" w:evenVBand="0" w:oddHBand="1" w:evenHBand="0" w:firstRowFirstColumn="0" w:firstRowLastColumn="0" w:lastRowFirstColumn="0" w:lastRowLastColumn="0"/>
+            </w:pPr>
+            <w:r>
+              <w:t>Gerente ou dono da lanchonete</w:t>
+            </w:r>
+          </w:p>
+        </w:tc>
+      </w:tr>
+      <w:tr>
+        <w:tc>
+          <w:tcPr>
+            <w:cnfStyle w:val="001000000000" w:firstRow="0" w:lastRow="0" w:firstColumn="1" w:lastColumn="0" w:oddVBand="0" w:evenVBand="0" w:oddHBand="0" w:evenHBand="0" w:firstRowFirstColumn="0" w:firstRowLastColumn="0" w:lastRowFirstColumn="0" w:lastRowLastColumn="0"/>
+            <w:tcW w:w="4322" w:type="dxa"/>
+          </w:tcPr>
+          <w:p>
+            <w:r>
+              <w:t>Ação</w:t>
+            </w:r>
+          </w:p>
+        </w:tc>
+        <w:tc>
+          <w:tcPr>
+            <w:tcW w:w="4322" w:type="dxa"/>
+          </w:tcPr>
+          <w:p>
+            <w:pPr>
+              <w:jc w:val="both"/>
+              <w:cnfStyle w:val="000000000000" w:firstRow="0" w:lastRow="0" w:firstColumn="0" w:lastColumn="0" w:oddVBand="0" w:evenVBand="0" w:oddHBand="0" w:evenHBand="0" w:firstRowFirstColumn="0" w:firstRowLastColumn="0" w:lastRowFirstColumn="0" w:lastRowLastColumn="0"/>
+            </w:pPr>
+            <w:r>
+              <w:t>Cadastrar um insumo novo no estoque</w:t>
+            </w:r>
+          </w:p>
+        </w:tc>
+      </w:tr>
+      <w:tr>
+        <w:trPr>
+          <w:cnfStyle w:val="000000100000" w:firstRow="0" w:lastRow="0" w:firstColumn="0" w:lastColumn="0" w:oddVBand="0" w:evenVBand="0" w:oddHBand="1" w:evenHBand="0" w:firstRowFirstColumn="0" w:firstRowLastColumn="0" w:lastRowFirstColumn="0" w:lastRowLastColumn="0"/>
+        </w:trPr>
+        <w:tc>
+          <w:tcPr>
+            <w:cnfStyle w:val="001000000000" w:firstRow="0" w:lastRow="0" w:firstColumn="1" w:lastColumn="0" w:oddVBand="0" w:evenVBand="0" w:oddHBand="0" w:evenHBand="0" w:firstRowFirstColumn="0" w:firstRowLastColumn="0" w:lastRowFirstColumn="0" w:lastRowLastColumn="0"/>
+            <w:tcW w:w="4322" w:type="dxa"/>
+          </w:tcPr>
+          <w:p>
+            <w:r>
+              <w:t>Tipo</w:t>
+            </w:r>
+          </w:p>
+        </w:tc>
+        <w:tc>
+          <w:tcPr>
+            <w:tcW w:w="4322" w:type="dxa"/>
+          </w:tcPr>
+          <w:p>
+            <w:pPr>
+              <w:jc w:val="both"/>
+              <w:cnfStyle w:val="000000100000" w:firstRow="0" w:lastRow="0" w:firstColumn="0" w:lastColumn="0" w:oddVBand="0" w:evenVBand="0" w:oddHBand="1" w:evenHBand="0" w:firstRowFirstColumn="0" w:firstRowLastColumn="0" w:lastRowFirstColumn="0" w:lastRowLastColumn="0"/>
+            </w:pPr>
+            <w:r>
+              <w:t>Funcional</w:t>
+            </w:r>
+          </w:p>
+        </w:tc>
+      </w:tr>
+    </w:tbl>
+    <w:p/>
+    <w:tbl>
+      <w:tblPr>
+        <w:tblStyle w:val="ListaClara"/>
+        <w:tblW w:w="0" w:type="auto"/>
+        <w:tblLook w:val="04A0" w:firstRow="1" w:lastRow="0" w:firstColumn="1" w:lastColumn="0" w:noHBand="0" w:noVBand="1"/>
+      </w:tblPr>
+      <w:tblGrid>
+        <w:gridCol w:w="4238"/>
+        <w:gridCol w:w="4246"/>
+      </w:tblGrid>
+      <w:tr>
+        <w:trPr>
+          <w:cnfStyle w:val="100000000000" w:firstRow="1" w:lastRow="0" w:firstColumn="0" w:lastColumn="0" w:oddVBand="0" w:evenVBand="0" w:oddHBand="0" w:evenHBand="0" w:firstRowFirstColumn="0" w:firstRowLastColumn="0" w:lastRowFirstColumn="0" w:lastRowLastColumn="0"/>
+        </w:trPr>
+        <w:tc>
+          <w:tcPr>
+            <w:cnfStyle w:val="001000000000" w:firstRow="0" w:lastRow="0" w:firstColumn="1" w:lastColumn="0" w:oddVBand="0" w:evenVBand="0" w:oddHBand="0" w:evenHBand="0" w:firstRowFirstColumn="0" w:firstRowLastColumn="0" w:lastRowFirstColumn="0" w:lastRowLastColumn="0"/>
+            <w:tcW w:w="8644" w:type="dxa"/>
+            <w:gridSpan w:val="2"/>
+          </w:tcPr>
+          <w:p>
+            <w:r>
+              <w:rPr>
+                <w:rFonts w:ascii="Arial" w:hAnsi="Arial" w:cs="Arial"/>
+              </w:rPr>
+              <w:t xml:space="preserve">Requisito </w:t>
+            </w:r>
+            <w:r>
+              <w:rPr>
+                <w:rFonts w:ascii="Arial" w:hAnsi="Arial" w:cs="Arial"/>
+              </w:rPr>
+              <w:t>03 – Alterar quantidade de insumo no estoque</w:t>
+            </w:r>
+          </w:p>
+        </w:tc>
+      </w:tr>
+      <w:tr>
+        <w:trPr>
+          <w:cnfStyle w:val="000000100000" w:firstRow="0" w:lastRow="0" w:firstColumn="0" w:lastColumn="0" w:oddVBand="0" w:evenVBand="0" w:oddHBand="1" w:evenHBand="0" w:firstRowFirstColumn="0" w:firstRowLastColumn="0" w:lastRowFirstColumn="0" w:lastRowLastColumn="0"/>
+        </w:trPr>
+        <w:tc>
+          <w:tcPr>
+            <w:cnfStyle w:val="001000000000" w:firstRow="0" w:lastRow="0" w:firstColumn="1" w:lastColumn="0" w:oddVBand="0" w:evenVBand="0" w:oddHBand="0" w:evenHBand="0" w:firstRowFirstColumn="0" w:firstRowLastColumn="0" w:lastRowFirstColumn="0" w:lastRowLastColumn="0"/>
+            <w:tcW w:w="4322" w:type="dxa"/>
+          </w:tcPr>
+          <w:p>
+            <w:r>
+              <w:t>Função</w:t>
+            </w:r>
+          </w:p>
+        </w:tc>
+        <w:tc>
+          <w:tcPr>
+            <w:tcW w:w="4322" w:type="dxa"/>
+          </w:tcPr>
+          <w:p>
+            <w:pPr>
+              <w:jc w:val="both"/>
+              <w:cnfStyle w:val="000000100000" w:firstRow="0" w:lastRow="0" w:firstColumn="0" w:lastColumn="0" w:oddVBand="0" w:evenVBand="0" w:oddHBand="1" w:evenHBand="0" w:firstRowFirstColumn="0" w:firstRowLastColumn="0" w:lastRowFirstColumn="0" w:lastRowLastColumn="0"/>
+            </w:pPr>
+            <w:r>
+              <w:t>Alterar a quantidade de um insumo cadastrado no estoque</w:t>
+            </w:r>
+          </w:p>
+        </w:tc>
+      </w:tr>
+      <w:tr>
+        <w:tc>
+          <w:tcPr>
+            <w:cnfStyle w:val="001000000000" w:firstRow="0" w:lastRow="0" w:firstColumn="1" w:lastColumn="0" w:oddVBand="0" w:evenVBand="0" w:oddHBand="0" w:evenHBand="0" w:firstRowFirstColumn="0" w:firstRowLastColumn="0" w:lastRowFirstColumn="0" w:lastRowLastColumn="0"/>
+            <w:tcW w:w="4322" w:type="dxa"/>
+          </w:tcPr>
+          <w:p>
+            <w:r>
+              <w:t>Descrição</w:t>
+            </w:r>
+          </w:p>
+        </w:tc>
+        <w:tc>
+          <w:tcPr>
+            <w:tcW w:w="4322" w:type="dxa"/>
+          </w:tcPr>
+          <w:p>
+            <w:pPr>
+              <w:jc w:val="both"/>
+              <w:cnfStyle w:val="000000000000" w:firstRow="0" w:lastRow="0" w:firstColumn="0" w:lastColumn="0" w:oddVBand="0" w:evenVBand="0" w:oddHBand="0" w:evenHBand="0" w:firstRowFirstColumn="0" w:firstRowLastColumn="0" w:lastRowFirstColumn="0" w:lastRowLastColumn="0"/>
+            </w:pPr>
+            <w:r>
+              <w:t>O usuário poderá alterar a quantidade do insumo no estoque. Ou seja, na adição ou remoção da quantidade de um determinado insumo, basta alterar a quantidade dele.</w:t>
+            </w:r>
+          </w:p>
+        </w:tc>
+      </w:tr>
+      <w:tr>
+        <w:trPr>
+          <w:cnfStyle w:val="000000100000" w:firstRow="0" w:lastRow="0" w:firstColumn="0" w:lastColumn="0" w:oddVBand="0" w:evenVBand="0" w:oddHBand="1" w:evenHBand="0" w:firstRowFirstColumn="0" w:firstRowLastColumn="0" w:lastRowFirstColumn="0" w:lastRowLastColumn="0"/>
+        </w:trPr>
+        <w:tc>
+          <w:tcPr>
+            <w:cnfStyle w:val="001000000000" w:firstRow="0" w:lastRow="0" w:firstColumn="1" w:lastColumn="0" w:oddVBand="0" w:evenVBand="0" w:oddHBand="0" w:evenHBand="0" w:firstRowFirstColumn="0" w:firstRowLastColumn="0" w:lastRowFirstColumn="0" w:lastRowLastColumn="0"/>
+            <w:tcW w:w="4322" w:type="dxa"/>
+          </w:tcPr>
+          <w:p>
+            <w:r>
+              <w:lastRenderedPageBreak/>
+              <w:t>Entradas</w:t>
+            </w:r>
+          </w:p>
+        </w:tc>
+        <w:tc>
+          <w:tcPr>
+            <w:tcW w:w="4322" w:type="dxa"/>
+          </w:tcPr>
+          <w:p>
+            <w:pPr>
+              <w:jc w:val="both"/>
+              <w:cnfStyle w:val="000000100000" w:firstRow="0" w:lastRow="0" w:firstColumn="0" w:lastColumn="0" w:oddVBand="0" w:evenVBand="0" w:oddHBand="1" w:evenHBand="0" w:firstRowFirstColumn="0" w:firstRowLastColumn="0" w:lastRowFirstColumn="0" w:lastRowLastColumn="0"/>
+            </w:pPr>
+            <w:r>
+              <w:t>Quantidade do insumo</w:t>
+            </w:r>
+          </w:p>
+        </w:tc>
+      </w:tr>
+      <w:tr>
+        <w:tc>
+          <w:tcPr>
+            <w:cnfStyle w:val="001000000000" w:firstRow="0" w:lastRow="0" w:firstColumn="1" w:lastColumn="0" w:oddVBand="0" w:evenVBand="0" w:oddHBand="0" w:evenHBand="0" w:firstRowFirstColumn="0" w:firstRowLastColumn="0" w:lastRowFirstColumn="0" w:lastRowLastColumn="0"/>
+            <w:tcW w:w="4322" w:type="dxa"/>
+          </w:tcPr>
+          <w:p>
+            <w:r>
+              <w:t xml:space="preserve">Origem </w:t>
+            </w:r>
+          </w:p>
+        </w:tc>
+        <w:tc>
+          <w:tcPr>
+            <w:tcW w:w="4322" w:type="dxa"/>
+          </w:tcPr>
+          <w:p>
+            <w:pPr>
+              <w:jc w:val="both"/>
+              <w:cnfStyle w:val="000000000000" w:firstRow="0" w:lastRow="0" w:firstColumn="0" w:lastColumn="0" w:oddVBand="0" w:evenVBand="0" w:oddHBand="0" w:evenHBand="0" w:firstRowFirstColumn="0" w:firstRowLastColumn="0" w:lastRowFirstColumn="0" w:lastRowLastColumn="0"/>
+            </w:pPr>
+            <w:r>
+              <w:t>Alterar a quantidade do insumo cadastrado no estoque, seja para aumentar ou diminuir essa quantidade</w:t>
+            </w:r>
+          </w:p>
+        </w:tc>
+      </w:tr>
+      <w:tr>
+        <w:trPr>
+          <w:cnfStyle w:val="000000100000" w:firstRow="0" w:lastRow="0" w:firstColumn="0" w:lastColumn="0" w:oddVBand="0" w:evenVBand="0" w:oddHBand="1" w:evenHBand="0" w:firstRowFirstColumn="0" w:firstRowLastColumn="0" w:lastRowFirstColumn="0" w:lastRowLastColumn="0"/>
+        </w:trPr>
+        <w:tc>
+          <w:tcPr>
+            <w:cnfStyle w:val="001000000000" w:firstRow="0" w:lastRow="0" w:firstColumn="1" w:lastColumn="0" w:oddVBand="0" w:evenVBand="0" w:oddHBand="0" w:evenHBand="0" w:firstRowFirstColumn="0" w:firstRowLastColumn="0" w:lastRowFirstColumn="0" w:lastRowLastColumn="0"/>
+            <w:tcW w:w="4322" w:type="dxa"/>
+          </w:tcPr>
+          <w:p>
+            <w:r>
+              <w:t>Destino</w:t>
+            </w:r>
+          </w:p>
+        </w:tc>
+        <w:tc>
+          <w:tcPr>
+            <w:tcW w:w="4322" w:type="dxa"/>
+          </w:tcPr>
+          <w:p>
+            <w:pPr>
+              <w:jc w:val="both"/>
+              <w:cnfStyle w:val="000000100000" w:firstRow="0" w:lastRow="0" w:firstColumn="0" w:lastColumn="0" w:oddVBand="0" w:evenVBand="0" w:oddHBand="1" w:evenHBand="0" w:firstRowFirstColumn="0" w:firstRowLastColumn="0" w:lastRowFirstColumn="0" w:lastRowLastColumn="0"/>
+            </w:pPr>
+            <w:r>
+              <w:t>Gerente ou dono da lanchonete</w:t>
+            </w:r>
+          </w:p>
+        </w:tc>
+      </w:tr>
+      <w:tr>
+        <w:tc>
+          <w:tcPr>
+            <w:cnfStyle w:val="001000000000" w:firstRow="0" w:lastRow="0" w:firstColumn="1" w:lastColumn="0" w:oddVBand="0" w:evenVBand="0" w:oddHBand="0" w:evenHBand="0" w:firstRowFirstColumn="0" w:firstRowLastColumn="0" w:lastRowFirstColumn="0" w:lastRowLastColumn="0"/>
+            <w:tcW w:w="4322" w:type="dxa"/>
+          </w:tcPr>
+          <w:p>
+            <w:r>
+              <w:t>Ação</w:t>
+            </w:r>
+          </w:p>
+        </w:tc>
+        <w:tc>
+          <w:tcPr>
+            <w:tcW w:w="4322" w:type="dxa"/>
+          </w:tcPr>
+          <w:p>
+            <w:pPr>
+              <w:jc w:val="both"/>
+              <w:cnfStyle w:val="000000000000" w:firstRow="0" w:lastRow="0" w:firstColumn="0" w:lastColumn="0" w:oddVBand="0" w:evenVBand="0" w:oddHBand="0" w:evenHBand="0" w:firstRowFirstColumn="0" w:firstRowLastColumn="0" w:lastRowFirstColumn="0" w:lastRowLastColumn="0"/>
+            </w:pPr>
+            <w:r>
+              <w:t>Colocar uma nova quantidade de um</w:t>
+            </w:r>
+            <w:r>
+              <w:t xml:space="preserve"> insumo cadastrado</w:t>
+            </w:r>
+            <w:r>
+              <w:t xml:space="preserve"> no estoque</w:t>
+            </w:r>
+          </w:p>
+        </w:tc>
+      </w:tr>
+      <w:tr>
+        <w:trPr>
+          <w:cnfStyle w:val="000000100000" w:firstRow="0" w:lastRow="0" w:firstColumn="0" w:lastColumn="0" w:oddVBand="0" w:evenVBand="0" w:oddHBand="1" w:evenHBand="0" w:firstRowFirstColumn="0" w:firstRowLastColumn="0" w:lastRowFirstColumn="0" w:lastRowLastColumn="0"/>
+        </w:trPr>
+        <w:tc>
+          <w:tcPr>
+            <w:cnfStyle w:val="001000000000" w:firstRow="0" w:lastRow="0" w:firstColumn="1" w:lastColumn="0" w:oddVBand="0" w:evenVBand="0" w:oddHBand="0" w:evenHBand="0" w:firstRowFirstColumn="0" w:firstRowLastColumn="0" w:lastRowFirstColumn="0" w:lastRowLastColumn="0"/>
+            <w:tcW w:w="4322" w:type="dxa"/>
+          </w:tcPr>
+          <w:p>
+            <w:r>
+              <w:t>Tipo</w:t>
+            </w:r>
+          </w:p>
+        </w:tc>
+        <w:tc>
+          <w:tcPr>
+            <w:tcW w:w="4322" w:type="dxa"/>
+          </w:tcPr>
+          <w:p>
+            <w:pPr>
+              <w:jc w:val="both"/>
+              <w:cnfStyle w:val="000000100000" w:firstRow="0" w:lastRow="0" w:firstColumn="0" w:lastColumn="0" w:oddVBand="0" w:evenVBand="0" w:oddHBand="1" w:evenHBand="0" w:firstRowFirstColumn="0" w:firstRowLastColumn="0" w:lastRowFirstColumn="0" w:lastRowLastColumn="0"/>
+            </w:pPr>
+            <w:r>
+              <w:t>Funcional</w:t>
+            </w:r>
+          </w:p>
+        </w:tc>
+      </w:tr>
+    </w:tbl>
+    <w:p/>
+    <w:tbl>
+      <w:tblPr>
+        <w:tblStyle w:val="ListaClara"/>
+        <w:tblW w:w="0" w:type="auto"/>
+        <w:tblLook w:val="04A0" w:firstRow="1" w:lastRow="0" w:firstColumn="1" w:lastColumn="0" w:noHBand="0" w:noVBand="1"/>
+      </w:tblPr>
+      <w:tblGrid>
+        <w:gridCol w:w="4240"/>
+        <w:gridCol w:w="4244"/>
+      </w:tblGrid>
+      <w:tr>
+        <w:trPr>
+          <w:cnfStyle w:val="100000000000" w:firstRow="1" w:lastRow="0" w:firstColumn="0" w:lastColumn="0" w:oddVBand="0" w:evenVBand="0" w:oddHBand="0" w:evenHBand="0" w:firstRowFirstColumn="0" w:firstRowLastColumn="0" w:lastRowFirstColumn="0" w:lastRowLastColumn="0"/>
+        </w:trPr>
+        <w:tc>
+          <w:tcPr>
+            <w:cnfStyle w:val="001000000000" w:firstRow="0" w:lastRow="0" w:firstColumn="1" w:lastColumn="0" w:oddVBand="0" w:evenVBand="0" w:oddHBand="0" w:evenHBand="0" w:firstRowFirstColumn="0" w:firstRowLastColumn="0" w:lastRowFirstColumn="0" w:lastRowLastColumn="0"/>
+            <w:tcW w:w="8644" w:type="dxa"/>
+            <w:gridSpan w:val="2"/>
+          </w:tcPr>
+          <w:p>
+            <w:r>
+              <w:rPr>
+                <w:rFonts w:ascii="Arial" w:hAnsi="Arial" w:cs="Arial"/>
+              </w:rPr>
+              <w:t xml:space="preserve">Requisito </w:t>
+            </w:r>
+            <w:r>
+              <w:rPr>
+                <w:rFonts w:ascii="Arial" w:hAnsi="Arial" w:cs="Arial"/>
+              </w:rPr>
+              <w:t>04 – Remover insumo do estoque</w:t>
+            </w:r>
+          </w:p>
+        </w:tc>
+      </w:tr>
+      <w:tr>
+        <w:trPr>
+          <w:cnfStyle w:val="000000100000" w:firstRow="0" w:lastRow="0" w:firstColumn="0" w:lastColumn="0" w:oddVBand="0" w:evenVBand="0" w:oddHBand="1" w:evenHBand="0" w:firstRowFirstColumn="0" w:firstRowLastColumn="0" w:lastRowFirstColumn="0" w:lastRowLastColumn="0"/>
+        </w:trPr>
+        <w:tc>
+          <w:tcPr>
+            <w:cnfStyle w:val="001000000000" w:firstRow="0" w:lastRow="0" w:firstColumn="1" w:lastColumn="0" w:oddVBand="0" w:evenVBand="0" w:oddHBand="0" w:evenHBand="0" w:firstRowFirstColumn="0" w:firstRowLastColumn="0" w:lastRowFirstColumn="0" w:lastRowLastColumn="0"/>
+            <w:tcW w:w="4322" w:type="dxa"/>
+          </w:tcPr>
+          <w:p>
+            <w:r>
+              <w:t>Função</w:t>
+            </w:r>
+          </w:p>
+        </w:tc>
+        <w:tc>
+          <w:tcPr>
+            <w:tcW w:w="4322" w:type="dxa"/>
+          </w:tcPr>
+          <w:p>
+            <w:pPr>
+              <w:jc w:val="both"/>
+              <w:cnfStyle w:val="000000100000" w:firstRow="0" w:lastRow="0" w:firstColumn="0" w:lastColumn="0" w:oddVBand="0" w:evenVBand="0" w:oddHBand="1" w:evenHBand="0" w:firstRowFirstColumn="0" w:firstRowLastColumn="0" w:lastRowFirstColumn="0" w:lastRowLastColumn="0"/>
+            </w:pPr>
+            <w:r>
+              <w:t>Excluir</w:t>
+            </w:r>
+            <w:r>
+              <w:t xml:space="preserve"> um insumo cadastrado do estoque</w:t>
+            </w:r>
+          </w:p>
+        </w:tc>
+      </w:tr>
+      <w:tr>
+        <w:tc>
+          <w:tcPr>
+            <w:cnfStyle w:val="001000000000" w:firstRow="0" w:lastRow="0" w:firstColumn="1" w:lastColumn="0" w:oddVBand="0" w:evenVBand="0" w:oddHBand="0" w:evenHBand="0" w:firstRowFirstColumn="0" w:firstRowLastColumn="0" w:lastRowFirstColumn="0" w:lastRowLastColumn="0"/>
+            <w:tcW w:w="4322" w:type="dxa"/>
+          </w:tcPr>
+          <w:p>
+            <w:r>
+              <w:t>Descrição</w:t>
+            </w:r>
+          </w:p>
+        </w:tc>
+        <w:tc>
+          <w:tcPr>
+            <w:tcW w:w="4322" w:type="dxa"/>
+          </w:tcPr>
+          <w:p>
+            <w:pPr>
+              <w:jc w:val="both"/>
+              <w:cnfStyle w:val="000000000000" w:firstRow="0" w:lastRow="0" w:firstColumn="0" w:lastColumn="0" w:oddVBand="0" w:evenVBand="0" w:oddHBand="0" w:evenHBand="0" w:firstRowFirstColumn="0" w:firstRowLastColumn="0" w:lastRowFirstColumn="0" w:lastRowLastColumn="0"/>
+            </w:pPr>
+            <w:r>
+              <w:t>O usuário poderá remover o insumo do estoque. Após a remoção do insumo, ele não será visualizado no estoque.</w:t>
+            </w:r>
+          </w:p>
+        </w:tc>
+      </w:tr>
+      <w:tr>
+        <w:trPr>
+          <w:cnfStyle w:val="000000100000" w:firstRow="0" w:lastRow="0" w:firstColumn="0" w:lastColumn="0" w:oddVBand="0" w:evenVBand="0" w:oddHBand="1" w:evenHBand="0" w:firstRowFirstColumn="0" w:firstRowLastColumn="0" w:lastRowFirstColumn="0" w:lastRowLastColumn="0"/>
+        </w:trPr>
+        <w:tc>
+          <w:tcPr>
+            <w:cnfStyle w:val="001000000000" w:firstRow="0" w:lastRow="0" w:firstColumn="1" w:lastColumn="0" w:oddVBand="0" w:evenVBand="0" w:oddHBand="0" w:evenHBand="0" w:firstRowFirstColumn="0" w:firstRowLastColumn="0" w:lastRowFirstColumn="0" w:lastRowLastColumn="0"/>
+            <w:tcW w:w="4322" w:type="dxa"/>
+          </w:tcPr>
+          <w:p>
+            <w:r>
+              <w:t>Entradas</w:t>
+            </w:r>
+          </w:p>
+        </w:tc>
+        <w:tc>
+          <w:tcPr>
+            <w:tcW w:w="4322" w:type="dxa"/>
+          </w:tcPr>
+          <w:p>
+            <w:pPr>
+              <w:jc w:val="both"/>
+              <w:cnfStyle w:val="000000100000" w:firstRow="0" w:lastRow="0" w:firstColumn="0" w:lastColumn="0" w:oddVBand="0" w:evenVBand="0" w:oddHBand="1" w:evenHBand="0" w:firstRowFirstColumn="0" w:firstRowLastColumn="0" w:lastRowFirstColumn="0" w:lastRowLastColumn="0"/>
+            </w:pPr>
+            <w:r>
+              <w:t>Insumo que se quer remover</w:t>
+            </w:r>
+          </w:p>
+        </w:tc>
+      </w:tr>
+      <w:tr>
+        <w:tc>
+          <w:tcPr>
+            <w:cnfStyle w:val="001000000000" w:firstRow="0" w:lastRow="0" w:firstColumn="1" w:lastColumn="0" w:oddVBand="0" w:evenVBand="0" w:oddHBand="0" w:evenHBand="0" w:firstRowFirstColumn="0" w:firstRowLastColumn="0" w:lastRowFirstColumn="0" w:lastRowLastColumn="0"/>
+            <w:tcW w:w="4322" w:type="dxa"/>
+          </w:tcPr>
+          <w:p>
+            <w:r>
+              <w:t xml:space="preserve">Origem </w:t>
+            </w:r>
+          </w:p>
+        </w:tc>
+        <w:tc>
+          <w:tcPr>
+            <w:tcW w:w="4322" w:type="dxa"/>
+          </w:tcPr>
+          <w:p>
+            <w:pPr>
+              <w:jc w:val="both"/>
+              <w:cnfStyle w:val="000000000000" w:firstRow="0" w:lastRow="0" w:firstColumn="0" w:lastColumn="0" w:oddVBand="0" w:evenVBand="0" w:oddHBand="0" w:evenHBand="0" w:firstRowFirstColumn="0" w:firstRowLastColumn="0" w:lastRowFirstColumn="0" w:lastRowLastColumn="0"/>
+            </w:pPr>
+            <w:r>
+              <w:t>Remover um insumo cadastrado do estoque</w:t>
+            </w:r>
+          </w:p>
+        </w:tc>
+      </w:tr>
+      <w:tr>
+        <w:trPr>
+          <w:cnfStyle w:val="000000100000" w:firstRow="0" w:lastRow="0" w:firstColumn="0" w:lastColumn="0" w:oddVBand="0" w:evenVBand="0" w:oddHBand="1" w:evenHBand="0" w:firstRowFirstColumn="0" w:firstRowLastColumn="0" w:lastRowFirstColumn="0" w:lastRowLastColumn="0"/>
+        </w:trPr>
+        <w:tc>
+          <w:tcPr>
+            <w:cnfStyle w:val="001000000000" w:firstRow="0" w:lastRow="0" w:firstColumn="1" w:lastColumn="0" w:oddVBand="0" w:evenVBand="0" w:oddHBand="0" w:evenHBand="0" w:firstRowFirstColumn="0" w:firstRowLastColumn="0" w:lastRowFirstColumn="0" w:lastRowLastColumn="0"/>
+            <w:tcW w:w="4322" w:type="dxa"/>
+          </w:tcPr>
+          <w:p>
+            <w:r>
+              <w:t>Destino</w:t>
+            </w:r>
+          </w:p>
+        </w:tc>
+        <w:tc>
+          <w:tcPr>
+            <w:tcW w:w="4322" w:type="dxa"/>
+          </w:tcPr>
+          <w:p>
+            <w:pPr>
+              <w:jc w:val="both"/>
+              <w:cnfStyle w:val="000000100000" w:firstRow="0" w:lastRow="0" w:firstColumn="0" w:lastColumn="0" w:oddVBand="0" w:evenVBand="0" w:oddHBand="1" w:evenHBand="0" w:firstRowFirstColumn="0" w:firstRowLastColumn="0" w:lastRowFirstColumn="0" w:lastRowLastColumn="0"/>
+            </w:pPr>
+            <w:r>
+              <w:t>Gerente ou dono da lanchonete</w:t>
+            </w:r>
+          </w:p>
+        </w:tc>
+      </w:tr>
+      <w:tr>
+        <w:tc>
+          <w:tcPr>
+            <w:cnfStyle w:val="001000000000" w:firstRow="0" w:lastRow="0" w:firstColumn="1" w:lastColumn="0" w:oddVBand="0" w:evenVBand="0" w:oddHBand="0" w:evenHBand="0" w:firstRowFirstColumn="0" w:firstRowLastColumn="0" w:lastRowFirstColumn="0" w:lastRowLastColumn="0"/>
+            <w:tcW w:w="4322" w:type="dxa"/>
+          </w:tcPr>
+          <w:p>
+            <w:r>
+              <w:t>Ação</w:t>
+            </w:r>
+          </w:p>
+        </w:tc>
+        <w:tc>
+          <w:tcPr>
+            <w:tcW w:w="4322" w:type="dxa"/>
+          </w:tcPr>
+          <w:p>
+            <w:pPr>
+              <w:jc w:val="both"/>
+              <w:cnfStyle w:val="000000000000" w:firstRow="0" w:lastRow="0" w:firstColumn="0" w:lastColumn="0" w:oddVBand="0" w:evenVBand="0" w:oddHBand="0" w:evenHBand="0" w:firstRowFirstColumn="0" w:firstRowLastColumn="0" w:lastRowFirstColumn="0" w:lastRowLastColumn="0"/>
+            </w:pPr>
+            <w:r>
+              <w:t>Remover um insumo cadastrado do estoque</w:t>
+            </w:r>
+          </w:p>
+        </w:tc>
+      </w:tr>
+      <w:tr>
+        <w:trPr>
+          <w:cnfStyle w:val="000000100000" w:firstRow="0" w:lastRow="0" w:firstColumn="0" w:lastColumn="0" w:oddVBand="0" w:evenVBand="0" w:oddHBand="1" w:evenHBand="0" w:firstRowFirstColumn="0" w:firstRowLastColumn="0" w:lastRowFirstColumn="0" w:lastRowLastColumn="0"/>
+        </w:trPr>
+        <w:tc>
+          <w:tcPr>
+            <w:cnfStyle w:val="001000000000" w:firstRow="0" w:lastRow="0" w:firstColumn="1" w:lastColumn="0" w:oddVBand="0" w:evenVBand="0" w:oddHBand="0" w:evenHBand="0" w:firstRowFirstColumn="0" w:firstRowLastColumn="0" w:lastRowFirstColumn="0" w:lastRowLastColumn="0"/>
+            <w:tcW w:w="4322" w:type="dxa"/>
+          </w:tcPr>
+          <w:p>
+            <w:r>
+              <w:t>Tipo</w:t>
+            </w:r>
+          </w:p>
+        </w:tc>
+        <w:tc>
+          <w:tcPr>
+            <w:tcW w:w="4322" w:type="dxa"/>
+          </w:tcPr>
+          <w:p>
+            <w:pPr>
+              <w:jc w:val="both"/>
+              <w:cnfStyle w:val="000000100000" w:firstRow="0" w:lastRow="0" w:firstColumn="0" w:lastColumn="0" w:oddVBand="0" w:evenVBand="0" w:oddHBand="1" w:evenHBand="0" w:firstRowFirstColumn="0" w:firstRowLastColumn="0" w:lastRowFirstColumn="0" w:lastRowLastColumn="0"/>
+            </w:pPr>
+            <w:r>
+              <w:t>Funcional</w:t>
+            </w:r>
+          </w:p>
+        </w:tc>
+      </w:tr>
+    </w:tbl>
+    <w:p/>
+    <w:tbl>
+      <w:tblPr>
+        <w:tblStyle w:val="ListaClara"/>
+        <w:tblW w:w="0" w:type="auto"/>
+        <w:tblLook w:val="04A0" w:firstRow="1" w:lastRow="0" w:firstColumn="1" w:lastColumn="0" w:noHBand="0" w:noVBand="1"/>
+      </w:tblPr>
+      <w:tblGrid>
+        <w:gridCol w:w="4233"/>
+        <w:gridCol w:w="4251"/>
+      </w:tblGrid>
+      <w:tr>
+        <w:trPr>
+          <w:cnfStyle w:val="100000000000" w:firstRow="1" w:lastRow="0" w:firstColumn="0" w:lastColumn="0" w:oddVBand="0" w:evenVBand="0" w:oddHBand="0" w:evenHBand="0" w:firstRowFirstColumn="0" w:firstRowLastColumn="0" w:lastRowFirstColumn="0" w:lastRowLastColumn="0"/>
+        </w:trPr>
+        <w:tc>
+          <w:tcPr>
+            <w:cnfStyle w:val="001000000000" w:firstRow="0" w:lastRow="0" w:firstColumn="1" w:lastColumn="0" w:oddVBand="0" w:evenVBand="0" w:oddHBand="0" w:evenHBand="0" w:firstRowFirstColumn="0" w:firstRowLastColumn="0" w:lastRowFirstColumn="0" w:lastRowLastColumn="0"/>
+            <w:tcW w:w="8644" w:type="dxa"/>
+            <w:gridSpan w:val="2"/>
+          </w:tcPr>
+          <w:p>
+            <w:r>
+              <w:rPr>
+                <w:rFonts w:ascii="Arial" w:hAnsi="Arial" w:cs="Arial"/>
+              </w:rPr>
+              <w:t xml:space="preserve">Requisito </w:t>
+            </w:r>
+            <w:r>
+              <w:rPr>
+                <w:rFonts w:ascii="Arial" w:hAnsi="Arial" w:cs="Arial"/>
+              </w:rPr>
+              <w:t>05 – Visualizar produto</w:t>
+            </w:r>
+          </w:p>
+        </w:tc>
+      </w:tr>
+      <w:tr>
+        <w:trPr>
+          <w:cnfStyle w:val="000000100000" w:firstRow="0" w:lastRow="0" w:firstColumn="0" w:lastColumn="0" w:oddVBand="0" w:evenVBand="0" w:oddHBand="1" w:evenHBand="0" w:firstRowFirstColumn="0" w:firstRowLastColumn="0" w:lastRowFirstColumn="0" w:lastRowLastColumn="0"/>
+        </w:trPr>
+        <w:tc>
+          <w:tcPr>
+            <w:cnfStyle w:val="001000000000" w:firstRow="0" w:lastRow="0" w:firstColumn="1" w:lastColumn="0" w:oddVBand="0" w:evenVBand="0" w:oddHBand="0" w:evenHBand="0" w:firstRowFirstColumn="0" w:firstRowLastColumn="0" w:lastRowFirstColumn="0" w:lastRowLastColumn="0"/>
+            <w:tcW w:w="4322" w:type="dxa"/>
+          </w:tcPr>
+          <w:p>
+            <w:r>
+              <w:t>Função</w:t>
+            </w:r>
+          </w:p>
+        </w:tc>
+        <w:tc>
+          <w:tcPr>
+            <w:tcW w:w="4322" w:type="dxa"/>
+          </w:tcPr>
+          <w:p>
+            <w:pPr>
+              <w:jc w:val="both"/>
+              <w:cnfStyle w:val="000000100000" w:firstRow="0" w:lastRow="0" w:firstColumn="0" w:lastColumn="0" w:oddVBand="0" w:evenVBand="0" w:oddHBand="1" w:evenHBand="0" w:firstRowFirstColumn="0" w:firstRowLastColumn="0" w:lastRowFirstColumn="0" w:lastRowLastColumn="0"/>
+            </w:pPr>
+            <w:r>
+              <w:t>Mostrar as informações de um produto</w:t>
+            </w:r>
+          </w:p>
+        </w:tc>
+      </w:tr>
+      <w:tr>
+        <w:tc>
+          <w:tcPr>
+            <w:cnfStyle w:val="001000000000" w:firstRow="0" w:lastRow="0" w:firstColumn="1" w:lastColumn="0" w:oddVBand="0" w:evenVBand="0" w:oddHBand="0" w:evenHBand="0" w:firstRowFirstColumn="0" w:firstRowLastColumn="0" w:lastRowFirstColumn="0" w:lastRowLastColumn="0"/>
+            <w:tcW w:w="4322" w:type="dxa"/>
+          </w:tcPr>
+          <w:p>
+            <w:r>
+              <w:t>Descrição</w:t>
+            </w:r>
+          </w:p>
+        </w:tc>
+        <w:tc>
+          <w:tcPr>
+            <w:tcW w:w="4322" w:type="dxa"/>
+          </w:tcPr>
+          <w:p>
+            <w:pPr>
+              <w:jc w:val="both"/>
+              <w:cnfStyle w:val="000000000000" w:firstRow="0" w:lastRow="0" w:firstColumn="0" w:lastColumn="0" w:oddVBand="0" w:evenVBand="0" w:oddHBand="0" w:evenHBand="0" w:firstRowFirstColumn="0" w:firstRowLastColumn="0" w:lastRowFirstColumn="0" w:lastRowLastColumn="0"/>
+            </w:pPr>
+            <w:r>
+              <w:t>O usuário as informações de um determinado produto. O produto é um item vendido na lanchonete, ou seja, um lanche, bebida, sobremesa, etc. Nessa visualização serão apresentados o nome, os ingredientes(se for lanche ou sobremesa), categoria, preço, marca(se houver), medida ou porção,  quantidade no estoque atualmente(caso esteja cadastrado no estoque) e código do produto.</w:t>
+            </w:r>
+          </w:p>
+        </w:tc>
+      </w:tr>
+      <w:tr>
+        <w:trPr>
+          <w:cnfStyle w:val="000000100000" w:firstRow="0" w:lastRow="0" w:firstColumn="0" w:lastColumn="0" w:oddVBand="0" w:evenVBand="0" w:oddHBand="1" w:evenHBand="0" w:firstRowFirstColumn="0" w:firstRowLastColumn="0" w:lastRowFirstColumn="0" w:lastRowLastColumn="0"/>
+        </w:trPr>
+        <w:tc>
+          <w:tcPr>
+            <w:cnfStyle w:val="001000000000" w:firstRow="0" w:lastRow="0" w:firstColumn="1" w:lastColumn="0" w:oddVBand="0" w:evenVBand="0" w:oddHBand="0" w:evenHBand="0" w:firstRowFirstColumn="0" w:firstRowLastColumn="0" w:lastRowFirstColumn="0" w:lastRowLastColumn="0"/>
+            <w:tcW w:w="4322" w:type="dxa"/>
+          </w:tcPr>
+          <w:p>
+            <w:r>
+              <w:t>Entradas</w:t>
+            </w:r>
+          </w:p>
+        </w:tc>
+        <w:tc>
+          <w:tcPr>
+            <w:tcW w:w="4322" w:type="dxa"/>
+          </w:tcPr>
+          <w:p>
+            <w:pPr>
+              <w:jc w:val="both"/>
+              <w:cnfStyle w:val="000000100000" w:firstRow="0" w:lastRow="0" w:firstColumn="0" w:lastColumn="0" w:oddVBand="0" w:evenVBand="0" w:oddHBand="1" w:evenHBand="0" w:firstRowFirstColumn="0" w:firstRowLastColumn="0" w:lastRowFirstColumn="0" w:lastRowLastColumn="0"/>
+            </w:pPr>
+            <w:r>
+              <w:t>Produto que se quer visualizar</w:t>
+            </w:r>
+          </w:p>
+        </w:tc>
+      </w:tr>
+      <w:tr>
+        <w:tc>
+          <w:tcPr>
+            <w:cnfStyle w:val="001000000000" w:firstRow="0" w:lastRow="0" w:firstColumn="1" w:lastColumn="0" w:oddVBand="0" w:evenVBand="0" w:oddHBand="0" w:evenHBand="0" w:firstRowFirstColumn="0" w:firstRowLastColumn="0" w:lastRowFirstColumn="0" w:lastRowLastColumn="0"/>
+            <w:tcW w:w="4322" w:type="dxa"/>
+          </w:tcPr>
+          <w:p>
+            <w:r>
+              <w:t xml:space="preserve">Origem </w:t>
+            </w:r>
+          </w:p>
+        </w:tc>
+        <w:tc>
+          <w:tcPr>
+            <w:tcW w:w="4322" w:type="dxa"/>
+          </w:tcPr>
+          <w:p>
+            <w:pPr>
+              <w:jc w:val="both"/>
+              <w:cnfStyle w:val="000000000000" w:firstRow="0" w:lastRow="0" w:firstColumn="0" w:lastColumn="0" w:oddVBand="0" w:evenVBand="0" w:oddHBand="0" w:evenHBand="0" w:firstRowFirstColumn="0" w:firstRowLastColumn="0" w:lastRowFirstColumn="0" w:lastRowLastColumn="0"/>
+            </w:pPr>
+            <w:r>
+              <w:t>Conhecer</w:t>
+            </w:r>
+            <w:r>
+              <w:t xml:space="preserve"> as informações de um produto</w:t>
+            </w:r>
+          </w:p>
+        </w:tc>
+      </w:tr>
+      <w:tr>
+        <w:trPr>
+          <w:cnfStyle w:val="000000100000" w:firstRow="0" w:lastRow="0" w:firstColumn="0" w:lastColumn="0" w:oddVBand="0" w:evenVBand="0" w:oddHBand="1" w:evenHBand="0" w:firstRowFirstColumn="0" w:firstRowLastColumn="0" w:lastRowFirstColumn="0" w:lastRowLastColumn="0"/>
+        </w:trPr>
+        <w:tc>
+          <w:tcPr>
+            <w:cnfStyle w:val="001000000000" w:firstRow="0" w:lastRow="0" w:firstColumn="1" w:lastColumn="0" w:oddVBand="0" w:evenVBand="0" w:oddHBand="0" w:evenHBand="0" w:firstRowFirstColumn="0" w:firstRowLastColumn="0" w:lastRowFirstColumn="0" w:lastRowLastColumn="0"/>
+            <w:tcW w:w="4322" w:type="dxa"/>
+          </w:tcPr>
+          <w:p>
+            <w:r>
+              <w:t>Destino</w:t>
+            </w:r>
+          </w:p>
+        </w:tc>
+        <w:tc>
+          <w:tcPr>
+            <w:tcW w:w="4322" w:type="dxa"/>
+          </w:tcPr>
+          <w:p>
+            <w:pPr>
+              <w:jc w:val="both"/>
+              <w:cnfStyle w:val="000000100000" w:firstRow="0" w:lastRow="0" w:firstColumn="0" w:lastColumn="0" w:oddVBand="0" w:evenVBand="0" w:oddHBand="1" w:evenHBand="0" w:firstRowFirstColumn="0" w:firstRowLastColumn="0" w:lastRowFirstColumn="0" w:lastRowLastColumn="0"/>
+            </w:pPr>
+            <w:r>
+              <w:t>Gerente ou dono da lanchonete</w:t>
+            </w:r>
+          </w:p>
+        </w:tc>
+      </w:tr>
+      <w:tr>
+        <w:tc>
+          <w:tcPr>
+            <w:cnfStyle w:val="001000000000" w:firstRow="0" w:lastRow="0" w:firstColumn="1" w:lastColumn="0" w:oddVBand="0" w:evenVBand="0" w:oddHBand="0" w:evenHBand="0" w:firstRowFirstColumn="0" w:firstRowLastColumn="0" w:lastRowFirstColumn="0" w:lastRowLastColumn="0"/>
+            <w:tcW w:w="4322" w:type="dxa"/>
+          </w:tcPr>
+          <w:p>
+            <w:r>
+              <w:t>Ação</w:t>
+            </w:r>
+          </w:p>
+        </w:tc>
+        <w:tc>
+          <w:tcPr>
+            <w:tcW w:w="4322" w:type="dxa"/>
+          </w:tcPr>
+          <w:p>
+            <w:pPr>
+              <w:jc w:val="both"/>
+              <w:cnfStyle w:val="000000000000" w:firstRow="0" w:lastRow="0" w:firstColumn="0" w:lastColumn="0" w:oddVBand="0" w:evenVBand="0" w:oddHBand="0" w:evenHBand="0" w:firstRowFirstColumn="0" w:firstRowLastColumn="0" w:lastRowFirstColumn="0" w:lastRowLastColumn="0"/>
+            </w:pPr>
+            <w:r>
+              <w:t>Visualizar as informações de um produto</w:t>
+            </w:r>
+          </w:p>
+        </w:tc>
+      </w:tr>
+      <w:tr>
+        <w:trPr>
+          <w:cnfStyle w:val="000000100000" w:firstRow="0" w:lastRow="0" w:firstColumn="0" w:lastColumn="0" w:oddVBand="0" w:evenVBand="0" w:oddHBand="1" w:evenHBand="0" w:firstRowFirstColumn="0" w:firstRowLastColumn="0" w:lastRowFirstColumn="0" w:lastRowLastColumn="0"/>
+        </w:trPr>
+        <w:tc>
+          <w:tcPr>
+            <w:cnfStyle w:val="001000000000" w:firstRow="0" w:lastRow="0" w:firstColumn="1" w:lastColumn="0" w:oddVBand="0" w:evenVBand="0" w:oddHBand="0" w:evenHBand="0" w:firstRowFirstColumn="0" w:firstRowLastColumn="0" w:lastRowFirstColumn="0" w:lastRowLastColumn="0"/>
+            <w:tcW w:w="4322" w:type="dxa"/>
+          </w:tcPr>
+          <w:p>
+            <w:r>
+              <w:t>Tipo</w:t>
+            </w:r>
+          </w:p>
+        </w:tc>
+        <w:tc>
+          <w:tcPr>
+            <w:tcW w:w="4322" w:type="dxa"/>
+          </w:tcPr>
+          <w:p>
+            <w:pPr>
+              <w:jc w:val="both"/>
+              <w:cnfStyle w:val="000000100000" w:firstRow="0" w:lastRow="0" w:firstColumn="0" w:lastColumn="0" w:oddVBand="0" w:evenVBand="0" w:oddHBand="1" w:evenHBand="0" w:firstRowFirstColumn="0" w:firstRowLastColumn="0" w:lastRowFirstColumn="0" w:lastRowLastColumn="0"/>
+            </w:pPr>
+            <w:r>
+              <w:t>Funcional</w:t>
+            </w:r>
+          </w:p>
+        </w:tc>
+      </w:tr>
+    </w:tbl>
+    <w:p/>
+    <w:tbl>
+      <w:tblPr>
+        <w:tblStyle w:val="ListaClara"/>
+        <w:tblW w:w="0" w:type="auto"/>
+        <w:tblLook w:val="04A0" w:firstRow="1" w:lastRow="0" w:firstColumn="1" w:lastColumn="0" w:noHBand="0" w:noVBand="1"/>
+      </w:tblPr>
+      <w:tblGrid>
+        <w:gridCol w:w="4239"/>
+        <w:gridCol w:w="4245"/>
+      </w:tblGrid>
+      <w:tr>
+        <w:trPr>
+          <w:cnfStyle w:val="100000000000" w:firstRow="1" w:lastRow="0" w:firstColumn="0" w:lastColumn="0" w:oddVBand="0" w:evenVBand="0" w:oddHBand="0" w:evenHBand="0" w:firstRowFirstColumn="0" w:firstRowLastColumn="0" w:lastRowFirstColumn="0" w:lastRowLastColumn="0"/>
+        </w:trPr>
+        <w:tc>
+          <w:tcPr>
+            <w:cnfStyle w:val="001000000000" w:firstRow="0" w:lastRow="0" w:firstColumn="1" w:lastColumn="0" w:oddVBand="0" w:evenVBand="0" w:oddHBand="0" w:evenHBand="0" w:firstRowFirstColumn="0" w:firstRowLastColumn="0" w:lastRowFirstColumn="0" w:lastRowLastColumn="0"/>
+            <w:tcW w:w="8644" w:type="dxa"/>
+            <w:gridSpan w:val="2"/>
+          </w:tcPr>
+          <w:p>
+            <w:r>
+              <w:rPr>
+                <w:rFonts w:ascii="Arial" w:hAnsi="Arial" w:cs="Arial"/>
+              </w:rPr>
+              <w:t xml:space="preserve">Requisito </w:t>
+            </w:r>
+            <w:r>
+              <w:rPr>
+                <w:rFonts w:ascii="Arial" w:hAnsi="Arial" w:cs="Arial"/>
+              </w:rPr>
+              <w:t>06 – Adicionar produto</w:t>
+            </w:r>
+          </w:p>
+        </w:tc>
+      </w:tr>
+      <w:tr>
+        <w:trPr>
+          <w:cnfStyle w:val="000000100000" w:firstRow="0" w:lastRow="0" w:firstColumn="0" w:lastColumn="0" w:oddVBand="0" w:evenVBand="0" w:oddHBand="1" w:evenHBand="0" w:firstRowFirstColumn="0" w:firstRowLastColumn="0" w:lastRowFirstColumn="0" w:lastRowLastColumn="0"/>
+        </w:trPr>
+        <w:tc>
+          <w:tcPr>
+            <w:cnfStyle w:val="001000000000" w:firstRow="0" w:lastRow="0" w:firstColumn="1" w:lastColumn="0" w:oddVBand="0" w:evenVBand="0" w:oddHBand="0" w:evenHBand="0" w:firstRowFirstColumn="0" w:firstRowLastColumn="0" w:lastRowFirstColumn="0" w:lastRowLastColumn="0"/>
+            <w:tcW w:w="4322" w:type="dxa"/>
+          </w:tcPr>
+          <w:p>
+            <w:r>
+              <w:t>Função</w:t>
+            </w:r>
+          </w:p>
+        </w:tc>
+        <w:tc>
+          <w:tcPr>
+            <w:tcW w:w="4322" w:type="dxa"/>
+          </w:tcPr>
+          <w:p>
+            <w:pPr>
+              <w:jc w:val="both"/>
+              <w:cnfStyle w:val="000000100000" w:firstRow="0" w:lastRow="0" w:firstColumn="0" w:lastColumn="0" w:oddVBand="0" w:evenVBand="0" w:oddHBand="1" w:evenHBand="0" w:firstRowFirstColumn="0" w:firstRowLastColumn="0" w:lastRowFirstColumn="0" w:lastRowLastColumn="0"/>
+            </w:pPr>
+            <w:r>
+              <w:t>Cadastrar um produto</w:t>
+            </w:r>
+          </w:p>
+        </w:tc>
+      </w:tr>
+      <w:tr>
+        <w:tc>
+          <w:tcPr>
+            <w:cnfStyle w:val="001000000000" w:firstRow="0" w:lastRow="0" w:firstColumn="1" w:lastColumn="0" w:oddVBand="0" w:evenVBand="0" w:oddHBand="0" w:evenHBand="0" w:firstRowFirstColumn="0" w:firstRowLastColumn="0" w:lastRowFirstColumn="0" w:lastRowLastColumn="0"/>
+            <w:tcW w:w="4322" w:type="dxa"/>
+          </w:tcPr>
+          <w:p>
+            <w:r>
+              <w:t>Descrição</w:t>
+            </w:r>
+          </w:p>
+        </w:tc>
+        <w:tc>
+          <w:tcPr>
+            <w:tcW w:w="4322" w:type="dxa"/>
+          </w:tcPr>
+          <w:p>
+            <w:pPr>
+              <w:jc w:val="both"/>
+              <w:cnfStyle w:val="000000000000" w:firstRow="0" w:lastRow="0" w:firstColumn="0" w:lastColumn="0" w:oddVBand="0" w:evenVBand="0" w:oddHBand="0" w:evenHBand="0" w:firstRowFirstColumn="0" w:firstRowLastColumn="0" w:lastRowFirstColumn="0" w:lastRowLastColumn="0"/>
+            </w:pPr>
+            <w:r>
+              <w:t>O usuário poderá adicionar um produto. Na inserção de um produto, o usuário deverá informar o nome, categoria, preço(se já estiver definido), marca(se houver), medida ou porção(se já estiver definido).</w:t>
+            </w:r>
+          </w:p>
+        </w:tc>
+      </w:tr>
+      <w:tr>
+        <w:trPr>
+          <w:cnfStyle w:val="000000100000" w:firstRow="0" w:lastRow="0" w:firstColumn="0" w:lastColumn="0" w:oddVBand="0" w:evenVBand="0" w:oddHBand="1" w:evenHBand="0" w:firstRowFirstColumn="0" w:firstRowLastColumn="0" w:lastRowFirstColumn="0" w:lastRowLastColumn="0"/>
+        </w:trPr>
+        <w:tc>
+          <w:tcPr>
+            <w:cnfStyle w:val="001000000000" w:firstRow="0" w:lastRow="0" w:firstColumn="1" w:lastColumn="0" w:oddVBand="0" w:evenVBand="0" w:oddHBand="0" w:evenHBand="0" w:firstRowFirstColumn="0" w:firstRowLastColumn="0" w:lastRowFirstColumn="0" w:lastRowLastColumn="0"/>
+            <w:tcW w:w="4322" w:type="dxa"/>
+          </w:tcPr>
+          <w:p>
+            <w:r>
+              <w:t>Entradas</w:t>
+            </w:r>
+          </w:p>
+        </w:tc>
+        <w:tc>
+          <w:tcPr>
+            <w:tcW w:w="4322" w:type="dxa"/>
+          </w:tcPr>
+          <w:p>
+            <w:pPr>
+              <w:jc w:val="both"/>
+              <w:cnfStyle w:val="000000100000" w:firstRow="0" w:lastRow="0" w:firstColumn="0" w:lastColumn="0" w:oddVBand="0" w:evenVBand="0" w:oddHBand="1" w:evenHBand="0" w:firstRowFirstColumn="0" w:firstRowLastColumn="0" w:lastRowFirstColumn="0" w:lastRowLastColumn="0"/>
+            </w:pPr>
+            <w:r>
+              <w:t>N</w:t>
+            </w:r>
+            <w:r>
+              <w:t>ome, categoria, preço(se já estiver definido), marca(se houver), medida ou porção(se já estiver definido)</w:t>
+            </w:r>
+            <w:r>
+              <w:t xml:space="preserve"> do produto</w:t>
+            </w:r>
+          </w:p>
+        </w:tc>
+      </w:tr>
+      <w:tr>
+        <w:tc>
+          <w:tcPr>
+            <w:cnfStyle w:val="001000000000" w:firstRow="0" w:lastRow="0" w:firstColumn="1" w:lastColumn="0" w:oddVBand="0" w:evenVBand="0" w:oddHBand="0" w:evenHBand="0" w:firstRowFirstColumn="0" w:firstRowLastColumn="0" w:lastRowFirstColumn="0" w:lastRowLastColumn="0"/>
+            <w:tcW w:w="4322" w:type="dxa"/>
+          </w:tcPr>
+          <w:p>
+            <w:r>
+              <w:lastRenderedPageBreak/>
+              <w:t xml:space="preserve">Origem </w:t>
+            </w:r>
+          </w:p>
+        </w:tc>
+        <w:tc>
+          <w:tcPr>
+            <w:tcW w:w="4322" w:type="dxa"/>
+          </w:tcPr>
+          <w:p>
+            <w:pPr>
+              <w:jc w:val="both"/>
+              <w:cnfStyle w:val="000000000000" w:firstRow="0" w:lastRow="0" w:firstColumn="0" w:lastColumn="0" w:oddVBand="0" w:evenVBand="0" w:oddHBand="0" w:evenHBand="0" w:firstRowFirstColumn="0" w:firstRowLastColumn="0" w:lastRowFirstColumn="0" w:lastRowLastColumn="0"/>
+            </w:pPr>
+            <w:r>
+              <w:t>Cadastrar um produto</w:t>
+            </w:r>
+          </w:p>
+        </w:tc>
+      </w:tr>
+      <w:tr>
+        <w:trPr>
+          <w:cnfStyle w:val="000000100000" w:firstRow="0" w:lastRow="0" w:firstColumn="0" w:lastColumn="0" w:oddVBand="0" w:evenVBand="0" w:oddHBand="1" w:evenHBand="0" w:firstRowFirstColumn="0" w:firstRowLastColumn="0" w:lastRowFirstColumn="0" w:lastRowLastColumn="0"/>
+        </w:trPr>
+        <w:tc>
+          <w:tcPr>
+            <w:cnfStyle w:val="001000000000" w:firstRow="0" w:lastRow="0" w:firstColumn="1" w:lastColumn="0" w:oddVBand="0" w:evenVBand="0" w:oddHBand="0" w:evenHBand="0" w:firstRowFirstColumn="0" w:firstRowLastColumn="0" w:lastRowFirstColumn="0" w:lastRowLastColumn="0"/>
+            <w:tcW w:w="4322" w:type="dxa"/>
+          </w:tcPr>
+          <w:p>
+            <w:r>
+              <w:t>Destino</w:t>
+            </w:r>
+          </w:p>
+        </w:tc>
+        <w:tc>
+          <w:tcPr>
+            <w:tcW w:w="4322" w:type="dxa"/>
+          </w:tcPr>
+          <w:p>
+            <w:pPr>
+              <w:jc w:val="both"/>
+              <w:cnfStyle w:val="000000100000" w:firstRow="0" w:lastRow="0" w:firstColumn="0" w:lastColumn="0" w:oddVBand="0" w:evenVBand="0" w:oddHBand="1" w:evenHBand="0" w:firstRowFirstColumn="0" w:firstRowLastColumn="0" w:lastRowFirstColumn="0" w:lastRowLastColumn="0"/>
+            </w:pPr>
+            <w:r>
+              <w:t>Gerente ou dono da lanchonete</w:t>
+            </w:r>
+          </w:p>
+        </w:tc>
+      </w:tr>
+      <w:tr>
+        <w:tc>
+          <w:tcPr>
+            <w:cnfStyle w:val="001000000000" w:firstRow="0" w:lastRow="0" w:firstColumn="1" w:lastColumn="0" w:oddVBand="0" w:evenVBand="0" w:oddHBand="0" w:evenHBand="0" w:firstRowFirstColumn="0" w:firstRowLastColumn="0" w:lastRowFirstColumn="0" w:lastRowLastColumn="0"/>
+            <w:tcW w:w="4322" w:type="dxa"/>
+          </w:tcPr>
+          <w:p>
+            <w:r>
+              <w:t>Ação</w:t>
+            </w:r>
+          </w:p>
+        </w:tc>
+        <w:tc>
+          <w:tcPr>
+            <w:tcW w:w="4322" w:type="dxa"/>
+          </w:tcPr>
+          <w:p>
+            <w:pPr>
+              <w:jc w:val="both"/>
+              <w:cnfStyle w:val="000000000000" w:firstRow="0" w:lastRow="0" w:firstColumn="0" w:lastColumn="0" w:oddVBand="0" w:evenVBand="0" w:oddHBand="0" w:evenHBand="0" w:firstRowFirstColumn="0" w:firstRowLastColumn="0" w:lastRowFirstColumn="0" w:lastRowLastColumn="0"/>
+            </w:pPr>
+            <w:r>
+              <w:t>Adicionar um produto e suas as informações</w:t>
+            </w:r>
+          </w:p>
+        </w:tc>
+      </w:tr>
+      <w:tr>
+        <w:trPr>
+          <w:cnfStyle w:val="000000100000" w:firstRow="0" w:lastRow="0" w:firstColumn="0" w:lastColumn="0" w:oddVBand="0" w:evenVBand="0" w:oddHBand="1" w:evenHBand="0" w:firstRowFirstColumn="0" w:firstRowLastColumn="0" w:lastRowFirstColumn="0" w:lastRowLastColumn="0"/>
+        </w:trPr>
+        <w:tc>
+          <w:tcPr>
+            <w:cnfStyle w:val="001000000000" w:firstRow="0" w:lastRow="0" w:firstColumn="1" w:lastColumn="0" w:oddVBand="0" w:evenVBand="0" w:oddHBand="0" w:evenHBand="0" w:firstRowFirstColumn="0" w:firstRowLastColumn="0" w:lastRowFirstColumn="0" w:lastRowLastColumn="0"/>
+            <w:tcW w:w="4322" w:type="dxa"/>
+          </w:tcPr>
+          <w:p>
+            <w:r>
+              <w:t>Tipo</w:t>
+            </w:r>
+          </w:p>
+        </w:tc>
+        <w:tc>
+          <w:tcPr>
+            <w:tcW w:w="4322" w:type="dxa"/>
+          </w:tcPr>
+          <w:p>
+            <w:pPr>
+              <w:jc w:val="both"/>
+              <w:cnfStyle w:val="000000100000" w:firstRow="0" w:lastRow="0" w:firstColumn="0" w:lastColumn="0" w:oddVBand="0" w:evenVBand="0" w:oddHBand="1" w:evenHBand="0" w:firstRowFirstColumn="0" w:firstRowLastColumn="0" w:lastRowFirstColumn="0" w:lastRowLastColumn="0"/>
+            </w:pPr>
+            <w:r>
+              <w:t>Funcional</w:t>
+            </w:r>
+          </w:p>
+        </w:tc>
+      </w:tr>
+    </w:tbl>
+    <w:p/>
+    <w:tbl>
+      <w:tblPr>
+        <w:tblStyle w:val="ListaClara"/>
+        <w:tblW w:w="0" w:type="auto"/>
+        <w:tblLook w:val="04A0" w:firstRow="1" w:lastRow="0" w:firstColumn="1" w:lastColumn="0" w:noHBand="0" w:noVBand="1"/>
+      </w:tblPr>
+      <w:tblGrid>
+        <w:gridCol w:w="4239"/>
+        <w:gridCol w:w="4245"/>
+      </w:tblGrid>
+      <w:tr>
+        <w:trPr>
+          <w:cnfStyle w:val="100000000000" w:firstRow="1" w:lastRow="0" w:firstColumn="0" w:lastColumn="0" w:oddVBand="0" w:evenVBand="0" w:oddHBand="0" w:evenHBand="0" w:firstRowFirstColumn="0" w:firstRowLastColumn="0" w:lastRowFirstColumn="0" w:lastRowLastColumn="0"/>
+        </w:trPr>
+        <w:tc>
+          <w:tcPr>
+            <w:cnfStyle w:val="001000000000" w:firstRow="0" w:lastRow="0" w:firstColumn="1" w:lastColumn="0" w:oddVBand="0" w:evenVBand="0" w:oddHBand="0" w:evenHBand="0" w:firstRowFirstColumn="0" w:firstRowLastColumn="0" w:lastRowFirstColumn="0" w:lastRowLastColumn="0"/>
+            <w:tcW w:w="8644" w:type="dxa"/>
+            <w:gridSpan w:val="2"/>
+          </w:tcPr>
+          <w:p>
+            <w:r>
+              <w:rPr>
+                <w:rFonts w:ascii="Arial" w:hAnsi="Arial" w:cs="Arial"/>
+              </w:rPr>
+              <w:t xml:space="preserve">Requisito </w:t>
+            </w:r>
+            <w:r>
+              <w:rPr>
+                <w:rFonts w:ascii="Arial" w:hAnsi="Arial" w:cs="Arial"/>
+              </w:rPr>
+              <w:t>07 – Alterar produto</w:t>
+            </w:r>
+          </w:p>
+        </w:tc>
+      </w:tr>
+      <w:tr>
+        <w:trPr>
+          <w:cnfStyle w:val="000000100000" w:firstRow="0" w:lastRow="0" w:firstColumn="0" w:lastColumn="0" w:oddVBand="0" w:evenVBand="0" w:oddHBand="1" w:evenHBand="0" w:firstRowFirstColumn="0" w:firstRowLastColumn="0" w:lastRowFirstColumn="0" w:lastRowLastColumn="0"/>
+        </w:trPr>
+        <w:tc>
+          <w:tcPr>
+            <w:cnfStyle w:val="001000000000" w:firstRow="0" w:lastRow="0" w:firstColumn="1" w:lastColumn="0" w:oddVBand="0" w:evenVBand="0" w:oddHBand="0" w:evenHBand="0" w:firstRowFirstColumn="0" w:firstRowLastColumn="0" w:lastRowFirstColumn="0" w:lastRowLastColumn="0"/>
+            <w:tcW w:w="4322" w:type="dxa"/>
+          </w:tcPr>
+          <w:p>
+            <w:r>
+              <w:t>Função</w:t>
+            </w:r>
+          </w:p>
+        </w:tc>
+        <w:tc>
+          <w:tcPr>
+            <w:tcW w:w="4322" w:type="dxa"/>
+          </w:tcPr>
+          <w:p>
+            <w:pPr>
+              <w:jc w:val="both"/>
+              <w:cnfStyle w:val="000000100000" w:firstRow="0" w:lastRow="0" w:firstColumn="0" w:lastColumn="0" w:oddVBand="0" w:evenVBand="0" w:oddHBand="1" w:evenHBand="0" w:firstRowFirstColumn="0" w:firstRowLastColumn="0" w:lastRowFirstColumn="0" w:lastRowLastColumn="0"/>
+            </w:pPr>
+            <w:r>
+              <w:t>Alterar as informações de</w:t>
+            </w:r>
+            <w:r>
+              <w:t xml:space="preserve"> um produto</w:t>
+            </w:r>
+            <w:r>
+              <w:t xml:space="preserve"> cadastrados</w:t>
+            </w:r>
+          </w:p>
+        </w:tc>
+      </w:tr>
+      <w:tr>
+        <w:tc>
+          <w:tcPr>
+            <w:cnfStyle w:val="001000000000" w:firstRow="0" w:lastRow="0" w:firstColumn="1" w:lastColumn="0" w:oddVBand="0" w:evenVBand="0" w:oddHBand="0" w:evenHBand="0" w:firstRowFirstColumn="0" w:firstRowLastColumn="0" w:lastRowFirstColumn="0" w:lastRowLastColumn="0"/>
+            <w:tcW w:w="4322" w:type="dxa"/>
+          </w:tcPr>
+          <w:p>
+            <w:r>
+              <w:t>Descrição</w:t>
+            </w:r>
+          </w:p>
+        </w:tc>
+        <w:tc>
+          <w:tcPr>
+            <w:tcW w:w="4322" w:type="dxa"/>
+          </w:tcPr>
+          <w:p>
+            <w:pPr>
+              <w:jc w:val="both"/>
+              <w:cnfStyle w:val="000000000000" w:firstRow="0" w:lastRow="0" w:firstColumn="0" w:lastColumn="0" w:oddVBand="0" w:evenVBand="0" w:oddHBand="0" w:evenHBand="0" w:firstRowFirstColumn="0" w:firstRowLastColumn="0" w:lastRowFirstColumn="0" w:lastRowLastColumn="0"/>
+            </w:pPr>
+            <w:r>
+              <w:t>O usuário poderá alterar as informações de um produto. As informações que podem ser alteradas são: nome, categoria, preço, marca(se houver) e medida ou porção.</w:t>
+            </w:r>
+          </w:p>
+        </w:tc>
+      </w:tr>
+      <w:tr>
+        <w:trPr>
+          <w:cnfStyle w:val="000000100000" w:firstRow="0" w:lastRow="0" w:firstColumn="0" w:lastColumn="0" w:oddVBand="0" w:evenVBand="0" w:oddHBand="1" w:evenHBand="0" w:firstRowFirstColumn="0" w:firstRowLastColumn="0" w:lastRowFirstColumn="0" w:lastRowLastColumn="0"/>
+        </w:trPr>
+        <w:tc>
+          <w:tcPr>
+            <w:cnfStyle w:val="001000000000" w:firstRow="0" w:lastRow="0" w:firstColumn="1" w:lastColumn="0" w:oddVBand="0" w:evenVBand="0" w:oddHBand="0" w:evenHBand="0" w:firstRowFirstColumn="0" w:firstRowLastColumn="0" w:lastRowFirstColumn="0" w:lastRowLastColumn="0"/>
+            <w:tcW w:w="4322" w:type="dxa"/>
+          </w:tcPr>
+          <w:p>
+            <w:r>
+              <w:t>Entradas</w:t>
+            </w:r>
+          </w:p>
+        </w:tc>
+        <w:tc>
+          <w:tcPr>
+            <w:tcW w:w="4322" w:type="dxa"/>
+          </w:tcPr>
+          <w:p>
+            <w:pPr>
+              <w:jc w:val="both"/>
+              <w:cnfStyle w:val="000000100000" w:firstRow="0" w:lastRow="0" w:firstColumn="0" w:lastColumn="0" w:oddVBand="0" w:evenVBand="0" w:oddHBand="1" w:evenHBand="0" w:firstRowFirstColumn="0" w:firstRowLastColumn="0" w:lastRowFirstColumn="0" w:lastRowLastColumn="0"/>
+            </w:pPr>
+            <w:r>
+              <w:t>N</w:t>
+            </w:r>
+            <w:r>
+              <w:t>ome, categoria, preço</w:t>
+            </w:r>
+            <w:r>
+              <w:t xml:space="preserve">, </w:t>
+            </w:r>
+            <w:r>
+              <w:t>marca, medida ou porção</w:t>
+            </w:r>
+            <w:r>
+              <w:t xml:space="preserve"> do produto</w:t>
+            </w:r>
+            <w:r>
+              <w:t xml:space="preserve"> que se quer alterar</w:t>
+            </w:r>
+          </w:p>
+        </w:tc>
+      </w:tr>
+      <w:tr>
+        <w:tc>
+          <w:tcPr>
+            <w:cnfStyle w:val="001000000000" w:firstRow="0" w:lastRow="0" w:firstColumn="1" w:lastColumn="0" w:oddVBand="0" w:evenVBand="0" w:oddHBand="0" w:evenHBand="0" w:firstRowFirstColumn="0" w:firstRowLastColumn="0" w:lastRowFirstColumn="0" w:lastRowLastColumn="0"/>
+            <w:tcW w:w="4322" w:type="dxa"/>
+          </w:tcPr>
+          <w:p>
+            <w:r>
+              <w:t xml:space="preserve">Origem </w:t>
+            </w:r>
+          </w:p>
+        </w:tc>
+        <w:tc>
+          <w:tcPr>
+            <w:tcW w:w="4322" w:type="dxa"/>
+          </w:tcPr>
+          <w:p>
+            <w:pPr>
+              <w:jc w:val="both"/>
+              <w:cnfStyle w:val="000000000000" w:firstRow="0" w:lastRow="0" w:firstColumn="0" w:lastColumn="0" w:oddVBand="0" w:evenVBand="0" w:oddHBand="0" w:evenHBand="0" w:firstRowFirstColumn="0" w:firstRowLastColumn="0" w:lastRowFirstColumn="0" w:lastRowLastColumn="0"/>
+            </w:pPr>
+            <w:r>
+              <w:t>Alterar as informações de</w:t>
+            </w:r>
+            <w:r>
+              <w:t xml:space="preserve"> um produto</w:t>
+            </w:r>
+          </w:p>
+        </w:tc>
+      </w:tr>
+      <w:tr>
+        <w:trPr>
+          <w:cnfStyle w:val="000000100000" w:firstRow="0" w:lastRow="0" w:firstColumn="0" w:lastColumn="0" w:oddVBand="0" w:evenVBand="0" w:oddHBand="1" w:evenHBand="0" w:firstRowFirstColumn="0" w:firstRowLastColumn="0" w:lastRowFirstColumn="0" w:lastRowLastColumn="0"/>
+        </w:trPr>
+        <w:tc>
+          <w:tcPr>
+            <w:cnfStyle w:val="001000000000" w:firstRow="0" w:lastRow="0" w:firstColumn="1" w:lastColumn="0" w:oddVBand="0" w:evenVBand="0" w:oddHBand="0" w:evenHBand="0" w:firstRowFirstColumn="0" w:firstRowLastColumn="0" w:lastRowFirstColumn="0" w:lastRowLastColumn="0"/>
+            <w:tcW w:w="4322" w:type="dxa"/>
+          </w:tcPr>
+          <w:p>
+            <w:r>
+              <w:t>Destino</w:t>
+            </w:r>
+          </w:p>
+        </w:tc>
+        <w:tc>
+          <w:tcPr>
+            <w:tcW w:w="4322" w:type="dxa"/>
+          </w:tcPr>
+          <w:p>
+            <w:pPr>
+              <w:jc w:val="both"/>
+              <w:cnfStyle w:val="000000100000" w:firstRow="0" w:lastRow="0" w:firstColumn="0" w:lastColumn="0" w:oddVBand="0" w:evenVBand="0" w:oddHBand="1" w:evenHBand="0" w:firstRowFirstColumn="0" w:firstRowLastColumn="0" w:lastRowFirstColumn="0" w:lastRowLastColumn="0"/>
+            </w:pPr>
+            <w:r>
+              <w:t>Gerente ou dono da lanchonete</w:t>
+            </w:r>
+          </w:p>
+        </w:tc>
+      </w:tr>
+      <w:tr>
+        <w:tc>
+          <w:tcPr>
+            <w:cnfStyle w:val="001000000000" w:firstRow="0" w:lastRow="0" w:firstColumn="1" w:lastColumn="0" w:oddVBand="0" w:evenVBand="0" w:oddHBand="0" w:evenHBand="0" w:firstRowFirstColumn="0" w:firstRowLastColumn="0" w:lastRowFirstColumn="0" w:lastRowLastColumn="0"/>
+            <w:tcW w:w="4322" w:type="dxa"/>
+          </w:tcPr>
+          <w:p>
+            <w:r>
+              <w:t>Ação</w:t>
+            </w:r>
+          </w:p>
+        </w:tc>
+        <w:tc>
+          <w:tcPr>
+            <w:tcW w:w="4322" w:type="dxa"/>
+          </w:tcPr>
+          <w:p>
+            <w:pPr>
+              <w:jc w:val="both"/>
+              <w:cnfStyle w:val="000000000000" w:firstRow="0" w:lastRow="0" w:firstColumn="0" w:lastColumn="0" w:oddVBand="0" w:evenVBand="0" w:oddHBand="0" w:evenHBand="0" w:firstRowFirstColumn="0" w:firstRowLastColumn="0" w:lastRowFirstColumn="0" w:lastRowLastColumn="0"/>
+            </w:pPr>
+            <w:r>
+              <w:t>Alterar as informações de um produto</w:t>
+            </w:r>
+          </w:p>
+        </w:tc>
+      </w:tr>
+      <w:tr>
+        <w:trPr>
+          <w:cnfStyle w:val="000000100000" w:firstRow="0" w:lastRow="0" w:firstColumn="0" w:lastColumn="0" w:oddVBand="0" w:evenVBand="0" w:oddHBand="1" w:evenHBand="0" w:firstRowFirstColumn="0" w:firstRowLastColumn="0" w:lastRowFirstColumn="0" w:lastRowLastColumn="0"/>
+        </w:trPr>
+        <w:tc>
+          <w:tcPr>
+            <w:cnfStyle w:val="001000000000" w:firstRow="0" w:lastRow="0" w:firstColumn="1" w:lastColumn="0" w:oddVBand="0" w:evenVBand="0" w:oddHBand="0" w:evenHBand="0" w:firstRowFirstColumn="0" w:firstRowLastColumn="0" w:lastRowFirstColumn="0" w:lastRowLastColumn="0"/>
+            <w:tcW w:w="4322" w:type="dxa"/>
+          </w:tcPr>
+          <w:p>
+            <w:r>
+              <w:t>Tipo</w:t>
+            </w:r>
+          </w:p>
+        </w:tc>
+        <w:tc>
+          <w:tcPr>
+            <w:tcW w:w="4322" w:type="dxa"/>
+          </w:tcPr>
+          <w:p>
+            <w:pPr>
+              <w:jc w:val="both"/>
+              <w:cnfStyle w:val="000000100000" w:firstRow="0" w:lastRow="0" w:firstColumn="0" w:lastColumn="0" w:oddVBand="0" w:evenVBand="0" w:oddHBand="1" w:evenHBand="0" w:firstRowFirstColumn="0" w:firstRowLastColumn="0" w:lastRowFirstColumn="0" w:lastRowLastColumn="0"/>
+            </w:pPr>
+            <w:r>
+              <w:t>Funcional</w:t>
+            </w:r>
+          </w:p>
+        </w:tc>
+      </w:tr>
+    </w:tbl>
+    <w:p>
+      <w:pPr>
+        <w:jc w:val="both"/>
+        <w:rPr>
+          <w:rFonts w:ascii="Arial" w:hAnsi="Arial" w:cs="Arial"/>
+        </w:rPr>
+      </w:pPr>
+    </w:p>
+    <w:tbl>
+      <w:tblPr>
+        <w:tblStyle w:val="ListaClara"/>
+        <w:tblW w:w="0" w:type="auto"/>
+        <w:tblLook w:val="04A0" w:firstRow="1" w:lastRow="0" w:firstColumn="1" w:lastColumn="0" w:noHBand="0" w:noVBand="1"/>
+      </w:tblPr>
+      <w:tblGrid>
+        <w:gridCol w:w="4239"/>
+        <w:gridCol w:w="4245"/>
+      </w:tblGrid>
+      <w:tr>
+        <w:trPr>
+          <w:cnfStyle w:val="100000000000" w:firstRow="1" w:lastRow="0" w:firstColumn="0" w:lastColumn="0" w:oddVBand="0" w:evenVBand="0" w:oddHBand="0" w:evenHBand="0" w:firstRowFirstColumn="0" w:firstRowLastColumn="0" w:lastRowFirstColumn="0" w:lastRowLastColumn="0"/>
+        </w:trPr>
+        <w:tc>
+          <w:tcPr>
+            <w:cnfStyle w:val="001000000000" w:firstRow="0" w:lastRow="0" w:firstColumn="1" w:lastColumn="0" w:oddVBand="0" w:evenVBand="0" w:oddHBand="0" w:evenHBand="0" w:firstRowFirstColumn="0" w:firstRowLastColumn="0" w:lastRowFirstColumn="0" w:lastRowLastColumn="0"/>
+            <w:tcW w:w="8644" w:type="dxa"/>
+            <w:gridSpan w:val="2"/>
+          </w:tcPr>
+          <w:p>
+            <w:r>
+              <w:rPr>
+                <w:rFonts w:ascii="Arial" w:hAnsi="Arial" w:cs="Arial"/>
+              </w:rPr>
+              <w:t xml:space="preserve">Requisito </w:t>
+            </w:r>
+            <w:r>
+              <w:rPr>
+                <w:rFonts w:ascii="Arial" w:hAnsi="Arial" w:cs="Arial"/>
+              </w:rPr>
+              <w:t>08 – Excluir produto</w:t>
+            </w:r>
+          </w:p>
+        </w:tc>
+      </w:tr>
+      <w:tr>
+        <w:trPr>
+          <w:cnfStyle w:val="000000100000" w:firstRow="0" w:lastRow="0" w:firstColumn="0" w:lastColumn="0" w:oddVBand="0" w:evenVBand="0" w:oddHBand="1" w:evenHBand="0" w:firstRowFirstColumn="0" w:firstRowLastColumn="0" w:lastRowFirstColumn="0" w:lastRowLastColumn="0"/>
+        </w:trPr>
+        <w:tc>
+          <w:tcPr>
+            <w:cnfStyle w:val="001000000000" w:firstRow="0" w:lastRow="0" w:firstColumn="1" w:lastColumn="0" w:oddVBand="0" w:evenVBand="0" w:oddHBand="0" w:evenHBand="0" w:firstRowFirstColumn="0" w:firstRowLastColumn="0" w:lastRowFirstColumn="0" w:lastRowLastColumn="0"/>
+            <w:tcW w:w="4322" w:type="dxa"/>
+          </w:tcPr>
+          <w:p>
+            <w:r>
+              <w:t>Função</w:t>
+            </w:r>
+          </w:p>
+        </w:tc>
+        <w:tc>
+          <w:tcPr>
+            <w:tcW w:w="4322" w:type="dxa"/>
+          </w:tcPr>
+          <w:p>
+            <w:pPr>
+              <w:jc w:val="both"/>
+              <w:cnfStyle w:val="000000100000" w:firstRow="0" w:lastRow="0" w:firstColumn="0" w:lastColumn="0" w:oddVBand="0" w:evenVBand="0" w:oddHBand="1" w:evenHBand="0" w:firstRowFirstColumn="0" w:firstRowLastColumn="0" w:lastRowFirstColumn="0" w:lastRowLastColumn="0"/>
+            </w:pPr>
+            <w:r>
+              <w:t>Excluir um produto cadastrados</w:t>
+            </w:r>
+          </w:p>
+        </w:tc>
+      </w:tr>
+      <w:tr>
+        <w:tc>
+          <w:tcPr>
+            <w:cnfStyle w:val="001000000000" w:firstRow="0" w:lastRow="0" w:firstColumn="1" w:lastColumn="0" w:oddVBand="0" w:evenVBand="0" w:oddHBand="0" w:evenHBand="0" w:firstRowFirstColumn="0" w:firstRowLastColumn="0" w:lastRowFirstColumn="0" w:lastRowLastColumn="0"/>
+            <w:tcW w:w="4322" w:type="dxa"/>
+          </w:tcPr>
+          <w:p>
+            <w:r>
+              <w:t>Descrição</w:t>
+            </w:r>
+          </w:p>
+        </w:tc>
+        <w:tc>
+          <w:tcPr>
+            <w:tcW w:w="4322" w:type="dxa"/>
+          </w:tcPr>
+          <w:p>
+            <w:pPr>
+              <w:jc w:val="both"/>
+              <w:cnfStyle w:val="000000000000" w:firstRow="0" w:lastRow="0" w:firstColumn="0" w:lastColumn="0" w:oddVBand="0" w:evenVBand="0" w:oddHBand="0" w:evenHBand="0" w:firstRowFirstColumn="0" w:firstRowLastColumn="0" w:lastRowFirstColumn="0" w:lastRowLastColumn="0"/>
+            </w:pPr>
+            <w:r>
+              <w:t>O usuário poderá excluir o produto. Após a remoção do produto, ele não será mais visualizado. Também será excluído do estoque, caso estivesse cadastrado nele.</w:t>
+            </w:r>
+          </w:p>
+        </w:tc>
+      </w:tr>
+      <w:tr>
+        <w:trPr>
+          <w:cnfStyle w:val="000000100000" w:firstRow="0" w:lastRow="0" w:firstColumn="0" w:lastColumn="0" w:oddVBand="0" w:evenVBand="0" w:oddHBand="1" w:evenHBand="0" w:firstRowFirstColumn="0" w:firstRowLastColumn="0" w:lastRowFirstColumn="0" w:lastRowLastColumn="0"/>
+        </w:trPr>
+        <w:tc>
+          <w:tcPr>
+            <w:cnfStyle w:val="001000000000" w:firstRow="0" w:lastRow="0" w:firstColumn="1" w:lastColumn="0" w:oddVBand="0" w:evenVBand="0" w:oddHBand="0" w:evenHBand="0" w:firstRowFirstColumn="0" w:firstRowLastColumn="0" w:lastRowFirstColumn="0" w:lastRowLastColumn="0"/>
+            <w:tcW w:w="4322" w:type="dxa"/>
+          </w:tcPr>
+          <w:p>
+            <w:r>
+              <w:t>Entradas</w:t>
+            </w:r>
+          </w:p>
+        </w:tc>
+        <w:tc>
+          <w:tcPr>
+            <w:tcW w:w="4322" w:type="dxa"/>
+          </w:tcPr>
+          <w:p>
+            <w:pPr>
+              <w:jc w:val="both"/>
+              <w:cnfStyle w:val="000000100000" w:firstRow="0" w:lastRow="0" w:firstColumn="0" w:lastColumn="0" w:oddVBand="0" w:evenVBand="0" w:oddHBand="1" w:evenHBand="0" w:firstRowFirstColumn="0" w:firstRowLastColumn="0" w:lastRowFirstColumn="0" w:lastRowLastColumn="0"/>
+            </w:pPr>
+            <w:r>
+              <w:t>N</w:t>
+            </w:r>
+            <w:r>
+              <w:t>ome, categoria, preço</w:t>
+            </w:r>
+            <w:r>
+              <w:t xml:space="preserve">, </w:t>
+            </w:r>
+            <w:r>
+              <w:t>marca, medida ou porção</w:t>
+            </w:r>
+            <w:r>
+              <w:t xml:space="preserve"> do produto que se quer alterar</w:t>
+            </w:r>
+          </w:p>
+        </w:tc>
+      </w:tr>
+      <w:tr>
+        <w:tc>
+          <w:tcPr>
+            <w:cnfStyle w:val="001000000000" w:firstRow="0" w:lastRow="0" w:firstColumn="1" w:lastColumn="0" w:oddVBand="0" w:evenVBand="0" w:oddHBand="0" w:evenHBand="0" w:firstRowFirstColumn="0" w:firstRowLastColumn="0" w:lastRowFirstColumn="0" w:lastRowLastColumn="0"/>
+            <w:tcW w:w="4322" w:type="dxa"/>
+          </w:tcPr>
+          <w:p>
+            <w:r>
+              <w:t xml:space="preserve">Origem </w:t>
+            </w:r>
+          </w:p>
+        </w:tc>
+        <w:tc>
+          <w:tcPr>
+            <w:tcW w:w="4322" w:type="dxa"/>
+          </w:tcPr>
+          <w:p>
+            <w:pPr>
+              <w:jc w:val="both"/>
+              <w:cnfStyle w:val="000000000000" w:firstRow="0" w:lastRow="0" w:firstColumn="0" w:lastColumn="0" w:oddVBand="0" w:evenVBand="0" w:oddHBand="0" w:evenHBand="0" w:firstRowFirstColumn="0" w:firstRowLastColumn="0" w:lastRowFirstColumn="0" w:lastRowLastColumn="0"/>
+            </w:pPr>
+            <w:r>
+              <w:t>Alterar as informações de um produto</w:t>
+            </w:r>
+          </w:p>
+        </w:tc>
+      </w:tr>
+      <w:tr>
+        <w:trPr>
+          <w:cnfStyle w:val="000000100000" w:firstRow="0" w:lastRow="0" w:firstColumn="0" w:lastColumn="0" w:oddVBand="0" w:evenVBand="0" w:oddHBand="1" w:evenHBand="0" w:firstRowFirstColumn="0" w:firstRowLastColumn="0" w:lastRowFirstColumn="0" w:lastRowLastColumn="0"/>
+        </w:trPr>
+        <w:tc>
+          <w:tcPr>
+            <w:cnfStyle w:val="001000000000" w:firstRow="0" w:lastRow="0" w:firstColumn="1" w:lastColumn="0" w:oddVBand="0" w:evenVBand="0" w:oddHBand="0" w:evenHBand="0" w:firstRowFirstColumn="0" w:firstRowLastColumn="0" w:lastRowFirstColumn="0" w:lastRowLastColumn="0"/>
+            <w:tcW w:w="4322" w:type="dxa"/>
+          </w:tcPr>
+          <w:p>
+            <w:r>
+              <w:t>Destino</w:t>
+            </w:r>
+          </w:p>
+        </w:tc>
+        <w:tc>
+          <w:tcPr>
+            <w:tcW w:w="4322" w:type="dxa"/>
+          </w:tcPr>
+          <w:p>
+            <w:pPr>
+              <w:jc w:val="both"/>
+              <w:cnfStyle w:val="000000100000" w:firstRow="0" w:lastRow="0" w:firstColumn="0" w:lastColumn="0" w:oddVBand="0" w:evenVBand="0" w:oddHBand="1" w:evenHBand="0" w:firstRowFirstColumn="0" w:firstRowLastColumn="0" w:lastRowFirstColumn="0" w:lastRowLastColumn="0"/>
+            </w:pPr>
+            <w:r>
+              <w:t>Gerente ou dono da lanchonete</w:t>
+            </w:r>
+          </w:p>
+        </w:tc>
+      </w:tr>
+      <w:tr>
+        <w:tc>
+          <w:tcPr>
+            <w:cnfStyle w:val="001000000000" w:firstRow="0" w:lastRow="0" w:firstColumn="1" w:lastColumn="0" w:oddVBand="0" w:evenVBand="0" w:oddHBand="0" w:evenHBand="0" w:firstRowFirstColumn="0" w:firstRowLastColumn="0" w:lastRowFirstColumn="0" w:lastRowLastColumn="0"/>
+            <w:tcW w:w="4322" w:type="dxa"/>
+          </w:tcPr>
+          <w:p>
+            <w:r>
+              <w:t>Ação</w:t>
+            </w:r>
+          </w:p>
+        </w:tc>
+        <w:tc>
+          <w:tcPr>
+            <w:tcW w:w="4322" w:type="dxa"/>
+          </w:tcPr>
+          <w:p>
+            <w:pPr>
+              <w:jc w:val="both"/>
+              <w:cnfStyle w:val="000000000000" w:firstRow="0" w:lastRow="0" w:firstColumn="0" w:lastColumn="0" w:oddVBand="0" w:evenVBand="0" w:oddHBand="0" w:evenHBand="0" w:firstRowFirstColumn="0" w:firstRowLastColumn="0" w:lastRowFirstColumn="0" w:lastRowLastColumn="0"/>
+            </w:pPr>
+            <w:r>
+              <w:t>Alterar as informações de um produto</w:t>
+            </w:r>
+          </w:p>
+        </w:tc>
+      </w:tr>
+      <w:tr>
+        <w:trPr>
+          <w:cnfStyle w:val="000000100000" w:firstRow="0" w:lastRow="0" w:firstColumn="0" w:lastColumn="0" w:oddVBand="0" w:evenVBand="0" w:oddHBand="1" w:evenHBand="0" w:firstRowFirstColumn="0" w:firstRowLastColumn="0" w:lastRowFirstColumn="0" w:lastRowLastColumn="0"/>
+        </w:trPr>
+        <w:tc>
+          <w:tcPr>
+            <w:cnfStyle w:val="001000000000" w:firstRow="0" w:lastRow="0" w:firstColumn="1" w:lastColumn="0" w:oddVBand="0" w:evenVBand="0" w:oddHBand="0" w:evenHBand="0" w:firstRowFirstColumn="0" w:firstRowLastColumn="0" w:lastRowFirstColumn="0" w:lastRowLastColumn="0"/>
+            <w:tcW w:w="4322" w:type="dxa"/>
+          </w:tcPr>
+          <w:p>
+            <w:r>
+              <w:t>Tipo</w:t>
+            </w:r>
+          </w:p>
+        </w:tc>
+        <w:tc>
+          <w:tcPr>
+            <w:tcW w:w="4322" w:type="dxa"/>
+          </w:tcPr>
+          <w:p>
+            <w:pPr>
+              <w:jc w:val="both"/>
+              <w:cnfStyle w:val="000000100000" w:firstRow="0" w:lastRow="0" w:firstColumn="0" w:lastColumn="0" w:oddVBand="0" w:evenVBand="0" w:oddHBand="1" w:evenHBand="0" w:firstRowFirstColumn="0" w:firstRowLastColumn="0" w:lastRowFirstColumn="0" w:lastRowLastColumn="0"/>
+            </w:pPr>
+            <w:r>
+              <w:t>Funcional</w:t>
+            </w:r>
+          </w:p>
+        </w:tc>
+      </w:tr>
+    </w:tbl>
+    <w:p>
+      <w:pPr>
+        <w:jc w:val="both"/>
+        <w:rPr>
+          <w:rFonts w:ascii="Arial" w:hAnsi="Arial" w:cs="Arial"/>
+        </w:rPr>
+      </w:pPr>
+    </w:p>
+    <w:tbl>
+      <w:tblPr>
+        <w:tblStyle w:val="ListaClara"/>
+        <w:tblW w:w="0" w:type="auto"/>
+        <w:tblLook w:val="04A0" w:firstRow="1" w:lastRow="0" w:firstColumn="1" w:lastColumn="0" w:noHBand="0" w:noVBand="1"/>
+      </w:tblPr>
+      <w:tblGrid>
+        <w:gridCol w:w="4221"/>
+        <w:gridCol w:w="4263"/>
+      </w:tblGrid>
+      <w:tr>
+        <w:trPr>
+          <w:cnfStyle w:val="100000000000" w:firstRow="1" w:lastRow="0" w:firstColumn="0" w:lastColumn="0" w:oddVBand="0" w:evenVBand="0" w:oddHBand="0" w:evenHBand="0" w:firstRowFirstColumn="0" w:firstRowLastColumn="0" w:lastRowFirstColumn="0" w:lastRowLastColumn="0"/>
+        </w:trPr>
+        <w:tc>
+          <w:tcPr>
+            <w:cnfStyle w:val="001000000000" w:firstRow="0" w:lastRow="0" w:firstColumn="1" w:lastColumn="0" w:oddVBand="0" w:evenVBand="0" w:oddHBand="0" w:evenHBand="0" w:firstRowFirstColumn="0" w:firstRowLastColumn="0" w:lastRowFirstColumn="0" w:lastRowLastColumn="0"/>
+            <w:tcW w:w="8644" w:type="dxa"/>
+            <w:gridSpan w:val="2"/>
+          </w:tcPr>
+          <w:p>
+            <w:r>
+              <w:rPr>
+                <w:rFonts w:ascii="Arial" w:hAnsi="Arial" w:cs="Arial"/>
+              </w:rPr>
+              <w:t>Requisito 09 – Registrar compra</w:t>
+            </w:r>
+          </w:p>
+        </w:tc>
+      </w:tr>
+      <w:tr>
+        <w:trPr>
+          <w:cnfStyle w:val="000000100000" w:firstRow="0" w:lastRow="0" w:firstColumn="0" w:lastColumn="0" w:oddVBand="0" w:evenVBand="0" w:oddHBand="1" w:evenHBand="0" w:firstRowFirstColumn="0" w:firstRowLastColumn="0" w:lastRowFirstColumn="0" w:lastRowLastColumn="0"/>
+        </w:trPr>
+        <w:tc>
+          <w:tcPr>
+            <w:cnfStyle w:val="001000000000" w:firstRow="0" w:lastRow="0" w:firstColumn="1" w:lastColumn="0" w:oddVBand="0" w:evenVBand="0" w:oddHBand="0" w:evenHBand="0" w:firstRowFirstColumn="0" w:firstRowLastColumn="0" w:lastRowFirstColumn="0" w:lastRowLastColumn="0"/>
+            <w:tcW w:w="4322" w:type="dxa"/>
+          </w:tcPr>
+          <w:p>
+            <w:r>
+              <w:t>Função</w:t>
+            </w:r>
+          </w:p>
+        </w:tc>
+        <w:tc>
+          <w:tcPr>
+            <w:tcW w:w="4322" w:type="dxa"/>
+          </w:tcPr>
+          <w:p>
+            <w:pPr>
+              <w:jc w:val="both"/>
+              <w:cnfStyle w:val="000000100000" w:firstRow="0" w:lastRow="0" w:firstColumn="0" w:lastColumn="0" w:oddVBand="0" w:evenVBand="0" w:oddHBand="1" w:evenHBand="0" w:firstRowFirstColumn="0" w:firstRowLastColumn="0" w:lastRowFirstColumn="0" w:lastRowLastColumn="0"/>
+            </w:pPr>
+            <w:r>
+              <w:t>Cadastrar uma compra</w:t>
+            </w:r>
+          </w:p>
+        </w:tc>
+      </w:tr>
+      <w:tr>
+        <w:tc>
+          <w:tcPr>
+            <w:cnfStyle w:val="001000000000" w:firstRow="0" w:lastRow="0" w:firstColumn="1" w:lastColumn="0" w:oddVBand="0" w:evenVBand="0" w:oddHBand="0" w:evenHBand="0" w:firstRowFirstColumn="0" w:firstRowLastColumn="0" w:lastRowFirstColumn="0" w:lastRowLastColumn="0"/>
+            <w:tcW w:w="4322" w:type="dxa"/>
+          </w:tcPr>
+          <w:p>
+            <w:r>
+              <w:t>Descrição</w:t>
+            </w:r>
+          </w:p>
+        </w:tc>
+        <w:tc>
+          <w:tcPr>
+            <w:tcW w:w="4322" w:type="dxa"/>
+          </w:tcPr>
+          <w:p>
+            <w:pPr>
+              <w:jc w:val="both"/>
+              <w:cnfStyle w:val="000000000000" w:firstRow="0" w:lastRow="0" w:firstColumn="0" w:lastColumn="0" w:oddVBand="0" w:evenVBand="0" w:oddHBand="0" w:evenHBand="0" w:firstRowFirstColumn="0" w:firstRowLastColumn="0" w:lastRowFirstColumn="0" w:lastRowLastColumn="0"/>
+            </w:pPr>
+            <w:r>
+              <w:t>O usuário poderá registrar uma compra. A compra é qualquer aquisição de insumo para a lanchonete(ingredientes, equipamentos, utensílios, etc). No registro, o usuário deverá informar o nome, preço unitário, quantidade, marca(se houver) do(s) insumo(s) adquirido(s), além da data e o local(fornecedor) onde a compra foi feita. O preço total será calculado automaticamente pela aplicação.</w:t>
+            </w:r>
+          </w:p>
+        </w:tc>
+      </w:tr>
+      <w:tr>
+        <w:trPr>
+          <w:cnfStyle w:val="000000100000" w:firstRow="0" w:lastRow="0" w:firstColumn="0" w:lastColumn="0" w:oddVBand="0" w:evenVBand="0" w:oddHBand="1" w:evenHBand="0" w:firstRowFirstColumn="0" w:firstRowLastColumn="0" w:lastRowFirstColumn="0" w:lastRowLastColumn="0"/>
+        </w:trPr>
+        <w:tc>
+          <w:tcPr>
+            <w:cnfStyle w:val="001000000000" w:firstRow="0" w:lastRow="0" w:firstColumn="1" w:lastColumn="0" w:oddVBand="0" w:evenVBand="0" w:oddHBand="0" w:evenHBand="0" w:firstRowFirstColumn="0" w:firstRowLastColumn="0" w:lastRowFirstColumn="0" w:lastRowLastColumn="0"/>
+            <w:tcW w:w="4322" w:type="dxa"/>
+          </w:tcPr>
+          <w:p>
+            <w:r>
+              <w:t>Entradas</w:t>
+            </w:r>
+          </w:p>
+        </w:tc>
+        <w:tc>
+          <w:tcPr>
+            <w:tcW w:w="4322" w:type="dxa"/>
+          </w:tcPr>
+          <w:p>
+            <w:pPr>
+              <w:jc w:val="both"/>
+              <w:cnfStyle w:val="000000100000" w:firstRow="0" w:lastRow="0" w:firstColumn="0" w:lastColumn="0" w:oddVBand="0" w:evenVBand="0" w:oddHBand="1" w:evenHBand="0" w:firstRowFirstColumn="0" w:firstRowLastColumn="0" w:lastRowFirstColumn="0" w:lastRowLastColumn="0"/>
+            </w:pPr>
+            <w:r>
+              <w:t>N</w:t>
+            </w:r>
+            <w:r>
+              <w:t>ome, preço unitário, quantidade, marca(se houver) do(s) insumo(s) adquirido(s), além da data e o local(fornecedor) onde a compra foi feita</w:t>
+            </w:r>
+          </w:p>
+        </w:tc>
+      </w:tr>
+      <w:tr>
+        <w:tc>
+          <w:tcPr>
+            <w:cnfStyle w:val="001000000000" w:firstRow="0" w:lastRow="0" w:firstColumn="1" w:lastColumn="0" w:oddVBand="0" w:evenVBand="0" w:oddHBand="0" w:evenHBand="0" w:firstRowFirstColumn="0" w:firstRowLastColumn="0" w:lastRowFirstColumn="0" w:lastRowLastColumn="0"/>
+            <w:tcW w:w="4322" w:type="dxa"/>
+          </w:tcPr>
+          <w:p>
+            <w:r>
+              <w:lastRenderedPageBreak/>
+              <w:t xml:space="preserve">Origem </w:t>
+            </w:r>
+          </w:p>
+        </w:tc>
+        <w:tc>
+          <w:tcPr>
+            <w:tcW w:w="4322" w:type="dxa"/>
+          </w:tcPr>
+          <w:p>
+            <w:pPr>
+              <w:jc w:val="both"/>
+              <w:cnfStyle w:val="000000000000" w:firstRow="0" w:lastRow="0" w:firstColumn="0" w:lastColumn="0" w:oddVBand="0" w:evenVBand="0" w:oddHBand="0" w:evenHBand="0" w:firstRowFirstColumn="0" w:firstRowLastColumn="0" w:lastRowFirstColumn="0" w:lastRowLastColumn="0"/>
+            </w:pPr>
+            <w:r>
+              <w:t>Registrar uma compra realizada para a lanchonete</w:t>
+            </w:r>
+          </w:p>
+        </w:tc>
+      </w:tr>
+      <w:tr>
+        <w:trPr>
+          <w:cnfStyle w:val="000000100000" w:firstRow="0" w:lastRow="0" w:firstColumn="0" w:lastColumn="0" w:oddVBand="0" w:evenVBand="0" w:oddHBand="1" w:evenHBand="0" w:firstRowFirstColumn="0" w:firstRowLastColumn="0" w:lastRowFirstColumn="0" w:lastRowLastColumn="0"/>
+        </w:trPr>
+        <w:tc>
+          <w:tcPr>
+            <w:cnfStyle w:val="001000000000" w:firstRow="0" w:lastRow="0" w:firstColumn="1" w:lastColumn="0" w:oddVBand="0" w:evenVBand="0" w:oddHBand="0" w:evenHBand="0" w:firstRowFirstColumn="0" w:firstRowLastColumn="0" w:lastRowFirstColumn="0" w:lastRowLastColumn="0"/>
+            <w:tcW w:w="4322" w:type="dxa"/>
+          </w:tcPr>
+          <w:p>
+            <w:r>
+              <w:t>Destino</w:t>
+            </w:r>
+          </w:p>
+        </w:tc>
+        <w:tc>
+          <w:tcPr>
+            <w:tcW w:w="4322" w:type="dxa"/>
+          </w:tcPr>
+          <w:p>
+            <w:pPr>
+              <w:jc w:val="both"/>
+              <w:cnfStyle w:val="000000100000" w:firstRow="0" w:lastRow="0" w:firstColumn="0" w:lastColumn="0" w:oddVBand="0" w:evenVBand="0" w:oddHBand="1" w:evenHBand="0" w:firstRowFirstColumn="0" w:firstRowLastColumn="0" w:lastRowFirstColumn="0" w:lastRowLastColumn="0"/>
+            </w:pPr>
+            <w:r>
+              <w:t>Gerente ou dono da lanchonete</w:t>
+            </w:r>
+          </w:p>
+        </w:tc>
+      </w:tr>
+      <w:tr>
+        <w:tc>
+          <w:tcPr>
+            <w:cnfStyle w:val="001000000000" w:firstRow="0" w:lastRow="0" w:firstColumn="1" w:lastColumn="0" w:oddVBand="0" w:evenVBand="0" w:oddHBand="0" w:evenHBand="0" w:firstRowFirstColumn="0" w:firstRowLastColumn="0" w:lastRowFirstColumn="0" w:lastRowLastColumn="0"/>
+            <w:tcW w:w="4322" w:type="dxa"/>
+          </w:tcPr>
+          <w:p>
+            <w:r>
+              <w:t>Ação</w:t>
+            </w:r>
+          </w:p>
+        </w:tc>
+        <w:tc>
+          <w:tcPr>
+            <w:tcW w:w="4322" w:type="dxa"/>
+          </w:tcPr>
+          <w:p>
+            <w:pPr>
+              <w:jc w:val="both"/>
+              <w:cnfStyle w:val="000000000000" w:firstRow="0" w:lastRow="0" w:firstColumn="0" w:lastColumn="0" w:oddVBand="0" w:evenVBand="0" w:oddHBand="0" w:evenHBand="0" w:firstRowFirstColumn="0" w:firstRowLastColumn="0" w:lastRowFirstColumn="0" w:lastRowLastColumn="0"/>
+            </w:pPr>
+            <w:r>
+              <w:t>Cadastrar uma compra</w:t>
+            </w:r>
+          </w:p>
+        </w:tc>
+      </w:tr>
+      <w:tr>
+        <w:trPr>
+          <w:cnfStyle w:val="000000100000" w:firstRow="0" w:lastRow="0" w:firstColumn="0" w:lastColumn="0" w:oddVBand="0" w:evenVBand="0" w:oddHBand="1" w:evenHBand="0" w:firstRowFirstColumn="0" w:firstRowLastColumn="0" w:lastRowFirstColumn="0" w:lastRowLastColumn="0"/>
+        </w:trPr>
+        <w:tc>
+          <w:tcPr>
+            <w:cnfStyle w:val="001000000000" w:firstRow="0" w:lastRow="0" w:firstColumn="1" w:lastColumn="0" w:oddVBand="0" w:evenVBand="0" w:oddHBand="0" w:evenHBand="0" w:firstRowFirstColumn="0" w:firstRowLastColumn="0" w:lastRowFirstColumn="0" w:lastRowLastColumn="0"/>
+            <w:tcW w:w="4322" w:type="dxa"/>
+          </w:tcPr>
+          <w:p>
+            <w:r>
+              <w:t>Tipo</w:t>
+            </w:r>
+          </w:p>
+        </w:tc>
+        <w:tc>
+          <w:tcPr>
+            <w:tcW w:w="4322" w:type="dxa"/>
+          </w:tcPr>
+          <w:p>
+            <w:pPr>
+              <w:jc w:val="both"/>
+              <w:cnfStyle w:val="000000100000" w:firstRow="0" w:lastRow="0" w:firstColumn="0" w:lastColumn="0" w:oddVBand="0" w:evenVBand="0" w:oddHBand="1" w:evenHBand="0" w:firstRowFirstColumn="0" w:firstRowLastColumn="0" w:lastRowFirstColumn="0" w:lastRowLastColumn="0"/>
+            </w:pPr>
+            <w:r>
+              <w:t>Funcional</w:t>
+            </w:r>
+          </w:p>
+        </w:tc>
+      </w:tr>
+    </w:tbl>
+    <w:p>
+      <w:pPr>
+        <w:jc w:val="both"/>
+        <w:rPr>
+          <w:rFonts w:ascii="Arial" w:hAnsi="Arial" w:cs="Arial"/>
+        </w:rPr>
+      </w:pPr>
+    </w:p>
+    <w:tbl>
+      <w:tblPr>
+        <w:tblStyle w:val="ListaClara"/>
+        <w:tblW w:w="0" w:type="auto"/>
+        <w:tblLook w:val="04A0" w:firstRow="1" w:lastRow="0" w:firstColumn="1" w:lastColumn="0" w:noHBand="0" w:noVBand="1"/>
+      </w:tblPr>
+      <w:tblGrid>
+        <w:gridCol w:w="4233"/>
+        <w:gridCol w:w="4251"/>
+      </w:tblGrid>
+      <w:tr>
+        <w:trPr>
+          <w:cnfStyle w:val="100000000000" w:firstRow="1" w:lastRow="0" w:firstColumn="0" w:lastColumn="0" w:oddVBand="0" w:evenVBand="0" w:oddHBand="0" w:evenHBand="0" w:firstRowFirstColumn="0" w:firstRowLastColumn="0" w:lastRowFirstColumn="0" w:lastRowLastColumn="0"/>
+        </w:trPr>
+        <w:tc>
+          <w:tcPr>
+            <w:cnfStyle w:val="001000000000" w:firstRow="0" w:lastRow="0" w:firstColumn="1" w:lastColumn="0" w:oddVBand="0" w:evenVBand="0" w:oddHBand="0" w:evenHBand="0" w:firstRowFirstColumn="0" w:firstRowLastColumn="0" w:lastRowFirstColumn="0" w:lastRowLastColumn="0"/>
+            <w:tcW w:w="8644" w:type="dxa"/>
+            <w:gridSpan w:val="2"/>
+          </w:tcPr>
+          <w:p>
+            <w:r>
+              <w:rPr>
+                <w:rFonts w:ascii="Arial" w:hAnsi="Arial" w:cs="Arial"/>
+              </w:rPr>
+              <w:t>Requisito 10 – Visualizar compra</w:t>
+            </w:r>
+          </w:p>
+        </w:tc>
+      </w:tr>
+      <w:tr>
+        <w:trPr>
+          <w:cnfStyle w:val="000000100000" w:firstRow="0" w:lastRow="0" w:firstColumn="0" w:lastColumn="0" w:oddVBand="0" w:evenVBand="0" w:oddHBand="1" w:evenHBand="0" w:firstRowFirstColumn="0" w:firstRowLastColumn="0" w:lastRowFirstColumn="0" w:lastRowLastColumn="0"/>
+        </w:trPr>
+        <w:tc>
+          <w:tcPr>
+            <w:cnfStyle w:val="001000000000" w:firstRow="0" w:lastRow="0" w:firstColumn="1" w:lastColumn="0" w:oddVBand="0" w:evenVBand="0" w:oddHBand="0" w:evenHBand="0" w:firstRowFirstColumn="0" w:firstRowLastColumn="0" w:lastRowFirstColumn="0" w:lastRowLastColumn="0"/>
+            <w:tcW w:w="4322" w:type="dxa"/>
+          </w:tcPr>
+          <w:p>
+            <w:r>
+              <w:t>Função</w:t>
+            </w:r>
+          </w:p>
+        </w:tc>
+        <w:tc>
+          <w:tcPr>
+            <w:tcW w:w="4322" w:type="dxa"/>
+          </w:tcPr>
+          <w:p>
+            <w:pPr>
+              <w:jc w:val="both"/>
+              <w:cnfStyle w:val="000000100000" w:firstRow="0" w:lastRow="0" w:firstColumn="0" w:lastColumn="0" w:oddVBand="0" w:evenVBand="0" w:oddHBand="1" w:evenHBand="0" w:firstRowFirstColumn="0" w:firstRowLastColumn="0" w:lastRowFirstColumn="0" w:lastRowLastColumn="0"/>
+            </w:pPr>
+            <w:r>
+              <w:t>Visualizar as informações de</w:t>
+            </w:r>
+            <w:r>
+              <w:t xml:space="preserve"> uma compra</w:t>
+            </w:r>
+          </w:p>
+        </w:tc>
+      </w:tr>
+      <w:tr>
+        <w:tc>
+          <w:tcPr>
+            <w:cnfStyle w:val="001000000000" w:firstRow="0" w:lastRow="0" w:firstColumn="1" w:lastColumn="0" w:oddVBand="0" w:evenVBand="0" w:oddHBand="0" w:evenHBand="0" w:firstRowFirstColumn="0" w:firstRowLastColumn="0" w:lastRowFirstColumn="0" w:lastRowLastColumn="0"/>
+            <w:tcW w:w="4322" w:type="dxa"/>
+          </w:tcPr>
+          <w:p>
+            <w:r>
+              <w:t>Descrição</w:t>
+            </w:r>
+          </w:p>
+        </w:tc>
+        <w:tc>
+          <w:tcPr>
+            <w:tcW w:w="4322" w:type="dxa"/>
+          </w:tcPr>
+          <w:p>
+            <w:pPr>
+              <w:jc w:val="both"/>
+              <w:cnfStyle w:val="000000000000" w:firstRow="0" w:lastRow="0" w:firstColumn="0" w:lastColumn="0" w:oddVBand="0" w:evenVBand="0" w:oddHBand="0" w:evenHBand="0" w:firstRowFirstColumn="0" w:firstRowLastColumn="0" w:lastRowFirstColumn="0" w:lastRowLastColumn="0"/>
+            </w:pPr>
+            <w:r>
+              <w:t>O usuário poderá visualizar uma compra registrada. Nesse registro será possível visualizar o nome, preço unitário, quantidade, marca(se houver) do(s) insumo(s) adquirido(s), além da data, local(fornecedor) e o custo total da compra.</w:t>
+            </w:r>
+          </w:p>
+        </w:tc>
+      </w:tr>
+      <w:tr>
+        <w:trPr>
+          <w:cnfStyle w:val="000000100000" w:firstRow="0" w:lastRow="0" w:firstColumn="0" w:lastColumn="0" w:oddVBand="0" w:evenVBand="0" w:oddHBand="1" w:evenHBand="0" w:firstRowFirstColumn="0" w:firstRowLastColumn="0" w:lastRowFirstColumn="0" w:lastRowLastColumn="0"/>
+        </w:trPr>
+        <w:tc>
+          <w:tcPr>
+            <w:cnfStyle w:val="001000000000" w:firstRow="0" w:lastRow="0" w:firstColumn="1" w:lastColumn="0" w:oddVBand="0" w:evenVBand="0" w:oddHBand="0" w:evenHBand="0" w:firstRowFirstColumn="0" w:firstRowLastColumn="0" w:lastRowFirstColumn="0" w:lastRowLastColumn="0"/>
+            <w:tcW w:w="4322" w:type="dxa"/>
+          </w:tcPr>
+          <w:p>
+            <w:r>
+              <w:t>Entradas</w:t>
+            </w:r>
+          </w:p>
+        </w:tc>
+        <w:tc>
+          <w:tcPr>
+            <w:tcW w:w="4322" w:type="dxa"/>
+          </w:tcPr>
+          <w:p>
+            <w:pPr>
+              <w:jc w:val="both"/>
+              <w:cnfStyle w:val="000000100000" w:firstRow="0" w:lastRow="0" w:firstColumn="0" w:lastColumn="0" w:oddVBand="0" w:evenVBand="0" w:oddHBand="1" w:evenHBand="0" w:firstRowFirstColumn="0" w:firstRowLastColumn="0" w:lastRowFirstColumn="0" w:lastRowLastColumn="0"/>
+            </w:pPr>
+            <w:r>
+              <w:t>A compra que se deseja visualizar</w:t>
+            </w:r>
+          </w:p>
+        </w:tc>
+      </w:tr>
+      <w:tr>
+        <w:tc>
+          <w:tcPr>
+            <w:cnfStyle w:val="001000000000" w:firstRow="0" w:lastRow="0" w:firstColumn="1" w:lastColumn="0" w:oddVBand="0" w:evenVBand="0" w:oddHBand="0" w:evenHBand="0" w:firstRowFirstColumn="0" w:firstRowLastColumn="0" w:lastRowFirstColumn="0" w:lastRowLastColumn="0"/>
+            <w:tcW w:w="4322" w:type="dxa"/>
+          </w:tcPr>
+          <w:p>
+            <w:r>
+              <w:t xml:space="preserve">Origem </w:t>
+            </w:r>
+          </w:p>
+        </w:tc>
+        <w:tc>
+          <w:tcPr>
+            <w:tcW w:w="4322" w:type="dxa"/>
+          </w:tcPr>
+          <w:p>
+            <w:pPr>
+              <w:jc w:val="both"/>
+              <w:cnfStyle w:val="000000000000" w:firstRow="0" w:lastRow="0" w:firstColumn="0" w:lastColumn="0" w:oddVBand="0" w:evenVBand="0" w:oddHBand="0" w:evenHBand="0" w:firstRowFirstColumn="0" w:firstRowLastColumn="0" w:lastRowFirstColumn="0" w:lastRowLastColumn="0"/>
+            </w:pPr>
+            <w:r>
+              <w:t>Conhecer as informações de uma compra</w:t>
+            </w:r>
+          </w:p>
+        </w:tc>
+      </w:tr>
+      <w:tr>
+        <w:trPr>
+          <w:cnfStyle w:val="000000100000" w:firstRow="0" w:lastRow="0" w:firstColumn="0" w:lastColumn="0" w:oddVBand="0" w:evenVBand="0" w:oddHBand="1" w:evenHBand="0" w:firstRowFirstColumn="0" w:firstRowLastColumn="0" w:lastRowFirstColumn="0" w:lastRowLastColumn="0"/>
+        </w:trPr>
+        <w:tc>
+          <w:tcPr>
+            <w:cnfStyle w:val="001000000000" w:firstRow="0" w:lastRow="0" w:firstColumn="1" w:lastColumn="0" w:oddVBand="0" w:evenVBand="0" w:oddHBand="0" w:evenHBand="0" w:firstRowFirstColumn="0" w:firstRowLastColumn="0" w:lastRowFirstColumn="0" w:lastRowLastColumn="0"/>
+            <w:tcW w:w="4322" w:type="dxa"/>
+          </w:tcPr>
+          <w:p>
+            <w:r>
+              <w:t>Destino</w:t>
+            </w:r>
+          </w:p>
+        </w:tc>
+        <w:tc>
+          <w:tcPr>
+            <w:tcW w:w="4322" w:type="dxa"/>
+          </w:tcPr>
+          <w:p>
+            <w:pPr>
+              <w:jc w:val="both"/>
+              <w:cnfStyle w:val="000000100000" w:firstRow="0" w:lastRow="0" w:firstColumn="0" w:lastColumn="0" w:oddVBand="0" w:evenVBand="0" w:oddHBand="1" w:evenHBand="0" w:firstRowFirstColumn="0" w:firstRowLastColumn="0" w:lastRowFirstColumn="0" w:lastRowLastColumn="0"/>
+            </w:pPr>
+            <w:r>
+              <w:t>Gerente ou dono da lanchonete</w:t>
+            </w:r>
+          </w:p>
+        </w:tc>
+      </w:tr>
+      <w:tr>
+        <w:tc>
+          <w:tcPr>
+            <w:cnfStyle w:val="001000000000" w:firstRow="0" w:lastRow="0" w:firstColumn="1" w:lastColumn="0" w:oddVBand="0" w:evenVBand="0" w:oddHBand="0" w:evenHBand="0" w:firstRowFirstColumn="0" w:firstRowLastColumn="0" w:lastRowFirstColumn="0" w:lastRowLastColumn="0"/>
+            <w:tcW w:w="4322" w:type="dxa"/>
+          </w:tcPr>
+          <w:p>
+            <w:r>
+              <w:t>Ação</w:t>
+            </w:r>
+          </w:p>
+        </w:tc>
+        <w:tc>
+          <w:tcPr>
+            <w:tcW w:w="4322" w:type="dxa"/>
+          </w:tcPr>
+          <w:p>
+            <w:pPr>
+              <w:jc w:val="both"/>
+              <w:cnfStyle w:val="000000000000" w:firstRow="0" w:lastRow="0" w:firstColumn="0" w:lastColumn="0" w:oddVBand="0" w:evenVBand="0" w:oddHBand="0" w:evenHBand="0" w:firstRowFirstColumn="0" w:firstRowLastColumn="0" w:lastRowFirstColumn="0" w:lastRowLastColumn="0"/>
+            </w:pPr>
+            <w:r>
+              <w:t>Visualizar</w:t>
+            </w:r>
+            <w:r>
+              <w:t xml:space="preserve"> uma compra</w:t>
+            </w:r>
+          </w:p>
+        </w:tc>
+      </w:tr>
+      <w:tr>
+        <w:trPr>
+          <w:cnfStyle w:val="000000100000" w:firstRow="0" w:lastRow="0" w:firstColumn="0" w:lastColumn="0" w:oddVBand="0" w:evenVBand="0" w:oddHBand="1" w:evenHBand="0" w:firstRowFirstColumn="0" w:firstRowLastColumn="0" w:lastRowFirstColumn="0" w:lastRowLastColumn="0"/>
+        </w:trPr>
+        <w:tc>
+          <w:tcPr>
+            <w:cnfStyle w:val="001000000000" w:firstRow="0" w:lastRow="0" w:firstColumn="1" w:lastColumn="0" w:oddVBand="0" w:evenVBand="0" w:oddHBand="0" w:evenHBand="0" w:firstRowFirstColumn="0" w:firstRowLastColumn="0" w:lastRowFirstColumn="0" w:lastRowLastColumn="0"/>
+            <w:tcW w:w="4322" w:type="dxa"/>
+          </w:tcPr>
+          <w:p>
+            <w:r>
+              <w:t>Tipo</w:t>
+            </w:r>
+          </w:p>
+        </w:tc>
+        <w:tc>
+          <w:tcPr>
+            <w:tcW w:w="4322" w:type="dxa"/>
+          </w:tcPr>
+          <w:p>
+            <w:pPr>
+              <w:jc w:val="both"/>
+              <w:cnfStyle w:val="000000100000" w:firstRow="0" w:lastRow="0" w:firstColumn="0" w:lastColumn="0" w:oddVBand="0" w:evenVBand="0" w:oddHBand="1" w:evenHBand="0" w:firstRowFirstColumn="0" w:firstRowLastColumn="0" w:lastRowFirstColumn="0" w:lastRowLastColumn="0"/>
+            </w:pPr>
+            <w:r>
+              <w:t>Funcional</w:t>
+            </w:r>
+          </w:p>
+        </w:tc>
+      </w:tr>
+    </w:tbl>
     <w:p>
       <w:pPr>
         <w:ind w:firstLine="708"/>
@@ -3869,445 +6224,265 @@
           <w:rFonts w:ascii="Arial" w:hAnsi="Arial" w:cs="Arial"/>
         </w:rPr>
       </w:pPr>
-      <w:r>
-        <w:rPr>
-          <w:rFonts w:ascii="Arial" w:hAnsi="Arial" w:cs="Arial"/>
-        </w:rPr>
-        <w:t>A aplicação será acessada somente pelo gerente ou responsável pela lanchonete</w:t>
-      </w:r>
-      <w:r>
-        <w:rPr>
-          <w:rFonts w:ascii="Arial" w:hAnsi="Arial" w:cs="Arial"/>
-        </w:rPr>
-        <w:t>.</w:t>
-      </w:r>
-    </w:p>
-    <w:p>
-      <w:pPr>
-        <w:ind w:firstLine="360"/>
-        <w:jc w:val="both"/>
-        <w:rPr>
-          <w:rFonts w:ascii="Arial" w:hAnsi="Arial" w:cs="Arial"/>
-        </w:rPr>
-      </w:pPr>
-      <w:r>
-        <w:rPr>
-          <w:rFonts w:ascii="Arial" w:hAnsi="Arial" w:cs="Arial"/>
-          <w:b/>
-        </w:rPr>
-        <w:t>Requisito 5</w:t>
-      </w:r>
-      <w:r>
-        <w:rPr>
-          <w:rFonts w:ascii="Arial" w:hAnsi="Arial" w:cs="Arial"/>
-          <w:b/>
-        </w:rPr>
-        <w:t>8</w:t>
-      </w:r>
-      <w:r>
-        <w:rPr>
-          <w:rFonts w:ascii="Arial" w:hAnsi="Arial" w:cs="Arial"/>
-          <w:b/>
-        </w:rPr>
-        <w:t xml:space="preserve"> – </w:t>
-      </w:r>
-      <w:r>
-        <w:rPr>
-          <w:rFonts w:ascii="Arial" w:hAnsi="Arial" w:cs="Arial"/>
-          <w:b/>
-        </w:rPr>
-        <w:t>Interface de fácil utilização</w:t>
-      </w:r>
-    </w:p>
-    <w:p>
-      <w:pPr>
-        <w:ind w:firstLine="708"/>
-        <w:jc w:val="both"/>
-        <w:rPr>
-          <w:rFonts w:ascii="Arial" w:hAnsi="Arial" w:cs="Arial"/>
-        </w:rPr>
-      </w:pPr>
-      <w:r>
-        <w:rPr>
-          <w:rFonts w:ascii="Arial" w:hAnsi="Arial" w:cs="Arial"/>
-        </w:rPr>
-        <w:t xml:space="preserve">A aplicação </w:t>
-      </w:r>
-      <w:r>
-        <w:rPr>
-          <w:rFonts w:ascii="Arial" w:hAnsi="Arial" w:cs="Arial"/>
-        </w:rPr>
-        <w:t>terá uma interface amigável e de fácil utilização, para que o usuário não tenha nenhuma dificuldade em aprender a usar o sistema</w:t>
-      </w:r>
-      <w:r>
-        <w:rPr>
-          <w:rFonts w:ascii="Arial" w:hAnsi="Arial" w:cs="Arial"/>
-        </w:rPr>
-        <w:t>.</w:t>
-      </w:r>
-    </w:p>
-    <w:p>
-      <w:pPr>
-        <w:ind w:firstLine="360"/>
-        <w:jc w:val="both"/>
-        <w:rPr>
-          <w:rFonts w:ascii="Arial" w:hAnsi="Arial" w:cs="Arial"/>
-        </w:rPr>
-      </w:pPr>
-      <w:r>
-        <w:rPr>
-          <w:rFonts w:ascii="Arial" w:hAnsi="Arial" w:cs="Arial"/>
-          <w:b/>
-        </w:rPr>
-        <w:t>Requisito 5</w:t>
-      </w:r>
-      <w:r>
-        <w:rPr>
-          <w:rFonts w:ascii="Arial" w:hAnsi="Arial" w:cs="Arial"/>
-          <w:b/>
-        </w:rPr>
-        <w:t>9</w:t>
-      </w:r>
-      <w:r>
-        <w:rPr>
-          <w:rFonts w:ascii="Arial" w:hAnsi="Arial" w:cs="Arial"/>
-          <w:b/>
-        </w:rPr>
-        <w:t xml:space="preserve"> – </w:t>
-      </w:r>
-      <w:r>
-        <w:rPr>
-          <w:rFonts w:ascii="Arial" w:hAnsi="Arial" w:cs="Arial"/>
-          <w:b/>
-        </w:rPr>
-        <w:t>A aplicação será um sistema web</w:t>
-      </w:r>
-    </w:p>
-    <w:p>
-      <w:pPr>
-        <w:ind w:firstLine="708"/>
-        <w:jc w:val="both"/>
-        <w:rPr>
-          <w:rFonts w:ascii="Arial" w:hAnsi="Arial" w:cs="Arial"/>
-        </w:rPr>
-      </w:pPr>
-      <w:r>
-        <w:rPr>
-          <w:rFonts w:ascii="Arial" w:hAnsi="Arial" w:cs="Arial"/>
-        </w:rPr>
-        <w:t xml:space="preserve">A aplicação </w:t>
-      </w:r>
-      <w:r>
-        <w:rPr>
-          <w:rFonts w:ascii="Arial" w:hAnsi="Arial" w:cs="Arial"/>
-        </w:rPr>
-        <w:t>será um sistema web, com o intuito de expandir o maior número de usuários.</w:t>
-      </w:r>
-      <w:r>
-        <w:rPr>
-          <w:rFonts w:ascii="Arial" w:hAnsi="Arial" w:cs="Arial"/>
-        </w:rPr>
-        <w:t xml:space="preserve"> Além disso, como sistema web, a aplicação não irá precisar de recurso de hardware e também rodará em qualquer dispositivo com acesso </w:t>
-      </w:r>
-      <w:r>
-        <w:rPr>
-          <w:rFonts w:ascii="Arial" w:hAnsi="Arial" w:cs="Arial"/>
-        </w:rPr>
-        <w:t>à</w:t>
-      </w:r>
-      <w:r>
-        <w:rPr>
-          <w:rFonts w:ascii="Arial" w:hAnsi="Arial" w:cs="Arial"/>
-        </w:rPr>
-        <w:t xml:space="preserve"> internet.</w:t>
-      </w:r>
-    </w:p>
-    <w:p>
-      <w:pPr>
-        <w:ind w:firstLine="360"/>
-        <w:jc w:val="both"/>
-        <w:rPr>
-          <w:rFonts w:ascii="Arial" w:hAnsi="Arial" w:cs="Arial"/>
-        </w:rPr>
-      </w:pPr>
-      <w:r>
-        <w:rPr>
-          <w:rFonts w:ascii="Arial" w:hAnsi="Arial" w:cs="Arial"/>
-          <w:b/>
-        </w:rPr>
-        <w:t xml:space="preserve">Requisito </w:t>
-      </w:r>
-      <w:r>
-        <w:rPr>
-          <w:rFonts w:ascii="Arial" w:hAnsi="Arial" w:cs="Arial"/>
-          <w:b/>
-        </w:rPr>
-        <w:t>60</w:t>
-      </w:r>
-      <w:r>
-        <w:rPr>
-          <w:rFonts w:ascii="Arial" w:hAnsi="Arial" w:cs="Arial"/>
-          <w:b/>
-        </w:rPr>
-        <w:t xml:space="preserve"> – </w:t>
-      </w:r>
-      <w:r>
-        <w:rPr>
-          <w:rFonts w:ascii="Arial" w:hAnsi="Arial" w:cs="Arial"/>
-          <w:b/>
-        </w:rPr>
-        <w:t>Backup dos dados</w:t>
-      </w:r>
-    </w:p>
-    <w:p>
-      <w:pPr>
-        <w:ind w:firstLine="708"/>
-        <w:jc w:val="both"/>
-        <w:rPr>
-          <w:rFonts w:ascii="Arial" w:hAnsi="Arial" w:cs="Arial"/>
-          <w:sz w:val="28"/>
-        </w:rPr>
-      </w:pPr>
-      <w:r>
-        <w:rPr>
-          <w:rFonts w:ascii="Arial" w:hAnsi="Arial" w:cs="Arial"/>
-        </w:rPr>
-        <w:t xml:space="preserve">A aplicação </w:t>
-      </w:r>
-      <w:r>
-        <w:rPr>
-          <w:rFonts w:ascii="Arial" w:hAnsi="Arial" w:cs="Arial"/>
-        </w:rPr>
-        <w:t>terá um backup de dados</w:t>
-      </w:r>
-      <w:r>
-        <w:rPr>
-          <w:rFonts w:ascii="Arial" w:hAnsi="Arial" w:cs="Arial"/>
-        </w:rPr>
-        <w:t>.</w:t>
-      </w:r>
-      <w:r>
-        <w:rPr>
-          <w:rFonts w:ascii="Arial" w:hAnsi="Arial" w:cs="Arial"/>
-        </w:rPr>
-        <w:t xml:space="preserve"> Isso será feito como segurança para os dados salvos na aplicação.</w:t>
-      </w:r>
-      <w:r>
-        <w:rPr>
-          <w:rFonts w:ascii="Arial" w:hAnsi="Arial" w:cs="Arial"/>
-        </w:rPr>
-        <w:t xml:space="preserve"> Haverá a opção de exportar e importar o banco de dados da aplicação.</w:t>
-      </w:r>
-    </w:p>
-    <w:p>
-      <w:pPr>
-        <w:ind w:firstLine="360"/>
-        <w:jc w:val="both"/>
-        <w:rPr>
-          <w:rFonts w:ascii="Arial" w:hAnsi="Arial" w:cs="Arial"/>
-        </w:rPr>
-      </w:pPr>
-      <w:r>
-        <w:rPr>
-          <w:rFonts w:ascii="Arial" w:hAnsi="Arial" w:cs="Arial"/>
-          <w:b/>
-        </w:rPr>
-        <w:t>Requisito 6</w:t>
-      </w:r>
-      <w:r>
-        <w:rPr>
-          <w:rFonts w:ascii="Arial" w:hAnsi="Arial" w:cs="Arial"/>
-          <w:b/>
-        </w:rPr>
-        <w:t>1</w:t>
-      </w:r>
-      <w:r>
-        <w:rPr>
-          <w:rFonts w:ascii="Arial" w:hAnsi="Arial" w:cs="Arial"/>
-          <w:b/>
-        </w:rPr>
-        <w:t xml:space="preserve"> – </w:t>
-      </w:r>
-      <w:r>
-        <w:rPr>
-          <w:rFonts w:ascii="Arial" w:hAnsi="Arial" w:cs="Arial"/>
-          <w:b/>
-        </w:rPr>
-        <w:t>O aplicativo deve se adequar a variedades de tamanho de telas de diversos dispositivos</w:t>
-      </w:r>
-    </w:p>
-    <w:p>
-      <w:pPr>
-        <w:ind w:firstLine="708"/>
-        <w:jc w:val="both"/>
-        <w:rPr>
-          <w:rFonts w:ascii="Arial" w:hAnsi="Arial" w:cs="Arial"/>
-          <w:sz w:val="28"/>
-        </w:rPr>
-      </w:pPr>
-      <w:r>
-        <w:rPr>
-          <w:rFonts w:ascii="Arial" w:hAnsi="Arial" w:cs="Arial"/>
-        </w:rPr>
-        <w:t xml:space="preserve">A aplicação </w:t>
-      </w:r>
-      <w:r>
-        <w:rPr>
-          <w:rFonts w:ascii="Arial" w:hAnsi="Arial" w:cs="Arial"/>
-        </w:rPr>
-        <w:t>poderá ser acessada por diferentes tipos de dispositivos</w:t>
-      </w:r>
-      <w:r>
-        <w:rPr>
-          <w:rFonts w:ascii="Arial" w:hAnsi="Arial" w:cs="Arial"/>
-        </w:rPr>
-        <w:t>.</w:t>
-      </w:r>
-      <w:r>
-        <w:rPr>
-          <w:rFonts w:ascii="Arial" w:hAnsi="Arial" w:cs="Arial"/>
-        </w:rPr>
-        <w:t xml:space="preserve"> Por isso a interface gráfica do sistema deverá se adequar aos diversos tamanhos de tela desses dispositivos.</w:t>
-      </w:r>
-    </w:p>
-    <w:p>
-      <w:pPr>
-        <w:ind w:firstLine="360"/>
-        <w:jc w:val="both"/>
-        <w:rPr>
-          <w:rFonts w:ascii="Arial" w:hAnsi="Arial" w:cs="Arial"/>
-          <w:b/>
-        </w:rPr>
-      </w:pPr>
-      <w:r>
-        <w:rPr>
-          <w:rFonts w:ascii="Arial" w:hAnsi="Arial" w:cs="Arial"/>
-          <w:b/>
-        </w:rPr>
-        <w:lastRenderedPageBreak/>
-        <w:t>Requisito 6</w:t>
-      </w:r>
-      <w:r>
-        <w:rPr>
-          <w:rFonts w:ascii="Arial" w:hAnsi="Arial" w:cs="Arial"/>
-          <w:b/>
-        </w:rPr>
-        <w:t>2</w:t>
-      </w:r>
-      <w:r>
-        <w:rPr>
-          <w:rFonts w:ascii="Arial" w:hAnsi="Arial" w:cs="Arial"/>
-          <w:b/>
-        </w:rPr>
-        <w:t xml:space="preserve"> – </w:t>
-      </w:r>
-      <w:r>
-        <w:rPr>
-          <w:rFonts w:ascii="Arial" w:hAnsi="Arial" w:cs="Arial"/>
-          <w:b/>
-        </w:rPr>
-        <w:t>Será utilizado o framework Yii2</w:t>
-      </w:r>
-    </w:p>
-    <w:p>
-      <w:pPr>
-        <w:ind w:firstLine="708"/>
-        <w:jc w:val="both"/>
-        <w:rPr>
-          <w:rFonts w:ascii="Arial" w:hAnsi="Arial" w:cs="Arial"/>
-        </w:rPr>
-      </w:pPr>
-      <w:r>
-        <w:rPr>
-          <w:rFonts w:ascii="Arial" w:hAnsi="Arial" w:cs="Arial"/>
-        </w:rPr>
-        <w:t xml:space="preserve">A aplicação </w:t>
-      </w:r>
-      <w:r>
-        <w:rPr>
-          <w:rFonts w:ascii="Arial" w:hAnsi="Arial" w:cs="Arial"/>
-        </w:rPr>
-        <w:t>será desenvolvida utilizando o framework Yii2, por trazer vários recursos e melhorar a eficiência do desenvolvimento do sistema</w:t>
-      </w:r>
-      <w:r>
-        <w:rPr>
-          <w:rFonts w:ascii="Arial" w:hAnsi="Arial" w:cs="Arial"/>
-        </w:rPr>
-        <w:t xml:space="preserve"> no ambiente web</w:t>
-      </w:r>
-      <w:r>
-        <w:rPr>
-          <w:rFonts w:ascii="Arial" w:hAnsi="Arial" w:cs="Arial"/>
-        </w:rPr>
-        <w:t>.</w:t>
-      </w:r>
-    </w:p>
-    <w:p>
-      <w:pPr>
-        <w:ind w:firstLine="360"/>
-        <w:jc w:val="both"/>
-        <w:rPr>
-          <w:rFonts w:ascii="Arial" w:hAnsi="Arial" w:cs="Arial"/>
-          <w:b/>
-        </w:rPr>
-      </w:pPr>
-      <w:r>
-        <w:rPr>
-          <w:rFonts w:ascii="Arial" w:hAnsi="Arial" w:cs="Arial"/>
-          <w:b/>
-        </w:rPr>
-        <w:t>Requisito 6</w:t>
-      </w:r>
-      <w:r>
-        <w:rPr>
-          <w:rFonts w:ascii="Arial" w:hAnsi="Arial" w:cs="Arial"/>
-          <w:b/>
-        </w:rPr>
-        <w:t>3</w:t>
-      </w:r>
-      <w:r>
-        <w:rPr>
-          <w:rFonts w:ascii="Arial" w:hAnsi="Arial" w:cs="Arial"/>
-          <w:b/>
-        </w:rPr>
-        <w:t xml:space="preserve"> – </w:t>
-      </w:r>
-      <w:r>
-        <w:rPr>
-          <w:rFonts w:ascii="Arial" w:hAnsi="Arial" w:cs="Arial"/>
-          <w:b/>
-        </w:rPr>
-        <w:t>O controle financeiro poderá ser emitido em gráficos</w:t>
-      </w:r>
-    </w:p>
-    <w:p>
-      <w:pPr>
-        <w:ind w:firstLine="708"/>
-        <w:jc w:val="both"/>
-        <w:rPr>
-          <w:rFonts w:ascii="Arial" w:hAnsi="Arial" w:cs="Arial"/>
-          <w:sz w:val="28"/>
-        </w:rPr>
-      </w:pPr>
-      <w:r>
-        <w:rPr>
-          <w:rFonts w:ascii="Arial" w:hAnsi="Arial" w:cs="Arial"/>
-        </w:rPr>
-        <w:t xml:space="preserve">A aplicação </w:t>
-      </w:r>
-      <w:r>
-        <w:rPr>
-          <w:rFonts w:ascii="Arial" w:hAnsi="Arial" w:cs="Arial"/>
-        </w:rPr>
-        <w:t>poderá representar e emitir em gráficos os dados financeiros registrados no sistema</w:t>
-      </w:r>
-      <w:r>
-        <w:rPr>
-          <w:rFonts w:ascii="Arial" w:hAnsi="Arial" w:cs="Arial"/>
-        </w:rPr>
-        <w:t>.</w:t>
-      </w:r>
-    </w:p>
+    </w:p>
+    <w:tbl>
+      <w:tblPr>
+        <w:tblStyle w:val="ListaClara"/>
+        <w:tblW w:w="0" w:type="auto"/>
+        <w:tblLook w:val="04A0" w:firstRow="1" w:lastRow="0" w:firstColumn="1" w:lastColumn="0" w:noHBand="0" w:noVBand="1"/>
+      </w:tblPr>
+      <w:tblGrid>
+        <w:gridCol w:w="4233"/>
+        <w:gridCol w:w="4251"/>
+      </w:tblGrid>
+      <w:tr>
+        <w:trPr>
+          <w:cnfStyle w:val="100000000000" w:firstRow="1" w:lastRow="0" w:firstColumn="0" w:lastColumn="0" w:oddVBand="0" w:evenVBand="0" w:oddHBand="0" w:evenHBand="0" w:firstRowFirstColumn="0" w:firstRowLastColumn="0" w:lastRowFirstColumn="0" w:lastRowLastColumn="0"/>
+        </w:trPr>
+        <w:tc>
+          <w:tcPr>
+            <w:cnfStyle w:val="001000000000" w:firstRow="0" w:lastRow="0" w:firstColumn="1" w:lastColumn="0" w:oddVBand="0" w:evenVBand="0" w:oddHBand="0" w:evenHBand="0" w:firstRowFirstColumn="0" w:firstRowLastColumn="0" w:lastRowFirstColumn="0" w:lastRowLastColumn="0"/>
+            <w:tcW w:w="8644" w:type="dxa"/>
+            <w:gridSpan w:val="2"/>
+          </w:tcPr>
+          <w:p>
+            <w:r>
+              <w:rPr>
+                <w:rFonts w:ascii="Arial" w:hAnsi="Arial" w:cs="Arial"/>
+              </w:rPr>
+              <w:t>Requisito 11 – Alterar compra</w:t>
+            </w:r>
+          </w:p>
+        </w:tc>
+      </w:tr>
+      <w:tr>
+        <w:trPr>
+          <w:cnfStyle w:val="000000100000" w:firstRow="0" w:lastRow="0" w:firstColumn="0" w:lastColumn="0" w:oddVBand="0" w:evenVBand="0" w:oddHBand="1" w:evenHBand="0" w:firstRowFirstColumn="0" w:firstRowLastColumn="0" w:lastRowFirstColumn="0" w:lastRowLastColumn="0"/>
+        </w:trPr>
+        <w:tc>
+          <w:tcPr>
+            <w:cnfStyle w:val="001000000000" w:firstRow="0" w:lastRow="0" w:firstColumn="1" w:lastColumn="0" w:oddVBand="0" w:evenVBand="0" w:oddHBand="0" w:evenHBand="0" w:firstRowFirstColumn="0" w:firstRowLastColumn="0" w:lastRowFirstColumn="0" w:lastRowLastColumn="0"/>
+            <w:tcW w:w="4322" w:type="dxa"/>
+          </w:tcPr>
+          <w:p>
+            <w:r>
+              <w:t>Função</w:t>
+            </w:r>
+          </w:p>
+        </w:tc>
+        <w:tc>
+          <w:tcPr>
+            <w:tcW w:w="4322" w:type="dxa"/>
+          </w:tcPr>
+          <w:p>
+            <w:pPr>
+              <w:jc w:val="both"/>
+              <w:cnfStyle w:val="000000100000" w:firstRow="0" w:lastRow="0" w:firstColumn="0" w:lastColumn="0" w:oddVBand="0" w:evenVBand="0" w:oddHBand="1" w:evenHBand="0" w:firstRowFirstColumn="0" w:firstRowLastColumn="0" w:lastRowFirstColumn="0" w:lastRowLastColumn="0"/>
+            </w:pPr>
+            <w:r>
+              <w:t>Alterar</w:t>
+            </w:r>
+            <w:r>
+              <w:t xml:space="preserve"> as informações de uma compra</w:t>
+            </w:r>
+          </w:p>
+        </w:tc>
+      </w:tr>
+      <w:tr>
+        <w:tc>
+          <w:tcPr>
+            <w:cnfStyle w:val="001000000000" w:firstRow="0" w:lastRow="0" w:firstColumn="1" w:lastColumn="0" w:oddVBand="0" w:evenVBand="0" w:oddHBand="0" w:evenHBand="0" w:firstRowFirstColumn="0" w:firstRowLastColumn="0" w:lastRowFirstColumn="0" w:lastRowLastColumn="0"/>
+            <w:tcW w:w="4322" w:type="dxa"/>
+          </w:tcPr>
+          <w:p>
+            <w:r>
+              <w:t>Descrição</w:t>
+            </w:r>
+          </w:p>
+        </w:tc>
+        <w:tc>
+          <w:tcPr>
+            <w:tcW w:w="4322" w:type="dxa"/>
+          </w:tcPr>
+          <w:p>
+            <w:pPr>
+              <w:jc w:val="both"/>
+              <w:cnfStyle w:val="000000000000" w:firstRow="0" w:lastRow="0" w:firstColumn="0" w:lastColumn="0" w:oddVBand="0" w:evenVBand="0" w:oddHBand="0" w:evenHBand="0" w:firstRowFirstColumn="0" w:firstRowLastColumn="0" w:lastRowFirstColumn="0" w:lastRowLastColumn="0"/>
+            </w:pPr>
+            <w:r>
+              <w:t>O usuário poderá alterar as informações de uma compra registrada. As informações que podem ser alteradas são: o nome, preço unitário, quantidade, marca(se houver) do(s) insumo(s) adquirido(s), local(fornecedor)  e data da compra.</w:t>
+            </w:r>
+          </w:p>
+        </w:tc>
+      </w:tr>
+      <w:tr>
+        <w:trPr>
+          <w:cnfStyle w:val="000000100000" w:firstRow="0" w:lastRow="0" w:firstColumn="0" w:lastColumn="0" w:oddVBand="0" w:evenVBand="0" w:oddHBand="1" w:evenHBand="0" w:firstRowFirstColumn="0" w:firstRowLastColumn="0" w:lastRowFirstColumn="0" w:lastRowLastColumn="0"/>
+        </w:trPr>
+        <w:tc>
+          <w:tcPr>
+            <w:cnfStyle w:val="001000000000" w:firstRow="0" w:lastRow="0" w:firstColumn="1" w:lastColumn="0" w:oddVBand="0" w:evenVBand="0" w:oddHBand="0" w:evenHBand="0" w:firstRowFirstColumn="0" w:firstRowLastColumn="0" w:lastRowFirstColumn="0" w:lastRowLastColumn="0"/>
+            <w:tcW w:w="4322" w:type="dxa"/>
+          </w:tcPr>
+          <w:p>
+            <w:r>
+              <w:t>Entradas</w:t>
+            </w:r>
+          </w:p>
+        </w:tc>
+        <w:tc>
+          <w:tcPr>
+            <w:tcW w:w="4322" w:type="dxa"/>
+          </w:tcPr>
+          <w:p>
+            <w:pPr>
+              <w:jc w:val="both"/>
+              <w:cnfStyle w:val="000000100000" w:firstRow="0" w:lastRow="0" w:firstColumn="0" w:lastColumn="0" w:oddVBand="0" w:evenVBand="0" w:oddHBand="1" w:evenHBand="0" w:firstRowFirstColumn="0" w:firstRowLastColumn="0" w:lastRowFirstColumn="0" w:lastRowLastColumn="0"/>
+            </w:pPr>
+            <w:r>
+              <w:t>N</w:t>
+            </w:r>
+            <w:r>
+              <w:t>ome, preço unitário, qu</w:t>
+            </w:r>
+            <w:r>
+              <w:t>antidade e marca do</w:t>
+            </w:r>
+            <w:r>
+              <w:t xml:space="preserve"> insumo </w:t>
+            </w:r>
+            <w:r>
+              <w:t xml:space="preserve">, </w:t>
+            </w:r>
+            <w:r>
+              <w:t>data e o local</w:t>
+            </w:r>
+            <w:r>
+              <w:t xml:space="preserve">  da compra que se quer modificar</w:t>
+            </w:r>
+          </w:p>
+        </w:tc>
+      </w:tr>
+      <w:tr>
+        <w:tc>
+          <w:tcPr>
+            <w:cnfStyle w:val="001000000000" w:firstRow="0" w:lastRow="0" w:firstColumn="1" w:lastColumn="0" w:oddVBand="0" w:evenVBand="0" w:oddHBand="0" w:evenHBand="0" w:firstRowFirstColumn="0" w:firstRowLastColumn="0" w:lastRowFirstColumn="0" w:lastRowLastColumn="0"/>
+            <w:tcW w:w="4322" w:type="dxa"/>
+          </w:tcPr>
+          <w:p>
+            <w:r>
+              <w:t xml:space="preserve">Origem </w:t>
+            </w:r>
+          </w:p>
+        </w:tc>
+        <w:tc>
+          <w:tcPr>
+            <w:tcW w:w="4322" w:type="dxa"/>
+          </w:tcPr>
+          <w:p>
+            <w:pPr>
+              <w:jc w:val="both"/>
+              <w:cnfStyle w:val="000000000000" w:firstRow="0" w:lastRow="0" w:firstColumn="0" w:lastColumn="0" w:oddVBand="0" w:evenVBand="0" w:oddHBand="0" w:evenHBand="0" w:firstRowFirstColumn="0" w:firstRowLastColumn="0" w:lastRowFirstColumn="0" w:lastRowLastColumn="0"/>
+            </w:pPr>
+            <w:r>
+              <w:t>Modificar</w:t>
+            </w:r>
+            <w:r>
+              <w:t xml:space="preserve"> as informações de uma compra</w:t>
+            </w:r>
+          </w:p>
+        </w:tc>
+      </w:tr>
+      <w:tr>
+        <w:trPr>
+          <w:cnfStyle w:val="000000100000" w:firstRow="0" w:lastRow="0" w:firstColumn="0" w:lastColumn="0" w:oddVBand="0" w:evenVBand="0" w:oddHBand="1" w:evenHBand="0" w:firstRowFirstColumn="0" w:firstRowLastColumn="0" w:lastRowFirstColumn="0" w:lastRowLastColumn="0"/>
+        </w:trPr>
+        <w:tc>
+          <w:tcPr>
+            <w:cnfStyle w:val="001000000000" w:firstRow="0" w:lastRow="0" w:firstColumn="1" w:lastColumn="0" w:oddVBand="0" w:evenVBand="0" w:oddHBand="0" w:evenHBand="0" w:firstRowFirstColumn="0" w:firstRowLastColumn="0" w:lastRowFirstColumn="0" w:lastRowLastColumn="0"/>
+            <w:tcW w:w="4322" w:type="dxa"/>
+          </w:tcPr>
+          <w:p>
+            <w:r>
+              <w:t>Destino</w:t>
+            </w:r>
+          </w:p>
+        </w:tc>
+        <w:tc>
+          <w:tcPr>
+            <w:tcW w:w="4322" w:type="dxa"/>
+          </w:tcPr>
+          <w:p>
+            <w:pPr>
+              <w:jc w:val="both"/>
+              <w:cnfStyle w:val="000000100000" w:firstRow="0" w:lastRow="0" w:firstColumn="0" w:lastColumn="0" w:oddVBand="0" w:evenVBand="0" w:oddHBand="1" w:evenHBand="0" w:firstRowFirstColumn="0" w:firstRowLastColumn="0" w:lastRowFirstColumn="0" w:lastRowLastColumn="0"/>
+            </w:pPr>
+            <w:r>
+              <w:t>Gerente ou dono da lanchonete</w:t>
+            </w:r>
+          </w:p>
+        </w:tc>
+      </w:tr>
+      <w:tr>
+        <w:tc>
+          <w:tcPr>
+            <w:cnfStyle w:val="001000000000" w:firstRow="0" w:lastRow="0" w:firstColumn="1" w:lastColumn="0" w:oddVBand="0" w:evenVBand="0" w:oddHBand="0" w:evenHBand="0" w:firstRowFirstColumn="0" w:firstRowLastColumn="0" w:lastRowFirstColumn="0" w:lastRowLastColumn="0"/>
+            <w:tcW w:w="4322" w:type="dxa"/>
+          </w:tcPr>
+          <w:p>
+            <w:r>
+              <w:t>Ação</w:t>
+            </w:r>
+          </w:p>
+        </w:tc>
+        <w:tc>
+          <w:tcPr>
+            <w:tcW w:w="4322" w:type="dxa"/>
+          </w:tcPr>
+          <w:p>
+            <w:pPr>
+              <w:jc w:val="both"/>
+              <w:cnfStyle w:val="000000000000" w:firstRow="0" w:lastRow="0" w:firstColumn="0" w:lastColumn="0" w:oddVBand="0" w:evenVBand="0" w:oddHBand="0" w:evenHBand="0" w:firstRowFirstColumn="0" w:firstRowLastColumn="0" w:lastRowFirstColumn="0" w:lastRowLastColumn="0"/>
+            </w:pPr>
+            <w:r>
+              <w:t>Alterar as informações de uma compra</w:t>
+            </w:r>
+            <w:bookmarkStart w:id="3" w:name="_GoBack"/>
+            <w:bookmarkEnd w:id="3"/>
+          </w:p>
+        </w:tc>
+      </w:tr>
+      <w:tr>
+        <w:trPr>
+          <w:cnfStyle w:val="000000100000" w:firstRow="0" w:lastRow="0" w:firstColumn="0" w:lastColumn="0" w:oddVBand="0" w:evenVBand="0" w:oddHBand="1" w:evenHBand="0" w:firstRowFirstColumn="0" w:firstRowLastColumn="0" w:lastRowFirstColumn="0" w:lastRowLastColumn="0"/>
+        </w:trPr>
+        <w:tc>
+          <w:tcPr>
+            <w:cnfStyle w:val="001000000000" w:firstRow="0" w:lastRow="0" w:firstColumn="1" w:lastColumn="0" w:oddVBand="0" w:evenVBand="0" w:oddHBand="0" w:evenHBand="0" w:firstRowFirstColumn="0" w:firstRowLastColumn="0" w:lastRowFirstColumn="0" w:lastRowLastColumn="0"/>
+            <w:tcW w:w="4322" w:type="dxa"/>
+          </w:tcPr>
+          <w:p>
+            <w:r>
+              <w:t>Tipo</w:t>
+            </w:r>
+          </w:p>
+        </w:tc>
+        <w:tc>
+          <w:tcPr>
+            <w:tcW w:w="4322" w:type="dxa"/>
+          </w:tcPr>
+          <w:p>
+            <w:pPr>
+              <w:jc w:val="both"/>
+              <w:cnfStyle w:val="000000100000" w:firstRow="0" w:lastRow="0" w:firstColumn="0" w:lastColumn="0" w:oddVBand="0" w:evenVBand="0" w:oddHBand="1" w:evenHBand="0" w:firstRowFirstColumn="0" w:firstRowLastColumn="0" w:lastRowFirstColumn="0" w:lastRowLastColumn="0"/>
+            </w:pPr>
+            <w:r>
+              <w:t>Funcional</w:t>
+            </w:r>
+          </w:p>
+        </w:tc>
+      </w:tr>
+    </w:tbl>
     <w:p>
       <w:pPr>
         <w:ind w:firstLine="708"/>
@@ -5398,6 +7573,91 @@
       <w:u w:val="single"/>
     </w:rPr>
   </w:style>
+  <w:style w:type="table" w:styleId="ListaClara">
+    <w:name w:val="Light List"/>
+    <w:basedOn w:val="Tabelanormal"/>
+    <w:uiPriority w:val="61"/>
+    <w:rsid w:val="005E68BA"/>
+    <w:pPr>
+      <w:spacing w:after="0" w:line="240" w:lineRule="auto"/>
+    </w:pPr>
+    <w:tblPr>
+      <w:tblStyleRowBandSize w:val="1"/>
+      <w:tblStyleColBandSize w:val="1"/>
+      <w:tblBorders>
+        <w:top w:val="single" w:sz="8" w:space="0" w:color="000000" w:themeColor="text1"/>
+        <w:left w:val="single" w:sz="8" w:space="0" w:color="000000" w:themeColor="text1"/>
+        <w:bottom w:val="single" w:sz="8" w:space="0" w:color="000000" w:themeColor="text1"/>
+        <w:right w:val="single" w:sz="8" w:space="0" w:color="000000" w:themeColor="text1"/>
+      </w:tblBorders>
+    </w:tblPr>
+    <w:tblStylePr w:type="firstRow">
+      <w:pPr>
+        <w:spacing w:before="0" w:after="0" w:line="240" w:lineRule="auto"/>
+      </w:pPr>
+      <w:rPr>
+        <w:b/>
+        <w:bCs/>
+        <w:color w:val="FFFFFF" w:themeColor="background1"/>
+      </w:rPr>
+      <w:tblPr/>
+      <w:tcPr>
+        <w:shd w:val="clear" w:color="auto" w:fill="000000" w:themeFill="text1"/>
+      </w:tcPr>
+    </w:tblStylePr>
+    <w:tblStylePr w:type="lastRow">
+      <w:pPr>
+        <w:spacing w:before="0" w:after="0" w:line="240" w:lineRule="auto"/>
+      </w:pPr>
+      <w:rPr>
+        <w:b/>
+        <w:bCs/>
+      </w:rPr>
+      <w:tblPr/>
+      <w:tcPr>
+        <w:tcBorders>
+          <w:top w:val="double" w:sz="6" w:space="0" w:color="000000" w:themeColor="text1"/>
+          <w:left w:val="single" w:sz="8" w:space="0" w:color="000000" w:themeColor="text1"/>
+          <w:bottom w:val="single" w:sz="8" w:space="0" w:color="000000" w:themeColor="text1"/>
+          <w:right w:val="single" w:sz="8" w:space="0" w:color="000000" w:themeColor="text1"/>
+        </w:tcBorders>
+      </w:tcPr>
+    </w:tblStylePr>
+    <w:tblStylePr w:type="firstCol">
+      <w:rPr>
+        <w:b/>
+        <w:bCs/>
+      </w:rPr>
+    </w:tblStylePr>
+    <w:tblStylePr w:type="lastCol">
+      <w:rPr>
+        <w:b/>
+        <w:bCs/>
+      </w:rPr>
+    </w:tblStylePr>
+    <w:tblStylePr w:type="band1Vert">
+      <w:tblPr/>
+      <w:tcPr>
+        <w:tcBorders>
+          <w:top w:val="single" w:sz="8" w:space="0" w:color="000000" w:themeColor="text1"/>
+          <w:left w:val="single" w:sz="8" w:space="0" w:color="000000" w:themeColor="text1"/>
+          <w:bottom w:val="single" w:sz="8" w:space="0" w:color="000000" w:themeColor="text1"/>
+          <w:right w:val="single" w:sz="8" w:space="0" w:color="000000" w:themeColor="text1"/>
+        </w:tcBorders>
+      </w:tcPr>
+    </w:tblStylePr>
+    <w:tblStylePr w:type="band1Horz">
+      <w:tblPr/>
+      <w:tcPr>
+        <w:tcBorders>
+          <w:top w:val="single" w:sz="8" w:space="0" w:color="000000" w:themeColor="text1"/>
+          <w:left w:val="single" w:sz="8" w:space="0" w:color="000000" w:themeColor="text1"/>
+          <w:bottom w:val="single" w:sz="8" w:space="0" w:color="000000" w:themeColor="text1"/>
+          <w:right w:val="single" w:sz="8" w:space="0" w:color="000000" w:themeColor="text1"/>
+        </w:tcBorders>
+      </w:tcPr>
+    </w:tblStylePr>
+  </w:style>
 </w:styles>
 </file>
 
@@ -5667,7 +7927,7 @@
 </file>
 
 <file path=customXml/itemProps1.xml><?xml version="1.0" encoding="utf-8"?>
-<ds:datastoreItem xmlns:ds="http://schemas.openxmlformats.org/officeDocument/2006/customXml" ds:itemID="{33807E93-CBCA-4C7F-A103-24CD16F39E60}">
+<ds:datastoreItem xmlns:ds="http://schemas.openxmlformats.org/officeDocument/2006/customXml" ds:itemID="{4CA560D1-5853-47AC-81A5-9C549E7E353F}">
   <ds:schemaRefs>
     <ds:schemaRef ds:uri="http://schemas.openxmlformats.org/officeDocument/2006/bibliography"/>
   </ds:schemaRefs>

</xml_diff>

<commit_message>
Adicionando requisitos nao funcionais(requisitos de sistema)
</commit_message>
<xml_diff>
--- a/[DOCUMENTAÇÃO]Requisitos funcionas e não-funcionais.docx
+++ b/[DOCUMENTAÇÃO]Requisitos funcionas e não-funcionais.docx
@@ -273,7 +273,7 @@
               <w:tab w:val="right" w:leader="dot" w:pos="8494"/>
             </w:tabs>
             <w:rPr>
-              <w:rFonts w:ascii="Arial" w:eastAsiaTheme="minorEastAsia" w:hAnsi="Arial" w:cs="Arial"/>
+              <w:rFonts w:eastAsiaTheme="minorEastAsia"/>
               <w:noProof/>
               <w:lang w:eastAsia="pt-BR"/>
             </w:rPr>
@@ -296,7 +296,7 @@
             </w:rPr>
             <w:fldChar w:fldCharType="separate"/>
           </w:r>
-          <w:hyperlink w:anchor="_Toc431377426" w:history="1">
+          <w:hyperlink w:anchor="_Toc431409473" w:history="1">
             <w:r>
               <w:rPr>
                 <w:rStyle w:val="Hyperlink"/>
@@ -308,7 +308,7 @@
             </w:r>
             <w:r>
               <w:rPr>
-                <w:rFonts w:ascii="Arial" w:eastAsiaTheme="minorEastAsia" w:hAnsi="Arial" w:cs="Arial"/>
+                <w:rFonts w:eastAsiaTheme="minorEastAsia"/>
                 <w:noProof/>
                 <w:lang w:eastAsia="pt-BR"/>
               </w:rPr>
@@ -325,7 +325,6 @@
             </w:r>
             <w:r>
               <w:rPr>
-                <w:rFonts w:ascii="Arial" w:hAnsi="Arial" w:cs="Arial"/>
                 <w:noProof/>
                 <w:webHidden/>
               </w:rPr>
@@ -333,7 +332,6 @@
             </w:r>
             <w:r>
               <w:rPr>
-                <w:rFonts w:ascii="Arial" w:hAnsi="Arial" w:cs="Arial"/>
                 <w:noProof/>
                 <w:webHidden/>
               </w:rPr>
@@ -341,22 +339,19 @@
             </w:r>
             <w:r>
               <w:rPr>
-                <w:rFonts w:ascii="Arial" w:hAnsi="Arial" w:cs="Arial"/>
                 <w:noProof/>
                 <w:webHidden/>
               </w:rPr>
-              <w:instrText xml:space="preserve"> PAGEREF _Toc431377426 \h </w:instrText>
-            </w:r>
-            <w:r>
-              <w:rPr>
-                <w:rFonts w:ascii="Arial" w:hAnsi="Arial" w:cs="Arial"/>
+              <w:instrText xml:space="preserve"> PAGEREF _Toc431409473 \h </w:instrText>
+            </w:r>
+            <w:r>
+              <w:rPr>
                 <w:noProof/>
                 <w:webHidden/>
               </w:rPr>
             </w:r>
             <w:r>
               <w:rPr>
-                <w:rFonts w:ascii="Arial" w:hAnsi="Arial" w:cs="Arial"/>
                 <w:noProof/>
                 <w:webHidden/>
               </w:rPr>
@@ -364,7 +359,6 @@
             </w:r>
             <w:r>
               <w:rPr>
-                <w:rFonts w:ascii="Arial" w:hAnsi="Arial" w:cs="Arial"/>
                 <w:noProof/>
                 <w:webHidden/>
               </w:rPr>
@@ -372,7 +366,6 @@
             </w:r>
             <w:r>
               <w:rPr>
-                <w:rFonts w:ascii="Arial" w:hAnsi="Arial" w:cs="Arial"/>
                 <w:noProof/>
                 <w:webHidden/>
               </w:rPr>
@@ -388,12 +381,12 @@
               <w:tab w:val="right" w:leader="dot" w:pos="8494"/>
             </w:tabs>
             <w:rPr>
-              <w:rFonts w:ascii="Arial" w:eastAsiaTheme="minorEastAsia" w:hAnsi="Arial" w:cs="Arial"/>
+              <w:rFonts w:eastAsiaTheme="minorEastAsia"/>
               <w:noProof/>
               <w:lang w:eastAsia="pt-BR"/>
             </w:rPr>
           </w:pPr>
-          <w:hyperlink w:anchor="_Toc431377427" w:history="1">
+          <w:hyperlink w:anchor="_Toc431409474" w:history="1">
             <w:r>
               <w:rPr>
                 <w:rStyle w:val="Hyperlink"/>
@@ -405,7 +398,7 @@
             </w:r>
             <w:r>
               <w:rPr>
-                <w:rFonts w:ascii="Arial" w:eastAsiaTheme="minorEastAsia" w:hAnsi="Arial" w:cs="Arial"/>
+                <w:rFonts w:eastAsiaTheme="minorEastAsia"/>
                 <w:noProof/>
                 <w:lang w:eastAsia="pt-BR"/>
               </w:rPr>
@@ -422,7 +415,6 @@
             </w:r>
             <w:r>
               <w:rPr>
-                <w:rFonts w:ascii="Arial" w:hAnsi="Arial" w:cs="Arial"/>
                 <w:noProof/>
                 <w:webHidden/>
               </w:rPr>
@@ -430,7 +422,6 @@
             </w:r>
             <w:r>
               <w:rPr>
-                <w:rFonts w:ascii="Arial" w:hAnsi="Arial" w:cs="Arial"/>
                 <w:noProof/>
                 <w:webHidden/>
               </w:rPr>
@@ -438,22 +429,19 @@
             </w:r>
             <w:r>
               <w:rPr>
-                <w:rFonts w:ascii="Arial" w:hAnsi="Arial" w:cs="Arial"/>
                 <w:noProof/>
                 <w:webHidden/>
               </w:rPr>
-              <w:instrText xml:space="preserve"> PAGEREF _Toc431377427 \h </w:instrText>
-            </w:r>
-            <w:r>
-              <w:rPr>
-                <w:rFonts w:ascii="Arial" w:hAnsi="Arial" w:cs="Arial"/>
+              <w:instrText xml:space="preserve"> PAGEREF _Toc431409474 \h </w:instrText>
+            </w:r>
+            <w:r>
+              <w:rPr>
                 <w:noProof/>
                 <w:webHidden/>
               </w:rPr>
             </w:r>
             <w:r>
               <w:rPr>
-                <w:rFonts w:ascii="Arial" w:hAnsi="Arial" w:cs="Arial"/>
                 <w:noProof/>
                 <w:webHidden/>
               </w:rPr>
@@ -461,7 +449,6 @@
             </w:r>
             <w:r>
               <w:rPr>
-                <w:rFonts w:ascii="Arial" w:hAnsi="Arial" w:cs="Arial"/>
                 <w:noProof/>
                 <w:webHidden/>
               </w:rPr>
@@ -469,7 +456,6 @@
             </w:r>
             <w:r>
               <w:rPr>
-                <w:rFonts w:ascii="Arial" w:hAnsi="Arial" w:cs="Arial"/>
                 <w:noProof/>
                 <w:webHidden/>
               </w:rPr>
@@ -485,12 +471,12 @@
               <w:tab w:val="right" w:leader="dot" w:pos="8494"/>
             </w:tabs>
             <w:rPr>
-              <w:rFonts w:ascii="Arial" w:eastAsiaTheme="minorEastAsia" w:hAnsi="Arial" w:cs="Arial"/>
+              <w:rFonts w:eastAsiaTheme="minorEastAsia"/>
               <w:noProof/>
               <w:lang w:eastAsia="pt-BR"/>
             </w:rPr>
           </w:pPr>
-          <w:hyperlink w:anchor="_Toc431377428" w:history="1">
+          <w:hyperlink w:anchor="_Toc431409475" w:history="1">
             <w:r>
               <w:rPr>
                 <w:rStyle w:val="Hyperlink"/>
@@ -502,7 +488,7 @@
             </w:r>
             <w:r>
               <w:rPr>
-                <w:rFonts w:ascii="Arial" w:eastAsiaTheme="minorEastAsia" w:hAnsi="Arial" w:cs="Arial"/>
+                <w:rFonts w:eastAsiaTheme="minorEastAsia"/>
                 <w:noProof/>
                 <w:lang w:eastAsia="pt-BR"/>
               </w:rPr>
@@ -515,11 +501,28 @@
                 <w:b/>
                 <w:noProof/>
               </w:rPr>
-              <w:t>Requisitos não-funcionais</w:t>
-            </w:r>
-            <w:r>
-              <w:rPr>
-                <w:rFonts w:ascii="Arial" w:hAnsi="Arial" w:cs="Arial"/>
+              <w:t>Requisitos não-fun</w:t>
+            </w:r>
+            <w:r>
+              <w:rPr>
+                <w:rStyle w:val="Hyperlink"/>
+                <w:rFonts w:ascii="Arial" w:hAnsi="Arial" w:cs="Arial"/>
+                <w:b/>
+                <w:noProof/>
+              </w:rPr>
+              <w:t>c</w:t>
+            </w:r>
+            <w:r>
+              <w:rPr>
+                <w:rStyle w:val="Hyperlink"/>
+                <w:rFonts w:ascii="Arial" w:hAnsi="Arial" w:cs="Arial"/>
+                <w:b/>
+                <w:noProof/>
+              </w:rPr>
+              <w:t>ionais</w:t>
+            </w:r>
+            <w:r>
+              <w:rPr>
                 <w:noProof/>
                 <w:webHidden/>
               </w:rPr>
@@ -527,7 +530,6 @@
             </w:r>
             <w:r>
               <w:rPr>
-                <w:rFonts w:ascii="Arial" w:hAnsi="Arial" w:cs="Arial"/>
                 <w:noProof/>
                 <w:webHidden/>
               </w:rPr>
@@ -535,22 +537,19 @@
             </w:r>
             <w:r>
               <w:rPr>
-                <w:rFonts w:ascii="Arial" w:hAnsi="Arial" w:cs="Arial"/>
                 <w:noProof/>
                 <w:webHidden/>
               </w:rPr>
-              <w:instrText xml:space="preserve"> PAGEREF _Toc431377428 \h </w:instrText>
-            </w:r>
-            <w:r>
-              <w:rPr>
-                <w:rFonts w:ascii="Arial" w:hAnsi="Arial" w:cs="Arial"/>
+              <w:instrText xml:space="preserve"> PAGEREF _Toc431409475 \h </w:instrText>
+            </w:r>
+            <w:r>
+              <w:rPr>
                 <w:noProof/>
                 <w:webHidden/>
               </w:rPr>
             </w:r>
             <w:r>
               <w:rPr>
-                <w:rFonts w:ascii="Arial" w:hAnsi="Arial" w:cs="Arial"/>
                 <w:noProof/>
                 <w:webHidden/>
               </w:rPr>
@@ -558,7 +557,6 @@
             </w:r>
             <w:r>
               <w:rPr>
-                <w:rFonts w:ascii="Arial" w:hAnsi="Arial" w:cs="Arial"/>
                 <w:noProof/>
                 <w:webHidden/>
               </w:rPr>
@@ -566,7 +564,6 @@
             </w:r>
             <w:r>
               <w:rPr>
-                <w:rFonts w:ascii="Arial" w:hAnsi="Arial" w:cs="Arial"/>
                 <w:noProof/>
                 <w:webHidden/>
               </w:rPr>
@@ -582,12 +579,12 @@
               <w:tab w:val="right" w:leader="dot" w:pos="8494"/>
             </w:tabs>
             <w:rPr>
-              <w:rFonts w:ascii="Arial" w:eastAsiaTheme="minorEastAsia" w:hAnsi="Arial" w:cs="Arial"/>
+              <w:rFonts w:eastAsiaTheme="minorEastAsia"/>
               <w:noProof/>
               <w:lang w:eastAsia="pt-BR"/>
             </w:rPr>
           </w:pPr>
-          <w:hyperlink w:anchor="_Toc431377429" w:history="1">
+          <w:hyperlink w:anchor="_Toc431409476" w:history="1">
             <w:r>
               <w:rPr>
                 <w:rStyle w:val="Hyperlink"/>
@@ -599,7 +596,7 @@
             </w:r>
             <w:r>
               <w:rPr>
-                <w:rFonts w:ascii="Arial" w:eastAsiaTheme="minorEastAsia" w:hAnsi="Arial" w:cs="Arial"/>
+                <w:rFonts w:eastAsiaTheme="minorEastAsia"/>
                 <w:noProof/>
                 <w:lang w:eastAsia="pt-BR"/>
               </w:rPr>
@@ -616,7 +613,6 @@
             </w:r>
             <w:r>
               <w:rPr>
-                <w:rFonts w:ascii="Arial" w:hAnsi="Arial" w:cs="Arial"/>
                 <w:noProof/>
                 <w:webHidden/>
               </w:rPr>
@@ -624,7 +620,6 @@
             </w:r>
             <w:r>
               <w:rPr>
-                <w:rFonts w:ascii="Arial" w:hAnsi="Arial" w:cs="Arial"/>
                 <w:noProof/>
                 <w:webHidden/>
               </w:rPr>
@@ -632,22 +627,19 @@
             </w:r>
             <w:r>
               <w:rPr>
-                <w:rFonts w:ascii="Arial" w:hAnsi="Arial" w:cs="Arial"/>
                 <w:noProof/>
                 <w:webHidden/>
               </w:rPr>
-              <w:instrText xml:space="preserve"> PAGEREF _Toc431377429 \h </w:instrText>
-            </w:r>
-            <w:r>
-              <w:rPr>
-                <w:rFonts w:ascii="Arial" w:hAnsi="Arial" w:cs="Arial"/>
+              <w:instrText xml:space="preserve"> PAGEREF _Toc431409476 \h </w:instrText>
+            </w:r>
+            <w:r>
+              <w:rPr>
                 <w:noProof/>
                 <w:webHidden/>
               </w:rPr>
             </w:r>
             <w:r>
               <w:rPr>
-                <w:rFonts w:ascii="Arial" w:hAnsi="Arial" w:cs="Arial"/>
                 <w:noProof/>
                 <w:webHidden/>
               </w:rPr>
@@ -655,7 +647,6 @@
             </w:r>
             <w:r>
               <w:rPr>
-                <w:rFonts w:ascii="Arial" w:hAnsi="Arial" w:cs="Arial"/>
                 <w:noProof/>
                 <w:webHidden/>
               </w:rPr>
@@ -663,7 +654,6 @@
             </w:r>
             <w:r>
               <w:rPr>
-                <w:rFonts w:ascii="Arial" w:hAnsi="Arial" w:cs="Arial"/>
                 <w:noProof/>
                 <w:webHidden/>
               </w:rPr>
@@ -679,12 +669,12 @@
               <w:tab w:val="right" w:leader="dot" w:pos="8494"/>
             </w:tabs>
             <w:rPr>
-              <w:rFonts w:ascii="Arial" w:eastAsiaTheme="minorEastAsia" w:hAnsi="Arial" w:cs="Arial"/>
+              <w:rFonts w:eastAsiaTheme="minorEastAsia"/>
               <w:noProof/>
               <w:lang w:eastAsia="pt-BR"/>
             </w:rPr>
           </w:pPr>
-          <w:hyperlink w:anchor="_Toc431377430" w:history="1">
+          <w:hyperlink w:anchor="_Toc431409477" w:history="1">
             <w:r>
               <w:rPr>
                 <w:rStyle w:val="Hyperlink"/>
@@ -696,7 +686,7 @@
             </w:r>
             <w:r>
               <w:rPr>
-                <w:rFonts w:ascii="Arial" w:eastAsiaTheme="minorEastAsia" w:hAnsi="Arial" w:cs="Arial"/>
+                <w:rFonts w:eastAsiaTheme="minorEastAsia"/>
                 <w:noProof/>
                 <w:lang w:eastAsia="pt-BR"/>
               </w:rPr>
@@ -709,11 +699,28 @@
                 <w:b/>
                 <w:noProof/>
               </w:rPr>
-              <w:t>Requisitos funcionais</w:t>
-            </w:r>
-            <w:r>
-              <w:rPr>
-                <w:rFonts w:ascii="Arial" w:hAnsi="Arial" w:cs="Arial"/>
+              <w:t>Requisitos fun</w:t>
+            </w:r>
+            <w:r>
+              <w:rPr>
+                <w:rStyle w:val="Hyperlink"/>
+                <w:rFonts w:ascii="Arial" w:hAnsi="Arial" w:cs="Arial"/>
+                <w:b/>
+                <w:noProof/>
+              </w:rPr>
+              <w:t>c</w:t>
+            </w:r>
+            <w:r>
+              <w:rPr>
+                <w:rStyle w:val="Hyperlink"/>
+                <w:rFonts w:ascii="Arial" w:hAnsi="Arial" w:cs="Arial"/>
+                <w:b/>
+                <w:noProof/>
+              </w:rPr>
+              <w:t>ionais</w:t>
+            </w:r>
+            <w:r>
+              <w:rPr>
                 <w:noProof/>
                 <w:webHidden/>
               </w:rPr>
@@ -721,7 +728,6 @@
             </w:r>
             <w:r>
               <w:rPr>
-                <w:rFonts w:ascii="Arial" w:hAnsi="Arial" w:cs="Arial"/>
                 <w:noProof/>
                 <w:webHidden/>
               </w:rPr>
@@ -729,22 +735,19 @@
             </w:r>
             <w:r>
               <w:rPr>
-                <w:rFonts w:ascii="Arial" w:hAnsi="Arial" w:cs="Arial"/>
                 <w:noProof/>
                 <w:webHidden/>
               </w:rPr>
-              <w:instrText xml:space="preserve"> PAGEREF _Toc431377430 \h </w:instrText>
-            </w:r>
-            <w:r>
-              <w:rPr>
-                <w:rFonts w:ascii="Arial" w:hAnsi="Arial" w:cs="Arial"/>
+              <w:instrText xml:space="preserve"> PAGEREF _Toc431409477 \h </w:instrText>
+            </w:r>
+            <w:r>
+              <w:rPr>
                 <w:noProof/>
                 <w:webHidden/>
               </w:rPr>
             </w:r>
             <w:r>
               <w:rPr>
-                <w:rFonts w:ascii="Arial" w:hAnsi="Arial" w:cs="Arial"/>
                 <w:noProof/>
                 <w:webHidden/>
               </w:rPr>
@@ -752,7 +755,6 @@
             </w:r>
             <w:r>
               <w:rPr>
-                <w:rFonts w:ascii="Arial" w:hAnsi="Arial" w:cs="Arial"/>
                 <w:noProof/>
                 <w:webHidden/>
               </w:rPr>
@@ -760,7 +762,6 @@
             </w:r>
             <w:r>
               <w:rPr>
-                <w:rFonts w:ascii="Arial" w:hAnsi="Arial" w:cs="Arial"/>
                 <w:noProof/>
                 <w:webHidden/>
               </w:rPr>
@@ -1008,7 +1009,7 @@
           <w:color w:val="auto"/>
         </w:rPr>
       </w:pPr>
-      <w:bookmarkStart w:id="0" w:name="_Toc431377426"/>
+      <w:bookmarkStart w:id="0" w:name="_Toc431409473"/>
       <w:r>
         <w:rPr>
           <w:rFonts w:ascii="Arial" w:hAnsi="Arial" w:cs="Arial"/>
@@ -1033,7 +1034,7 @@
           <w:color w:val="auto"/>
         </w:rPr>
       </w:pPr>
-      <w:bookmarkStart w:id="1" w:name="_Toc431377427"/>
+      <w:bookmarkStart w:id="1" w:name="_Toc431409474"/>
       <w:r>
         <w:rPr>
           <w:rFonts w:ascii="Arial" w:hAnsi="Arial" w:cs="Arial"/>
@@ -3740,7 +3741,7 @@
           <w:sz w:val="28"/>
         </w:rPr>
       </w:pPr>
-      <w:bookmarkStart w:id="2" w:name="_Toc431377428"/>
+      <w:bookmarkStart w:id="2" w:name="_Toc431409475"/>
       <w:r>
         <w:rPr>
           <w:rFonts w:ascii="Arial" w:hAnsi="Arial" w:cs="Arial"/>
@@ -3748,7 +3749,16 @@
           <w:color w:val="auto"/>
           <w:sz w:val="28"/>
         </w:rPr>
-        <w:t>Requisitos não-funcionais</w:t>
+        <w:t xml:space="preserve">Requisitos não </w:t>
+      </w:r>
+      <w:r>
+        <w:rPr>
+          <w:rFonts w:ascii="Arial" w:hAnsi="Arial" w:cs="Arial"/>
+          <w:b/>
+          <w:color w:val="auto"/>
+          <w:sz w:val="28"/>
+        </w:rPr>
+        <w:t>funcionais</w:t>
       </w:r>
       <w:bookmarkEnd w:id="2"/>
       <w:r>
@@ -4079,7 +4089,7 @@
           <w:color w:val="auto"/>
         </w:rPr>
       </w:pPr>
-      <w:bookmarkStart w:id="3" w:name="_Toc431377429"/>
+      <w:bookmarkStart w:id="3" w:name="_Toc431409476"/>
       <w:r>
         <w:rPr>
           <w:rFonts w:ascii="Arial" w:hAnsi="Arial" w:cs="Arial"/>
@@ -4112,7 +4122,7 @@
           <w:color w:val="auto"/>
         </w:rPr>
       </w:pPr>
-      <w:bookmarkStart w:id="4" w:name="_Toc431377430"/>
+      <w:bookmarkStart w:id="4" w:name="_Toc431409477"/>
       <w:r>
         <w:rPr>
           <w:rFonts w:ascii="Arial" w:hAnsi="Arial" w:cs="Arial"/>
@@ -13321,8 +13331,6 @@
               </w:rPr>
               <w:t xml:space="preserve">os salários pagos </w:t>
             </w:r>
-            <w:bookmarkStart w:id="5" w:name="_GoBack"/>
-            <w:bookmarkEnd w:id="5"/>
             <w:r>
               <w:rPr>
                 <w:rFonts w:ascii="Arial" w:hAnsi="Arial" w:cs="Arial"/>
@@ -24352,6 +24360,1538 @@
                 <w:rFonts w:ascii="Arial" w:hAnsi="Arial" w:cs="Arial"/>
               </w:rPr>
               <w:t>Funcional</w:t>
+            </w:r>
+          </w:p>
+        </w:tc>
+      </w:tr>
+    </w:tbl>
+    <w:p>
+      <w:pPr>
+        <w:jc w:val="both"/>
+        <w:rPr>
+          <w:rFonts w:ascii="Arial" w:hAnsi="Arial" w:cs="Arial"/>
+          <w:sz w:val="28"/>
+        </w:rPr>
+      </w:pPr>
+    </w:p>
+    <w:p>
+      <w:pPr>
+        <w:pStyle w:val="Ttulo1"/>
+        <w:numPr>
+          <w:ilvl w:val="1"/>
+          <w:numId w:val="3"/>
+        </w:numPr>
+        <w:jc w:val="both"/>
+        <w:rPr>
+          <w:rFonts w:ascii="Arial" w:hAnsi="Arial" w:cs="Arial"/>
+          <w:b/>
+          <w:color w:val="auto"/>
+        </w:rPr>
+      </w:pPr>
+      <w:r>
+        <w:rPr>
+          <w:rFonts w:ascii="Arial" w:hAnsi="Arial" w:cs="Arial"/>
+          <w:b/>
+          <w:color w:val="auto"/>
+          <w:sz w:val="28"/>
+        </w:rPr>
+        <w:t xml:space="preserve">Requisitos </w:t>
+      </w:r>
+      <w:r>
+        <w:rPr>
+          <w:rFonts w:ascii="Arial" w:hAnsi="Arial" w:cs="Arial"/>
+          <w:b/>
+          <w:color w:val="auto"/>
+          <w:sz w:val="28"/>
+        </w:rPr>
+        <w:t xml:space="preserve">não </w:t>
+      </w:r>
+      <w:r>
+        <w:rPr>
+          <w:rFonts w:ascii="Arial" w:hAnsi="Arial" w:cs="Arial"/>
+          <w:b/>
+          <w:color w:val="auto"/>
+          <w:sz w:val="28"/>
+        </w:rPr>
+        <w:t>funcionais</w:t>
+      </w:r>
+      <w:r>
+        <w:rPr>
+          <w:rFonts w:ascii="Arial" w:hAnsi="Arial" w:cs="Arial"/>
+          <w:b/>
+          <w:color w:val="auto"/>
+        </w:rPr>
+        <w:t xml:space="preserve"> </w:t>
+      </w:r>
+    </w:p>
+    <w:tbl>
+      <w:tblPr>
+        <w:tblStyle w:val="ListaClara"/>
+        <w:tblW w:w="0" w:type="auto"/>
+        <w:tblLook w:val="04A0" w:firstRow="1" w:lastRow="0" w:firstColumn="1" w:lastColumn="0" w:noHBand="0" w:noVBand="1"/>
+      </w:tblPr>
+      <w:tblGrid>
+        <w:gridCol w:w="4241"/>
+        <w:gridCol w:w="4243"/>
+      </w:tblGrid>
+      <w:tr>
+        <w:trPr>
+          <w:cnfStyle w:val="100000000000" w:firstRow="1" w:lastRow="0" w:firstColumn="0" w:lastColumn="0" w:oddVBand="0" w:evenVBand="0" w:oddHBand="0" w:evenHBand="0" w:firstRowFirstColumn="0" w:firstRowLastColumn="0" w:lastRowFirstColumn="0" w:lastRowLastColumn="0"/>
+        </w:trPr>
+        <w:tc>
+          <w:tcPr>
+            <w:cnfStyle w:val="001000000000" w:firstRow="0" w:lastRow="0" w:firstColumn="1" w:lastColumn="0" w:oddVBand="0" w:evenVBand="0" w:oddHBand="0" w:evenHBand="0" w:firstRowFirstColumn="0" w:firstRowLastColumn="0" w:lastRowFirstColumn="0" w:lastRowLastColumn="0"/>
+            <w:tcW w:w="8484" w:type="dxa"/>
+            <w:gridSpan w:val="2"/>
+          </w:tcPr>
+          <w:p>
+            <w:pPr>
+              <w:rPr>
+                <w:rFonts w:ascii="Arial" w:hAnsi="Arial" w:cs="Arial"/>
+              </w:rPr>
+            </w:pPr>
+            <w:r>
+              <w:rPr>
+                <w:rFonts w:ascii="Arial" w:hAnsi="Arial" w:cs="Arial"/>
+              </w:rPr>
+              <w:t xml:space="preserve">Requisito </w:t>
+            </w:r>
+            <w:r>
+              <w:rPr>
+                <w:rFonts w:ascii="Arial" w:hAnsi="Arial" w:cs="Arial"/>
+              </w:rPr>
+              <w:t>57 – Somente o gerente poderá ter acesso ao sistema</w:t>
+            </w:r>
+          </w:p>
+        </w:tc>
+      </w:tr>
+      <w:tr>
+        <w:trPr>
+          <w:cnfStyle w:val="000000100000" w:firstRow="0" w:lastRow="0" w:firstColumn="0" w:lastColumn="0" w:oddVBand="0" w:evenVBand="0" w:oddHBand="1" w:evenHBand="0" w:firstRowFirstColumn="0" w:firstRowLastColumn="0" w:lastRowFirstColumn="0" w:lastRowLastColumn="0"/>
+        </w:trPr>
+        <w:tc>
+          <w:tcPr>
+            <w:cnfStyle w:val="001000000000" w:firstRow="0" w:lastRow="0" w:firstColumn="1" w:lastColumn="0" w:oddVBand="0" w:evenVBand="0" w:oddHBand="0" w:evenHBand="0" w:firstRowFirstColumn="0" w:firstRowLastColumn="0" w:lastRowFirstColumn="0" w:lastRowLastColumn="0"/>
+            <w:tcW w:w="4241" w:type="dxa"/>
+          </w:tcPr>
+          <w:p>
+            <w:pPr>
+              <w:rPr>
+                <w:rFonts w:ascii="Arial" w:hAnsi="Arial" w:cs="Arial"/>
+              </w:rPr>
+            </w:pPr>
+            <w:r>
+              <w:rPr>
+                <w:rFonts w:ascii="Arial" w:hAnsi="Arial" w:cs="Arial"/>
+              </w:rPr>
+              <w:t>Função</w:t>
+            </w:r>
+          </w:p>
+        </w:tc>
+        <w:tc>
+          <w:tcPr>
+            <w:tcW w:w="4243" w:type="dxa"/>
+          </w:tcPr>
+          <w:p>
+            <w:pPr>
+              <w:jc w:val="both"/>
+              <w:cnfStyle w:val="000000100000" w:firstRow="0" w:lastRow="0" w:firstColumn="0" w:lastColumn="0" w:oddVBand="0" w:evenVBand="0" w:oddHBand="1" w:evenHBand="0" w:firstRowFirstColumn="0" w:firstRowLastColumn="0" w:lastRowFirstColumn="0" w:lastRowLastColumn="0"/>
+              <w:rPr>
+                <w:rFonts w:ascii="Arial" w:hAnsi="Arial" w:cs="Arial"/>
+              </w:rPr>
+            </w:pPr>
+            <w:r>
+              <w:rPr>
+                <w:rFonts w:ascii="Arial" w:hAnsi="Arial" w:cs="Arial"/>
+              </w:rPr>
+              <w:t>Permitir que apenas o g</w:t>
+            </w:r>
+            <w:r>
+              <w:rPr>
+                <w:rFonts w:ascii="Arial" w:hAnsi="Arial" w:cs="Arial"/>
+              </w:rPr>
+              <w:t>erente ou dono da lanchonete</w:t>
+            </w:r>
+            <w:r>
+              <w:rPr>
+                <w:rFonts w:ascii="Arial" w:hAnsi="Arial" w:cs="Arial"/>
+              </w:rPr>
+              <w:t xml:space="preserve"> tenha acesso as informações da aplicação</w:t>
+            </w:r>
+          </w:p>
+        </w:tc>
+      </w:tr>
+      <w:tr>
+        <w:tc>
+          <w:tcPr>
+            <w:cnfStyle w:val="001000000000" w:firstRow="0" w:lastRow="0" w:firstColumn="1" w:lastColumn="0" w:oddVBand="0" w:evenVBand="0" w:oddHBand="0" w:evenHBand="0" w:firstRowFirstColumn="0" w:firstRowLastColumn="0" w:lastRowFirstColumn="0" w:lastRowLastColumn="0"/>
+            <w:tcW w:w="4241" w:type="dxa"/>
+          </w:tcPr>
+          <w:p>
+            <w:pPr>
+              <w:rPr>
+                <w:rFonts w:ascii="Arial" w:hAnsi="Arial" w:cs="Arial"/>
+              </w:rPr>
+            </w:pPr>
+            <w:r>
+              <w:rPr>
+                <w:rFonts w:ascii="Arial" w:hAnsi="Arial" w:cs="Arial"/>
+              </w:rPr>
+              <w:t>Descrição</w:t>
+            </w:r>
+          </w:p>
+        </w:tc>
+        <w:tc>
+          <w:tcPr>
+            <w:tcW w:w="4243" w:type="dxa"/>
+          </w:tcPr>
+          <w:p>
+            <w:pPr>
+              <w:jc w:val="both"/>
+              <w:cnfStyle w:val="000000000000" w:firstRow="0" w:lastRow="0" w:firstColumn="0" w:lastColumn="0" w:oddVBand="0" w:evenVBand="0" w:oddHBand="0" w:evenHBand="0" w:firstRowFirstColumn="0" w:firstRowLastColumn="0" w:lastRowFirstColumn="0" w:lastRowLastColumn="0"/>
+              <w:rPr>
+                <w:rFonts w:ascii="Arial" w:hAnsi="Arial" w:cs="Arial"/>
+              </w:rPr>
+            </w:pPr>
+            <w:r>
+              <w:rPr>
+                <w:rFonts w:ascii="Arial" w:hAnsi="Arial" w:cs="Arial"/>
+              </w:rPr>
+              <w:t>A aplicação será acessada somente pelo gerente ou responsável pela lanchonete.</w:t>
+            </w:r>
+          </w:p>
+        </w:tc>
+      </w:tr>
+      <w:tr>
+        <w:trPr>
+          <w:cnfStyle w:val="000000100000" w:firstRow="0" w:lastRow="0" w:firstColumn="0" w:lastColumn="0" w:oddVBand="0" w:evenVBand="0" w:oddHBand="1" w:evenHBand="0" w:firstRowFirstColumn="0" w:firstRowLastColumn="0" w:lastRowFirstColumn="0" w:lastRowLastColumn="0"/>
+        </w:trPr>
+        <w:tc>
+          <w:tcPr>
+            <w:cnfStyle w:val="001000000000" w:firstRow="0" w:lastRow="0" w:firstColumn="1" w:lastColumn="0" w:oddVBand="0" w:evenVBand="0" w:oddHBand="0" w:evenHBand="0" w:firstRowFirstColumn="0" w:firstRowLastColumn="0" w:lastRowFirstColumn="0" w:lastRowLastColumn="0"/>
+            <w:tcW w:w="4241" w:type="dxa"/>
+          </w:tcPr>
+          <w:p>
+            <w:pPr>
+              <w:rPr>
+                <w:rFonts w:ascii="Arial" w:hAnsi="Arial" w:cs="Arial"/>
+              </w:rPr>
+            </w:pPr>
+            <w:r>
+              <w:rPr>
+                <w:rFonts w:ascii="Arial" w:hAnsi="Arial" w:cs="Arial"/>
+              </w:rPr>
+              <w:t>Entradas</w:t>
+            </w:r>
+          </w:p>
+        </w:tc>
+        <w:tc>
+          <w:tcPr>
+            <w:tcW w:w="4243" w:type="dxa"/>
+          </w:tcPr>
+          <w:p>
+            <w:pPr>
+              <w:jc w:val="both"/>
+              <w:cnfStyle w:val="000000100000" w:firstRow="0" w:lastRow="0" w:firstColumn="0" w:lastColumn="0" w:oddVBand="0" w:evenVBand="0" w:oddHBand="1" w:evenHBand="0" w:firstRowFirstColumn="0" w:firstRowLastColumn="0" w:lastRowFirstColumn="0" w:lastRowLastColumn="0"/>
+              <w:rPr>
+                <w:rFonts w:ascii="Arial" w:hAnsi="Arial" w:cs="Arial"/>
+              </w:rPr>
+            </w:pPr>
+            <w:r>
+              <w:rPr>
+                <w:rFonts w:ascii="Arial" w:hAnsi="Arial" w:cs="Arial"/>
+              </w:rPr>
+              <w:t xml:space="preserve">Dados de acesso para o </w:t>
+            </w:r>
+            <w:r>
+              <w:rPr>
+                <w:rFonts w:ascii="Arial" w:hAnsi="Arial" w:cs="Arial"/>
+              </w:rPr>
+              <w:t>g</w:t>
+            </w:r>
+            <w:r>
+              <w:rPr>
+                <w:rFonts w:ascii="Arial" w:hAnsi="Arial" w:cs="Arial"/>
+              </w:rPr>
+              <w:t>erente ou dono da lanchonete</w:t>
+            </w:r>
+          </w:p>
+        </w:tc>
+      </w:tr>
+      <w:tr>
+        <w:tc>
+          <w:tcPr>
+            <w:cnfStyle w:val="001000000000" w:firstRow="0" w:lastRow="0" w:firstColumn="1" w:lastColumn="0" w:oddVBand="0" w:evenVBand="0" w:oddHBand="0" w:evenHBand="0" w:firstRowFirstColumn="0" w:firstRowLastColumn="0" w:lastRowFirstColumn="0" w:lastRowLastColumn="0"/>
+            <w:tcW w:w="4241" w:type="dxa"/>
+          </w:tcPr>
+          <w:p>
+            <w:pPr>
+              <w:rPr>
+                <w:rFonts w:ascii="Arial" w:hAnsi="Arial" w:cs="Arial"/>
+              </w:rPr>
+            </w:pPr>
+            <w:r>
+              <w:rPr>
+                <w:rFonts w:ascii="Arial" w:hAnsi="Arial" w:cs="Arial"/>
+              </w:rPr>
+              <w:t xml:space="preserve">Origem </w:t>
+            </w:r>
+          </w:p>
+        </w:tc>
+        <w:tc>
+          <w:tcPr>
+            <w:tcW w:w="4243" w:type="dxa"/>
+          </w:tcPr>
+          <w:p>
+            <w:pPr>
+              <w:jc w:val="both"/>
+              <w:cnfStyle w:val="000000000000" w:firstRow="0" w:lastRow="0" w:firstColumn="0" w:lastColumn="0" w:oddVBand="0" w:evenVBand="0" w:oddHBand="0" w:evenHBand="0" w:firstRowFirstColumn="0" w:firstRowLastColumn="0" w:lastRowFirstColumn="0" w:lastRowLastColumn="0"/>
+              <w:rPr>
+                <w:rFonts w:ascii="Arial" w:hAnsi="Arial" w:cs="Arial"/>
+              </w:rPr>
+            </w:pPr>
+            <w:r>
+              <w:rPr>
+                <w:rFonts w:ascii="Arial" w:hAnsi="Arial" w:cs="Arial"/>
+              </w:rPr>
+              <w:t xml:space="preserve">Controlar o acesso as informações de gerenciamento da lanchonete </w:t>
+            </w:r>
+          </w:p>
+        </w:tc>
+      </w:tr>
+      <w:tr>
+        <w:trPr>
+          <w:cnfStyle w:val="000000100000" w:firstRow="0" w:lastRow="0" w:firstColumn="0" w:lastColumn="0" w:oddVBand="0" w:evenVBand="0" w:oddHBand="1" w:evenHBand="0" w:firstRowFirstColumn="0" w:firstRowLastColumn="0" w:lastRowFirstColumn="0" w:lastRowLastColumn="0"/>
+        </w:trPr>
+        <w:tc>
+          <w:tcPr>
+            <w:cnfStyle w:val="001000000000" w:firstRow="0" w:lastRow="0" w:firstColumn="1" w:lastColumn="0" w:oddVBand="0" w:evenVBand="0" w:oddHBand="0" w:evenHBand="0" w:firstRowFirstColumn="0" w:firstRowLastColumn="0" w:lastRowFirstColumn="0" w:lastRowLastColumn="0"/>
+            <w:tcW w:w="4241" w:type="dxa"/>
+          </w:tcPr>
+          <w:p>
+            <w:pPr>
+              <w:rPr>
+                <w:rFonts w:ascii="Arial" w:hAnsi="Arial" w:cs="Arial"/>
+              </w:rPr>
+            </w:pPr>
+            <w:r>
+              <w:rPr>
+                <w:rFonts w:ascii="Arial" w:hAnsi="Arial" w:cs="Arial"/>
+              </w:rPr>
+              <w:lastRenderedPageBreak/>
+              <w:t>Destino</w:t>
+            </w:r>
+          </w:p>
+        </w:tc>
+        <w:tc>
+          <w:tcPr>
+            <w:tcW w:w="4243" w:type="dxa"/>
+          </w:tcPr>
+          <w:p>
+            <w:pPr>
+              <w:jc w:val="both"/>
+              <w:cnfStyle w:val="000000100000" w:firstRow="0" w:lastRow="0" w:firstColumn="0" w:lastColumn="0" w:oddVBand="0" w:evenVBand="0" w:oddHBand="1" w:evenHBand="0" w:firstRowFirstColumn="0" w:firstRowLastColumn="0" w:lastRowFirstColumn="0" w:lastRowLastColumn="0"/>
+              <w:rPr>
+                <w:rFonts w:ascii="Arial" w:hAnsi="Arial" w:cs="Arial"/>
+              </w:rPr>
+            </w:pPr>
+            <w:r>
+              <w:rPr>
+                <w:rFonts w:ascii="Arial" w:hAnsi="Arial" w:cs="Arial"/>
+              </w:rPr>
+              <w:t>Gerente ou dono da lanchonete</w:t>
+            </w:r>
+          </w:p>
+        </w:tc>
+      </w:tr>
+      <w:tr>
+        <w:tc>
+          <w:tcPr>
+            <w:cnfStyle w:val="001000000000" w:firstRow="0" w:lastRow="0" w:firstColumn="1" w:lastColumn="0" w:oddVBand="0" w:evenVBand="0" w:oddHBand="0" w:evenHBand="0" w:firstRowFirstColumn="0" w:firstRowLastColumn="0" w:lastRowFirstColumn="0" w:lastRowLastColumn="0"/>
+            <w:tcW w:w="4241" w:type="dxa"/>
+          </w:tcPr>
+          <w:p>
+            <w:pPr>
+              <w:rPr>
+                <w:rFonts w:ascii="Arial" w:hAnsi="Arial" w:cs="Arial"/>
+              </w:rPr>
+            </w:pPr>
+            <w:r>
+              <w:rPr>
+                <w:rFonts w:ascii="Arial" w:hAnsi="Arial" w:cs="Arial"/>
+              </w:rPr>
+              <w:t>Ação</w:t>
+            </w:r>
+          </w:p>
+        </w:tc>
+        <w:tc>
+          <w:tcPr>
+            <w:tcW w:w="4243" w:type="dxa"/>
+          </w:tcPr>
+          <w:p>
+            <w:pPr>
+              <w:jc w:val="both"/>
+              <w:cnfStyle w:val="000000000000" w:firstRow="0" w:lastRow="0" w:firstColumn="0" w:lastColumn="0" w:oddVBand="0" w:evenVBand="0" w:oddHBand="0" w:evenHBand="0" w:firstRowFirstColumn="0" w:firstRowLastColumn="0" w:lastRowFirstColumn="0" w:lastRowLastColumn="0"/>
+              <w:rPr>
+                <w:rFonts w:ascii="Arial" w:hAnsi="Arial" w:cs="Arial"/>
+              </w:rPr>
+            </w:pPr>
+            <w:r>
+              <w:rPr>
+                <w:rFonts w:ascii="Arial" w:hAnsi="Arial" w:cs="Arial"/>
+              </w:rPr>
+              <w:t>Limitar o acesso as informações da aplicação somente ao g</w:t>
+            </w:r>
+            <w:r>
+              <w:rPr>
+                <w:rFonts w:ascii="Arial" w:hAnsi="Arial" w:cs="Arial"/>
+              </w:rPr>
+              <w:t>erente ou dono da lanchonete</w:t>
+            </w:r>
+          </w:p>
+        </w:tc>
+      </w:tr>
+      <w:tr>
+        <w:trPr>
+          <w:cnfStyle w:val="000000100000" w:firstRow="0" w:lastRow="0" w:firstColumn="0" w:lastColumn="0" w:oddVBand="0" w:evenVBand="0" w:oddHBand="1" w:evenHBand="0" w:firstRowFirstColumn="0" w:firstRowLastColumn="0" w:lastRowFirstColumn="0" w:lastRowLastColumn="0"/>
+        </w:trPr>
+        <w:tc>
+          <w:tcPr>
+            <w:cnfStyle w:val="001000000000" w:firstRow="0" w:lastRow="0" w:firstColumn="1" w:lastColumn="0" w:oddVBand="0" w:evenVBand="0" w:oddHBand="0" w:evenHBand="0" w:firstRowFirstColumn="0" w:firstRowLastColumn="0" w:lastRowFirstColumn="0" w:lastRowLastColumn="0"/>
+            <w:tcW w:w="4241" w:type="dxa"/>
+          </w:tcPr>
+          <w:p>
+            <w:pPr>
+              <w:rPr>
+                <w:rFonts w:ascii="Arial" w:hAnsi="Arial" w:cs="Arial"/>
+              </w:rPr>
+            </w:pPr>
+            <w:r>
+              <w:rPr>
+                <w:rFonts w:ascii="Arial" w:hAnsi="Arial" w:cs="Arial"/>
+              </w:rPr>
+              <w:t>Tipo</w:t>
+            </w:r>
+          </w:p>
+        </w:tc>
+        <w:tc>
+          <w:tcPr>
+            <w:tcW w:w="4243" w:type="dxa"/>
+          </w:tcPr>
+          <w:p>
+            <w:pPr>
+              <w:jc w:val="both"/>
+              <w:cnfStyle w:val="000000100000" w:firstRow="0" w:lastRow="0" w:firstColumn="0" w:lastColumn="0" w:oddVBand="0" w:evenVBand="0" w:oddHBand="1" w:evenHBand="0" w:firstRowFirstColumn="0" w:firstRowLastColumn="0" w:lastRowFirstColumn="0" w:lastRowLastColumn="0"/>
+              <w:rPr>
+                <w:rFonts w:ascii="Arial" w:hAnsi="Arial" w:cs="Arial"/>
+              </w:rPr>
+            </w:pPr>
+            <w:r>
+              <w:rPr>
+                <w:rFonts w:ascii="Arial" w:hAnsi="Arial" w:cs="Arial"/>
+              </w:rPr>
+              <w:t>Não f</w:t>
+            </w:r>
+            <w:r>
+              <w:rPr>
+                <w:rFonts w:ascii="Arial" w:hAnsi="Arial" w:cs="Arial"/>
+              </w:rPr>
+              <w:t>uncional</w:t>
+            </w:r>
+          </w:p>
+        </w:tc>
+      </w:tr>
+    </w:tbl>
+    <w:p>
+      <w:pPr>
+        <w:jc w:val="both"/>
+        <w:rPr>
+          <w:rFonts w:ascii="Arial" w:hAnsi="Arial" w:cs="Arial"/>
+          <w:sz w:val="28"/>
+        </w:rPr>
+      </w:pPr>
+    </w:p>
+    <w:tbl>
+      <w:tblPr>
+        <w:tblStyle w:val="ListaClara"/>
+        <w:tblW w:w="0" w:type="auto"/>
+        <w:tblLook w:val="04A0" w:firstRow="1" w:lastRow="0" w:firstColumn="1" w:lastColumn="0" w:noHBand="0" w:noVBand="1"/>
+      </w:tblPr>
+      <w:tblGrid>
+        <w:gridCol w:w="4241"/>
+        <w:gridCol w:w="4243"/>
+      </w:tblGrid>
+      <w:tr>
+        <w:trPr>
+          <w:cnfStyle w:val="100000000000" w:firstRow="1" w:lastRow="0" w:firstColumn="0" w:lastColumn="0" w:oddVBand="0" w:evenVBand="0" w:oddHBand="0" w:evenHBand="0" w:firstRowFirstColumn="0" w:firstRowLastColumn="0" w:lastRowFirstColumn="0" w:lastRowLastColumn="0"/>
+        </w:trPr>
+        <w:tc>
+          <w:tcPr>
+            <w:cnfStyle w:val="001000000000" w:firstRow="0" w:lastRow="0" w:firstColumn="1" w:lastColumn="0" w:oddVBand="0" w:evenVBand="0" w:oddHBand="0" w:evenHBand="0" w:firstRowFirstColumn="0" w:firstRowLastColumn="0" w:lastRowFirstColumn="0" w:lastRowLastColumn="0"/>
+            <w:tcW w:w="8484" w:type="dxa"/>
+            <w:gridSpan w:val="2"/>
+          </w:tcPr>
+          <w:p>
+            <w:pPr>
+              <w:rPr>
+                <w:rFonts w:ascii="Arial" w:hAnsi="Arial" w:cs="Arial"/>
+              </w:rPr>
+            </w:pPr>
+            <w:r>
+              <w:rPr>
+                <w:rFonts w:ascii="Arial" w:hAnsi="Arial" w:cs="Arial"/>
+              </w:rPr>
+              <w:t xml:space="preserve">Requisito </w:t>
+            </w:r>
+            <w:r>
+              <w:rPr>
+                <w:rFonts w:ascii="Arial" w:hAnsi="Arial" w:cs="Arial"/>
+              </w:rPr>
+              <w:t>58 – Interface de fácil utilização</w:t>
+            </w:r>
+          </w:p>
+        </w:tc>
+      </w:tr>
+      <w:tr>
+        <w:trPr>
+          <w:cnfStyle w:val="000000100000" w:firstRow="0" w:lastRow="0" w:firstColumn="0" w:lastColumn="0" w:oddVBand="0" w:evenVBand="0" w:oddHBand="1" w:evenHBand="0" w:firstRowFirstColumn="0" w:firstRowLastColumn="0" w:lastRowFirstColumn="0" w:lastRowLastColumn="0"/>
+        </w:trPr>
+        <w:tc>
+          <w:tcPr>
+            <w:cnfStyle w:val="001000000000" w:firstRow="0" w:lastRow="0" w:firstColumn="1" w:lastColumn="0" w:oddVBand="0" w:evenVBand="0" w:oddHBand="0" w:evenHBand="0" w:firstRowFirstColumn="0" w:firstRowLastColumn="0" w:lastRowFirstColumn="0" w:lastRowLastColumn="0"/>
+            <w:tcW w:w="4241" w:type="dxa"/>
+          </w:tcPr>
+          <w:p>
+            <w:pPr>
+              <w:rPr>
+                <w:rFonts w:ascii="Arial" w:hAnsi="Arial" w:cs="Arial"/>
+              </w:rPr>
+            </w:pPr>
+            <w:r>
+              <w:rPr>
+                <w:rFonts w:ascii="Arial" w:hAnsi="Arial" w:cs="Arial"/>
+              </w:rPr>
+              <w:t>Função</w:t>
+            </w:r>
+          </w:p>
+        </w:tc>
+        <w:tc>
+          <w:tcPr>
+            <w:tcW w:w="4243" w:type="dxa"/>
+          </w:tcPr>
+          <w:p>
+            <w:pPr>
+              <w:jc w:val="both"/>
+              <w:cnfStyle w:val="000000100000" w:firstRow="0" w:lastRow="0" w:firstColumn="0" w:lastColumn="0" w:oddVBand="0" w:evenVBand="0" w:oddHBand="1" w:evenHBand="0" w:firstRowFirstColumn="0" w:firstRowLastColumn="0" w:lastRowFirstColumn="0" w:lastRowLastColumn="0"/>
+              <w:rPr>
+                <w:rFonts w:ascii="Arial" w:hAnsi="Arial" w:cs="Arial"/>
+              </w:rPr>
+            </w:pPr>
+            <w:r>
+              <w:rPr>
+                <w:rFonts w:ascii="Arial" w:hAnsi="Arial" w:cs="Arial"/>
+              </w:rPr>
+              <w:t>Facilitar a aprendizagem e uso da interface gráfica da aplicação</w:t>
+            </w:r>
+            <w:r>
+              <w:rPr>
+                <w:rFonts w:ascii="Arial" w:hAnsi="Arial" w:cs="Arial"/>
+              </w:rPr>
+              <w:t xml:space="preserve"> para o usuário</w:t>
+            </w:r>
+          </w:p>
+        </w:tc>
+      </w:tr>
+      <w:tr>
+        <w:tc>
+          <w:tcPr>
+            <w:cnfStyle w:val="001000000000" w:firstRow="0" w:lastRow="0" w:firstColumn="1" w:lastColumn="0" w:oddVBand="0" w:evenVBand="0" w:oddHBand="0" w:evenHBand="0" w:firstRowFirstColumn="0" w:firstRowLastColumn="0" w:lastRowFirstColumn="0" w:lastRowLastColumn="0"/>
+            <w:tcW w:w="4241" w:type="dxa"/>
+          </w:tcPr>
+          <w:p>
+            <w:pPr>
+              <w:rPr>
+                <w:rFonts w:ascii="Arial" w:hAnsi="Arial" w:cs="Arial"/>
+              </w:rPr>
+            </w:pPr>
+            <w:r>
+              <w:rPr>
+                <w:rFonts w:ascii="Arial" w:hAnsi="Arial" w:cs="Arial"/>
+              </w:rPr>
+              <w:t>Descrição</w:t>
+            </w:r>
+          </w:p>
+        </w:tc>
+        <w:tc>
+          <w:tcPr>
+            <w:tcW w:w="4243" w:type="dxa"/>
+          </w:tcPr>
+          <w:p>
+            <w:pPr>
+              <w:jc w:val="both"/>
+              <w:cnfStyle w:val="000000000000" w:firstRow="0" w:lastRow="0" w:firstColumn="0" w:lastColumn="0" w:oddVBand="0" w:evenVBand="0" w:oddHBand="0" w:evenHBand="0" w:firstRowFirstColumn="0" w:firstRowLastColumn="0" w:lastRowFirstColumn="0" w:lastRowLastColumn="0"/>
+              <w:rPr>
+                <w:rFonts w:ascii="Arial" w:hAnsi="Arial" w:cs="Arial"/>
+              </w:rPr>
+            </w:pPr>
+            <w:r>
+              <w:rPr>
+                <w:rFonts w:ascii="Arial" w:hAnsi="Arial" w:cs="Arial"/>
+              </w:rPr>
+              <w:t>A aplicação terá uma interface amigável e de fácil utilização, para que o usuário não tenha nenhuma dificuldade em aprender a usar o sistema.</w:t>
+            </w:r>
+          </w:p>
+        </w:tc>
+      </w:tr>
+      <w:tr>
+        <w:trPr>
+          <w:cnfStyle w:val="000000100000" w:firstRow="0" w:lastRow="0" w:firstColumn="0" w:lastColumn="0" w:oddVBand="0" w:evenVBand="0" w:oddHBand="1" w:evenHBand="0" w:firstRowFirstColumn="0" w:firstRowLastColumn="0" w:lastRowFirstColumn="0" w:lastRowLastColumn="0"/>
+        </w:trPr>
+        <w:tc>
+          <w:tcPr>
+            <w:cnfStyle w:val="001000000000" w:firstRow="0" w:lastRow="0" w:firstColumn="1" w:lastColumn="0" w:oddVBand="0" w:evenVBand="0" w:oddHBand="0" w:evenHBand="0" w:firstRowFirstColumn="0" w:firstRowLastColumn="0" w:lastRowFirstColumn="0" w:lastRowLastColumn="0"/>
+            <w:tcW w:w="4241" w:type="dxa"/>
+          </w:tcPr>
+          <w:p>
+            <w:pPr>
+              <w:rPr>
+                <w:rFonts w:ascii="Arial" w:hAnsi="Arial" w:cs="Arial"/>
+              </w:rPr>
+            </w:pPr>
+            <w:r>
+              <w:rPr>
+                <w:rFonts w:ascii="Arial" w:hAnsi="Arial" w:cs="Arial"/>
+              </w:rPr>
+              <w:t>Entradas</w:t>
+            </w:r>
+          </w:p>
+        </w:tc>
+        <w:tc>
+          <w:tcPr>
+            <w:tcW w:w="4243" w:type="dxa"/>
+          </w:tcPr>
+          <w:p>
+            <w:pPr>
+              <w:jc w:val="both"/>
+              <w:cnfStyle w:val="000000100000" w:firstRow="0" w:lastRow="0" w:firstColumn="0" w:lastColumn="0" w:oddVBand="0" w:evenVBand="0" w:oddHBand="1" w:evenHBand="0" w:firstRowFirstColumn="0" w:firstRowLastColumn="0" w:lastRowFirstColumn="0" w:lastRowLastColumn="0"/>
+              <w:rPr>
+                <w:rFonts w:ascii="Arial" w:hAnsi="Arial" w:cs="Arial"/>
+              </w:rPr>
+            </w:pPr>
+            <w:r>
+              <w:rPr>
+                <w:rFonts w:ascii="Arial" w:hAnsi="Arial" w:cs="Arial"/>
+              </w:rPr>
+              <w:t xml:space="preserve">Interface gráfica amigável </w:t>
+            </w:r>
+          </w:p>
+        </w:tc>
+      </w:tr>
+      <w:tr>
+        <w:tc>
+          <w:tcPr>
+            <w:cnfStyle w:val="001000000000" w:firstRow="0" w:lastRow="0" w:firstColumn="1" w:lastColumn="0" w:oddVBand="0" w:evenVBand="0" w:oddHBand="0" w:evenHBand="0" w:firstRowFirstColumn="0" w:firstRowLastColumn="0" w:lastRowFirstColumn="0" w:lastRowLastColumn="0"/>
+            <w:tcW w:w="4241" w:type="dxa"/>
+          </w:tcPr>
+          <w:p>
+            <w:pPr>
+              <w:rPr>
+                <w:rFonts w:ascii="Arial" w:hAnsi="Arial" w:cs="Arial"/>
+              </w:rPr>
+            </w:pPr>
+            <w:r>
+              <w:rPr>
+                <w:rFonts w:ascii="Arial" w:hAnsi="Arial" w:cs="Arial"/>
+              </w:rPr>
+              <w:t xml:space="preserve">Origem </w:t>
+            </w:r>
+          </w:p>
+        </w:tc>
+        <w:tc>
+          <w:tcPr>
+            <w:tcW w:w="4243" w:type="dxa"/>
+          </w:tcPr>
+          <w:p>
+            <w:pPr>
+              <w:jc w:val="both"/>
+              <w:cnfStyle w:val="000000000000" w:firstRow="0" w:lastRow="0" w:firstColumn="0" w:lastColumn="0" w:oddVBand="0" w:evenVBand="0" w:oddHBand="0" w:evenHBand="0" w:firstRowFirstColumn="0" w:firstRowLastColumn="0" w:lastRowFirstColumn="0" w:lastRowLastColumn="0"/>
+              <w:rPr>
+                <w:rFonts w:ascii="Arial" w:hAnsi="Arial" w:cs="Arial"/>
+              </w:rPr>
+            </w:pPr>
+            <w:r>
+              <w:rPr>
+                <w:rFonts w:ascii="Arial" w:hAnsi="Arial" w:cs="Arial"/>
+              </w:rPr>
+              <w:t>Tornar mais amigável a interface gráfica e assim facilitar o uso da aplicação por parte do usuário</w:t>
+            </w:r>
+            <w:r>
+              <w:rPr>
+                <w:rFonts w:ascii="Arial" w:hAnsi="Arial" w:cs="Arial"/>
+              </w:rPr>
+              <w:t xml:space="preserve"> </w:t>
+            </w:r>
+          </w:p>
+        </w:tc>
+      </w:tr>
+      <w:tr>
+        <w:trPr>
+          <w:cnfStyle w:val="000000100000" w:firstRow="0" w:lastRow="0" w:firstColumn="0" w:lastColumn="0" w:oddVBand="0" w:evenVBand="0" w:oddHBand="1" w:evenHBand="0" w:firstRowFirstColumn="0" w:firstRowLastColumn="0" w:lastRowFirstColumn="0" w:lastRowLastColumn="0"/>
+        </w:trPr>
+        <w:tc>
+          <w:tcPr>
+            <w:cnfStyle w:val="001000000000" w:firstRow="0" w:lastRow="0" w:firstColumn="1" w:lastColumn="0" w:oddVBand="0" w:evenVBand="0" w:oddHBand="0" w:evenHBand="0" w:firstRowFirstColumn="0" w:firstRowLastColumn="0" w:lastRowFirstColumn="0" w:lastRowLastColumn="0"/>
+            <w:tcW w:w="4241" w:type="dxa"/>
+          </w:tcPr>
+          <w:p>
+            <w:pPr>
+              <w:rPr>
+                <w:rFonts w:ascii="Arial" w:hAnsi="Arial" w:cs="Arial"/>
+              </w:rPr>
+            </w:pPr>
+            <w:r>
+              <w:rPr>
+                <w:rFonts w:ascii="Arial" w:hAnsi="Arial" w:cs="Arial"/>
+              </w:rPr>
+              <w:t>Destino</w:t>
+            </w:r>
+          </w:p>
+        </w:tc>
+        <w:tc>
+          <w:tcPr>
+            <w:tcW w:w="4243" w:type="dxa"/>
+          </w:tcPr>
+          <w:p>
+            <w:pPr>
+              <w:jc w:val="both"/>
+              <w:cnfStyle w:val="000000100000" w:firstRow="0" w:lastRow="0" w:firstColumn="0" w:lastColumn="0" w:oddVBand="0" w:evenVBand="0" w:oddHBand="1" w:evenHBand="0" w:firstRowFirstColumn="0" w:firstRowLastColumn="0" w:lastRowFirstColumn="0" w:lastRowLastColumn="0"/>
+              <w:rPr>
+                <w:rFonts w:ascii="Arial" w:hAnsi="Arial" w:cs="Arial"/>
+              </w:rPr>
+            </w:pPr>
+            <w:r>
+              <w:rPr>
+                <w:rFonts w:ascii="Arial" w:hAnsi="Arial" w:cs="Arial"/>
+              </w:rPr>
+              <w:t>Gerente ou dono da lanchonete</w:t>
+            </w:r>
+          </w:p>
+        </w:tc>
+      </w:tr>
+      <w:tr>
+        <w:tc>
+          <w:tcPr>
+            <w:cnfStyle w:val="001000000000" w:firstRow="0" w:lastRow="0" w:firstColumn="1" w:lastColumn="0" w:oddVBand="0" w:evenVBand="0" w:oddHBand="0" w:evenHBand="0" w:firstRowFirstColumn="0" w:firstRowLastColumn="0" w:lastRowFirstColumn="0" w:lastRowLastColumn="0"/>
+            <w:tcW w:w="4241" w:type="dxa"/>
+          </w:tcPr>
+          <w:p>
+            <w:pPr>
+              <w:rPr>
+                <w:rFonts w:ascii="Arial" w:hAnsi="Arial" w:cs="Arial"/>
+              </w:rPr>
+            </w:pPr>
+            <w:r>
+              <w:rPr>
+                <w:rFonts w:ascii="Arial" w:hAnsi="Arial" w:cs="Arial"/>
+              </w:rPr>
+              <w:t>Ação</w:t>
+            </w:r>
+          </w:p>
+        </w:tc>
+        <w:tc>
+          <w:tcPr>
+            <w:tcW w:w="4243" w:type="dxa"/>
+          </w:tcPr>
+          <w:p>
+            <w:pPr>
+              <w:jc w:val="both"/>
+              <w:cnfStyle w:val="000000000000" w:firstRow="0" w:lastRow="0" w:firstColumn="0" w:lastColumn="0" w:oddVBand="0" w:evenVBand="0" w:oddHBand="0" w:evenHBand="0" w:firstRowFirstColumn="0" w:firstRowLastColumn="0" w:lastRowFirstColumn="0" w:lastRowLastColumn="0"/>
+              <w:rPr>
+                <w:rFonts w:ascii="Arial" w:hAnsi="Arial" w:cs="Arial"/>
+              </w:rPr>
+            </w:pPr>
+            <w:r>
+              <w:rPr>
+                <w:rFonts w:ascii="Arial" w:hAnsi="Arial" w:cs="Arial"/>
+              </w:rPr>
+              <w:t>Criar uma interface gráfica o mais amigável e fácil para o usuário que irá utilizar a aplicação</w:t>
+            </w:r>
+          </w:p>
+        </w:tc>
+      </w:tr>
+      <w:tr>
+        <w:trPr>
+          <w:cnfStyle w:val="000000100000" w:firstRow="0" w:lastRow="0" w:firstColumn="0" w:lastColumn="0" w:oddVBand="0" w:evenVBand="0" w:oddHBand="1" w:evenHBand="0" w:firstRowFirstColumn="0" w:firstRowLastColumn="0" w:lastRowFirstColumn="0" w:lastRowLastColumn="0"/>
+        </w:trPr>
+        <w:tc>
+          <w:tcPr>
+            <w:cnfStyle w:val="001000000000" w:firstRow="0" w:lastRow="0" w:firstColumn="1" w:lastColumn="0" w:oddVBand="0" w:evenVBand="0" w:oddHBand="0" w:evenHBand="0" w:firstRowFirstColumn="0" w:firstRowLastColumn="0" w:lastRowFirstColumn="0" w:lastRowLastColumn="0"/>
+            <w:tcW w:w="4241" w:type="dxa"/>
+          </w:tcPr>
+          <w:p>
+            <w:pPr>
+              <w:rPr>
+                <w:rFonts w:ascii="Arial" w:hAnsi="Arial" w:cs="Arial"/>
+              </w:rPr>
+            </w:pPr>
+            <w:r>
+              <w:rPr>
+                <w:rFonts w:ascii="Arial" w:hAnsi="Arial" w:cs="Arial"/>
+              </w:rPr>
+              <w:t>Tipo</w:t>
+            </w:r>
+          </w:p>
+        </w:tc>
+        <w:tc>
+          <w:tcPr>
+            <w:tcW w:w="4243" w:type="dxa"/>
+          </w:tcPr>
+          <w:p>
+            <w:pPr>
+              <w:jc w:val="both"/>
+              <w:cnfStyle w:val="000000100000" w:firstRow="0" w:lastRow="0" w:firstColumn="0" w:lastColumn="0" w:oddVBand="0" w:evenVBand="0" w:oddHBand="1" w:evenHBand="0" w:firstRowFirstColumn="0" w:firstRowLastColumn="0" w:lastRowFirstColumn="0" w:lastRowLastColumn="0"/>
+              <w:rPr>
+                <w:rFonts w:ascii="Arial" w:hAnsi="Arial" w:cs="Arial"/>
+              </w:rPr>
+            </w:pPr>
+            <w:r>
+              <w:rPr>
+                <w:rFonts w:ascii="Arial" w:hAnsi="Arial" w:cs="Arial"/>
+              </w:rPr>
+              <w:t>Não f</w:t>
+            </w:r>
+            <w:r>
+              <w:rPr>
+                <w:rFonts w:ascii="Arial" w:hAnsi="Arial" w:cs="Arial"/>
+              </w:rPr>
+              <w:t>uncional</w:t>
+            </w:r>
+          </w:p>
+        </w:tc>
+      </w:tr>
+    </w:tbl>
+    <w:p>
+      <w:pPr>
+        <w:jc w:val="both"/>
+        <w:rPr>
+          <w:rFonts w:ascii="Arial" w:hAnsi="Arial" w:cs="Arial"/>
+          <w:sz w:val="28"/>
+        </w:rPr>
+      </w:pPr>
+    </w:p>
+    <w:tbl>
+      <w:tblPr>
+        <w:tblStyle w:val="ListaClara"/>
+        <w:tblW w:w="0" w:type="auto"/>
+        <w:tblLook w:val="04A0" w:firstRow="1" w:lastRow="0" w:firstColumn="1" w:lastColumn="0" w:noHBand="0" w:noVBand="1"/>
+      </w:tblPr>
+      <w:tblGrid>
+        <w:gridCol w:w="4241"/>
+        <w:gridCol w:w="4243"/>
+      </w:tblGrid>
+      <w:tr>
+        <w:trPr>
+          <w:cnfStyle w:val="100000000000" w:firstRow="1" w:lastRow="0" w:firstColumn="0" w:lastColumn="0" w:oddVBand="0" w:evenVBand="0" w:oddHBand="0" w:evenHBand="0" w:firstRowFirstColumn="0" w:firstRowLastColumn="0" w:lastRowFirstColumn="0" w:lastRowLastColumn="0"/>
+        </w:trPr>
+        <w:tc>
+          <w:tcPr>
+            <w:cnfStyle w:val="001000000000" w:firstRow="0" w:lastRow="0" w:firstColumn="1" w:lastColumn="0" w:oddVBand="0" w:evenVBand="0" w:oddHBand="0" w:evenHBand="0" w:firstRowFirstColumn="0" w:firstRowLastColumn="0" w:lastRowFirstColumn="0" w:lastRowLastColumn="0"/>
+            <w:tcW w:w="8484" w:type="dxa"/>
+            <w:gridSpan w:val="2"/>
+          </w:tcPr>
+          <w:p>
+            <w:pPr>
+              <w:rPr>
+                <w:rFonts w:ascii="Arial" w:hAnsi="Arial" w:cs="Arial"/>
+              </w:rPr>
+            </w:pPr>
+            <w:r>
+              <w:rPr>
+                <w:rFonts w:ascii="Arial" w:hAnsi="Arial" w:cs="Arial"/>
+              </w:rPr>
+              <w:t>Requisito 59 – A aplicação será um sistema web</w:t>
+            </w:r>
+          </w:p>
+        </w:tc>
+      </w:tr>
+      <w:tr>
+        <w:trPr>
+          <w:cnfStyle w:val="000000100000" w:firstRow="0" w:lastRow="0" w:firstColumn="0" w:lastColumn="0" w:oddVBand="0" w:evenVBand="0" w:oddHBand="1" w:evenHBand="0" w:firstRowFirstColumn="0" w:firstRowLastColumn="0" w:lastRowFirstColumn="0" w:lastRowLastColumn="0"/>
+        </w:trPr>
+        <w:tc>
+          <w:tcPr>
+            <w:cnfStyle w:val="001000000000" w:firstRow="0" w:lastRow="0" w:firstColumn="1" w:lastColumn="0" w:oddVBand="0" w:evenVBand="0" w:oddHBand="0" w:evenHBand="0" w:firstRowFirstColumn="0" w:firstRowLastColumn="0" w:lastRowFirstColumn="0" w:lastRowLastColumn="0"/>
+            <w:tcW w:w="4241" w:type="dxa"/>
+          </w:tcPr>
+          <w:p>
+            <w:pPr>
+              <w:rPr>
+                <w:rFonts w:ascii="Arial" w:hAnsi="Arial" w:cs="Arial"/>
+              </w:rPr>
+            </w:pPr>
+            <w:r>
+              <w:rPr>
+                <w:rFonts w:ascii="Arial" w:hAnsi="Arial" w:cs="Arial"/>
+              </w:rPr>
+              <w:t>Função</w:t>
+            </w:r>
+          </w:p>
+        </w:tc>
+        <w:tc>
+          <w:tcPr>
+            <w:tcW w:w="4243" w:type="dxa"/>
+          </w:tcPr>
+          <w:p>
+            <w:pPr>
+              <w:jc w:val="both"/>
+              <w:cnfStyle w:val="000000100000" w:firstRow="0" w:lastRow="0" w:firstColumn="0" w:lastColumn="0" w:oddVBand="0" w:evenVBand="0" w:oddHBand="1" w:evenHBand="0" w:firstRowFirstColumn="0" w:firstRowLastColumn="0" w:lastRowFirstColumn="0" w:lastRowLastColumn="0"/>
+              <w:rPr>
+                <w:rFonts w:ascii="Arial" w:hAnsi="Arial" w:cs="Arial"/>
+              </w:rPr>
+            </w:pPr>
+            <w:r>
+              <w:rPr>
+                <w:rFonts w:ascii="Arial" w:hAnsi="Arial" w:cs="Arial"/>
+              </w:rPr>
+              <w:t>Concentrar o sistema na plataforma web</w:t>
+            </w:r>
+          </w:p>
+        </w:tc>
+      </w:tr>
+      <w:tr>
+        <w:tc>
+          <w:tcPr>
+            <w:cnfStyle w:val="001000000000" w:firstRow="0" w:lastRow="0" w:firstColumn="1" w:lastColumn="0" w:oddVBand="0" w:evenVBand="0" w:oddHBand="0" w:evenHBand="0" w:firstRowFirstColumn="0" w:firstRowLastColumn="0" w:lastRowFirstColumn="0" w:lastRowLastColumn="0"/>
+            <w:tcW w:w="4241" w:type="dxa"/>
+          </w:tcPr>
+          <w:p>
+            <w:pPr>
+              <w:rPr>
+                <w:rFonts w:ascii="Arial" w:hAnsi="Arial" w:cs="Arial"/>
+              </w:rPr>
+            </w:pPr>
+            <w:r>
+              <w:rPr>
+                <w:rFonts w:ascii="Arial" w:hAnsi="Arial" w:cs="Arial"/>
+              </w:rPr>
+              <w:t>Descrição</w:t>
+            </w:r>
+          </w:p>
+        </w:tc>
+        <w:tc>
+          <w:tcPr>
+            <w:tcW w:w="4243" w:type="dxa"/>
+          </w:tcPr>
+          <w:p>
+            <w:pPr>
+              <w:jc w:val="both"/>
+              <w:cnfStyle w:val="000000000000" w:firstRow="0" w:lastRow="0" w:firstColumn="0" w:lastColumn="0" w:oddVBand="0" w:evenVBand="0" w:oddHBand="0" w:evenHBand="0" w:firstRowFirstColumn="0" w:firstRowLastColumn="0" w:lastRowFirstColumn="0" w:lastRowLastColumn="0"/>
+              <w:rPr>
+                <w:rFonts w:ascii="Arial" w:hAnsi="Arial" w:cs="Arial"/>
+              </w:rPr>
+            </w:pPr>
+            <w:r>
+              <w:rPr>
+                <w:rFonts w:ascii="Arial" w:hAnsi="Arial" w:cs="Arial"/>
+              </w:rPr>
+              <w:t>A aplicação será um sistema web, com o intuito de expandir o maior número de usuários. Além disso, como sistema web, a aplicação não irá precisar de recurso de hardware e também rodará em qualquer dispositivo com acesso à internet.</w:t>
+            </w:r>
+          </w:p>
+        </w:tc>
+      </w:tr>
+      <w:tr>
+        <w:trPr>
+          <w:cnfStyle w:val="000000100000" w:firstRow="0" w:lastRow="0" w:firstColumn="0" w:lastColumn="0" w:oddVBand="0" w:evenVBand="0" w:oddHBand="1" w:evenHBand="0" w:firstRowFirstColumn="0" w:firstRowLastColumn="0" w:lastRowFirstColumn="0" w:lastRowLastColumn="0"/>
+        </w:trPr>
+        <w:tc>
+          <w:tcPr>
+            <w:cnfStyle w:val="001000000000" w:firstRow="0" w:lastRow="0" w:firstColumn="1" w:lastColumn="0" w:oddVBand="0" w:evenVBand="0" w:oddHBand="0" w:evenHBand="0" w:firstRowFirstColumn="0" w:firstRowLastColumn="0" w:lastRowFirstColumn="0" w:lastRowLastColumn="0"/>
+            <w:tcW w:w="4241" w:type="dxa"/>
+          </w:tcPr>
+          <w:p>
+            <w:pPr>
+              <w:rPr>
+                <w:rFonts w:ascii="Arial" w:hAnsi="Arial" w:cs="Arial"/>
+              </w:rPr>
+            </w:pPr>
+            <w:r>
+              <w:rPr>
+                <w:rFonts w:ascii="Arial" w:hAnsi="Arial" w:cs="Arial"/>
+              </w:rPr>
+              <w:t>Entradas</w:t>
+            </w:r>
+          </w:p>
+        </w:tc>
+        <w:tc>
+          <w:tcPr>
+            <w:tcW w:w="4243" w:type="dxa"/>
+          </w:tcPr>
+          <w:p>
+            <w:pPr>
+              <w:jc w:val="both"/>
+              <w:cnfStyle w:val="000000100000" w:firstRow="0" w:lastRow="0" w:firstColumn="0" w:lastColumn="0" w:oddVBand="0" w:evenVBand="0" w:oddHBand="1" w:evenHBand="0" w:firstRowFirstColumn="0" w:firstRowLastColumn="0" w:lastRowFirstColumn="0" w:lastRowLastColumn="0"/>
+              <w:rPr>
+                <w:rFonts w:ascii="Arial" w:hAnsi="Arial" w:cs="Arial"/>
+              </w:rPr>
+            </w:pPr>
+            <w:r>
+              <w:rPr>
+                <w:rFonts w:ascii="Arial" w:hAnsi="Arial" w:cs="Arial"/>
+              </w:rPr>
+              <w:t>Nenhuma</w:t>
+            </w:r>
+          </w:p>
+        </w:tc>
+      </w:tr>
+      <w:tr>
+        <w:tc>
+          <w:tcPr>
+            <w:cnfStyle w:val="001000000000" w:firstRow="0" w:lastRow="0" w:firstColumn="1" w:lastColumn="0" w:oddVBand="0" w:evenVBand="0" w:oddHBand="0" w:evenHBand="0" w:firstRowFirstColumn="0" w:firstRowLastColumn="0" w:lastRowFirstColumn="0" w:lastRowLastColumn="0"/>
+            <w:tcW w:w="4241" w:type="dxa"/>
+          </w:tcPr>
+          <w:p>
+            <w:pPr>
+              <w:rPr>
+                <w:rFonts w:ascii="Arial" w:hAnsi="Arial" w:cs="Arial"/>
+              </w:rPr>
+            </w:pPr>
+            <w:r>
+              <w:rPr>
+                <w:rFonts w:ascii="Arial" w:hAnsi="Arial" w:cs="Arial"/>
+              </w:rPr>
+              <w:t xml:space="preserve">Origem </w:t>
+            </w:r>
+          </w:p>
+        </w:tc>
+        <w:tc>
+          <w:tcPr>
+            <w:tcW w:w="4243" w:type="dxa"/>
+          </w:tcPr>
+          <w:p>
+            <w:pPr>
+              <w:jc w:val="both"/>
+              <w:cnfStyle w:val="000000000000" w:firstRow="0" w:lastRow="0" w:firstColumn="0" w:lastColumn="0" w:oddVBand="0" w:evenVBand="0" w:oddHBand="0" w:evenHBand="0" w:firstRowFirstColumn="0" w:firstRowLastColumn="0" w:lastRowFirstColumn="0" w:lastRowLastColumn="0"/>
+              <w:rPr>
+                <w:rFonts w:ascii="Arial" w:hAnsi="Arial" w:cs="Arial"/>
+              </w:rPr>
+            </w:pPr>
+            <w:r>
+              <w:rPr>
+                <w:rFonts w:ascii="Arial" w:hAnsi="Arial" w:cs="Arial"/>
+              </w:rPr>
+              <w:t>Atingir o maior número de dispositivos</w:t>
+            </w:r>
+            <w:r>
+              <w:rPr>
+                <w:rFonts w:ascii="Arial" w:hAnsi="Arial" w:cs="Arial"/>
+              </w:rPr>
+              <w:t xml:space="preserve"> </w:t>
+            </w:r>
+          </w:p>
+        </w:tc>
+      </w:tr>
+      <w:tr>
+        <w:trPr>
+          <w:cnfStyle w:val="000000100000" w:firstRow="0" w:lastRow="0" w:firstColumn="0" w:lastColumn="0" w:oddVBand="0" w:evenVBand="0" w:oddHBand="1" w:evenHBand="0" w:firstRowFirstColumn="0" w:firstRowLastColumn="0" w:lastRowFirstColumn="0" w:lastRowLastColumn="0"/>
+        </w:trPr>
+        <w:tc>
+          <w:tcPr>
+            <w:cnfStyle w:val="001000000000" w:firstRow="0" w:lastRow="0" w:firstColumn="1" w:lastColumn="0" w:oddVBand="0" w:evenVBand="0" w:oddHBand="0" w:evenHBand="0" w:firstRowFirstColumn="0" w:firstRowLastColumn="0" w:lastRowFirstColumn="0" w:lastRowLastColumn="0"/>
+            <w:tcW w:w="4241" w:type="dxa"/>
+          </w:tcPr>
+          <w:p>
+            <w:pPr>
+              <w:rPr>
+                <w:rFonts w:ascii="Arial" w:hAnsi="Arial" w:cs="Arial"/>
+              </w:rPr>
+            </w:pPr>
+            <w:r>
+              <w:rPr>
+                <w:rFonts w:ascii="Arial" w:hAnsi="Arial" w:cs="Arial"/>
+              </w:rPr>
+              <w:t>Destino</w:t>
+            </w:r>
+          </w:p>
+        </w:tc>
+        <w:tc>
+          <w:tcPr>
+            <w:tcW w:w="4243" w:type="dxa"/>
+          </w:tcPr>
+          <w:p>
+            <w:pPr>
+              <w:jc w:val="both"/>
+              <w:cnfStyle w:val="000000100000" w:firstRow="0" w:lastRow="0" w:firstColumn="0" w:lastColumn="0" w:oddVBand="0" w:evenVBand="0" w:oddHBand="1" w:evenHBand="0" w:firstRowFirstColumn="0" w:firstRowLastColumn="0" w:lastRowFirstColumn="0" w:lastRowLastColumn="0"/>
+              <w:rPr>
+                <w:rFonts w:ascii="Arial" w:hAnsi="Arial" w:cs="Arial"/>
+              </w:rPr>
+            </w:pPr>
+            <w:r>
+              <w:rPr>
+                <w:rFonts w:ascii="Arial" w:hAnsi="Arial" w:cs="Arial"/>
+              </w:rPr>
+              <w:t>Gerente ou dono da lanchonete</w:t>
+            </w:r>
+          </w:p>
+        </w:tc>
+      </w:tr>
+      <w:tr>
+        <w:tc>
+          <w:tcPr>
+            <w:cnfStyle w:val="001000000000" w:firstRow="0" w:lastRow="0" w:firstColumn="1" w:lastColumn="0" w:oddVBand="0" w:evenVBand="0" w:oddHBand="0" w:evenHBand="0" w:firstRowFirstColumn="0" w:firstRowLastColumn="0" w:lastRowFirstColumn="0" w:lastRowLastColumn="0"/>
+            <w:tcW w:w="4241" w:type="dxa"/>
+          </w:tcPr>
+          <w:p>
+            <w:pPr>
+              <w:rPr>
+                <w:rFonts w:ascii="Arial" w:hAnsi="Arial" w:cs="Arial"/>
+              </w:rPr>
+            </w:pPr>
+            <w:r>
+              <w:rPr>
+                <w:rFonts w:ascii="Arial" w:hAnsi="Arial" w:cs="Arial"/>
+              </w:rPr>
+              <w:t>Ação</w:t>
+            </w:r>
+          </w:p>
+        </w:tc>
+        <w:tc>
+          <w:tcPr>
+            <w:tcW w:w="4243" w:type="dxa"/>
+          </w:tcPr>
+          <w:p>
+            <w:pPr>
+              <w:jc w:val="both"/>
+              <w:cnfStyle w:val="000000000000" w:firstRow="0" w:lastRow="0" w:firstColumn="0" w:lastColumn="0" w:oddVBand="0" w:evenVBand="0" w:oddHBand="0" w:evenHBand="0" w:firstRowFirstColumn="0" w:firstRowLastColumn="0" w:lastRowFirstColumn="0" w:lastRowLastColumn="0"/>
+              <w:rPr>
+                <w:rFonts w:ascii="Arial" w:hAnsi="Arial" w:cs="Arial"/>
+              </w:rPr>
+            </w:pPr>
+            <w:r>
+              <w:rPr>
+                <w:rFonts w:ascii="Arial" w:hAnsi="Arial" w:cs="Arial"/>
+              </w:rPr>
+              <w:t xml:space="preserve">Tornar o aplicativo acessível de qualquer dispositivo com acesso à internet </w:t>
+            </w:r>
+          </w:p>
+        </w:tc>
+      </w:tr>
+      <w:tr>
+        <w:trPr>
+          <w:cnfStyle w:val="000000100000" w:firstRow="0" w:lastRow="0" w:firstColumn="0" w:lastColumn="0" w:oddVBand="0" w:evenVBand="0" w:oddHBand="1" w:evenHBand="0" w:firstRowFirstColumn="0" w:firstRowLastColumn="0" w:lastRowFirstColumn="0" w:lastRowLastColumn="0"/>
+        </w:trPr>
+        <w:tc>
+          <w:tcPr>
+            <w:cnfStyle w:val="001000000000" w:firstRow="0" w:lastRow="0" w:firstColumn="1" w:lastColumn="0" w:oddVBand="0" w:evenVBand="0" w:oddHBand="0" w:evenHBand="0" w:firstRowFirstColumn="0" w:firstRowLastColumn="0" w:lastRowFirstColumn="0" w:lastRowLastColumn="0"/>
+            <w:tcW w:w="4241" w:type="dxa"/>
+          </w:tcPr>
+          <w:p>
+            <w:pPr>
+              <w:rPr>
+                <w:rFonts w:ascii="Arial" w:hAnsi="Arial" w:cs="Arial"/>
+              </w:rPr>
+            </w:pPr>
+            <w:r>
+              <w:rPr>
+                <w:rFonts w:ascii="Arial" w:hAnsi="Arial" w:cs="Arial"/>
+              </w:rPr>
+              <w:t>Tipo</w:t>
+            </w:r>
+          </w:p>
+        </w:tc>
+        <w:tc>
+          <w:tcPr>
+            <w:tcW w:w="4243" w:type="dxa"/>
+          </w:tcPr>
+          <w:p>
+            <w:pPr>
+              <w:jc w:val="both"/>
+              <w:cnfStyle w:val="000000100000" w:firstRow="0" w:lastRow="0" w:firstColumn="0" w:lastColumn="0" w:oddVBand="0" w:evenVBand="0" w:oddHBand="1" w:evenHBand="0" w:firstRowFirstColumn="0" w:firstRowLastColumn="0" w:lastRowFirstColumn="0" w:lastRowLastColumn="0"/>
+              <w:rPr>
+                <w:rFonts w:ascii="Arial" w:hAnsi="Arial" w:cs="Arial"/>
+              </w:rPr>
+            </w:pPr>
+            <w:r>
+              <w:rPr>
+                <w:rFonts w:ascii="Arial" w:hAnsi="Arial" w:cs="Arial"/>
+              </w:rPr>
+              <w:t>Não f</w:t>
+            </w:r>
+            <w:r>
+              <w:rPr>
+                <w:rFonts w:ascii="Arial" w:hAnsi="Arial" w:cs="Arial"/>
+              </w:rPr>
+              <w:t>uncional</w:t>
+            </w:r>
+          </w:p>
+        </w:tc>
+      </w:tr>
+    </w:tbl>
+    <w:p>
+      <w:pPr>
+        <w:jc w:val="both"/>
+        <w:rPr>
+          <w:rFonts w:ascii="Arial" w:hAnsi="Arial" w:cs="Arial"/>
+          <w:sz w:val="28"/>
+        </w:rPr>
+      </w:pPr>
+    </w:p>
+    <w:tbl>
+      <w:tblPr>
+        <w:tblStyle w:val="ListaClara"/>
+        <w:tblW w:w="0" w:type="auto"/>
+        <w:tblLook w:val="04A0" w:firstRow="1" w:lastRow="0" w:firstColumn="1" w:lastColumn="0" w:noHBand="0" w:noVBand="1"/>
+      </w:tblPr>
+      <w:tblGrid>
+        <w:gridCol w:w="4241"/>
+        <w:gridCol w:w="4243"/>
+      </w:tblGrid>
+      <w:tr>
+        <w:trPr>
+          <w:cnfStyle w:val="100000000000" w:firstRow="1" w:lastRow="0" w:firstColumn="0" w:lastColumn="0" w:oddVBand="0" w:evenVBand="0" w:oddHBand="0" w:evenHBand="0" w:firstRowFirstColumn="0" w:firstRowLastColumn="0" w:lastRowFirstColumn="0" w:lastRowLastColumn="0"/>
+        </w:trPr>
+        <w:tc>
+          <w:tcPr>
+            <w:cnfStyle w:val="001000000000" w:firstRow="0" w:lastRow="0" w:firstColumn="1" w:lastColumn="0" w:oddVBand="0" w:evenVBand="0" w:oddHBand="0" w:evenHBand="0" w:firstRowFirstColumn="0" w:firstRowLastColumn="0" w:lastRowFirstColumn="0" w:lastRowLastColumn="0"/>
+            <w:tcW w:w="8484" w:type="dxa"/>
+            <w:gridSpan w:val="2"/>
+          </w:tcPr>
+          <w:p>
+            <w:pPr>
+              <w:rPr>
+                <w:rFonts w:ascii="Arial" w:hAnsi="Arial" w:cs="Arial"/>
+              </w:rPr>
+            </w:pPr>
+            <w:r>
+              <w:rPr>
+                <w:rFonts w:ascii="Arial" w:hAnsi="Arial" w:cs="Arial"/>
+              </w:rPr>
+              <w:t xml:space="preserve">Requisito </w:t>
+            </w:r>
+            <w:r>
+              <w:rPr>
+                <w:rFonts w:ascii="Arial" w:hAnsi="Arial" w:cs="Arial"/>
+              </w:rPr>
+              <w:t>60 – Backup dos dados</w:t>
+            </w:r>
+          </w:p>
+        </w:tc>
+      </w:tr>
+      <w:tr>
+        <w:trPr>
+          <w:cnfStyle w:val="000000100000" w:firstRow="0" w:lastRow="0" w:firstColumn="0" w:lastColumn="0" w:oddVBand="0" w:evenVBand="0" w:oddHBand="1" w:evenHBand="0" w:firstRowFirstColumn="0" w:firstRowLastColumn="0" w:lastRowFirstColumn="0" w:lastRowLastColumn="0"/>
+        </w:trPr>
+        <w:tc>
+          <w:tcPr>
+            <w:cnfStyle w:val="001000000000" w:firstRow="0" w:lastRow="0" w:firstColumn="1" w:lastColumn="0" w:oddVBand="0" w:evenVBand="0" w:oddHBand="0" w:evenHBand="0" w:firstRowFirstColumn="0" w:firstRowLastColumn="0" w:lastRowFirstColumn="0" w:lastRowLastColumn="0"/>
+            <w:tcW w:w="4241" w:type="dxa"/>
+          </w:tcPr>
+          <w:p>
+            <w:pPr>
+              <w:rPr>
+                <w:rFonts w:ascii="Arial" w:hAnsi="Arial" w:cs="Arial"/>
+              </w:rPr>
+            </w:pPr>
+            <w:r>
+              <w:rPr>
+                <w:rFonts w:ascii="Arial" w:hAnsi="Arial" w:cs="Arial"/>
+              </w:rPr>
+              <w:t>Função</w:t>
+            </w:r>
+          </w:p>
+        </w:tc>
+        <w:tc>
+          <w:tcPr>
+            <w:tcW w:w="4243" w:type="dxa"/>
+          </w:tcPr>
+          <w:p>
+            <w:pPr>
+              <w:jc w:val="both"/>
+              <w:cnfStyle w:val="000000100000" w:firstRow="0" w:lastRow="0" w:firstColumn="0" w:lastColumn="0" w:oddVBand="0" w:evenVBand="0" w:oddHBand="1" w:evenHBand="0" w:firstRowFirstColumn="0" w:firstRowLastColumn="0" w:lastRowFirstColumn="0" w:lastRowLastColumn="0"/>
+              <w:rPr>
+                <w:rFonts w:ascii="Arial" w:hAnsi="Arial" w:cs="Arial"/>
+              </w:rPr>
+            </w:pPr>
+            <w:r>
+              <w:rPr>
+                <w:rFonts w:ascii="Arial" w:hAnsi="Arial" w:cs="Arial"/>
+              </w:rPr>
+              <w:t>Salvar uma cópia das informações já salvas na aplicação</w:t>
+            </w:r>
+          </w:p>
+        </w:tc>
+      </w:tr>
+      <w:tr>
+        <w:tc>
+          <w:tcPr>
+            <w:cnfStyle w:val="001000000000" w:firstRow="0" w:lastRow="0" w:firstColumn="1" w:lastColumn="0" w:oddVBand="0" w:evenVBand="0" w:oddHBand="0" w:evenHBand="0" w:firstRowFirstColumn="0" w:firstRowLastColumn="0" w:lastRowFirstColumn="0" w:lastRowLastColumn="0"/>
+            <w:tcW w:w="4241" w:type="dxa"/>
+          </w:tcPr>
+          <w:p>
+            <w:pPr>
+              <w:rPr>
+                <w:rFonts w:ascii="Arial" w:hAnsi="Arial" w:cs="Arial"/>
+              </w:rPr>
+            </w:pPr>
+            <w:r>
+              <w:rPr>
+                <w:rFonts w:ascii="Arial" w:hAnsi="Arial" w:cs="Arial"/>
+              </w:rPr>
+              <w:t>Descrição</w:t>
+            </w:r>
+          </w:p>
+        </w:tc>
+        <w:tc>
+          <w:tcPr>
+            <w:tcW w:w="4243" w:type="dxa"/>
+          </w:tcPr>
+          <w:p>
+            <w:pPr>
+              <w:jc w:val="both"/>
+              <w:cnfStyle w:val="000000000000" w:firstRow="0" w:lastRow="0" w:firstColumn="0" w:lastColumn="0" w:oddVBand="0" w:evenVBand="0" w:oddHBand="0" w:evenHBand="0" w:firstRowFirstColumn="0" w:firstRowLastColumn="0" w:lastRowFirstColumn="0" w:lastRowLastColumn="0"/>
+              <w:rPr>
+                <w:rFonts w:ascii="Arial" w:hAnsi="Arial" w:cs="Arial"/>
+              </w:rPr>
+            </w:pPr>
+            <w:r>
+              <w:rPr>
+                <w:rFonts w:ascii="Arial" w:hAnsi="Arial" w:cs="Arial"/>
+              </w:rPr>
+              <w:t>A aplicação terá um backup de dados. Isso será feito como segurança para os dados salvos na aplicação. Haverá a opção de exportar e importar o banco de dados da aplicação.</w:t>
+            </w:r>
+          </w:p>
+        </w:tc>
+      </w:tr>
+      <w:tr>
+        <w:trPr>
+          <w:cnfStyle w:val="000000100000" w:firstRow="0" w:lastRow="0" w:firstColumn="0" w:lastColumn="0" w:oddVBand="0" w:evenVBand="0" w:oddHBand="1" w:evenHBand="0" w:firstRowFirstColumn="0" w:firstRowLastColumn="0" w:lastRowFirstColumn="0" w:lastRowLastColumn="0"/>
+        </w:trPr>
+        <w:tc>
+          <w:tcPr>
+            <w:cnfStyle w:val="001000000000" w:firstRow="0" w:lastRow="0" w:firstColumn="1" w:lastColumn="0" w:oddVBand="0" w:evenVBand="0" w:oddHBand="0" w:evenHBand="0" w:firstRowFirstColumn="0" w:firstRowLastColumn="0" w:lastRowFirstColumn="0" w:lastRowLastColumn="0"/>
+            <w:tcW w:w="4241" w:type="dxa"/>
+          </w:tcPr>
+          <w:p>
+            <w:pPr>
+              <w:rPr>
+                <w:rFonts w:ascii="Arial" w:hAnsi="Arial" w:cs="Arial"/>
+              </w:rPr>
+            </w:pPr>
+            <w:r>
+              <w:rPr>
+                <w:rFonts w:ascii="Arial" w:hAnsi="Arial" w:cs="Arial"/>
+              </w:rPr>
+              <w:t>Entradas</w:t>
+            </w:r>
+          </w:p>
+        </w:tc>
+        <w:tc>
+          <w:tcPr>
+            <w:tcW w:w="4243" w:type="dxa"/>
+          </w:tcPr>
+          <w:p>
+            <w:pPr>
+              <w:jc w:val="both"/>
+              <w:cnfStyle w:val="000000100000" w:firstRow="0" w:lastRow="0" w:firstColumn="0" w:lastColumn="0" w:oddVBand="0" w:evenVBand="0" w:oddHBand="1" w:evenHBand="0" w:firstRowFirstColumn="0" w:firstRowLastColumn="0" w:lastRowFirstColumn="0" w:lastRowLastColumn="0"/>
+              <w:rPr>
+                <w:rFonts w:ascii="Arial" w:hAnsi="Arial" w:cs="Arial"/>
+              </w:rPr>
+            </w:pPr>
+            <w:r>
+              <w:rPr>
+                <w:rFonts w:ascii="Arial" w:hAnsi="Arial" w:cs="Arial"/>
+              </w:rPr>
+              <w:t>Nenhuma</w:t>
+            </w:r>
+          </w:p>
+        </w:tc>
+      </w:tr>
+      <w:tr>
+        <w:tc>
+          <w:tcPr>
+            <w:cnfStyle w:val="001000000000" w:firstRow="0" w:lastRow="0" w:firstColumn="1" w:lastColumn="0" w:oddVBand="0" w:evenVBand="0" w:oddHBand="0" w:evenHBand="0" w:firstRowFirstColumn="0" w:firstRowLastColumn="0" w:lastRowFirstColumn="0" w:lastRowLastColumn="0"/>
+            <w:tcW w:w="4241" w:type="dxa"/>
+          </w:tcPr>
+          <w:p>
+            <w:pPr>
+              <w:rPr>
+                <w:rFonts w:ascii="Arial" w:hAnsi="Arial" w:cs="Arial"/>
+              </w:rPr>
+            </w:pPr>
+            <w:r>
+              <w:rPr>
+                <w:rFonts w:ascii="Arial" w:hAnsi="Arial" w:cs="Arial"/>
+              </w:rPr>
+              <w:lastRenderedPageBreak/>
+              <w:t xml:space="preserve">Origem </w:t>
+            </w:r>
+          </w:p>
+        </w:tc>
+        <w:tc>
+          <w:tcPr>
+            <w:tcW w:w="4243" w:type="dxa"/>
+          </w:tcPr>
+          <w:p>
+            <w:pPr>
+              <w:jc w:val="both"/>
+              <w:cnfStyle w:val="000000000000" w:firstRow="0" w:lastRow="0" w:firstColumn="0" w:lastColumn="0" w:oddVBand="0" w:evenVBand="0" w:oddHBand="0" w:evenHBand="0" w:firstRowFirstColumn="0" w:firstRowLastColumn="0" w:lastRowFirstColumn="0" w:lastRowLastColumn="0"/>
+              <w:rPr>
+                <w:rFonts w:ascii="Arial" w:hAnsi="Arial" w:cs="Arial"/>
+              </w:rPr>
+            </w:pPr>
+            <w:r>
+              <w:rPr>
+                <w:rFonts w:ascii="Arial" w:hAnsi="Arial" w:cs="Arial"/>
+              </w:rPr>
+              <w:t>Ter uma cópia de segurança dos dados, para a restauração do mesmo, caso haja algum problema</w:t>
+            </w:r>
+            <w:r>
+              <w:rPr>
+                <w:rFonts w:ascii="Arial" w:hAnsi="Arial" w:cs="Arial"/>
+              </w:rPr>
+              <w:t xml:space="preserve"> </w:t>
+            </w:r>
+          </w:p>
+        </w:tc>
+      </w:tr>
+      <w:tr>
+        <w:trPr>
+          <w:cnfStyle w:val="000000100000" w:firstRow="0" w:lastRow="0" w:firstColumn="0" w:lastColumn="0" w:oddVBand="0" w:evenVBand="0" w:oddHBand="1" w:evenHBand="0" w:firstRowFirstColumn="0" w:firstRowLastColumn="0" w:lastRowFirstColumn="0" w:lastRowLastColumn="0"/>
+        </w:trPr>
+        <w:tc>
+          <w:tcPr>
+            <w:cnfStyle w:val="001000000000" w:firstRow="0" w:lastRow="0" w:firstColumn="1" w:lastColumn="0" w:oddVBand="0" w:evenVBand="0" w:oddHBand="0" w:evenHBand="0" w:firstRowFirstColumn="0" w:firstRowLastColumn="0" w:lastRowFirstColumn="0" w:lastRowLastColumn="0"/>
+            <w:tcW w:w="4241" w:type="dxa"/>
+          </w:tcPr>
+          <w:p>
+            <w:pPr>
+              <w:rPr>
+                <w:rFonts w:ascii="Arial" w:hAnsi="Arial" w:cs="Arial"/>
+              </w:rPr>
+            </w:pPr>
+            <w:r>
+              <w:rPr>
+                <w:rFonts w:ascii="Arial" w:hAnsi="Arial" w:cs="Arial"/>
+              </w:rPr>
+              <w:t>Destino</w:t>
+            </w:r>
+          </w:p>
+        </w:tc>
+        <w:tc>
+          <w:tcPr>
+            <w:tcW w:w="4243" w:type="dxa"/>
+          </w:tcPr>
+          <w:p>
+            <w:pPr>
+              <w:jc w:val="both"/>
+              <w:cnfStyle w:val="000000100000" w:firstRow="0" w:lastRow="0" w:firstColumn="0" w:lastColumn="0" w:oddVBand="0" w:evenVBand="0" w:oddHBand="1" w:evenHBand="0" w:firstRowFirstColumn="0" w:firstRowLastColumn="0" w:lastRowFirstColumn="0" w:lastRowLastColumn="0"/>
+              <w:rPr>
+                <w:rFonts w:ascii="Arial" w:hAnsi="Arial" w:cs="Arial"/>
+              </w:rPr>
+            </w:pPr>
+            <w:r>
+              <w:rPr>
+                <w:rFonts w:ascii="Arial" w:hAnsi="Arial" w:cs="Arial"/>
+              </w:rPr>
+              <w:t>Gerente ou dono da lanchonete</w:t>
+            </w:r>
+          </w:p>
+        </w:tc>
+      </w:tr>
+      <w:tr>
+        <w:tc>
+          <w:tcPr>
+            <w:cnfStyle w:val="001000000000" w:firstRow="0" w:lastRow="0" w:firstColumn="1" w:lastColumn="0" w:oddVBand="0" w:evenVBand="0" w:oddHBand="0" w:evenHBand="0" w:firstRowFirstColumn="0" w:firstRowLastColumn="0" w:lastRowFirstColumn="0" w:lastRowLastColumn="0"/>
+            <w:tcW w:w="4241" w:type="dxa"/>
+          </w:tcPr>
+          <w:p>
+            <w:pPr>
+              <w:rPr>
+                <w:rFonts w:ascii="Arial" w:hAnsi="Arial" w:cs="Arial"/>
+              </w:rPr>
+            </w:pPr>
+            <w:r>
+              <w:rPr>
+                <w:rFonts w:ascii="Arial" w:hAnsi="Arial" w:cs="Arial"/>
+              </w:rPr>
+              <w:t>Ação</w:t>
+            </w:r>
+          </w:p>
+        </w:tc>
+        <w:tc>
+          <w:tcPr>
+            <w:tcW w:w="4243" w:type="dxa"/>
+          </w:tcPr>
+          <w:p>
+            <w:pPr>
+              <w:jc w:val="both"/>
+              <w:cnfStyle w:val="000000000000" w:firstRow="0" w:lastRow="0" w:firstColumn="0" w:lastColumn="0" w:oddVBand="0" w:evenVBand="0" w:oddHBand="0" w:evenHBand="0" w:firstRowFirstColumn="0" w:firstRowLastColumn="0" w:lastRowFirstColumn="0" w:lastRowLastColumn="0"/>
+              <w:rPr>
+                <w:rFonts w:ascii="Arial" w:hAnsi="Arial" w:cs="Arial"/>
+              </w:rPr>
+            </w:pPr>
+            <w:r>
+              <w:rPr>
+                <w:rFonts w:ascii="Arial" w:hAnsi="Arial" w:cs="Arial"/>
+              </w:rPr>
+              <w:t>Fazer uma cópia das informações e guarda-las em outro local, para caso seja necessário, seja possível recuperá-las</w:t>
+            </w:r>
+            <w:bookmarkStart w:id="5" w:name="_GoBack"/>
+            <w:bookmarkEnd w:id="5"/>
+            <w:r>
+              <w:rPr>
+                <w:rFonts w:ascii="Arial" w:hAnsi="Arial" w:cs="Arial"/>
+              </w:rPr>
+              <w:t xml:space="preserve"> </w:t>
+            </w:r>
+          </w:p>
+        </w:tc>
+      </w:tr>
+      <w:tr>
+        <w:trPr>
+          <w:cnfStyle w:val="000000100000" w:firstRow="0" w:lastRow="0" w:firstColumn="0" w:lastColumn="0" w:oddVBand="0" w:evenVBand="0" w:oddHBand="1" w:evenHBand="0" w:firstRowFirstColumn="0" w:firstRowLastColumn="0" w:lastRowFirstColumn="0" w:lastRowLastColumn="0"/>
+        </w:trPr>
+        <w:tc>
+          <w:tcPr>
+            <w:cnfStyle w:val="001000000000" w:firstRow="0" w:lastRow="0" w:firstColumn="1" w:lastColumn="0" w:oddVBand="0" w:evenVBand="0" w:oddHBand="0" w:evenHBand="0" w:firstRowFirstColumn="0" w:firstRowLastColumn="0" w:lastRowFirstColumn="0" w:lastRowLastColumn="0"/>
+            <w:tcW w:w="4241" w:type="dxa"/>
+          </w:tcPr>
+          <w:p>
+            <w:pPr>
+              <w:rPr>
+                <w:rFonts w:ascii="Arial" w:hAnsi="Arial" w:cs="Arial"/>
+              </w:rPr>
+            </w:pPr>
+            <w:r>
+              <w:rPr>
+                <w:rFonts w:ascii="Arial" w:hAnsi="Arial" w:cs="Arial"/>
+              </w:rPr>
+              <w:t>Tipo</w:t>
+            </w:r>
+          </w:p>
+        </w:tc>
+        <w:tc>
+          <w:tcPr>
+            <w:tcW w:w="4243" w:type="dxa"/>
+          </w:tcPr>
+          <w:p>
+            <w:pPr>
+              <w:jc w:val="both"/>
+              <w:cnfStyle w:val="000000100000" w:firstRow="0" w:lastRow="0" w:firstColumn="0" w:lastColumn="0" w:oddVBand="0" w:evenVBand="0" w:oddHBand="1" w:evenHBand="0" w:firstRowFirstColumn="0" w:firstRowLastColumn="0" w:lastRowFirstColumn="0" w:lastRowLastColumn="0"/>
+              <w:rPr>
+                <w:rFonts w:ascii="Arial" w:hAnsi="Arial" w:cs="Arial"/>
+              </w:rPr>
+            </w:pPr>
+            <w:r>
+              <w:rPr>
+                <w:rFonts w:ascii="Arial" w:hAnsi="Arial" w:cs="Arial"/>
+              </w:rPr>
+              <w:t>Não f</w:t>
+            </w:r>
+            <w:r>
+              <w:rPr>
+                <w:rFonts w:ascii="Arial" w:hAnsi="Arial" w:cs="Arial"/>
+              </w:rPr>
+              <w:t>uncional</w:t>
             </w:r>
           </w:p>
         </w:tc>
@@ -24429,6 +25969,92 @@
 <file path=word/numbering.xml><?xml version="1.0" encoding="utf-8"?>
 <w:numbering xmlns:wpc="http://schemas.microsoft.com/office/word/2010/wordprocessingCanvas" xmlns:mc="http://schemas.openxmlformats.org/markup-compatibility/2006" xmlns:o="urn:schemas-microsoft-com:office:office" xmlns:r="http://schemas.openxmlformats.org/officeDocument/2006/relationships" xmlns:m="http://schemas.openxmlformats.org/officeDocument/2006/math" xmlns:v="urn:schemas-microsoft-com:vml" xmlns:wp14="http://schemas.microsoft.com/office/word/2010/wordprocessingDrawing" xmlns:wp="http://schemas.openxmlformats.org/drawingml/2006/wordprocessingDrawing" xmlns:w10="urn:schemas-microsoft-com:office:word" xmlns:w="http://schemas.openxmlformats.org/wordprocessingml/2006/main" xmlns:w14="http://schemas.microsoft.com/office/word/2010/wordml" xmlns:w15="http://schemas.microsoft.com/office/word/2012/wordml" xmlns:wpg="http://schemas.microsoft.com/office/word/2010/wordprocessingGroup" xmlns:wpi="http://schemas.microsoft.com/office/word/2010/wordprocessingInk" xmlns:wne="http://schemas.microsoft.com/office/word/2006/wordml" xmlns:wps="http://schemas.microsoft.com/office/word/2010/wordprocessingShape" mc:Ignorable="w14 w15 wp14">
   <w:abstractNum w:abstractNumId="0" w15:restartNumberingAfterBreak="0">
+    <w:nsid w:val="01542B6A"/>
+    <w:multiLevelType w:val="multilevel"/>
+    <w:tmpl w:val="0416001F"/>
+    <w:lvl w:ilvl="0">
+      <w:start w:val="1"/>
+      <w:numFmt w:val="decimal"/>
+      <w:lvlText w:val="%1."/>
+      <w:lvlJc w:val="left"/>
+      <w:pPr>
+        <w:ind w:left="360" w:hanging="360"/>
+      </w:pPr>
+    </w:lvl>
+    <w:lvl w:ilvl="1">
+      <w:start w:val="1"/>
+      <w:numFmt w:val="decimal"/>
+      <w:lvlText w:val="%1.%2."/>
+      <w:lvlJc w:val="left"/>
+      <w:pPr>
+        <w:ind w:left="792" w:hanging="432"/>
+      </w:pPr>
+    </w:lvl>
+    <w:lvl w:ilvl="2">
+      <w:start w:val="1"/>
+      <w:numFmt w:val="decimal"/>
+      <w:lvlText w:val="%1.%2.%3."/>
+      <w:lvlJc w:val="left"/>
+      <w:pPr>
+        <w:ind w:left="1224" w:hanging="504"/>
+      </w:pPr>
+    </w:lvl>
+    <w:lvl w:ilvl="3">
+      <w:start w:val="1"/>
+      <w:numFmt w:val="decimal"/>
+      <w:lvlText w:val="%1.%2.%3.%4."/>
+      <w:lvlJc w:val="left"/>
+      <w:pPr>
+        <w:ind w:left="1728" w:hanging="648"/>
+      </w:pPr>
+    </w:lvl>
+    <w:lvl w:ilvl="4">
+      <w:start w:val="1"/>
+      <w:numFmt w:val="decimal"/>
+      <w:lvlText w:val="%1.%2.%3.%4.%5."/>
+      <w:lvlJc w:val="left"/>
+      <w:pPr>
+        <w:ind w:left="2232" w:hanging="792"/>
+      </w:pPr>
+    </w:lvl>
+    <w:lvl w:ilvl="5">
+      <w:start w:val="1"/>
+      <w:numFmt w:val="decimal"/>
+      <w:lvlText w:val="%1.%2.%3.%4.%5.%6."/>
+      <w:lvlJc w:val="left"/>
+      <w:pPr>
+        <w:ind w:left="2736" w:hanging="936"/>
+      </w:pPr>
+    </w:lvl>
+    <w:lvl w:ilvl="6">
+      <w:start w:val="1"/>
+      <w:numFmt w:val="decimal"/>
+      <w:lvlText w:val="%1.%2.%3.%4.%5.%6.%7."/>
+      <w:lvlJc w:val="left"/>
+      <w:pPr>
+        <w:ind w:left="3240" w:hanging="1080"/>
+      </w:pPr>
+    </w:lvl>
+    <w:lvl w:ilvl="7">
+      <w:start w:val="1"/>
+      <w:numFmt w:val="decimal"/>
+      <w:lvlText w:val="%1.%2.%3.%4.%5.%6.%7.%8."/>
+      <w:lvlJc w:val="left"/>
+      <w:pPr>
+        <w:ind w:left="3744" w:hanging="1224"/>
+      </w:pPr>
+    </w:lvl>
+    <w:lvl w:ilvl="8">
+      <w:start w:val="1"/>
+      <w:numFmt w:val="decimal"/>
+      <w:lvlText w:val="%1.%2.%3.%4.%5.%6.%7.%8.%9."/>
+      <w:lvlJc w:val="left"/>
+      <w:pPr>
+        <w:ind w:left="4320" w:hanging="1440"/>
+      </w:pPr>
+    </w:lvl>
+  </w:abstractNum>
+  <w:abstractNum w:abstractNumId="1" w15:restartNumberingAfterBreak="0">
     <w:nsid w:val="26D15CF2"/>
     <w:multiLevelType w:val="hybridMultilevel"/>
     <w:tmpl w:val="A5C2843E"/>
@@ -24514,7 +26140,7 @@
       </w:pPr>
     </w:lvl>
   </w:abstractNum>
-  <w:abstractNum w:abstractNumId="1" w15:restartNumberingAfterBreak="0">
+  <w:abstractNum w:abstractNumId="2" w15:restartNumberingAfterBreak="0">
     <w:nsid w:val="47E2625C"/>
     <w:multiLevelType w:val="hybridMultilevel"/>
     <w:tmpl w:val="778E1744"/>
@@ -24627,7 +26253,7 @@
       </w:rPr>
     </w:lvl>
   </w:abstractNum>
-  <w:abstractNum w:abstractNumId="2" w15:restartNumberingAfterBreak="0">
+  <w:abstractNum w:abstractNumId="3" w15:restartNumberingAfterBreak="0">
     <w:nsid w:val="70634622"/>
     <w:multiLevelType w:val="multilevel"/>
     <w:tmpl w:val="0416001F"/>
@@ -24714,13 +26340,16 @@
     </w:lvl>
   </w:abstractNum>
   <w:num w:numId="1">
+    <w:abstractNumId w:val="2"/>
+  </w:num>
+  <w:num w:numId="2">
     <w:abstractNumId w:val="1"/>
   </w:num>
-  <w:num w:numId="2">
+  <w:num w:numId="3">
+    <w:abstractNumId w:val="3"/>
+  </w:num>
+  <w:num w:numId="4">
     <w:abstractNumId w:val="0"/>
-  </w:num>
-  <w:num w:numId="3">
-    <w:abstractNumId w:val="2"/>
   </w:num>
 </w:numbering>
 </file>
@@ -25782,7 +27411,7 @@
 </file>
 
 <file path=customXml/itemProps1.xml><?xml version="1.0" encoding="utf-8"?>
-<ds:datastoreItem xmlns:ds="http://schemas.openxmlformats.org/officeDocument/2006/customXml" ds:itemID="{E4A5CD83-423B-4F2D-96A4-8521E2BA7E8F}">
+<ds:datastoreItem xmlns:ds="http://schemas.openxmlformats.org/officeDocument/2006/customXml" ds:itemID="{3C6EDD04-E03B-4100-A31C-CC7DBB6449A2}">
   <ds:schemaRefs>
     <ds:schemaRef ds:uri="http://schemas.openxmlformats.org/officeDocument/2006/bibliography"/>
   </ds:schemaRefs>

</xml_diff>

<commit_message>
Adicionado os requisitos nao funcionais(requisitos de sistema)
</commit_message>
<xml_diff>
--- a/[DOCUMENTAÇÃO]Requisitos funcionas e não-funcionais.docx
+++ b/[DOCUMENTAÇÃO]Requisitos funcionas e não-funcionais.docx
@@ -296,7 +296,7 @@
             </w:rPr>
             <w:fldChar w:fldCharType="separate"/>
           </w:r>
-          <w:hyperlink w:anchor="_Toc431409473" w:history="1">
+          <w:hyperlink w:anchor="_Toc431458735" w:history="1">
             <w:r>
               <w:rPr>
                 <w:rStyle w:val="Hyperlink"/>
@@ -342,7 +342,7 @@
                 <w:noProof/>
                 <w:webHidden/>
               </w:rPr>
-              <w:instrText xml:space="preserve"> PAGEREF _Toc431409473 \h </w:instrText>
+              <w:instrText xml:space="preserve"> PAGEREF _Toc431458735 \h </w:instrText>
             </w:r>
             <w:r>
               <w:rPr>
@@ -386,7 +386,7 @@
               <w:lang w:eastAsia="pt-BR"/>
             </w:rPr>
           </w:pPr>
-          <w:hyperlink w:anchor="_Toc431409474" w:history="1">
+          <w:hyperlink w:anchor="_Toc431458736" w:history="1">
             <w:r>
               <w:rPr>
                 <w:rStyle w:val="Hyperlink"/>
@@ -432,7 +432,7 @@
                 <w:noProof/>
                 <w:webHidden/>
               </w:rPr>
-              <w:instrText xml:space="preserve"> PAGEREF _Toc431409474 \h </w:instrText>
+              <w:instrText xml:space="preserve"> PAGEREF _Toc431458736 \h </w:instrText>
             </w:r>
             <w:r>
               <w:rPr>
@@ -476,7 +476,7 @@
               <w:lang w:eastAsia="pt-BR"/>
             </w:rPr>
           </w:pPr>
-          <w:hyperlink w:anchor="_Toc431409475" w:history="1">
+          <w:hyperlink w:anchor="_Toc431458737" w:history="1">
             <w:r>
               <w:rPr>
                 <w:rStyle w:val="Hyperlink"/>
@@ -501,25 +501,7 @@
                 <w:b/>
                 <w:noProof/>
               </w:rPr>
-              <w:t>Requisitos não-fun</w:t>
-            </w:r>
-            <w:r>
-              <w:rPr>
-                <w:rStyle w:val="Hyperlink"/>
-                <w:rFonts w:ascii="Arial" w:hAnsi="Arial" w:cs="Arial"/>
-                <w:b/>
-                <w:noProof/>
-              </w:rPr>
-              <w:t>c</w:t>
-            </w:r>
-            <w:r>
-              <w:rPr>
-                <w:rStyle w:val="Hyperlink"/>
-                <w:rFonts w:ascii="Arial" w:hAnsi="Arial" w:cs="Arial"/>
-                <w:b/>
-                <w:noProof/>
-              </w:rPr>
-              <w:t>ionais</w:t>
+              <w:t>Requisitos não funcionais</w:t>
             </w:r>
             <w:r>
               <w:rPr>
@@ -540,7 +522,7 @@
                 <w:noProof/>
                 <w:webHidden/>
               </w:rPr>
-              <w:instrText xml:space="preserve"> PAGEREF _Toc431409475 \h </w:instrText>
+              <w:instrText xml:space="preserve"> PAGEREF _Toc431458737 \h </w:instrText>
             </w:r>
             <w:r>
               <w:rPr>
@@ -584,7 +566,7 @@
               <w:lang w:eastAsia="pt-BR"/>
             </w:rPr>
           </w:pPr>
-          <w:hyperlink w:anchor="_Toc431409476" w:history="1">
+          <w:hyperlink w:anchor="_Toc431458738" w:history="1">
             <w:r>
               <w:rPr>
                 <w:rStyle w:val="Hyperlink"/>
@@ -630,7 +612,7 @@
                 <w:noProof/>
                 <w:webHidden/>
               </w:rPr>
-              <w:instrText xml:space="preserve"> PAGEREF _Toc431409476 \h </w:instrText>
+              <w:instrText xml:space="preserve"> PAGEREF _Toc431458738 \h </w:instrText>
             </w:r>
             <w:r>
               <w:rPr>
@@ -674,7 +656,7 @@
               <w:lang w:eastAsia="pt-BR"/>
             </w:rPr>
           </w:pPr>
-          <w:hyperlink w:anchor="_Toc431409477" w:history="1">
+          <w:hyperlink w:anchor="_Toc431458739" w:history="1">
             <w:r>
               <w:rPr>
                 <w:rStyle w:val="Hyperlink"/>
@@ -699,8 +681,72 @@
                 <w:b/>
                 <w:noProof/>
               </w:rPr>
-              <w:t>Requisitos fun</w:t>
-            </w:r>
+              <w:t>Requisitos funcionais</w:t>
+            </w:r>
+            <w:r>
+              <w:rPr>
+                <w:noProof/>
+                <w:webHidden/>
+              </w:rPr>
+              <w:tab/>
+            </w:r>
+            <w:r>
+              <w:rPr>
+                <w:noProof/>
+                <w:webHidden/>
+              </w:rPr>
+              <w:fldChar w:fldCharType="begin"/>
+            </w:r>
+            <w:r>
+              <w:rPr>
+                <w:noProof/>
+                <w:webHidden/>
+              </w:rPr>
+              <w:instrText xml:space="preserve"> PAGEREF _Toc431458739 \h </w:instrText>
+            </w:r>
+            <w:r>
+              <w:rPr>
+                <w:noProof/>
+                <w:webHidden/>
+              </w:rPr>
+            </w:r>
+            <w:r>
+              <w:rPr>
+                <w:noProof/>
+                <w:webHidden/>
+              </w:rPr>
+              <w:fldChar w:fldCharType="separate"/>
+            </w:r>
+            <w:r>
+              <w:rPr>
+                <w:noProof/>
+                <w:webHidden/>
+              </w:rPr>
+              <w:t>9</w:t>
+            </w:r>
+            <w:r>
+              <w:rPr>
+                <w:noProof/>
+                <w:webHidden/>
+              </w:rPr>
+              <w:fldChar w:fldCharType="end"/>
+            </w:r>
+          </w:hyperlink>
+        </w:p>
+        <w:p>
+          <w:pPr>
+            <w:pStyle w:val="Sumrio1"/>
+            <w:tabs>
+              <w:tab w:val="left" w:pos="660"/>
+              <w:tab w:val="right" w:leader="dot" w:pos="8494"/>
+            </w:tabs>
+            <w:rPr>
+              <w:rFonts w:eastAsiaTheme="minorEastAsia"/>
+              <w:noProof/>
+              <w:lang w:eastAsia="pt-BR"/>
+            </w:rPr>
+          </w:pPr>
+          <w:hyperlink w:anchor="_Toc431458740" w:history="1">
             <w:r>
               <w:rPr>
                 <w:rStyle w:val="Hyperlink"/>
@@ -708,7 +754,15 @@
                 <w:b/>
                 <w:noProof/>
               </w:rPr>
-              <w:t>c</w:t>
+              <w:t>2.2.</w:t>
+            </w:r>
+            <w:r>
+              <w:rPr>
+                <w:rFonts w:eastAsiaTheme="minorEastAsia"/>
+                <w:noProof/>
+                <w:lang w:eastAsia="pt-BR"/>
+              </w:rPr>
+              <w:tab/>
             </w:r>
             <w:r>
               <w:rPr>
@@ -717,7 +771,25 @@
                 <w:b/>
                 <w:noProof/>
               </w:rPr>
-              <w:t>ionais</w:t>
+              <w:t xml:space="preserve">Requisitos não </w:t>
+            </w:r>
+            <w:r>
+              <w:rPr>
+                <w:rStyle w:val="Hyperlink"/>
+                <w:rFonts w:ascii="Arial" w:hAnsi="Arial" w:cs="Arial"/>
+                <w:b/>
+                <w:noProof/>
+              </w:rPr>
+              <w:t>f</w:t>
+            </w:r>
+            <w:r>
+              <w:rPr>
+                <w:rStyle w:val="Hyperlink"/>
+                <w:rFonts w:ascii="Arial" w:hAnsi="Arial" w:cs="Arial"/>
+                <w:b/>
+                <w:noProof/>
+              </w:rPr>
+              <w:t>uncionais</w:t>
             </w:r>
             <w:r>
               <w:rPr>
@@ -738,7 +810,7 @@
                 <w:noProof/>
                 <w:webHidden/>
               </w:rPr>
-              <w:instrText xml:space="preserve"> PAGEREF _Toc431409477 \h </w:instrText>
+              <w:instrText xml:space="preserve"> PAGEREF _Toc431458740 \h </w:instrText>
             </w:r>
             <w:r>
               <w:rPr>
@@ -758,7 +830,7 @@
                 <w:noProof/>
                 <w:webHidden/>
               </w:rPr>
-              <w:t>9</w:t>
+              <w:t>27</w:t>
             </w:r>
             <w:r>
               <w:rPr>
@@ -1009,7 +1081,7 @@
           <w:color w:val="auto"/>
         </w:rPr>
       </w:pPr>
-      <w:bookmarkStart w:id="0" w:name="_Toc431409473"/>
+      <w:bookmarkStart w:id="0" w:name="_Toc431458735"/>
       <w:r>
         <w:rPr>
           <w:rFonts w:ascii="Arial" w:hAnsi="Arial" w:cs="Arial"/>
@@ -1034,7 +1106,7 @@
           <w:color w:val="auto"/>
         </w:rPr>
       </w:pPr>
-      <w:bookmarkStart w:id="1" w:name="_Toc431409474"/>
+      <w:bookmarkStart w:id="1" w:name="_Toc431458736"/>
       <w:r>
         <w:rPr>
           <w:rFonts w:ascii="Arial" w:hAnsi="Arial" w:cs="Arial"/>
@@ -1475,6 +1547,7 @@
         <w:rPr>
           <w:rFonts w:ascii="Arial" w:hAnsi="Arial" w:cs="Arial"/>
         </w:rPr>
+        <w:lastRenderedPageBreak/>
         <w:tab/>
         <w:t>O usuário poderá registrar uma compra. A compra é qualquer aquisição de insumo para a lanchonete(ingredientes, equipamentos, utensílios, etc).</w:t>
       </w:r>
@@ -1482,14 +1555,7 @@
         <w:rPr>
           <w:rFonts w:ascii="Arial" w:hAnsi="Arial" w:cs="Arial"/>
         </w:rPr>
-        <w:t xml:space="preserve"> No registro, o usuário deverá informar o nome, preço unitário, quantidade, marca(se houver) do(s) </w:t>
-      </w:r>
-      <w:r>
-        <w:rPr>
-          <w:rFonts w:ascii="Arial" w:hAnsi="Arial" w:cs="Arial"/>
-        </w:rPr>
-        <w:lastRenderedPageBreak/>
-        <w:t xml:space="preserve">insumo(s) adquirido(s), além da data </w:t>
+        <w:t xml:space="preserve"> No registro, o usuário deverá informar o nome, preço unitário, quantidade, marca(se houver) do(s) insumo(s) adquirido(s), além da data </w:t>
       </w:r>
       <w:r>
         <w:rPr>
@@ -1887,6 +1953,7 @@
         <w:rPr>
           <w:rFonts w:ascii="Arial" w:hAnsi="Arial" w:cs="Arial"/>
         </w:rPr>
+        <w:lastRenderedPageBreak/>
         <w:tab/>
         <w:t xml:space="preserve">O usuário poderá alterar as informações de um funcionário. </w:t>
       </w:r>
@@ -1980,7 +2047,6 @@
         <w:rPr>
           <w:rFonts w:ascii="Arial" w:hAnsi="Arial" w:cs="Arial"/>
         </w:rPr>
-        <w:lastRenderedPageBreak/>
         <w:tab/>
       </w:r>
       <w:r>
@@ -2435,6 +2501,7 @@
         <w:rPr>
           <w:rFonts w:ascii="Arial" w:hAnsi="Arial" w:cs="Arial"/>
         </w:rPr>
+        <w:lastRenderedPageBreak/>
         <w:t xml:space="preserve">O usuário poderá gerar um relatório de despesas gerais semanal, mensal, bimestral e anual. Nesse relatório serão mostradas todas as despesas registradas, incluído </w:t>
       </w:r>
       <w:r>
@@ -2501,7 +2568,6 @@
         <w:rPr>
           <w:rFonts w:ascii="Arial" w:hAnsi="Arial" w:cs="Arial"/>
         </w:rPr>
-        <w:lastRenderedPageBreak/>
         <w:t xml:space="preserve">O usuário poderá gerar um relatório de lucro semanal, mensal, bimestral e anual. Nesse relatório </w:t>
       </w:r>
       <w:r>
@@ -2925,6 +2991,7 @@
           <w:rFonts w:ascii="Arial" w:hAnsi="Arial" w:cs="Arial"/>
           <w:b/>
         </w:rPr>
+        <w:lastRenderedPageBreak/>
         <w:t>Requisito 38 – Avaliação da situação de vendas de cada produto</w:t>
       </w:r>
       <w:r>
@@ -2988,7 +3055,6 @@
         <w:rPr>
           <w:rFonts w:ascii="Arial" w:hAnsi="Arial" w:cs="Arial"/>
         </w:rPr>
-        <w:lastRenderedPageBreak/>
         <w:t>O usuário poderá visualizar os valores em caixa</w:t>
       </w:r>
       <w:r>
@@ -3416,6 +3482,7 @@
         <w:rPr>
           <w:rFonts w:ascii="Arial" w:hAnsi="Arial" w:cs="Arial"/>
         </w:rPr>
+        <w:lastRenderedPageBreak/>
         <w:t>A aplicação notificará o usuário quando o valor da despesa for maior que o valor da receita</w:t>
       </w:r>
       <w:r>
@@ -3485,7 +3552,6 @@
           <w:rFonts w:ascii="Arial" w:hAnsi="Arial" w:cs="Arial"/>
           <w:b/>
         </w:rPr>
-        <w:lastRenderedPageBreak/>
         <w:t>Requisito 51 – Visualizar despesa</w:t>
       </w:r>
     </w:p>
@@ -3741,7 +3807,7 @@
           <w:sz w:val="28"/>
         </w:rPr>
       </w:pPr>
-      <w:bookmarkStart w:id="2" w:name="_Toc431409475"/>
+      <w:bookmarkStart w:id="2" w:name="_Toc431458737"/>
       <w:r>
         <w:rPr>
           <w:rFonts w:ascii="Arial" w:hAnsi="Arial" w:cs="Arial"/>
@@ -3938,6 +4004,7 @@
         <w:rPr>
           <w:rFonts w:ascii="Arial" w:hAnsi="Arial" w:cs="Arial"/>
         </w:rPr>
+        <w:lastRenderedPageBreak/>
         <w:t>A aplicação terá um backup de dados. Isso será feito como segurança para os dados salvos na aplicação.</w:t>
       </w:r>
       <w:r>
@@ -3976,7 +4043,6 @@
         <w:rPr>
           <w:rFonts w:ascii="Arial" w:hAnsi="Arial" w:cs="Arial"/>
         </w:rPr>
-        <w:lastRenderedPageBreak/>
         <w:t xml:space="preserve">A aplicação </w:t>
       </w:r>
       <w:r>
@@ -4089,7 +4155,7 @@
           <w:color w:val="auto"/>
         </w:rPr>
       </w:pPr>
-      <w:bookmarkStart w:id="3" w:name="_Toc431409476"/>
+      <w:bookmarkStart w:id="3" w:name="_Toc431458738"/>
       <w:r>
         <w:rPr>
           <w:rFonts w:ascii="Arial" w:hAnsi="Arial" w:cs="Arial"/>
@@ -4122,7 +4188,7 @@
           <w:color w:val="auto"/>
         </w:rPr>
       </w:pPr>
-      <w:bookmarkStart w:id="4" w:name="_Toc431409477"/>
+      <w:bookmarkStart w:id="4" w:name="_Toc431458739"/>
       <w:r>
         <w:rPr>
           <w:rFonts w:ascii="Arial" w:hAnsi="Arial" w:cs="Arial"/>
@@ -4862,6 +4928,7 @@
               <w:rPr>
                 <w:rFonts w:ascii="Arial" w:hAnsi="Arial" w:cs="Arial"/>
               </w:rPr>
+              <w:lastRenderedPageBreak/>
               <w:t>Requisito 03 – Alterar quantidade de insumo no estoque</w:t>
             </w:r>
           </w:p>
@@ -4947,14 +5014,7 @@
               <w:rPr>
                 <w:rFonts w:ascii="Arial" w:hAnsi="Arial" w:cs="Arial"/>
               </w:rPr>
-              <w:t xml:space="preserve">O usuário poderá alterar a quantidade do insumo no estoque. Ou seja, na adição ou </w:t>
-            </w:r>
-            <w:r>
-              <w:rPr>
-                <w:rFonts w:ascii="Arial" w:hAnsi="Arial" w:cs="Arial"/>
-              </w:rPr>
-              <w:lastRenderedPageBreak/>
-              <w:t>remoção da quantidade de um determinado insumo, basta alterar a quantidade dele.</w:t>
+              <w:t>O usuário poderá alterar a quantidade do insumo no estoque. Ou seja, na adição ou remoção da quantidade de um determinado insumo, basta alterar a quantidade dele.</w:t>
             </w:r>
           </w:p>
         </w:tc>
@@ -4978,7 +5038,6 @@
               <w:rPr>
                 <w:rFonts w:ascii="Arial" w:hAnsi="Arial" w:cs="Arial"/>
               </w:rPr>
-              <w:lastRenderedPageBreak/>
               <w:t>Entradas</w:t>
             </w:r>
           </w:p>
@@ -5932,6 +5991,7 @@
               <w:rPr>
                 <w:rFonts w:ascii="Arial" w:hAnsi="Arial" w:cs="Arial"/>
               </w:rPr>
+              <w:lastRenderedPageBreak/>
               <w:t>Função</w:t>
             </w:r>
           </w:p>
@@ -5993,14 +6053,7 @@
               <w:rPr>
                 <w:rFonts w:ascii="Arial" w:hAnsi="Arial" w:cs="Arial"/>
               </w:rPr>
-              <w:t xml:space="preserve">O usuário poderá adicionar um produto. Na inserção de um produto, o usuário deverá informar o nome, categoria, preço(se já estiver definido), marca(se </w:t>
-            </w:r>
-            <w:r>
-              <w:rPr>
-                <w:rFonts w:ascii="Arial" w:hAnsi="Arial" w:cs="Arial"/>
-              </w:rPr>
-              <w:lastRenderedPageBreak/>
-              <w:t>houver), medida ou porção(se já estiver definido).</w:t>
+              <w:t>O usuário poderá adicionar um produto. Na inserção de um produto, o usuário deverá informar o nome, categoria, preço(se já estiver definido), marca(se houver), medida ou porção(se já estiver definido).</w:t>
             </w:r>
           </w:p>
         </w:tc>
@@ -6024,7 +6077,6 @@
               <w:rPr>
                 <w:rFonts w:ascii="Arial" w:hAnsi="Arial" w:cs="Arial"/>
               </w:rPr>
-              <w:lastRenderedPageBreak/>
               <w:t>Entradas</w:t>
             </w:r>
           </w:p>
@@ -7041,14 +7093,14 @@
               <w:rPr>
                 <w:rFonts w:ascii="Arial" w:hAnsi="Arial" w:cs="Arial"/>
               </w:rPr>
-              <w:t xml:space="preserve">O usuário poderá registrar uma compra. A compra é qualquer aquisição de insumo para a lanchonete(ingredientes, equipamentos, utensílios, etc). No registro, o usuário deverá informar o nome, preço unitário, quantidade, marca(se houver) do(s) insumo(s) adquirido(s), além da data e o local(fornecedor) onde a compra foi feita. </w:t>
+              <w:t xml:space="preserve">O usuário poderá registrar uma compra. A compra é qualquer aquisição de insumo para a lanchonete(ingredientes, equipamentos, utensílios, etc). No registro, o usuário deverá informar o </w:t>
             </w:r>
             <w:r>
               <w:rPr>
                 <w:rFonts w:ascii="Arial" w:hAnsi="Arial" w:cs="Arial"/>
               </w:rPr>
               <w:lastRenderedPageBreak/>
-              <w:t>O preço total será calculado automaticamente pela aplicação.</w:t>
+              <w:t>nome, preço unitário, quantidade, marca(se houver) do(s) insumo(s) adquirido(s), além da data e o local(fornecedor) onde a compra foi feita. O preço total será calculado automaticamente pela aplicação.</w:t>
             </w:r>
           </w:p>
         </w:tc>
@@ -8090,6 +8142,7 @@
               <w:rPr>
                 <w:rFonts w:ascii="Arial" w:hAnsi="Arial" w:cs="Arial"/>
               </w:rPr>
+              <w:lastRenderedPageBreak/>
               <w:t>Descrição</w:t>
             </w:r>
           </w:p>
@@ -8175,7 +8228,6 @@
               <w:rPr>
                 <w:rFonts w:ascii="Arial" w:hAnsi="Arial" w:cs="Arial"/>
               </w:rPr>
-              <w:lastRenderedPageBreak/>
               <w:t xml:space="preserve">Origem </w:t>
             </w:r>
           </w:p>
@@ -9177,6 +9229,7 @@
               <w:rPr>
                 <w:rFonts w:ascii="Arial" w:hAnsi="Arial" w:cs="Arial"/>
               </w:rPr>
+              <w:lastRenderedPageBreak/>
               <w:t>Descrição</w:t>
             </w:r>
           </w:p>
@@ -9197,14 +9250,7 @@
               <w:rPr>
                 <w:rFonts w:ascii="Arial" w:hAnsi="Arial" w:cs="Arial"/>
               </w:rPr>
-              <w:t xml:space="preserve">O usuário poderá fazer o cálculo do preço de cada produto. Para isso, o usuário deve informar os ingredientes e quantidade deles que compõem o </w:t>
-            </w:r>
-            <w:r>
-              <w:rPr>
-                <w:rFonts w:ascii="Arial" w:hAnsi="Arial" w:cs="Arial"/>
-              </w:rPr>
-              <w:lastRenderedPageBreak/>
-              <w:t>produto. A aplicação calculará o preço final de custo do produto com base na soma dos preços(de forma proporcional a quantidade informada) de compra dos insumos.</w:t>
+              <w:t>O usuário poderá fazer o cálculo do preço de cada produto. Para isso, o usuário deve informar os ingredientes e quantidade deles que compõem o produto. A aplicação calculará o preço final de custo do produto com base na soma dos preços(de forma proporcional a quantidade informada) de compra dos insumos.</w:t>
             </w:r>
           </w:p>
         </w:tc>
@@ -9228,7 +9274,6 @@
               <w:rPr>
                 <w:rFonts w:ascii="Arial" w:hAnsi="Arial" w:cs="Arial"/>
               </w:rPr>
-              <w:lastRenderedPageBreak/>
               <w:t>Entradas</w:t>
             </w:r>
           </w:p>
@@ -9947,7 +9992,14 @@
               <w:rPr>
                 <w:rFonts w:ascii="Arial" w:hAnsi="Arial" w:cs="Arial"/>
               </w:rPr>
-              <w:t>O usuário poderá visualizar as informações de um funcionário. As informações que podem ser visualizadas são: nome completo, CPF, RG, data de nascimento, endereço, função, salário, data do início de trabalho, telefone, celular e email do funcionário.</w:t>
+              <w:t xml:space="preserve">O usuário poderá visualizar as informações de um funcionário. As informações que podem ser visualizadas são: nome completo, CPF, RG, data de nascimento, endereço, função, salário, </w:t>
+            </w:r>
+            <w:r>
+              <w:rPr>
+                <w:rFonts w:ascii="Arial" w:hAnsi="Arial" w:cs="Arial"/>
+              </w:rPr>
+              <w:lastRenderedPageBreak/>
+              <w:t>data do início de trabalho, telefone, celular e email do funcionário.</w:t>
             </w:r>
           </w:p>
         </w:tc>
@@ -9971,6 +10023,7 @@
               <w:rPr>
                 <w:rFonts w:ascii="Arial" w:hAnsi="Arial" w:cs="Arial"/>
               </w:rPr>
+              <w:lastRenderedPageBreak/>
               <w:t>Entradas</w:t>
             </w:r>
           </w:p>
@@ -10012,7 +10065,6 @@
               <w:rPr>
                 <w:rFonts w:ascii="Arial" w:hAnsi="Arial" w:cs="Arial"/>
               </w:rPr>
-              <w:lastRenderedPageBreak/>
               <w:t xml:space="preserve">Origem </w:t>
             </w:r>
           </w:p>
@@ -11058,6 +11110,7 @@
               <w:rPr>
                 <w:rFonts w:ascii="Arial" w:hAnsi="Arial" w:cs="Arial"/>
               </w:rPr>
+              <w:lastRenderedPageBreak/>
               <w:t>Entradas</w:t>
             </w:r>
           </w:p>
@@ -11149,7 +11202,6 @@
               <w:rPr>
                 <w:rFonts w:ascii="Arial" w:hAnsi="Arial" w:cs="Arial"/>
               </w:rPr>
-              <w:lastRenderedPageBreak/>
               <w:t>Destino</w:t>
             </w:r>
           </w:p>
@@ -12236,6 +12288,7 @@
               <w:rPr>
                 <w:rFonts w:ascii="Arial" w:hAnsi="Arial" w:cs="Arial"/>
               </w:rPr>
+              <w:lastRenderedPageBreak/>
               <w:t>Destino</w:t>
             </w:r>
           </w:p>
@@ -12386,7 +12439,6 @@
               <w:rPr>
                 <w:rFonts w:ascii="Arial" w:hAnsi="Arial" w:cs="Arial"/>
               </w:rPr>
-              <w:lastRenderedPageBreak/>
               <w:t xml:space="preserve">Requisito </w:t>
             </w:r>
             <w:r>
@@ -13406,6 +13458,7 @@
               <w:rPr>
                 <w:rFonts w:ascii="Arial" w:hAnsi="Arial" w:cs="Arial"/>
               </w:rPr>
+              <w:lastRenderedPageBreak/>
               <w:t>Ação</w:t>
             </w:r>
           </w:p>
@@ -14323,6 +14376,7 @@
               <w:rPr>
                 <w:rFonts w:ascii="Arial" w:hAnsi="Arial" w:cs="Arial"/>
               </w:rPr>
+              <w:lastRenderedPageBreak/>
               <w:t>Função</w:t>
             </w:r>
           </w:p>
@@ -14384,14 +14438,7 @@
               <w:rPr>
                 <w:rFonts w:ascii="Arial" w:hAnsi="Arial" w:cs="Arial"/>
               </w:rPr>
-              <w:t xml:space="preserve">O usuário poderá gerar um relatório de lucro semanal, mensal, bimestral e anual. </w:t>
-            </w:r>
-            <w:r>
-              <w:rPr>
-                <w:rFonts w:ascii="Arial" w:hAnsi="Arial" w:cs="Arial"/>
-              </w:rPr>
-              <w:lastRenderedPageBreak/>
-              <w:t>Nesse relatório será apresentado o lucro geral e de cada produto.</w:t>
+              <w:t>O usuário poderá gerar um relatório de lucro semanal, mensal, bimestral e anual. Nesse relatório será apresentado o lucro geral e de cada produto.</w:t>
             </w:r>
           </w:p>
         </w:tc>
@@ -14415,7 +14462,6 @@
               <w:rPr>
                 <w:rFonts w:ascii="Arial" w:hAnsi="Arial" w:cs="Arial"/>
               </w:rPr>
-              <w:lastRenderedPageBreak/>
               <w:t>Entradas</w:t>
             </w:r>
           </w:p>
@@ -15243,6 +15289,7 @@
               <w:rPr>
                 <w:rFonts w:ascii="Arial" w:hAnsi="Arial" w:cs="Arial"/>
               </w:rPr>
+              <w:lastRenderedPageBreak/>
               <w:t>Destino</w:t>
             </w:r>
           </w:p>
@@ -15340,14 +15387,7 @@
               <w:rPr>
                 <w:rFonts w:ascii="Arial" w:hAnsi="Arial" w:cs="Arial"/>
               </w:rPr>
-              <w:t xml:space="preserve">durante o </w:t>
-            </w:r>
-            <w:r>
-              <w:rPr>
-                <w:rFonts w:ascii="Arial" w:hAnsi="Arial" w:cs="Arial"/>
-              </w:rPr>
-              <w:lastRenderedPageBreak/>
-              <w:t>período: semanal, mensal, bimestral e anual</w:t>
+              <w:t>durante o período: semanal, mensal, bimestral e anual</w:t>
             </w:r>
           </w:p>
         </w:tc>
@@ -15371,7 +15411,6 @@
               <w:rPr>
                 <w:rFonts w:ascii="Arial" w:hAnsi="Arial" w:cs="Arial"/>
               </w:rPr>
-              <w:lastRenderedPageBreak/>
               <w:t>Tipo</w:t>
             </w:r>
           </w:p>
@@ -16280,6 +16319,7 @@
               <w:rPr>
                 <w:rFonts w:ascii="Arial" w:hAnsi="Arial" w:cs="Arial"/>
               </w:rPr>
+              <w:lastRenderedPageBreak/>
               <w:t>Descrição</w:t>
             </w:r>
           </w:p>
@@ -16300,14 +16340,7 @@
               <w:rPr>
                 <w:rFonts w:ascii="Arial" w:hAnsi="Arial" w:cs="Arial"/>
               </w:rPr>
-              <w:t xml:space="preserve">O usuário poderá visualizar a lista de produtos cadastrados. Nessa lista irá conter todos os produtos cadastrados com as informações: nome, os ingredientes, categoria, preço, marca, </w:t>
-            </w:r>
-            <w:r>
-              <w:rPr>
-                <w:rFonts w:ascii="Arial" w:hAnsi="Arial" w:cs="Arial"/>
-              </w:rPr>
-              <w:lastRenderedPageBreak/>
-              <w:t>medida ou porção, quantidade no estoque atualmente e código do</w:t>
+              <w:t>O usuário poderá visualizar a lista de produtos cadastrados. Nessa lista irá conter todos os produtos cadastrados com as informações: nome, os ingredientes, categoria, preço, marca, medida ou porção, quantidade no estoque atualmente e código do</w:t>
             </w:r>
             <w:r>
               <w:rPr>
@@ -16355,7 +16388,6 @@
               <w:rPr>
                 <w:rFonts w:ascii="Arial" w:hAnsi="Arial" w:cs="Arial"/>
               </w:rPr>
-              <w:lastRenderedPageBreak/>
               <w:t>Entradas</w:t>
             </w:r>
           </w:p>
@@ -17339,6 +17371,7 @@
               <w:rPr>
                 <w:rFonts w:ascii="Arial" w:hAnsi="Arial" w:cs="Arial"/>
               </w:rPr>
+              <w:lastRenderedPageBreak/>
               <w:t xml:space="preserve">Requisito </w:t>
             </w:r>
             <w:r>
@@ -17422,7 +17455,6 @@
               <w:rPr>
                 <w:rFonts w:ascii="Arial" w:hAnsi="Arial" w:cs="Arial"/>
               </w:rPr>
-              <w:lastRenderedPageBreak/>
               <w:t>Descrição</w:t>
             </w:r>
           </w:p>
@@ -18486,7 +18518,6 @@
               <w:rPr>
                 <w:rFonts w:ascii="Arial" w:hAnsi="Arial" w:cs="Arial"/>
               </w:rPr>
-              <w:lastRenderedPageBreak/>
               <w:t>Função</w:t>
             </w:r>
           </w:p>
@@ -19531,6 +19562,7 @@
               <w:rPr>
                 <w:rFonts w:ascii="Arial" w:hAnsi="Arial" w:cs="Arial"/>
               </w:rPr>
+              <w:lastRenderedPageBreak/>
               <w:t xml:space="preserve">Requisito </w:t>
             </w:r>
             <w:r>
@@ -19602,7 +19634,6 @@
               <w:rPr>
                 <w:rFonts w:ascii="Arial" w:hAnsi="Arial" w:cs="Arial"/>
               </w:rPr>
-              <w:lastRenderedPageBreak/>
               <w:t>Descrição</w:t>
             </w:r>
           </w:p>
@@ -20762,6 +20793,7 @@
               <w:rPr>
                 <w:rFonts w:ascii="Arial" w:hAnsi="Arial" w:cs="Arial"/>
               </w:rPr>
+              <w:lastRenderedPageBreak/>
               <w:t xml:space="preserve">Origem </w:t>
             </w:r>
           </w:p>
@@ -20847,7 +20879,6 @@
               <w:rPr>
                 <w:rFonts w:ascii="Arial" w:hAnsi="Arial" w:cs="Arial"/>
               </w:rPr>
-              <w:lastRenderedPageBreak/>
               <w:t>Ação</w:t>
             </w:r>
           </w:p>
@@ -21911,6 +21942,7 @@
               <w:rPr>
                 <w:rFonts w:ascii="Arial" w:hAnsi="Arial" w:cs="Arial"/>
               </w:rPr>
+              <w:lastRenderedPageBreak/>
               <w:t>Destino</w:t>
             </w:r>
           </w:p>
@@ -21996,7 +22028,6 @@
               <w:rPr>
                 <w:rFonts w:ascii="Arial" w:hAnsi="Arial" w:cs="Arial"/>
               </w:rPr>
-              <w:lastRenderedPageBreak/>
               <w:t>Tipo</w:t>
             </w:r>
           </w:p>
@@ -22547,13 +22578,7 @@
               <w:rPr>
                 <w:rFonts w:ascii="Arial" w:hAnsi="Arial" w:cs="Arial"/>
               </w:rPr>
-              <w:t>N</w:t>
-            </w:r>
-            <w:r>
-              <w:rPr>
-                <w:rFonts w:ascii="Arial" w:hAnsi="Arial" w:cs="Arial"/>
-              </w:rPr>
-              <w:t xml:space="preserve">ome, </w:t>
+              <w:t xml:space="preserve">Nome, </w:t>
             </w:r>
             <w:r>
               <w:rPr>
@@ -22618,13 +22643,7 @@
               <w:rPr>
                 <w:rFonts w:ascii="Arial" w:hAnsi="Arial" w:cs="Arial"/>
               </w:rPr>
-              <w:t>Modificar</w:t>
-            </w:r>
-            <w:r>
-              <w:rPr>
-                <w:rFonts w:ascii="Arial" w:hAnsi="Arial" w:cs="Arial"/>
-              </w:rPr>
-              <w:t xml:space="preserve"> as informações de uma determinada despesa</w:t>
+              <w:t>Modificar as informações de uma determinada despesa</w:t>
             </w:r>
           </w:p>
         </w:tc>
@@ -22709,13 +22728,7 @@
               <w:rPr>
                 <w:rFonts w:ascii="Arial" w:hAnsi="Arial" w:cs="Arial"/>
               </w:rPr>
-              <w:t>Alterar</w:t>
-            </w:r>
-            <w:r>
-              <w:rPr>
-                <w:rFonts w:ascii="Arial" w:hAnsi="Arial" w:cs="Arial"/>
-              </w:rPr>
-              <w:t xml:space="preserve"> uma despesa</w:t>
+              <w:t>Alterar uma despesa</w:t>
             </w:r>
           </w:p>
         </w:tc>
@@ -22854,13 +22867,7 @@
               <w:rPr>
                 <w:rFonts w:ascii="Arial" w:hAnsi="Arial" w:cs="Arial"/>
               </w:rPr>
-              <w:t xml:space="preserve">Excluir </w:t>
-            </w:r>
-            <w:r>
-              <w:rPr>
-                <w:rFonts w:ascii="Arial" w:hAnsi="Arial" w:cs="Arial"/>
-              </w:rPr>
-              <w:t>uma despesa cadastrada</w:t>
+              <w:t>Excluir uma despesa cadastrada</w:t>
             </w:r>
           </w:p>
         </w:tc>
@@ -23077,13 +23084,7 @@
               <w:rPr>
                 <w:rFonts w:ascii="Arial" w:hAnsi="Arial" w:cs="Arial"/>
               </w:rPr>
-              <w:t>Remover</w:t>
-            </w:r>
-            <w:r>
-              <w:rPr>
-                <w:rFonts w:ascii="Arial" w:hAnsi="Arial" w:cs="Arial"/>
-              </w:rPr>
-              <w:t xml:space="preserve"> uma despesa</w:t>
+              <w:t>Remover uma despesa</w:t>
             </w:r>
           </w:p>
         </w:tc>
@@ -23222,51 +23223,28 @@
               <w:rPr>
                 <w:rFonts w:ascii="Arial" w:hAnsi="Arial" w:cs="Arial"/>
               </w:rPr>
-              <w:t>Registrar um</w:t>
-            </w:r>
-            <w:r>
-              <w:rPr>
-                <w:rFonts w:ascii="Arial" w:hAnsi="Arial" w:cs="Arial"/>
-              </w:rPr>
-              <w:t xml:space="preserve"> novo</w:t>
-            </w:r>
-            <w:r>
-              <w:rPr>
-                <w:rFonts w:ascii="Arial" w:hAnsi="Arial" w:cs="Arial"/>
-              </w:rPr>
-              <w:t xml:space="preserve"> </w:t>
-            </w:r>
-            <w:r>
-              <w:rPr>
-                <w:rFonts w:ascii="Arial" w:hAnsi="Arial" w:cs="Arial"/>
-              </w:rPr>
-              <w:t>equipamento</w:t>
-            </w:r>
-            <w:r>
-              <w:rPr>
-                <w:rFonts w:ascii="Arial" w:hAnsi="Arial" w:cs="Arial"/>
-              </w:rPr>
-              <w:t xml:space="preserve"> da lanchonete</w:t>
-            </w:r>
-          </w:p>
-        </w:tc>
-      </w:tr>
-      <w:tr>
-        <w:tc>
-          <w:tcPr>
-            <w:cnfStyle w:val="001000000000" w:firstRow="0" w:lastRow="0" w:firstColumn="1" w:lastColumn="0" w:oddVBand="0" w:evenVBand="0" w:oddHBand="0" w:evenHBand="0" w:firstRowFirstColumn="0" w:firstRowLastColumn="0" w:lastRowFirstColumn="0" w:lastRowLastColumn="0"/>
-            <w:tcW w:w="4241" w:type="dxa"/>
-          </w:tcPr>
-          <w:p>
-            <w:pPr>
-              <w:rPr>
-                <w:rFonts w:ascii="Arial" w:hAnsi="Arial" w:cs="Arial"/>
-              </w:rPr>
-            </w:pPr>
-            <w:r>
-              <w:rPr>
-                <w:rFonts w:ascii="Arial" w:hAnsi="Arial" w:cs="Arial"/>
-              </w:rPr>
+              <w:t>Registrar um novo equipamento da lanchonete</w:t>
+            </w:r>
+          </w:p>
+        </w:tc>
+      </w:tr>
+      <w:tr>
+        <w:tc>
+          <w:tcPr>
+            <w:cnfStyle w:val="001000000000" w:firstRow="0" w:lastRow="0" w:firstColumn="1" w:lastColumn="0" w:oddVBand="0" w:evenVBand="0" w:oddHBand="0" w:evenHBand="0" w:firstRowFirstColumn="0" w:firstRowLastColumn="0" w:lastRowFirstColumn="0" w:lastRowLastColumn="0"/>
+            <w:tcW w:w="4241" w:type="dxa"/>
+          </w:tcPr>
+          <w:p>
+            <w:pPr>
+              <w:rPr>
+                <w:rFonts w:ascii="Arial" w:hAnsi="Arial" w:cs="Arial"/>
+              </w:rPr>
+            </w:pPr>
+            <w:r>
+              <w:rPr>
+                <w:rFonts w:ascii="Arial" w:hAnsi="Arial" w:cs="Arial"/>
+              </w:rPr>
+              <w:lastRenderedPageBreak/>
               <w:t>Descrição</w:t>
             </w:r>
           </w:p>
@@ -23287,14 +23265,7 @@
               <w:rPr>
                 <w:rFonts w:ascii="Arial" w:hAnsi="Arial" w:cs="Arial"/>
               </w:rPr>
-              <w:t xml:space="preserve">O usuário poderá registrar um equipamento. No registro, o usuário </w:t>
-            </w:r>
-            <w:r>
-              <w:rPr>
-                <w:rFonts w:ascii="Arial" w:hAnsi="Arial" w:cs="Arial"/>
-              </w:rPr>
-              <w:lastRenderedPageBreak/>
-              <w:t>deverá informar o nome e a quantidade de unidades do equipamento.</w:t>
+              <w:t>O usuário poderá registrar um equipamento. No registro, o usuário deverá informar o nome e a quantidade de unidades do equipamento.</w:t>
             </w:r>
           </w:p>
         </w:tc>
@@ -23318,7 +23289,6 @@
               <w:rPr>
                 <w:rFonts w:ascii="Arial" w:hAnsi="Arial" w:cs="Arial"/>
               </w:rPr>
-              <w:lastRenderedPageBreak/>
               <w:t>Entradas</w:t>
             </w:r>
           </w:p>
@@ -23640,13 +23610,7 @@
               <w:rPr>
                 <w:rFonts w:ascii="Arial" w:hAnsi="Arial" w:cs="Arial"/>
               </w:rPr>
-              <w:t xml:space="preserve">Alterar </w:t>
-            </w:r>
-            <w:r>
-              <w:rPr>
-                <w:rFonts w:ascii="Arial" w:hAnsi="Arial" w:cs="Arial"/>
-              </w:rPr>
-              <w:t>as informações de um equipamento cadastrado</w:t>
+              <w:t>Alterar as informações de um equipamento cadastrado</w:t>
             </w:r>
           </w:p>
         </w:tc>
@@ -23784,37 +23748,7 @@
               <w:rPr>
                 <w:rFonts w:ascii="Arial" w:hAnsi="Arial" w:cs="Arial"/>
               </w:rPr>
-              <w:t>Modificar</w:t>
-            </w:r>
-            <w:r>
-              <w:rPr>
-                <w:rFonts w:ascii="Arial" w:hAnsi="Arial" w:cs="Arial"/>
-              </w:rPr>
-              <w:t xml:space="preserve"> as informações de um </w:t>
-            </w:r>
-            <w:r>
-              <w:rPr>
-                <w:rFonts w:ascii="Arial" w:hAnsi="Arial" w:cs="Arial"/>
-              </w:rPr>
-              <w:t>determinad</w:t>
-            </w:r>
-            <w:r>
-              <w:rPr>
-                <w:rFonts w:ascii="Arial" w:hAnsi="Arial" w:cs="Arial"/>
-              </w:rPr>
-              <w:t>o</w:t>
-            </w:r>
-            <w:r>
-              <w:rPr>
-                <w:rFonts w:ascii="Arial" w:hAnsi="Arial" w:cs="Arial"/>
-              </w:rPr>
-              <w:t xml:space="preserve"> </w:t>
-            </w:r>
-            <w:r>
-              <w:rPr>
-                <w:rFonts w:ascii="Arial" w:hAnsi="Arial" w:cs="Arial"/>
-              </w:rPr>
-              <w:t>equipamento</w:t>
+              <w:t>Modificar as informações de um determinado equipamento</w:t>
             </w:r>
           </w:p>
         </w:tc>
@@ -23899,13 +23833,7 @@
               <w:rPr>
                 <w:rFonts w:ascii="Arial" w:hAnsi="Arial" w:cs="Arial"/>
               </w:rPr>
-              <w:t xml:space="preserve">Alterar </w:t>
-            </w:r>
-            <w:r>
-              <w:rPr>
-                <w:rFonts w:ascii="Arial" w:hAnsi="Arial" w:cs="Arial"/>
-              </w:rPr>
-              <w:t>um equipamento</w:t>
+              <w:t>Alterar um equipamento</w:t>
             </w:r>
           </w:p>
         </w:tc>
@@ -24044,25 +23972,7 @@
               <w:rPr>
                 <w:rFonts w:ascii="Arial" w:hAnsi="Arial" w:cs="Arial"/>
               </w:rPr>
-              <w:t xml:space="preserve">Excluir um </w:t>
-            </w:r>
-            <w:r>
-              <w:rPr>
-                <w:rFonts w:ascii="Arial" w:hAnsi="Arial" w:cs="Arial"/>
-              </w:rPr>
-              <w:t>equipamento</w:t>
-            </w:r>
-            <w:r>
-              <w:rPr>
-                <w:rFonts w:ascii="Arial" w:hAnsi="Arial" w:cs="Arial"/>
-              </w:rPr>
-              <w:t xml:space="preserve"> cadastrad</w:t>
-            </w:r>
-            <w:r>
-              <w:rPr>
-                <w:rFonts w:ascii="Arial" w:hAnsi="Arial" w:cs="Arial"/>
-              </w:rPr>
-              <w:t>o</w:t>
+              <w:t>Excluir um equipamento cadastrado</w:t>
             </w:r>
           </w:p>
         </w:tc>
@@ -24147,13 +24057,7 @@
               <w:rPr>
                 <w:rFonts w:ascii="Arial" w:hAnsi="Arial" w:cs="Arial"/>
               </w:rPr>
-              <w:t>E</w:t>
-            </w:r>
-            <w:r>
-              <w:rPr>
-                <w:rFonts w:ascii="Arial" w:hAnsi="Arial" w:cs="Arial"/>
-              </w:rPr>
-              <w:t>quipamento que se deseja remover</w:t>
+              <w:t>Equipamento que se deseja remover</w:t>
             </w:r>
           </w:p>
         </w:tc>
@@ -24194,31 +24098,7 @@
               <w:rPr>
                 <w:rFonts w:ascii="Arial" w:hAnsi="Arial" w:cs="Arial"/>
               </w:rPr>
-              <w:t xml:space="preserve">Remover </w:t>
-            </w:r>
-            <w:r>
-              <w:rPr>
-                <w:rFonts w:ascii="Arial" w:hAnsi="Arial" w:cs="Arial"/>
-              </w:rPr>
-              <w:t>um</w:t>
-            </w:r>
-            <w:r>
-              <w:rPr>
-                <w:rFonts w:ascii="Arial" w:hAnsi="Arial" w:cs="Arial"/>
-              </w:rPr>
-              <w:t xml:space="preserve"> determinad</w:t>
-            </w:r>
-            <w:r>
-              <w:rPr>
-                <w:rFonts w:ascii="Arial" w:hAnsi="Arial" w:cs="Arial"/>
-              </w:rPr>
-              <w:t>o</w:t>
-            </w:r>
-            <w:r>
-              <w:rPr>
-                <w:rFonts w:ascii="Arial" w:hAnsi="Arial" w:cs="Arial"/>
-              </w:rPr>
-              <w:t xml:space="preserve"> equipamento</w:t>
+              <w:t>Remover um determinado equipamento</w:t>
             </w:r>
           </w:p>
         </w:tc>
@@ -24303,19 +24183,7 @@
               <w:rPr>
                 <w:rFonts w:ascii="Arial" w:hAnsi="Arial" w:cs="Arial"/>
               </w:rPr>
-              <w:t xml:space="preserve">Remover </w:t>
-            </w:r>
-            <w:r>
-              <w:rPr>
-                <w:rFonts w:ascii="Arial" w:hAnsi="Arial" w:cs="Arial"/>
-              </w:rPr>
-              <w:t xml:space="preserve">um </w:t>
-            </w:r>
-            <w:r>
-              <w:rPr>
-                <w:rFonts w:ascii="Arial" w:hAnsi="Arial" w:cs="Arial"/>
-              </w:rPr>
-              <w:t>equipamento</w:t>
+              <w:t>Remover um equipamento</w:t>
             </w:r>
           </w:p>
         </w:tc>
@@ -24388,6 +24256,7 @@
           <w:color w:val="auto"/>
         </w:rPr>
       </w:pPr>
+      <w:bookmarkStart w:id="5" w:name="_Toc431458740"/>
       <w:r>
         <w:rPr>
           <w:rFonts w:ascii="Arial" w:hAnsi="Arial" w:cs="Arial"/>
@@ -24415,6 +24284,7 @@
         </w:rPr>
         <w:t>funcionais</w:t>
       </w:r>
+      <w:bookmarkEnd w:id="5"/>
       <w:r>
         <w:rPr>
           <w:rFonts w:ascii="Arial" w:hAnsi="Arial" w:cs="Arial"/>
@@ -24601,13 +24471,7 @@
               <w:rPr>
                 <w:rFonts w:ascii="Arial" w:hAnsi="Arial" w:cs="Arial"/>
               </w:rPr>
-              <w:t xml:space="preserve">Dados de acesso para o </w:t>
-            </w:r>
-            <w:r>
-              <w:rPr>
-                <w:rFonts w:ascii="Arial" w:hAnsi="Arial" w:cs="Arial"/>
-              </w:rPr>
-              <w:t>g</w:t>
+              <w:t>Dados de acesso para o g</w:t>
             </w:r>
             <w:r>
               <w:rPr>
@@ -24634,6 +24498,7 @@
               <w:rPr>
                 <w:rFonts w:ascii="Arial" w:hAnsi="Arial" w:cs="Arial"/>
               </w:rPr>
+              <w:lastRenderedPageBreak/>
               <w:t xml:space="preserve">Origem </w:t>
             </w:r>
           </w:p>
@@ -24678,7 +24543,6 @@
               <w:rPr>
                 <w:rFonts w:ascii="Arial" w:hAnsi="Arial" w:cs="Arial"/>
               </w:rPr>
-              <w:lastRenderedPageBreak/>
               <w:t>Destino</w:t>
             </w:r>
           </w:p>
@@ -25379,13 +25243,7 @@
               <w:rPr>
                 <w:rFonts w:ascii="Arial" w:hAnsi="Arial" w:cs="Arial"/>
               </w:rPr>
-              <w:t>Atingir o maior número de dispositivos</w:t>
-            </w:r>
-            <w:r>
-              <w:rPr>
-                <w:rFonts w:ascii="Arial" w:hAnsi="Arial" w:cs="Arial"/>
-              </w:rPr>
-              <w:t xml:space="preserve"> </w:t>
+              <w:t xml:space="preserve">Atingir o maior número de dispositivos </w:t>
             </w:r>
           </w:p>
         </w:tc>
@@ -25835,13 +25693,1154 @@
               </w:rPr>
               <w:t>Fazer uma cópia das informações e guarda-las em outro local, para caso seja necessário, seja possível recuperá-las</w:t>
             </w:r>
-            <w:bookmarkStart w:id="5" w:name="_GoBack"/>
-            <w:bookmarkEnd w:id="5"/>
             <w:r>
               <w:rPr>
                 <w:rFonts w:ascii="Arial" w:hAnsi="Arial" w:cs="Arial"/>
               </w:rPr>
               <w:t xml:space="preserve"> </w:t>
+            </w:r>
+          </w:p>
+        </w:tc>
+      </w:tr>
+      <w:tr>
+        <w:trPr>
+          <w:cnfStyle w:val="000000100000" w:firstRow="0" w:lastRow="0" w:firstColumn="0" w:lastColumn="0" w:oddVBand="0" w:evenVBand="0" w:oddHBand="1" w:evenHBand="0" w:firstRowFirstColumn="0" w:firstRowLastColumn="0" w:lastRowFirstColumn="0" w:lastRowLastColumn="0"/>
+        </w:trPr>
+        <w:tc>
+          <w:tcPr>
+            <w:cnfStyle w:val="001000000000" w:firstRow="0" w:lastRow="0" w:firstColumn="1" w:lastColumn="0" w:oddVBand="0" w:evenVBand="0" w:oddHBand="0" w:evenHBand="0" w:firstRowFirstColumn="0" w:firstRowLastColumn="0" w:lastRowFirstColumn="0" w:lastRowLastColumn="0"/>
+            <w:tcW w:w="4241" w:type="dxa"/>
+          </w:tcPr>
+          <w:p>
+            <w:pPr>
+              <w:rPr>
+                <w:rFonts w:ascii="Arial" w:hAnsi="Arial" w:cs="Arial"/>
+              </w:rPr>
+            </w:pPr>
+            <w:r>
+              <w:rPr>
+                <w:rFonts w:ascii="Arial" w:hAnsi="Arial" w:cs="Arial"/>
+              </w:rPr>
+              <w:t>Tipo</w:t>
+            </w:r>
+          </w:p>
+        </w:tc>
+        <w:tc>
+          <w:tcPr>
+            <w:tcW w:w="4243" w:type="dxa"/>
+          </w:tcPr>
+          <w:p>
+            <w:pPr>
+              <w:jc w:val="both"/>
+              <w:cnfStyle w:val="000000100000" w:firstRow="0" w:lastRow="0" w:firstColumn="0" w:lastColumn="0" w:oddVBand="0" w:evenVBand="0" w:oddHBand="1" w:evenHBand="0" w:firstRowFirstColumn="0" w:firstRowLastColumn="0" w:lastRowFirstColumn="0" w:lastRowLastColumn="0"/>
+              <w:rPr>
+                <w:rFonts w:ascii="Arial" w:hAnsi="Arial" w:cs="Arial"/>
+              </w:rPr>
+            </w:pPr>
+            <w:r>
+              <w:rPr>
+                <w:rFonts w:ascii="Arial" w:hAnsi="Arial" w:cs="Arial"/>
+              </w:rPr>
+              <w:t>Não f</w:t>
+            </w:r>
+            <w:r>
+              <w:rPr>
+                <w:rFonts w:ascii="Arial" w:hAnsi="Arial" w:cs="Arial"/>
+              </w:rPr>
+              <w:t>uncional</w:t>
+            </w:r>
+          </w:p>
+        </w:tc>
+      </w:tr>
+    </w:tbl>
+    <w:p>
+      <w:pPr>
+        <w:jc w:val="both"/>
+        <w:rPr>
+          <w:rFonts w:ascii="Arial" w:hAnsi="Arial" w:cs="Arial"/>
+          <w:sz w:val="28"/>
+        </w:rPr>
+      </w:pPr>
+    </w:p>
+    <w:tbl>
+      <w:tblPr>
+        <w:tblStyle w:val="ListaClara"/>
+        <w:tblW w:w="0" w:type="auto"/>
+        <w:tblLook w:val="04A0" w:firstRow="1" w:lastRow="0" w:firstColumn="1" w:lastColumn="0" w:noHBand="0" w:noVBand="1"/>
+      </w:tblPr>
+      <w:tblGrid>
+        <w:gridCol w:w="4241"/>
+        <w:gridCol w:w="4243"/>
+      </w:tblGrid>
+      <w:tr>
+        <w:trPr>
+          <w:cnfStyle w:val="100000000000" w:firstRow="1" w:lastRow="0" w:firstColumn="0" w:lastColumn="0" w:oddVBand="0" w:evenVBand="0" w:oddHBand="0" w:evenHBand="0" w:firstRowFirstColumn="0" w:firstRowLastColumn="0" w:lastRowFirstColumn="0" w:lastRowLastColumn="0"/>
+        </w:trPr>
+        <w:tc>
+          <w:tcPr>
+            <w:cnfStyle w:val="001000000000" w:firstRow="0" w:lastRow="0" w:firstColumn="1" w:lastColumn="0" w:oddVBand="0" w:evenVBand="0" w:oddHBand="0" w:evenHBand="0" w:firstRowFirstColumn="0" w:firstRowLastColumn="0" w:lastRowFirstColumn="0" w:lastRowLastColumn="0"/>
+            <w:tcW w:w="8484" w:type="dxa"/>
+            <w:gridSpan w:val="2"/>
+          </w:tcPr>
+          <w:p>
+            <w:pPr>
+              <w:rPr>
+                <w:rFonts w:ascii="Arial" w:hAnsi="Arial" w:cs="Arial"/>
+              </w:rPr>
+            </w:pPr>
+            <w:r>
+              <w:rPr>
+                <w:rFonts w:ascii="Arial" w:hAnsi="Arial" w:cs="Arial"/>
+              </w:rPr>
+              <w:t xml:space="preserve">Requisito </w:t>
+            </w:r>
+            <w:r>
+              <w:rPr>
+                <w:rFonts w:ascii="Arial" w:hAnsi="Arial" w:cs="Arial"/>
+              </w:rPr>
+              <w:t>61 – O aplicativo deve se adequar a variedades de tamanho de telas de diversos dispositivos</w:t>
+            </w:r>
+          </w:p>
+        </w:tc>
+      </w:tr>
+      <w:tr>
+        <w:trPr>
+          <w:cnfStyle w:val="000000100000" w:firstRow="0" w:lastRow="0" w:firstColumn="0" w:lastColumn="0" w:oddVBand="0" w:evenVBand="0" w:oddHBand="1" w:evenHBand="0" w:firstRowFirstColumn="0" w:firstRowLastColumn="0" w:lastRowFirstColumn="0" w:lastRowLastColumn="0"/>
+        </w:trPr>
+        <w:tc>
+          <w:tcPr>
+            <w:cnfStyle w:val="001000000000" w:firstRow="0" w:lastRow="0" w:firstColumn="1" w:lastColumn="0" w:oddVBand="0" w:evenVBand="0" w:oddHBand="0" w:evenHBand="0" w:firstRowFirstColumn="0" w:firstRowLastColumn="0" w:lastRowFirstColumn="0" w:lastRowLastColumn="0"/>
+            <w:tcW w:w="4241" w:type="dxa"/>
+          </w:tcPr>
+          <w:p>
+            <w:pPr>
+              <w:rPr>
+                <w:rFonts w:ascii="Arial" w:hAnsi="Arial" w:cs="Arial"/>
+              </w:rPr>
+            </w:pPr>
+            <w:r>
+              <w:rPr>
+                <w:rFonts w:ascii="Arial" w:hAnsi="Arial" w:cs="Arial"/>
+              </w:rPr>
+              <w:t>Função</w:t>
+            </w:r>
+          </w:p>
+        </w:tc>
+        <w:tc>
+          <w:tcPr>
+            <w:tcW w:w="4243" w:type="dxa"/>
+          </w:tcPr>
+          <w:p>
+            <w:pPr>
+              <w:jc w:val="both"/>
+              <w:cnfStyle w:val="000000100000" w:firstRow="0" w:lastRow="0" w:firstColumn="0" w:lastColumn="0" w:oddVBand="0" w:evenVBand="0" w:oddHBand="1" w:evenHBand="0" w:firstRowFirstColumn="0" w:firstRowLastColumn="0" w:lastRowFirstColumn="0" w:lastRowLastColumn="0"/>
+              <w:rPr>
+                <w:rFonts w:ascii="Arial" w:hAnsi="Arial" w:cs="Arial"/>
+              </w:rPr>
+            </w:pPr>
+            <w:r>
+              <w:rPr>
+                <w:rFonts w:ascii="Arial" w:hAnsi="Arial" w:cs="Arial"/>
+              </w:rPr>
+              <w:t>Criar uma interface gráfica que se adapte aos diversos tamanhos de telas dos dispositivos</w:t>
+            </w:r>
+          </w:p>
+        </w:tc>
+      </w:tr>
+      <w:tr>
+        <w:tc>
+          <w:tcPr>
+            <w:cnfStyle w:val="001000000000" w:firstRow="0" w:lastRow="0" w:firstColumn="1" w:lastColumn="0" w:oddVBand="0" w:evenVBand="0" w:oddHBand="0" w:evenHBand="0" w:firstRowFirstColumn="0" w:firstRowLastColumn="0" w:lastRowFirstColumn="0" w:lastRowLastColumn="0"/>
+            <w:tcW w:w="4241" w:type="dxa"/>
+          </w:tcPr>
+          <w:p>
+            <w:pPr>
+              <w:rPr>
+                <w:rFonts w:ascii="Arial" w:hAnsi="Arial" w:cs="Arial"/>
+              </w:rPr>
+            </w:pPr>
+            <w:r>
+              <w:rPr>
+                <w:rFonts w:ascii="Arial" w:hAnsi="Arial" w:cs="Arial"/>
+              </w:rPr>
+              <w:t>Descrição</w:t>
+            </w:r>
+          </w:p>
+        </w:tc>
+        <w:tc>
+          <w:tcPr>
+            <w:tcW w:w="4243" w:type="dxa"/>
+          </w:tcPr>
+          <w:p>
+            <w:pPr>
+              <w:jc w:val="both"/>
+              <w:cnfStyle w:val="000000000000" w:firstRow="0" w:lastRow="0" w:firstColumn="0" w:lastColumn="0" w:oddVBand="0" w:evenVBand="0" w:oddHBand="0" w:evenHBand="0" w:firstRowFirstColumn="0" w:firstRowLastColumn="0" w:lastRowFirstColumn="0" w:lastRowLastColumn="0"/>
+              <w:rPr>
+                <w:rFonts w:ascii="Arial" w:hAnsi="Arial" w:cs="Arial"/>
+              </w:rPr>
+            </w:pPr>
+            <w:r>
+              <w:rPr>
+                <w:rFonts w:ascii="Arial" w:hAnsi="Arial" w:cs="Arial"/>
+              </w:rPr>
+              <w:t>A aplicação poderá ser acessada por diferentes tipos de dispositivos. Por isso a interface gráfica do sistema deverá se adequar aos diversos tamanhos de tela desses dispositivos.</w:t>
+            </w:r>
+          </w:p>
+        </w:tc>
+      </w:tr>
+      <w:tr>
+        <w:trPr>
+          <w:cnfStyle w:val="000000100000" w:firstRow="0" w:lastRow="0" w:firstColumn="0" w:lastColumn="0" w:oddVBand="0" w:evenVBand="0" w:oddHBand="1" w:evenHBand="0" w:firstRowFirstColumn="0" w:firstRowLastColumn="0" w:lastRowFirstColumn="0" w:lastRowLastColumn="0"/>
+        </w:trPr>
+        <w:tc>
+          <w:tcPr>
+            <w:cnfStyle w:val="001000000000" w:firstRow="0" w:lastRow="0" w:firstColumn="1" w:lastColumn="0" w:oddVBand="0" w:evenVBand="0" w:oddHBand="0" w:evenHBand="0" w:firstRowFirstColumn="0" w:firstRowLastColumn="0" w:lastRowFirstColumn="0" w:lastRowLastColumn="0"/>
+            <w:tcW w:w="4241" w:type="dxa"/>
+          </w:tcPr>
+          <w:p>
+            <w:pPr>
+              <w:rPr>
+                <w:rFonts w:ascii="Arial" w:hAnsi="Arial" w:cs="Arial"/>
+              </w:rPr>
+            </w:pPr>
+            <w:r>
+              <w:rPr>
+                <w:rFonts w:ascii="Arial" w:hAnsi="Arial" w:cs="Arial"/>
+              </w:rPr>
+              <w:t>Entradas</w:t>
+            </w:r>
+          </w:p>
+        </w:tc>
+        <w:tc>
+          <w:tcPr>
+            <w:tcW w:w="4243" w:type="dxa"/>
+          </w:tcPr>
+          <w:p>
+            <w:pPr>
+              <w:jc w:val="both"/>
+              <w:cnfStyle w:val="000000100000" w:firstRow="0" w:lastRow="0" w:firstColumn="0" w:lastColumn="0" w:oddVBand="0" w:evenVBand="0" w:oddHBand="1" w:evenHBand="0" w:firstRowFirstColumn="0" w:firstRowLastColumn="0" w:lastRowFirstColumn="0" w:lastRowLastColumn="0"/>
+              <w:rPr>
+                <w:rFonts w:ascii="Arial" w:hAnsi="Arial" w:cs="Arial"/>
+              </w:rPr>
+            </w:pPr>
+            <w:r>
+              <w:rPr>
+                <w:rFonts w:ascii="Arial" w:hAnsi="Arial" w:cs="Arial"/>
+              </w:rPr>
+              <w:t>Nenhuma</w:t>
+            </w:r>
+          </w:p>
+        </w:tc>
+      </w:tr>
+      <w:tr>
+        <w:tc>
+          <w:tcPr>
+            <w:cnfStyle w:val="001000000000" w:firstRow="0" w:lastRow="0" w:firstColumn="1" w:lastColumn="0" w:oddVBand="0" w:evenVBand="0" w:oddHBand="0" w:evenHBand="0" w:firstRowFirstColumn="0" w:firstRowLastColumn="0" w:lastRowFirstColumn="0" w:lastRowLastColumn="0"/>
+            <w:tcW w:w="4241" w:type="dxa"/>
+          </w:tcPr>
+          <w:p>
+            <w:pPr>
+              <w:rPr>
+                <w:rFonts w:ascii="Arial" w:hAnsi="Arial" w:cs="Arial"/>
+              </w:rPr>
+            </w:pPr>
+            <w:r>
+              <w:rPr>
+                <w:rFonts w:ascii="Arial" w:hAnsi="Arial" w:cs="Arial"/>
+              </w:rPr>
+              <w:t xml:space="preserve">Origem </w:t>
+            </w:r>
+          </w:p>
+        </w:tc>
+        <w:tc>
+          <w:tcPr>
+            <w:tcW w:w="4243" w:type="dxa"/>
+          </w:tcPr>
+          <w:p>
+            <w:pPr>
+              <w:jc w:val="both"/>
+              <w:cnfStyle w:val="000000000000" w:firstRow="0" w:lastRow="0" w:firstColumn="0" w:lastColumn="0" w:oddVBand="0" w:evenVBand="0" w:oddHBand="0" w:evenHBand="0" w:firstRowFirstColumn="0" w:firstRowLastColumn="0" w:lastRowFirstColumn="0" w:lastRowLastColumn="0"/>
+              <w:rPr>
+                <w:rFonts w:ascii="Arial" w:hAnsi="Arial" w:cs="Arial"/>
+              </w:rPr>
+            </w:pPr>
+            <w:r>
+              <w:rPr>
+                <w:rFonts w:ascii="Arial" w:hAnsi="Arial" w:cs="Arial"/>
+              </w:rPr>
+              <w:t>Adequar a interface gráfica da aplicação a variedade de tamanhos de telas dos dispositivos</w:t>
+            </w:r>
+          </w:p>
+        </w:tc>
+      </w:tr>
+      <w:tr>
+        <w:trPr>
+          <w:cnfStyle w:val="000000100000" w:firstRow="0" w:lastRow="0" w:firstColumn="0" w:lastColumn="0" w:oddVBand="0" w:evenVBand="0" w:oddHBand="1" w:evenHBand="0" w:firstRowFirstColumn="0" w:firstRowLastColumn="0" w:lastRowFirstColumn="0" w:lastRowLastColumn="0"/>
+        </w:trPr>
+        <w:tc>
+          <w:tcPr>
+            <w:cnfStyle w:val="001000000000" w:firstRow="0" w:lastRow="0" w:firstColumn="1" w:lastColumn="0" w:oddVBand="0" w:evenVBand="0" w:oddHBand="0" w:evenHBand="0" w:firstRowFirstColumn="0" w:firstRowLastColumn="0" w:lastRowFirstColumn="0" w:lastRowLastColumn="0"/>
+            <w:tcW w:w="4241" w:type="dxa"/>
+          </w:tcPr>
+          <w:p>
+            <w:pPr>
+              <w:rPr>
+                <w:rFonts w:ascii="Arial" w:hAnsi="Arial" w:cs="Arial"/>
+              </w:rPr>
+            </w:pPr>
+            <w:r>
+              <w:rPr>
+                <w:rFonts w:ascii="Arial" w:hAnsi="Arial" w:cs="Arial"/>
+              </w:rPr>
+              <w:t>Destino</w:t>
+            </w:r>
+          </w:p>
+        </w:tc>
+        <w:tc>
+          <w:tcPr>
+            <w:tcW w:w="4243" w:type="dxa"/>
+          </w:tcPr>
+          <w:p>
+            <w:pPr>
+              <w:jc w:val="both"/>
+              <w:cnfStyle w:val="000000100000" w:firstRow="0" w:lastRow="0" w:firstColumn="0" w:lastColumn="0" w:oddVBand="0" w:evenVBand="0" w:oddHBand="1" w:evenHBand="0" w:firstRowFirstColumn="0" w:firstRowLastColumn="0" w:lastRowFirstColumn="0" w:lastRowLastColumn="0"/>
+              <w:rPr>
+                <w:rFonts w:ascii="Arial" w:hAnsi="Arial" w:cs="Arial"/>
+              </w:rPr>
+            </w:pPr>
+            <w:r>
+              <w:rPr>
+                <w:rFonts w:ascii="Arial" w:hAnsi="Arial" w:cs="Arial"/>
+              </w:rPr>
+              <w:t>Gerente ou dono da lanchonete</w:t>
+            </w:r>
+          </w:p>
+        </w:tc>
+      </w:tr>
+      <w:tr>
+        <w:tc>
+          <w:tcPr>
+            <w:cnfStyle w:val="001000000000" w:firstRow="0" w:lastRow="0" w:firstColumn="1" w:lastColumn="0" w:oddVBand="0" w:evenVBand="0" w:oddHBand="0" w:evenHBand="0" w:firstRowFirstColumn="0" w:firstRowLastColumn="0" w:lastRowFirstColumn="0" w:lastRowLastColumn="0"/>
+            <w:tcW w:w="4241" w:type="dxa"/>
+          </w:tcPr>
+          <w:p>
+            <w:pPr>
+              <w:rPr>
+                <w:rFonts w:ascii="Arial" w:hAnsi="Arial" w:cs="Arial"/>
+              </w:rPr>
+            </w:pPr>
+            <w:r>
+              <w:rPr>
+                <w:rFonts w:ascii="Arial" w:hAnsi="Arial" w:cs="Arial"/>
+              </w:rPr>
+              <w:t>Ação</w:t>
+            </w:r>
+          </w:p>
+        </w:tc>
+        <w:tc>
+          <w:tcPr>
+            <w:tcW w:w="4243" w:type="dxa"/>
+          </w:tcPr>
+          <w:p>
+            <w:pPr>
+              <w:jc w:val="both"/>
+              <w:cnfStyle w:val="000000000000" w:firstRow="0" w:lastRow="0" w:firstColumn="0" w:lastColumn="0" w:oddVBand="0" w:evenVBand="0" w:oddHBand="0" w:evenHBand="0" w:firstRowFirstColumn="0" w:firstRowLastColumn="0" w:lastRowFirstColumn="0" w:lastRowLastColumn="0"/>
+              <w:rPr>
+                <w:rFonts w:ascii="Arial" w:hAnsi="Arial" w:cs="Arial"/>
+              </w:rPr>
+            </w:pPr>
+            <w:r>
+              <w:rPr>
+                <w:rFonts w:ascii="Arial" w:hAnsi="Arial" w:cs="Arial"/>
+              </w:rPr>
+              <w:t xml:space="preserve">Criar uma </w:t>
+            </w:r>
+            <w:r>
+              <w:rPr>
+                <w:rFonts w:ascii="Arial" w:hAnsi="Arial" w:cs="Arial"/>
+              </w:rPr>
+              <w:t>interface web design responsive para a aplicação</w:t>
+            </w:r>
+          </w:p>
+        </w:tc>
+      </w:tr>
+      <w:tr>
+        <w:trPr>
+          <w:cnfStyle w:val="000000100000" w:firstRow="0" w:lastRow="0" w:firstColumn="0" w:lastColumn="0" w:oddVBand="0" w:evenVBand="0" w:oddHBand="1" w:evenHBand="0" w:firstRowFirstColumn="0" w:firstRowLastColumn="0" w:lastRowFirstColumn="0" w:lastRowLastColumn="0"/>
+        </w:trPr>
+        <w:tc>
+          <w:tcPr>
+            <w:cnfStyle w:val="001000000000" w:firstRow="0" w:lastRow="0" w:firstColumn="1" w:lastColumn="0" w:oddVBand="0" w:evenVBand="0" w:oddHBand="0" w:evenHBand="0" w:firstRowFirstColumn="0" w:firstRowLastColumn="0" w:lastRowFirstColumn="0" w:lastRowLastColumn="0"/>
+            <w:tcW w:w="4241" w:type="dxa"/>
+          </w:tcPr>
+          <w:p>
+            <w:pPr>
+              <w:rPr>
+                <w:rFonts w:ascii="Arial" w:hAnsi="Arial" w:cs="Arial"/>
+              </w:rPr>
+            </w:pPr>
+            <w:r>
+              <w:rPr>
+                <w:rFonts w:ascii="Arial" w:hAnsi="Arial" w:cs="Arial"/>
+              </w:rPr>
+              <w:t>Tipo</w:t>
+            </w:r>
+          </w:p>
+        </w:tc>
+        <w:tc>
+          <w:tcPr>
+            <w:tcW w:w="4243" w:type="dxa"/>
+          </w:tcPr>
+          <w:p>
+            <w:pPr>
+              <w:jc w:val="both"/>
+              <w:cnfStyle w:val="000000100000" w:firstRow="0" w:lastRow="0" w:firstColumn="0" w:lastColumn="0" w:oddVBand="0" w:evenVBand="0" w:oddHBand="1" w:evenHBand="0" w:firstRowFirstColumn="0" w:firstRowLastColumn="0" w:lastRowFirstColumn="0" w:lastRowLastColumn="0"/>
+              <w:rPr>
+                <w:rFonts w:ascii="Arial" w:hAnsi="Arial" w:cs="Arial"/>
+              </w:rPr>
+            </w:pPr>
+            <w:r>
+              <w:rPr>
+                <w:rFonts w:ascii="Arial" w:hAnsi="Arial" w:cs="Arial"/>
+              </w:rPr>
+              <w:t>Não f</w:t>
+            </w:r>
+            <w:r>
+              <w:rPr>
+                <w:rFonts w:ascii="Arial" w:hAnsi="Arial" w:cs="Arial"/>
+              </w:rPr>
+              <w:t>uncional</w:t>
+            </w:r>
+          </w:p>
+        </w:tc>
+      </w:tr>
+    </w:tbl>
+    <w:p>
+      <w:pPr>
+        <w:jc w:val="both"/>
+        <w:rPr>
+          <w:rFonts w:ascii="Arial" w:hAnsi="Arial" w:cs="Arial"/>
+          <w:sz w:val="28"/>
+        </w:rPr>
+      </w:pPr>
+    </w:p>
+    <w:tbl>
+      <w:tblPr>
+        <w:tblStyle w:val="ListaClara"/>
+        <w:tblW w:w="0" w:type="auto"/>
+        <w:tblLook w:val="04A0" w:firstRow="1" w:lastRow="0" w:firstColumn="1" w:lastColumn="0" w:noHBand="0" w:noVBand="1"/>
+      </w:tblPr>
+      <w:tblGrid>
+        <w:gridCol w:w="4241"/>
+        <w:gridCol w:w="4243"/>
+      </w:tblGrid>
+      <w:tr>
+        <w:trPr>
+          <w:cnfStyle w:val="100000000000" w:firstRow="1" w:lastRow="0" w:firstColumn="0" w:lastColumn="0" w:oddVBand="0" w:evenVBand="0" w:oddHBand="0" w:evenHBand="0" w:firstRowFirstColumn="0" w:firstRowLastColumn="0" w:lastRowFirstColumn="0" w:lastRowLastColumn="0"/>
+        </w:trPr>
+        <w:tc>
+          <w:tcPr>
+            <w:cnfStyle w:val="001000000000" w:firstRow="0" w:lastRow="0" w:firstColumn="1" w:lastColumn="0" w:oddVBand="0" w:evenVBand="0" w:oddHBand="0" w:evenHBand="0" w:firstRowFirstColumn="0" w:firstRowLastColumn="0" w:lastRowFirstColumn="0" w:lastRowLastColumn="0"/>
+            <w:tcW w:w="8484" w:type="dxa"/>
+            <w:gridSpan w:val="2"/>
+          </w:tcPr>
+          <w:p>
+            <w:pPr>
+              <w:rPr>
+                <w:rFonts w:ascii="Arial" w:hAnsi="Arial" w:cs="Arial"/>
+              </w:rPr>
+            </w:pPr>
+            <w:r>
+              <w:rPr>
+                <w:rFonts w:ascii="Arial" w:hAnsi="Arial" w:cs="Arial"/>
+              </w:rPr>
+              <w:t xml:space="preserve">Requisito </w:t>
+            </w:r>
+            <w:r>
+              <w:rPr>
+                <w:rFonts w:ascii="Arial" w:hAnsi="Arial" w:cs="Arial"/>
+              </w:rPr>
+              <w:t>62 – Será utilizado o framework Yii2</w:t>
+            </w:r>
+          </w:p>
+        </w:tc>
+      </w:tr>
+      <w:tr>
+        <w:trPr>
+          <w:cnfStyle w:val="000000100000" w:firstRow="0" w:lastRow="0" w:firstColumn="0" w:lastColumn="0" w:oddVBand="0" w:evenVBand="0" w:oddHBand="1" w:evenHBand="0" w:firstRowFirstColumn="0" w:firstRowLastColumn="0" w:lastRowFirstColumn="0" w:lastRowLastColumn="0"/>
+        </w:trPr>
+        <w:tc>
+          <w:tcPr>
+            <w:cnfStyle w:val="001000000000" w:firstRow="0" w:lastRow="0" w:firstColumn="1" w:lastColumn="0" w:oddVBand="0" w:evenVBand="0" w:oddHBand="0" w:evenHBand="0" w:firstRowFirstColumn="0" w:firstRowLastColumn="0" w:lastRowFirstColumn="0" w:lastRowLastColumn="0"/>
+            <w:tcW w:w="4241" w:type="dxa"/>
+          </w:tcPr>
+          <w:p>
+            <w:pPr>
+              <w:rPr>
+                <w:rFonts w:ascii="Arial" w:hAnsi="Arial" w:cs="Arial"/>
+              </w:rPr>
+            </w:pPr>
+            <w:r>
+              <w:rPr>
+                <w:rFonts w:ascii="Arial" w:hAnsi="Arial" w:cs="Arial"/>
+              </w:rPr>
+              <w:t>Função</w:t>
+            </w:r>
+          </w:p>
+        </w:tc>
+        <w:tc>
+          <w:tcPr>
+            <w:tcW w:w="4243" w:type="dxa"/>
+          </w:tcPr>
+          <w:p>
+            <w:pPr>
+              <w:jc w:val="both"/>
+              <w:cnfStyle w:val="000000100000" w:firstRow="0" w:lastRow="0" w:firstColumn="0" w:lastColumn="0" w:oddVBand="0" w:evenVBand="0" w:oddHBand="1" w:evenHBand="0" w:firstRowFirstColumn="0" w:firstRowLastColumn="0" w:lastRowFirstColumn="0" w:lastRowLastColumn="0"/>
+              <w:rPr>
+                <w:rFonts w:ascii="Arial" w:hAnsi="Arial" w:cs="Arial"/>
+              </w:rPr>
+            </w:pPr>
+            <w:r>
+              <w:rPr>
+                <w:rFonts w:ascii="Arial" w:hAnsi="Arial" w:cs="Arial"/>
+              </w:rPr>
+              <w:t>Utilização do framework Yii2 para o desenvolvimento da aplicação</w:t>
+            </w:r>
+          </w:p>
+        </w:tc>
+      </w:tr>
+      <w:tr>
+        <w:tc>
+          <w:tcPr>
+            <w:cnfStyle w:val="001000000000" w:firstRow="0" w:lastRow="0" w:firstColumn="1" w:lastColumn="0" w:oddVBand="0" w:evenVBand="0" w:oddHBand="0" w:evenHBand="0" w:firstRowFirstColumn="0" w:firstRowLastColumn="0" w:lastRowFirstColumn="0" w:lastRowLastColumn="0"/>
+            <w:tcW w:w="4241" w:type="dxa"/>
+          </w:tcPr>
+          <w:p>
+            <w:pPr>
+              <w:rPr>
+                <w:rFonts w:ascii="Arial" w:hAnsi="Arial" w:cs="Arial"/>
+              </w:rPr>
+            </w:pPr>
+            <w:r>
+              <w:rPr>
+                <w:rFonts w:ascii="Arial" w:hAnsi="Arial" w:cs="Arial"/>
+              </w:rPr>
+              <w:t>Descrição</w:t>
+            </w:r>
+          </w:p>
+        </w:tc>
+        <w:tc>
+          <w:tcPr>
+            <w:tcW w:w="4243" w:type="dxa"/>
+          </w:tcPr>
+          <w:p>
+            <w:pPr>
+              <w:jc w:val="both"/>
+              <w:cnfStyle w:val="000000000000" w:firstRow="0" w:lastRow="0" w:firstColumn="0" w:lastColumn="0" w:oddVBand="0" w:evenVBand="0" w:oddHBand="0" w:evenHBand="0" w:firstRowFirstColumn="0" w:firstRowLastColumn="0" w:lastRowFirstColumn="0" w:lastRowLastColumn="0"/>
+              <w:rPr>
+                <w:rFonts w:ascii="Arial" w:hAnsi="Arial" w:cs="Arial"/>
+              </w:rPr>
+            </w:pPr>
+            <w:r>
+              <w:rPr>
+                <w:rFonts w:ascii="Arial" w:hAnsi="Arial" w:cs="Arial"/>
+              </w:rPr>
+              <w:t xml:space="preserve">A aplicação será desenvolvida utilizando o framework Yii2, por trazer vários recursos e melhorar a eficiência do desenvolvimento do sistema </w:t>
+            </w:r>
+            <w:r>
+              <w:rPr>
+                <w:rFonts w:ascii="Arial" w:hAnsi="Arial" w:cs="Arial"/>
+              </w:rPr>
+              <w:t>na ambiente web</w:t>
+            </w:r>
+            <w:r>
+              <w:rPr>
+                <w:rFonts w:ascii="Arial" w:hAnsi="Arial" w:cs="Arial"/>
+              </w:rPr>
+              <w:t>.</w:t>
+            </w:r>
+          </w:p>
+        </w:tc>
+      </w:tr>
+      <w:tr>
+        <w:trPr>
+          <w:cnfStyle w:val="000000100000" w:firstRow="0" w:lastRow="0" w:firstColumn="0" w:lastColumn="0" w:oddVBand="0" w:evenVBand="0" w:oddHBand="1" w:evenHBand="0" w:firstRowFirstColumn="0" w:firstRowLastColumn="0" w:lastRowFirstColumn="0" w:lastRowLastColumn="0"/>
+        </w:trPr>
+        <w:tc>
+          <w:tcPr>
+            <w:cnfStyle w:val="001000000000" w:firstRow="0" w:lastRow="0" w:firstColumn="1" w:lastColumn="0" w:oddVBand="0" w:evenVBand="0" w:oddHBand="0" w:evenHBand="0" w:firstRowFirstColumn="0" w:firstRowLastColumn="0" w:lastRowFirstColumn="0" w:lastRowLastColumn="0"/>
+            <w:tcW w:w="4241" w:type="dxa"/>
+          </w:tcPr>
+          <w:p>
+            <w:pPr>
+              <w:rPr>
+                <w:rFonts w:ascii="Arial" w:hAnsi="Arial" w:cs="Arial"/>
+              </w:rPr>
+            </w:pPr>
+            <w:r>
+              <w:rPr>
+                <w:rFonts w:ascii="Arial" w:hAnsi="Arial" w:cs="Arial"/>
+              </w:rPr>
+              <w:t>Entradas</w:t>
+            </w:r>
+          </w:p>
+        </w:tc>
+        <w:tc>
+          <w:tcPr>
+            <w:tcW w:w="4243" w:type="dxa"/>
+          </w:tcPr>
+          <w:p>
+            <w:pPr>
+              <w:jc w:val="both"/>
+              <w:cnfStyle w:val="000000100000" w:firstRow="0" w:lastRow="0" w:firstColumn="0" w:lastColumn="0" w:oddVBand="0" w:evenVBand="0" w:oddHBand="1" w:evenHBand="0" w:firstRowFirstColumn="0" w:firstRowLastColumn="0" w:lastRowFirstColumn="0" w:lastRowLastColumn="0"/>
+              <w:rPr>
+                <w:rFonts w:ascii="Arial" w:hAnsi="Arial" w:cs="Arial"/>
+              </w:rPr>
+            </w:pPr>
+            <w:r>
+              <w:rPr>
+                <w:rFonts w:ascii="Arial" w:hAnsi="Arial" w:cs="Arial"/>
+              </w:rPr>
+              <w:t>Nenhuma</w:t>
+            </w:r>
+          </w:p>
+        </w:tc>
+      </w:tr>
+      <w:tr>
+        <w:tc>
+          <w:tcPr>
+            <w:cnfStyle w:val="001000000000" w:firstRow="0" w:lastRow="0" w:firstColumn="1" w:lastColumn="0" w:oddVBand="0" w:evenVBand="0" w:oddHBand="0" w:evenHBand="0" w:firstRowFirstColumn="0" w:firstRowLastColumn="0" w:lastRowFirstColumn="0" w:lastRowLastColumn="0"/>
+            <w:tcW w:w="4241" w:type="dxa"/>
+          </w:tcPr>
+          <w:p>
+            <w:pPr>
+              <w:rPr>
+                <w:rFonts w:ascii="Arial" w:hAnsi="Arial" w:cs="Arial"/>
+              </w:rPr>
+            </w:pPr>
+            <w:r>
+              <w:rPr>
+                <w:rFonts w:ascii="Arial" w:hAnsi="Arial" w:cs="Arial"/>
+              </w:rPr>
+              <w:t xml:space="preserve">Origem </w:t>
+            </w:r>
+          </w:p>
+        </w:tc>
+        <w:tc>
+          <w:tcPr>
+            <w:tcW w:w="4243" w:type="dxa"/>
+          </w:tcPr>
+          <w:p>
+            <w:pPr>
+              <w:jc w:val="both"/>
+              <w:cnfStyle w:val="000000000000" w:firstRow="0" w:lastRow="0" w:firstColumn="0" w:lastColumn="0" w:oddVBand="0" w:evenVBand="0" w:oddHBand="0" w:evenHBand="0" w:firstRowFirstColumn="0" w:firstRowLastColumn="0" w:lastRowFirstColumn="0" w:lastRowLastColumn="0"/>
+              <w:rPr>
+                <w:rFonts w:ascii="Arial" w:hAnsi="Arial" w:cs="Arial"/>
+              </w:rPr>
+            </w:pPr>
+            <w:r>
+              <w:rPr>
+                <w:rFonts w:ascii="Arial" w:hAnsi="Arial" w:cs="Arial"/>
+              </w:rPr>
+              <w:t>Melhorar e tornar mais eficiente o desenvolvimento da aplicação</w:t>
+            </w:r>
+          </w:p>
+        </w:tc>
+      </w:tr>
+      <w:tr>
+        <w:trPr>
+          <w:cnfStyle w:val="000000100000" w:firstRow="0" w:lastRow="0" w:firstColumn="0" w:lastColumn="0" w:oddVBand="0" w:evenVBand="0" w:oddHBand="1" w:evenHBand="0" w:firstRowFirstColumn="0" w:firstRowLastColumn="0" w:lastRowFirstColumn="0" w:lastRowLastColumn="0"/>
+        </w:trPr>
+        <w:tc>
+          <w:tcPr>
+            <w:cnfStyle w:val="001000000000" w:firstRow="0" w:lastRow="0" w:firstColumn="1" w:lastColumn="0" w:oddVBand="0" w:evenVBand="0" w:oddHBand="0" w:evenHBand="0" w:firstRowFirstColumn="0" w:firstRowLastColumn="0" w:lastRowFirstColumn="0" w:lastRowLastColumn="0"/>
+            <w:tcW w:w="4241" w:type="dxa"/>
+          </w:tcPr>
+          <w:p>
+            <w:pPr>
+              <w:rPr>
+                <w:rFonts w:ascii="Arial" w:hAnsi="Arial" w:cs="Arial"/>
+              </w:rPr>
+            </w:pPr>
+            <w:r>
+              <w:rPr>
+                <w:rFonts w:ascii="Arial" w:hAnsi="Arial" w:cs="Arial"/>
+              </w:rPr>
+              <w:t>Destino</w:t>
+            </w:r>
+          </w:p>
+        </w:tc>
+        <w:tc>
+          <w:tcPr>
+            <w:tcW w:w="4243" w:type="dxa"/>
+          </w:tcPr>
+          <w:p>
+            <w:pPr>
+              <w:jc w:val="both"/>
+              <w:cnfStyle w:val="000000100000" w:firstRow="0" w:lastRow="0" w:firstColumn="0" w:lastColumn="0" w:oddVBand="0" w:evenVBand="0" w:oddHBand="1" w:evenHBand="0" w:firstRowFirstColumn="0" w:firstRowLastColumn="0" w:lastRowFirstColumn="0" w:lastRowLastColumn="0"/>
+              <w:rPr>
+                <w:rFonts w:ascii="Arial" w:hAnsi="Arial" w:cs="Arial"/>
+              </w:rPr>
+            </w:pPr>
+            <w:r>
+              <w:rPr>
+                <w:rFonts w:ascii="Arial" w:hAnsi="Arial" w:cs="Arial"/>
+              </w:rPr>
+              <w:t>Gerente ou dono da lanchonete</w:t>
+            </w:r>
+          </w:p>
+        </w:tc>
+      </w:tr>
+      <w:tr>
+        <w:tc>
+          <w:tcPr>
+            <w:cnfStyle w:val="001000000000" w:firstRow="0" w:lastRow="0" w:firstColumn="1" w:lastColumn="0" w:oddVBand="0" w:evenVBand="0" w:oddHBand="0" w:evenHBand="0" w:firstRowFirstColumn="0" w:firstRowLastColumn="0" w:lastRowFirstColumn="0" w:lastRowLastColumn="0"/>
+            <w:tcW w:w="4241" w:type="dxa"/>
+          </w:tcPr>
+          <w:p>
+            <w:pPr>
+              <w:rPr>
+                <w:rFonts w:ascii="Arial" w:hAnsi="Arial" w:cs="Arial"/>
+              </w:rPr>
+            </w:pPr>
+            <w:r>
+              <w:rPr>
+                <w:rFonts w:ascii="Arial" w:hAnsi="Arial" w:cs="Arial"/>
+              </w:rPr>
+              <w:t>Ação</w:t>
+            </w:r>
+          </w:p>
+        </w:tc>
+        <w:tc>
+          <w:tcPr>
+            <w:tcW w:w="4243" w:type="dxa"/>
+          </w:tcPr>
+          <w:p>
+            <w:pPr>
+              <w:jc w:val="both"/>
+              <w:cnfStyle w:val="000000000000" w:firstRow="0" w:lastRow="0" w:firstColumn="0" w:lastColumn="0" w:oddVBand="0" w:evenVBand="0" w:oddHBand="0" w:evenHBand="0" w:firstRowFirstColumn="0" w:firstRowLastColumn="0" w:lastRowFirstColumn="0" w:lastRowLastColumn="0"/>
+              <w:rPr>
+                <w:rFonts w:ascii="Arial" w:hAnsi="Arial" w:cs="Arial"/>
+              </w:rPr>
+            </w:pPr>
+            <w:r>
+              <w:rPr>
+                <w:rFonts w:ascii="Arial" w:hAnsi="Arial" w:cs="Arial"/>
+              </w:rPr>
+              <w:t>Utilização do framework Yii2</w:t>
+            </w:r>
+            <w:r>
+              <w:rPr>
+                <w:rFonts w:ascii="Arial" w:hAnsi="Arial" w:cs="Arial"/>
+              </w:rPr>
+              <w:t xml:space="preserve"> para o desenvolvimento do sistema usando a </w:t>
+            </w:r>
+            <w:r>
+              <w:rPr>
+                <w:rFonts w:ascii="Arial" w:hAnsi="Arial" w:cs="Arial"/>
+              </w:rPr>
+              <w:t>linguagem PHP</w:t>
+            </w:r>
+          </w:p>
+        </w:tc>
+      </w:tr>
+      <w:tr>
+        <w:trPr>
+          <w:cnfStyle w:val="000000100000" w:firstRow="0" w:lastRow="0" w:firstColumn="0" w:lastColumn="0" w:oddVBand="0" w:evenVBand="0" w:oddHBand="1" w:evenHBand="0" w:firstRowFirstColumn="0" w:firstRowLastColumn="0" w:lastRowFirstColumn="0" w:lastRowLastColumn="0"/>
+        </w:trPr>
+        <w:tc>
+          <w:tcPr>
+            <w:cnfStyle w:val="001000000000" w:firstRow="0" w:lastRow="0" w:firstColumn="1" w:lastColumn="0" w:oddVBand="0" w:evenVBand="0" w:oddHBand="0" w:evenHBand="0" w:firstRowFirstColumn="0" w:firstRowLastColumn="0" w:lastRowFirstColumn="0" w:lastRowLastColumn="0"/>
+            <w:tcW w:w="4241" w:type="dxa"/>
+          </w:tcPr>
+          <w:p>
+            <w:pPr>
+              <w:rPr>
+                <w:rFonts w:ascii="Arial" w:hAnsi="Arial" w:cs="Arial"/>
+              </w:rPr>
+            </w:pPr>
+            <w:r>
+              <w:rPr>
+                <w:rFonts w:ascii="Arial" w:hAnsi="Arial" w:cs="Arial"/>
+              </w:rPr>
+              <w:t>Tipo</w:t>
+            </w:r>
+          </w:p>
+        </w:tc>
+        <w:tc>
+          <w:tcPr>
+            <w:tcW w:w="4243" w:type="dxa"/>
+          </w:tcPr>
+          <w:p>
+            <w:pPr>
+              <w:jc w:val="both"/>
+              <w:cnfStyle w:val="000000100000" w:firstRow="0" w:lastRow="0" w:firstColumn="0" w:lastColumn="0" w:oddVBand="0" w:evenVBand="0" w:oddHBand="1" w:evenHBand="0" w:firstRowFirstColumn="0" w:firstRowLastColumn="0" w:lastRowFirstColumn="0" w:lastRowLastColumn="0"/>
+              <w:rPr>
+                <w:rFonts w:ascii="Arial" w:hAnsi="Arial" w:cs="Arial"/>
+              </w:rPr>
+            </w:pPr>
+            <w:r>
+              <w:rPr>
+                <w:rFonts w:ascii="Arial" w:hAnsi="Arial" w:cs="Arial"/>
+              </w:rPr>
+              <w:t>Não f</w:t>
+            </w:r>
+            <w:r>
+              <w:rPr>
+                <w:rFonts w:ascii="Arial" w:hAnsi="Arial" w:cs="Arial"/>
+              </w:rPr>
+              <w:t>uncional</w:t>
+            </w:r>
+          </w:p>
+        </w:tc>
+      </w:tr>
+    </w:tbl>
+    <w:p>
+      <w:pPr>
+        <w:jc w:val="both"/>
+        <w:rPr>
+          <w:rFonts w:ascii="Arial" w:hAnsi="Arial" w:cs="Arial"/>
+          <w:sz w:val="28"/>
+        </w:rPr>
+      </w:pPr>
+    </w:p>
+    <w:tbl>
+      <w:tblPr>
+        <w:tblStyle w:val="ListaClara"/>
+        <w:tblW w:w="0" w:type="auto"/>
+        <w:tblLook w:val="04A0" w:firstRow="1" w:lastRow="0" w:firstColumn="1" w:lastColumn="0" w:noHBand="0" w:noVBand="1"/>
+      </w:tblPr>
+      <w:tblGrid>
+        <w:gridCol w:w="4241"/>
+        <w:gridCol w:w="4243"/>
+      </w:tblGrid>
+      <w:tr>
+        <w:trPr>
+          <w:cnfStyle w:val="100000000000" w:firstRow="1" w:lastRow="0" w:firstColumn="0" w:lastColumn="0" w:oddVBand="0" w:evenVBand="0" w:oddHBand="0" w:evenHBand="0" w:firstRowFirstColumn="0" w:firstRowLastColumn="0" w:lastRowFirstColumn="0" w:lastRowLastColumn="0"/>
+        </w:trPr>
+        <w:tc>
+          <w:tcPr>
+            <w:cnfStyle w:val="001000000000" w:firstRow="0" w:lastRow="0" w:firstColumn="1" w:lastColumn="0" w:oddVBand="0" w:evenVBand="0" w:oddHBand="0" w:evenHBand="0" w:firstRowFirstColumn="0" w:firstRowLastColumn="0" w:lastRowFirstColumn="0" w:lastRowLastColumn="0"/>
+            <w:tcW w:w="8484" w:type="dxa"/>
+            <w:gridSpan w:val="2"/>
+          </w:tcPr>
+          <w:p>
+            <w:pPr>
+              <w:rPr>
+                <w:rFonts w:ascii="Arial" w:hAnsi="Arial" w:cs="Arial"/>
+              </w:rPr>
+            </w:pPr>
+            <w:r>
+              <w:rPr>
+                <w:rFonts w:ascii="Arial" w:hAnsi="Arial" w:cs="Arial"/>
+              </w:rPr>
+              <w:t xml:space="preserve">Requisito </w:t>
+            </w:r>
+            <w:r>
+              <w:rPr>
+                <w:rFonts w:ascii="Arial" w:hAnsi="Arial" w:cs="Arial"/>
+              </w:rPr>
+              <w:t>63 – O controle financeiro poderá ser emitido em gráficos</w:t>
+            </w:r>
+          </w:p>
+        </w:tc>
+      </w:tr>
+      <w:tr>
+        <w:trPr>
+          <w:cnfStyle w:val="000000100000" w:firstRow="0" w:lastRow="0" w:firstColumn="0" w:lastColumn="0" w:oddVBand="0" w:evenVBand="0" w:oddHBand="1" w:evenHBand="0" w:firstRowFirstColumn="0" w:firstRowLastColumn="0" w:lastRowFirstColumn="0" w:lastRowLastColumn="0"/>
+        </w:trPr>
+        <w:tc>
+          <w:tcPr>
+            <w:cnfStyle w:val="001000000000" w:firstRow="0" w:lastRow="0" w:firstColumn="1" w:lastColumn="0" w:oddVBand="0" w:evenVBand="0" w:oddHBand="0" w:evenHBand="0" w:firstRowFirstColumn="0" w:firstRowLastColumn="0" w:lastRowFirstColumn="0" w:lastRowLastColumn="0"/>
+            <w:tcW w:w="4241" w:type="dxa"/>
+          </w:tcPr>
+          <w:p>
+            <w:pPr>
+              <w:rPr>
+                <w:rFonts w:ascii="Arial" w:hAnsi="Arial" w:cs="Arial"/>
+              </w:rPr>
+            </w:pPr>
+            <w:r>
+              <w:rPr>
+                <w:rFonts w:ascii="Arial" w:hAnsi="Arial" w:cs="Arial"/>
+              </w:rPr>
+              <w:t>Função</w:t>
+            </w:r>
+          </w:p>
+        </w:tc>
+        <w:tc>
+          <w:tcPr>
+            <w:tcW w:w="4243" w:type="dxa"/>
+          </w:tcPr>
+          <w:p>
+            <w:pPr>
+              <w:jc w:val="both"/>
+              <w:cnfStyle w:val="000000100000" w:firstRow="0" w:lastRow="0" w:firstColumn="0" w:lastColumn="0" w:oddVBand="0" w:evenVBand="0" w:oddHBand="1" w:evenHBand="0" w:firstRowFirstColumn="0" w:firstRowLastColumn="0" w:lastRowFirstColumn="0" w:lastRowLastColumn="0"/>
+              <w:rPr>
+                <w:rFonts w:ascii="Arial" w:hAnsi="Arial" w:cs="Arial"/>
+              </w:rPr>
+            </w:pPr>
+            <w:r>
+              <w:rPr>
+                <w:rFonts w:ascii="Arial" w:hAnsi="Arial" w:cs="Arial"/>
+              </w:rPr>
+              <w:t>Representar informações</w:t>
+            </w:r>
+            <w:r>
+              <w:rPr>
+                <w:rFonts w:ascii="Arial" w:hAnsi="Arial" w:cs="Arial"/>
+              </w:rPr>
+              <w:t xml:space="preserve"> financeiras</w:t>
+            </w:r>
+            <w:r>
+              <w:rPr>
+                <w:rFonts w:ascii="Arial" w:hAnsi="Arial" w:cs="Arial"/>
+              </w:rPr>
+              <w:t xml:space="preserve"> da aplicação utilizando gráficos</w:t>
+            </w:r>
+          </w:p>
+        </w:tc>
+      </w:tr>
+      <w:tr>
+        <w:tc>
+          <w:tcPr>
+            <w:cnfStyle w:val="001000000000" w:firstRow="0" w:lastRow="0" w:firstColumn="1" w:lastColumn="0" w:oddVBand="0" w:evenVBand="0" w:oddHBand="0" w:evenHBand="0" w:firstRowFirstColumn="0" w:firstRowLastColumn="0" w:lastRowFirstColumn="0" w:lastRowLastColumn="0"/>
+            <w:tcW w:w="4241" w:type="dxa"/>
+          </w:tcPr>
+          <w:p>
+            <w:pPr>
+              <w:rPr>
+                <w:rFonts w:ascii="Arial" w:hAnsi="Arial" w:cs="Arial"/>
+              </w:rPr>
+            </w:pPr>
+            <w:r>
+              <w:rPr>
+                <w:rFonts w:ascii="Arial" w:hAnsi="Arial" w:cs="Arial"/>
+              </w:rPr>
+              <w:lastRenderedPageBreak/>
+              <w:t>Descrição</w:t>
+            </w:r>
+          </w:p>
+        </w:tc>
+        <w:tc>
+          <w:tcPr>
+            <w:tcW w:w="4243" w:type="dxa"/>
+          </w:tcPr>
+          <w:p>
+            <w:pPr>
+              <w:jc w:val="both"/>
+              <w:cnfStyle w:val="000000000000" w:firstRow="0" w:lastRow="0" w:firstColumn="0" w:lastColumn="0" w:oddVBand="0" w:evenVBand="0" w:oddHBand="0" w:evenHBand="0" w:firstRowFirstColumn="0" w:firstRowLastColumn="0" w:lastRowFirstColumn="0" w:lastRowLastColumn="0"/>
+              <w:rPr>
+                <w:rFonts w:ascii="Arial" w:hAnsi="Arial" w:cs="Arial"/>
+              </w:rPr>
+            </w:pPr>
+            <w:r>
+              <w:rPr>
+                <w:rFonts w:ascii="Arial" w:hAnsi="Arial" w:cs="Arial"/>
+              </w:rPr>
+              <w:t>A aplicação poderá representar e emitir em gráficos os dados financeiros registrados no sistema.</w:t>
+            </w:r>
+          </w:p>
+        </w:tc>
+      </w:tr>
+      <w:tr>
+        <w:trPr>
+          <w:cnfStyle w:val="000000100000" w:firstRow="0" w:lastRow="0" w:firstColumn="0" w:lastColumn="0" w:oddVBand="0" w:evenVBand="0" w:oddHBand="1" w:evenHBand="0" w:firstRowFirstColumn="0" w:firstRowLastColumn="0" w:lastRowFirstColumn="0" w:lastRowLastColumn="0"/>
+        </w:trPr>
+        <w:tc>
+          <w:tcPr>
+            <w:cnfStyle w:val="001000000000" w:firstRow="0" w:lastRow="0" w:firstColumn="1" w:lastColumn="0" w:oddVBand="0" w:evenVBand="0" w:oddHBand="0" w:evenHBand="0" w:firstRowFirstColumn="0" w:firstRowLastColumn="0" w:lastRowFirstColumn="0" w:lastRowLastColumn="0"/>
+            <w:tcW w:w="4241" w:type="dxa"/>
+          </w:tcPr>
+          <w:p>
+            <w:pPr>
+              <w:rPr>
+                <w:rFonts w:ascii="Arial" w:hAnsi="Arial" w:cs="Arial"/>
+              </w:rPr>
+            </w:pPr>
+            <w:r>
+              <w:rPr>
+                <w:rFonts w:ascii="Arial" w:hAnsi="Arial" w:cs="Arial"/>
+              </w:rPr>
+              <w:t>Entradas</w:t>
+            </w:r>
+          </w:p>
+        </w:tc>
+        <w:tc>
+          <w:tcPr>
+            <w:tcW w:w="4243" w:type="dxa"/>
+          </w:tcPr>
+          <w:p>
+            <w:pPr>
+              <w:jc w:val="both"/>
+              <w:cnfStyle w:val="000000100000" w:firstRow="0" w:lastRow="0" w:firstColumn="0" w:lastColumn="0" w:oddVBand="0" w:evenVBand="0" w:oddHBand="1" w:evenHBand="0" w:firstRowFirstColumn="0" w:firstRowLastColumn="0" w:lastRowFirstColumn="0" w:lastRowLastColumn="0"/>
+              <w:rPr>
+                <w:rFonts w:ascii="Arial" w:hAnsi="Arial" w:cs="Arial"/>
+              </w:rPr>
+            </w:pPr>
+            <w:r>
+              <w:rPr>
+                <w:rFonts w:ascii="Arial" w:hAnsi="Arial" w:cs="Arial"/>
+              </w:rPr>
+              <w:t>Dados da parte financeira da aplicação</w:t>
+            </w:r>
+          </w:p>
+        </w:tc>
+      </w:tr>
+      <w:tr>
+        <w:tc>
+          <w:tcPr>
+            <w:cnfStyle w:val="001000000000" w:firstRow="0" w:lastRow="0" w:firstColumn="1" w:lastColumn="0" w:oddVBand="0" w:evenVBand="0" w:oddHBand="0" w:evenHBand="0" w:firstRowFirstColumn="0" w:firstRowLastColumn="0" w:lastRowFirstColumn="0" w:lastRowLastColumn="0"/>
+            <w:tcW w:w="4241" w:type="dxa"/>
+          </w:tcPr>
+          <w:p>
+            <w:pPr>
+              <w:rPr>
+                <w:rFonts w:ascii="Arial" w:hAnsi="Arial" w:cs="Arial"/>
+              </w:rPr>
+            </w:pPr>
+            <w:r>
+              <w:rPr>
+                <w:rFonts w:ascii="Arial" w:hAnsi="Arial" w:cs="Arial"/>
+              </w:rPr>
+              <w:t xml:space="preserve">Origem </w:t>
+            </w:r>
+          </w:p>
+        </w:tc>
+        <w:tc>
+          <w:tcPr>
+            <w:tcW w:w="4243" w:type="dxa"/>
+          </w:tcPr>
+          <w:p>
+            <w:pPr>
+              <w:jc w:val="both"/>
+              <w:cnfStyle w:val="000000000000" w:firstRow="0" w:lastRow="0" w:firstColumn="0" w:lastColumn="0" w:oddVBand="0" w:evenVBand="0" w:oddHBand="0" w:evenHBand="0" w:firstRowFirstColumn="0" w:firstRowLastColumn="0" w:lastRowFirstColumn="0" w:lastRowLastColumn="0"/>
+              <w:rPr>
+                <w:rFonts w:ascii="Arial" w:hAnsi="Arial" w:cs="Arial"/>
+              </w:rPr>
+            </w:pPr>
+            <w:r>
+              <w:rPr>
+                <w:rFonts w:ascii="Arial" w:hAnsi="Arial" w:cs="Arial"/>
+              </w:rPr>
+              <w:t xml:space="preserve">Tornar mais fácil a interpretação das informações </w:t>
+            </w:r>
+            <w:r>
+              <w:rPr>
+                <w:rFonts w:ascii="Arial" w:hAnsi="Arial" w:cs="Arial"/>
+              </w:rPr>
+              <w:t>financeiras salvas</w:t>
+            </w:r>
+            <w:bookmarkStart w:id="6" w:name="_GoBack"/>
+            <w:bookmarkEnd w:id="6"/>
+            <w:r>
+              <w:rPr>
+                <w:rFonts w:ascii="Arial" w:hAnsi="Arial" w:cs="Arial"/>
+              </w:rPr>
+              <w:t xml:space="preserve"> na aplicação</w:t>
+            </w:r>
+          </w:p>
+        </w:tc>
+      </w:tr>
+      <w:tr>
+        <w:trPr>
+          <w:cnfStyle w:val="000000100000" w:firstRow="0" w:lastRow="0" w:firstColumn="0" w:lastColumn="0" w:oddVBand="0" w:evenVBand="0" w:oddHBand="1" w:evenHBand="0" w:firstRowFirstColumn="0" w:firstRowLastColumn="0" w:lastRowFirstColumn="0" w:lastRowLastColumn="0"/>
+        </w:trPr>
+        <w:tc>
+          <w:tcPr>
+            <w:cnfStyle w:val="001000000000" w:firstRow="0" w:lastRow="0" w:firstColumn="1" w:lastColumn="0" w:oddVBand="0" w:evenVBand="0" w:oddHBand="0" w:evenHBand="0" w:firstRowFirstColumn="0" w:firstRowLastColumn="0" w:lastRowFirstColumn="0" w:lastRowLastColumn="0"/>
+            <w:tcW w:w="4241" w:type="dxa"/>
+          </w:tcPr>
+          <w:p>
+            <w:pPr>
+              <w:rPr>
+                <w:rFonts w:ascii="Arial" w:hAnsi="Arial" w:cs="Arial"/>
+              </w:rPr>
+            </w:pPr>
+            <w:r>
+              <w:rPr>
+                <w:rFonts w:ascii="Arial" w:hAnsi="Arial" w:cs="Arial"/>
+              </w:rPr>
+              <w:t>Destino</w:t>
+            </w:r>
+          </w:p>
+        </w:tc>
+        <w:tc>
+          <w:tcPr>
+            <w:tcW w:w="4243" w:type="dxa"/>
+          </w:tcPr>
+          <w:p>
+            <w:pPr>
+              <w:jc w:val="both"/>
+              <w:cnfStyle w:val="000000100000" w:firstRow="0" w:lastRow="0" w:firstColumn="0" w:lastColumn="0" w:oddVBand="0" w:evenVBand="0" w:oddHBand="1" w:evenHBand="0" w:firstRowFirstColumn="0" w:firstRowLastColumn="0" w:lastRowFirstColumn="0" w:lastRowLastColumn="0"/>
+              <w:rPr>
+                <w:rFonts w:ascii="Arial" w:hAnsi="Arial" w:cs="Arial"/>
+              </w:rPr>
+            </w:pPr>
+            <w:r>
+              <w:rPr>
+                <w:rFonts w:ascii="Arial" w:hAnsi="Arial" w:cs="Arial"/>
+              </w:rPr>
+              <w:t>Gerente ou dono da lanchonete</w:t>
+            </w:r>
+          </w:p>
+        </w:tc>
+      </w:tr>
+      <w:tr>
+        <w:tc>
+          <w:tcPr>
+            <w:cnfStyle w:val="001000000000" w:firstRow="0" w:lastRow="0" w:firstColumn="1" w:lastColumn="0" w:oddVBand="0" w:evenVBand="0" w:oddHBand="0" w:evenHBand="0" w:firstRowFirstColumn="0" w:firstRowLastColumn="0" w:lastRowFirstColumn="0" w:lastRowLastColumn="0"/>
+            <w:tcW w:w="4241" w:type="dxa"/>
+          </w:tcPr>
+          <w:p>
+            <w:pPr>
+              <w:rPr>
+                <w:rFonts w:ascii="Arial" w:hAnsi="Arial" w:cs="Arial"/>
+              </w:rPr>
+            </w:pPr>
+            <w:r>
+              <w:rPr>
+                <w:rFonts w:ascii="Arial" w:hAnsi="Arial" w:cs="Arial"/>
+              </w:rPr>
+              <w:t>Ação</w:t>
+            </w:r>
+          </w:p>
+        </w:tc>
+        <w:tc>
+          <w:tcPr>
+            <w:tcW w:w="4243" w:type="dxa"/>
+          </w:tcPr>
+          <w:p>
+            <w:pPr>
+              <w:jc w:val="both"/>
+              <w:cnfStyle w:val="000000000000" w:firstRow="0" w:lastRow="0" w:firstColumn="0" w:lastColumn="0" w:oddVBand="0" w:evenVBand="0" w:oddHBand="0" w:evenHBand="0" w:firstRowFirstColumn="0" w:firstRowLastColumn="0" w:lastRowFirstColumn="0" w:lastRowLastColumn="0"/>
+              <w:rPr>
+                <w:rFonts w:ascii="Arial" w:hAnsi="Arial" w:cs="Arial"/>
+              </w:rPr>
+            </w:pPr>
+            <w:r>
+              <w:rPr>
+                <w:rFonts w:ascii="Arial" w:hAnsi="Arial" w:cs="Arial"/>
+              </w:rPr>
+              <w:t>Gerar gráficos a partir das informações</w:t>
+            </w:r>
+            <w:r>
+              <w:rPr>
+                <w:rFonts w:ascii="Arial" w:hAnsi="Arial" w:cs="Arial"/>
+              </w:rPr>
+              <w:t xml:space="preserve"> </w:t>
+            </w:r>
+            <w:r>
+              <w:rPr>
+                <w:rFonts w:ascii="Arial" w:hAnsi="Arial" w:cs="Arial"/>
+              </w:rPr>
+              <w:t>financeiras</w:t>
+            </w:r>
+            <w:r>
+              <w:rPr>
+                <w:rFonts w:ascii="Arial" w:hAnsi="Arial" w:cs="Arial"/>
+              </w:rPr>
+              <w:t xml:space="preserve"> da aplicação</w:t>
             </w:r>
           </w:p>
         </w:tc>
@@ -27411,7 +28410,7 @@
 </file>
 
 <file path=customXml/itemProps1.xml><?xml version="1.0" encoding="utf-8"?>
-<ds:datastoreItem xmlns:ds="http://schemas.openxmlformats.org/officeDocument/2006/customXml" ds:itemID="{3C6EDD04-E03B-4100-A31C-CC7DBB6449A2}">
+<ds:datastoreItem xmlns:ds="http://schemas.openxmlformats.org/officeDocument/2006/customXml" ds:itemID="{00DA62E4-D287-4942-AD50-0D9749FC1262}">
   <ds:schemaRefs>
     <ds:schemaRef ds:uri="http://schemas.openxmlformats.org/officeDocument/2006/bibliography"/>
   </ds:schemaRefs>

</xml_diff>